<commit_message>
Revert "Atualização do diário"
This reverts commit 2c7bee5a1425f60c3e4213e6d2801c10ea6584a4.
</commit_message>
<xml_diff>
--- a/Doc/Programação para a Internet/AndreiaDiário.docx
+++ b/Doc/Programação para a Internet/AndreiaDiário.docx
@@ -1716,7 +1716,15 @@
       </w:r>
       <w:proofErr w:type="gramEnd"/>
       <w:r>
-        <w:t xml:space="preserve"> da aplicação de todos os conceitos dados.</w:t>
+        <w:t xml:space="preserve"> da aplicação de todos os </w:t>
+      </w:r>
+      <w:proofErr w:type="gramStart"/>
+      <w:r>
+        <w:t>conceitos</w:t>
+      </w:r>
+      <w:proofErr w:type="gramEnd"/>
+      <w:r>
+        <w:t xml:space="preserve"> dados.</w:t>
       </w:r>
     </w:p>
     <w:p>
@@ -1790,7 +1798,10 @@
         <w:t>Tempo Gasto:</w:t>
       </w:r>
       <w:r>
-        <w:t xml:space="preserve"> 1h30min</w:t>
+        <w:t xml:space="preserve"> 1h3</w:t>
+      </w:r>
+      <w:r>
+        <w:t>0min</w:t>
       </w:r>
     </w:p>
     <w:p>
@@ -1827,241 +1838,52 @@
         </w:numPr>
       </w:pPr>
       <w:r>
-        <w:t xml:space="preserve">Visualização do próprio no projeto MVC no programa </w:t>
-      </w:r>
-      <w:proofErr w:type="spellStart"/>
-      <w:r>
-        <w:t>VisualStudio</w:t>
-      </w:r>
-      <w:proofErr w:type="spellEnd"/>
-      <w:r>
-        <w:t>.</w:t>
-      </w:r>
-    </w:p>
-    <w:p>
-      <w:pPr>
-        <w:pStyle w:val="PargrafodaLista"/>
-        <w:numPr>
-          <w:ilvl w:val="0"/>
-          <w:numId w:val="2"/>
-        </w:numPr>
-      </w:pPr>
-      <w:r>
-        <w:t xml:space="preserve">Alteração da </w:t>
-      </w:r>
-      <w:proofErr w:type="spellStart"/>
-      <w:r>
-        <w:t>nav</w:t>
-      </w:r>
-      <w:proofErr w:type="spellEnd"/>
-      <w:r>
-        <w:t>-bar principal com o menu pretendido.</w:t>
-      </w:r>
-    </w:p>
-    <w:p>
-      <w:pPr>
-        <w:pStyle w:val="PargrafodaLista"/>
-        <w:numPr>
-          <w:ilvl w:val="0"/>
-          <w:numId w:val="1"/>
-        </w:numPr>
-      </w:pPr>
-      <w:r>
-        <w:t>Atualização do diário até à data presente.</w:t>
-      </w:r>
-    </w:p>
-    <w:p>
-      <w:pPr>
-        <w:rPr>
-          <w:b/>
-        </w:rPr>
-      </w:pPr>
-      <w:r>
-        <w:rPr>
-          <w:b/>
-        </w:rPr>
-        <w:t>02</w:t>
-      </w:r>
-      <w:r>
-        <w:rPr>
-          <w:b/>
-        </w:rPr>
-        <w:t xml:space="preserve"> </w:t>
-      </w:r>
-      <w:proofErr w:type="gramStart"/>
-      <w:r>
-        <w:rPr>
-          <w:b/>
-        </w:rPr>
-        <w:t>de</w:t>
-      </w:r>
-      <w:proofErr w:type="gramEnd"/>
-      <w:r>
-        <w:rPr>
-          <w:b/>
-        </w:rPr>
-        <w:t xml:space="preserve"> </w:t>
-      </w:r>
-      <w:r>
-        <w:rPr>
-          <w:b/>
-        </w:rPr>
-        <w:t>Novembro</w:t>
-      </w:r>
-      <w:r>
-        <w:rPr>
-          <w:b/>
-        </w:rPr>
-        <w:t xml:space="preserve"> de 2017</w:t>
-      </w:r>
-    </w:p>
-    <w:p>
-      <w:pPr>
-        <w:ind w:left="708"/>
-      </w:pPr>
-      <w:r>
-        <w:rPr>
-          <w:b/>
-        </w:rPr>
-        <w:t>Tempo Gasto:</w:t>
-      </w:r>
-      <w:r>
-        <w:t xml:space="preserve"> 1h30min</w:t>
-      </w:r>
-    </w:p>
-    <w:p>
-      <w:pPr>
-        <w:pStyle w:val="PargrafodaLista"/>
-        <w:numPr>
-          <w:ilvl w:val="0"/>
-          <w:numId w:val="1"/>
-        </w:numPr>
-      </w:pPr>
-      <w:r>
-        <w:t xml:space="preserve">Alteração do modelo do projeto </w:t>
-      </w:r>
-      <w:proofErr w:type="spellStart"/>
-      <w:r>
-        <w:t>SportStore</w:t>
-      </w:r>
-      <w:proofErr w:type="spellEnd"/>
-      <w:r>
-        <w:t xml:space="preserve"> no programa </w:t>
-      </w:r>
-      <w:proofErr w:type="spellStart"/>
-      <w:r>
-        <w:t>VisualStudio</w:t>
-      </w:r>
-      <w:proofErr w:type="spellEnd"/>
-    </w:p>
-    <w:p>
-      <w:pPr>
-        <w:pStyle w:val="PargrafodaLista"/>
-        <w:numPr>
-          <w:ilvl w:val="0"/>
-          <w:numId w:val="1"/>
-        </w:numPr>
-      </w:pPr>
-      <w:r>
-        <w:t xml:space="preserve">Criação do repositório do projeto no </w:t>
-      </w:r>
-      <w:proofErr w:type="spellStart"/>
-      <w:r>
-        <w:t>GitHub</w:t>
-      </w:r>
-      <w:proofErr w:type="spellEnd"/>
-    </w:p>
-    <w:p>
-      <w:pPr>
-        <w:pStyle w:val="PargrafodaLista"/>
-        <w:numPr>
-          <w:ilvl w:val="0"/>
-          <w:numId w:val="1"/>
-        </w:numPr>
-      </w:pPr>
-      <w:r>
-        <w:t>Criação da interface</w:t>
-      </w:r>
-      <w:r>
-        <w:t xml:space="preserve"> do repositório dos produtos</w:t>
-      </w:r>
-    </w:p>
-    <w:p>
-      <w:pPr>
-        <w:pStyle w:val="PargrafodaLista"/>
-        <w:numPr>
-          <w:ilvl w:val="0"/>
-          <w:numId w:val="1"/>
-        </w:numPr>
-      </w:pPr>
-      <w:r>
-        <w:t>Informação acerca de interfaces e repositórios</w:t>
-      </w:r>
-    </w:p>
-    <w:p>
-      <w:pPr>
-        <w:pStyle w:val="PargrafodaLista"/>
-        <w:numPr>
-          <w:ilvl w:val="0"/>
-          <w:numId w:val="1"/>
-        </w:numPr>
-      </w:pPr>
-      <w:r>
-        <w:t xml:space="preserve">Criação da interface </w:t>
-      </w:r>
-      <w:proofErr w:type="spellStart"/>
-      <w:r>
-        <w:t>IProcuctRepository</w:t>
-      </w:r>
-      <w:proofErr w:type="spellEnd"/>
-      <w:r>
-        <w:t xml:space="preserve"> e do repositório falso </w:t>
-      </w:r>
-      <w:proofErr w:type="spellStart"/>
-      <w:r>
-        <w:t>FakeProductRepository</w:t>
-      </w:r>
-      <w:proofErr w:type="spellEnd"/>
-      <w:r>
-        <w:t xml:space="preserve"> no projeto </w:t>
-      </w:r>
-      <w:proofErr w:type="spellStart"/>
-      <w:r>
-        <w:t>SportStore</w:t>
-      </w:r>
-      <w:proofErr w:type="spellEnd"/>
-      <w:r>
-        <w:t xml:space="preserve"> no programa </w:t>
-      </w:r>
-      <w:proofErr w:type="spellStart"/>
-      <w:r>
-        <w:t>VisualStudio</w:t>
-      </w:r>
-      <w:proofErr w:type="spellEnd"/>
-    </w:p>
-    <w:p>
-      <w:pPr>
-        <w:pStyle w:val="PargrafodaLista"/>
-        <w:numPr>
-          <w:ilvl w:val="0"/>
-          <w:numId w:val="1"/>
-        </w:numPr>
-      </w:pPr>
-      <w:r>
-        <w:t xml:space="preserve">Criação da </w:t>
-      </w:r>
-      <w:proofErr w:type="spellStart"/>
-      <w:r>
-        <w:t>view</w:t>
-      </w:r>
-      <w:proofErr w:type="spellEnd"/>
-      <w:r>
-        <w:t xml:space="preserve"> que percorre a</w:t>
+        <w:t>Visualização do próprio no projeto MVC no programa</w:t>
       </w:r>
       <w:bookmarkStart w:id="0" w:name="_GoBack"/>
       <w:bookmarkEnd w:id="0"/>
       <w:r>
-        <w:t xml:space="preserve"> lista de produtos</w:t>
+        <w:t xml:space="preserve"> </w:t>
+      </w:r>
+      <w:proofErr w:type="spellStart"/>
+      <w:r>
+        <w:t>VisualStudio</w:t>
+      </w:r>
+      <w:proofErr w:type="spellEnd"/>
+      <w:r>
+        <w:t>.</w:t>
+      </w:r>
+    </w:p>
+    <w:p>
+      <w:pPr>
+        <w:pStyle w:val="PargrafodaLista"/>
+        <w:numPr>
+          <w:ilvl w:val="0"/>
+          <w:numId w:val="2"/>
+        </w:numPr>
+      </w:pPr>
+      <w:r>
+        <w:t xml:space="preserve">Alteração da </w:t>
+      </w:r>
+      <w:proofErr w:type="spellStart"/>
+      <w:r>
+        <w:t>nav</w:t>
+      </w:r>
+      <w:proofErr w:type="spellEnd"/>
+      <w:r>
+        <w:t>-bar principal com o menu pretendido.</w:t>
+      </w:r>
+    </w:p>
+    <w:p>
+      <w:pPr>
+        <w:pStyle w:val="PargrafodaLista"/>
+        <w:numPr>
+          <w:ilvl w:val="0"/>
+          <w:numId w:val="1"/>
+        </w:numPr>
+      </w:pPr>
+      <w:r>
+        <w:t>Atualização do diário até à data presente.</w:t>
       </w:r>
     </w:p>
     <w:p/>
@@ -2809,6 +2631,7 @@
   <w:style w:type="character" w:default="1" w:styleId="Tipodeletrapredefinidodopargrafo">
     <w:name w:val="Default Paragraph Font"/>
     <w:uiPriority w:val="1"/>
+    <w:semiHidden/>
     <w:unhideWhenUsed/>
   </w:style>
   <w:style w:type="table" w:default="1" w:styleId="Tabelanormal">

</xml_diff>

<commit_message>
Atualização do diário de programação para a internet da aluna Andreia
</commit_message>
<xml_diff>
--- a/Doc/Programação para a Internet/AndreiaDiário.docx
+++ b/Doc/Programação para a Internet/AndreiaDiário.docx
@@ -1716,15 +1716,67 @@
       </w:r>
       <w:proofErr w:type="gramEnd"/>
       <w:r>
-        <w:t xml:space="preserve"> da aplicação de todos os </w:t>
+        <w:t xml:space="preserve"> da aplicação de todos os conceitos dados.</w:t>
+      </w:r>
+    </w:p>
+    <w:p>
+      <w:pPr>
+        <w:ind w:left="708"/>
+      </w:pPr>
+      <w:r>
+        <w:rPr>
+          <w:b/>
+        </w:rPr>
+        <w:t>Tempo Gasto:</w:t>
+      </w:r>
+      <w:r>
+        <w:t xml:space="preserve"> 2h00min</w:t>
+      </w:r>
+    </w:p>
+    <w:p>
+      <w:pPr>
+        <w:pStyle w:val="PargrafodaLista"/>
+        <w:numPr>
+          <w:ilvl w:val="0"/>
+          <w:numId w:val="1"/>
+        </w:numPr>
+      </w:pPr>
+      <w:r>
+        <w:t>Atualização do diário até à data presente.</w:t>
+      </w:r>
+    </w:p>
+    <w:p/>
+    <w:p>
+      <w:pPr>
+        <w:rPr>
+          <w:b/>
+        </w:rPr>
+      </w:pPr>
+      <w:r>
+        <w:rPr>
+          <w:b/>
+        </w:rPr>
+        <w:t>30</w:t>
+      </w:r>
+      <w:r>
+        <w:rPr>
+          <w:b/>
+        </w:rPr>
+        <w:t xml:space="preserve"> </w:t>
       </w:r>
       <w:proofErr w:type="gramStart"/>
       <w:r>
-        <w:t>conceitos</w:t>
+        <w:rPr>
+          <w:b/>
+        </w:rPr>
+        <w:t>de</w:t>
       </w:r>
       <w:proofErr w:type="gramEnd"/>
       <w:r>
-        <w:t xml:space="preserve"> dados.</w:t>
+        <w:rPr>
+          <w:b/>
+        </w:rPr>
+        <w:t xml:space="preserve"> Outubro de 2017</w:t>
       </w:r>
     </w:p>
     <w:p>
@@ -1738,7 +1790,72 @@
         <w:t>Tempo Gasto:</w:t>
       </w:r>
       <w:r>
-        <w:t xml:space="preserve"> 2h00min</w:t>
+        <w:t xml:space="preserve"> 1h30min</w:t>
+      </w:r>
+    </w:p>
+    <w:p>
+      <w:pPr>
+        <w:pStyle w:val="PargrafodaLista"/>
+        <w:numPr>
+          <w:ilvl w:val="0"/>
+          <w:numId w:val="2"/>
+        </w:numPr>
+      </w:pPr>
+      <w:r>
+        <w:t xml:space="preserve">Escolha da aluna do </w:t>
+      </w:r>
+      <w:proofErr w:type="spellStart"/>
+      <w:r>
+        <w:t>bootstrap</w:t>
+      </w:r>
+      <w:proofErr w:type="spellEnd"/>
+      <w:r>
+        <w:t xml:space="preserve"> para o projeto </w:t>
+      </w:r>
+      <w:proofErr w:type="gramStart"/>
+      <w:r>
+        <w:t>Trails4Health .</w:t>
+      </w:r>
+      <w:proofErr w:type="gramEnd"/>
+    </w:p>
+    <w:p>
+      <w:pPr>
+        <w:pStyle w:val="PargrafodaLista"/>
+        <w:numPr>
+          <w:ilvl w:val="0"/>
+          <w:numId w:val="2"/>
+        </w:numPr>
+      </w:pPr>
+      <w:r>
+        <w:t xml:space="preserve">Visualização do próprio no projeto MVC no programa </w:t>
+      </w:r>
+      <w:proofErr w:type="spellStart"/>
+      <w:r>
+        <w:t>VisualStudio</w:t>
+      </w:r>
+      <w:proofErr w:type="spellEnd"/>
+      <w:r>
+        <w:t>.</w:t>
+      </w:r>
+    </w:p>
+    <w:p>
+      <w:pPr>
+        <w:pStyle w:val="PargrafodaLista"/>
+        <w:numPr>
+          <w:ilvl w:val="0"/>
+          <w:numId w:val="2"/>
+        </w:numPr>
+      </w:pPr>
+      <w:r>
+        <w:t xml:space="preserve">Alteração da </w:t>
+      </w:r>
+      <w:proofErr w:type="spellStart"/>
+      <w:r>
+        <w:t>nav</w:t>
+      </w:r>
+      <w:proofErr w:type="spellEnd"/>
+      <w:r>
+        <w:t>-bar principal com o menu pretendido.</w:t>
       </w:r>
     </w:p>
     <w:p>
@@ -1753,18 +1870,17 @@
         <w:t>Atualização do diário até à data presente.</w:t>
       </w:r>
     </w:p>
-    <w:p/>
-    <w:p>
-      <w:pPr>
-        <w:rPr>
-          <w:b/>
-        </w:rPr>
-      </w:pPr>
-      <w:r>
-        <w:rPr>
-          <w:b/>
-        </w:rPr>
-        <w:t>30</w:t>
+    <w:p>
+      <w:pPr>
+        <w:rPr>
+          <w:b/>
+        </w:rPr>
+      </w:pPr>
+      <w:r>
+        <w:rPr>
+          <w:b/>
+        </w:rPr>
+        <w:t>2</w:t>
       </w:r>
       <w:r>
         <w:rPr>
@@ -1784,7 +1900,19 @@
         <w:rPr>
           <w:b/>
         </w:rPr>
-        <w:t xml:space="preserve"> Outubro de 2017</w:t>
+        <w:t xml:space="preserve"> </w:t>
+      </w:r>
+      <w:r>
+        <w:rPr>
+          <w:b/>
+        </w:rPr>
+        <w:t>Novembro</w:t>
+      </w:r>
+      <w:r>
+        <w:rPr>
+          <w:b/>
+        </w:rPr>
+        <w:t xml:space="preserve"> de 2017</w:t>
       </w:r>
     </w:p>
     <w:p>
@@ -1798,10 +1926,7 @@
         <w:t>Tempo Gasto:</w:t>
       </w:r>
       <w:r>
-        <w:t xml:space="preserve"> 1h3</w:t>
-      </w:r>
-      <w:r>
-        <w:t>0min</w:t>
+        <w:t xml:space="preserve"> 1h30min</w:t>
       </w:r>
     </w:p>
     <w:p>
@@ -1813,21 +1938,30 @@
         </w:numPr>
       </w:pPr>
       <w:r>
-        <w:t xml:space="preserve">Escolha da aluna do </w:t>
-      </w:r>
-      <w:proofErr w:type="spellStart"/>
-      <w:r>
-        <w:t>bootstrap</w:t>
-      </w:r>
-      <w:proofErr w:type="spellEnd"/>
-      <w:r>
-        <w:t xml:space="preserve"> para o projeto </w:t>
-      </w:r>
-      <w:proofErr w:type="gramStart"/>
-      <w:r>
-        <w:t>Trails4Health .</w:t>
-      </w:r>
-      <w:proofErr w:type="gramEnd"/>
+        <w:t>Alterações no modelo do</w:t>
+      </w:r>
+      <w:r>
+        <w:t xml:space="preserve"> projeto </w:t>
+      </w:r>
+      <w:proofErr w:type="spellStart"/>
+      <w:r>
+        <w:t>SportStore</w:t>
+      </w:r>
+      <w:proofErr w:type="spellEnd"/>
+      <w:r>
+        <w:t xml:space="preserve"> </w:t>
+      </w:r>
+      <w:r>
+        <w:t xml:space="preserve">no programa </w:t>
+      </w:r>
+      <w:proofErr w:type="spellStart"/>
+      <w:r>
+        <w:t>VisualStudio</w:t>
+      </w:r>
+      <w:proofErr w:type="spellEnd"/>
+      <w:r>
+        <w:t>.</w:t>
+      </w:r>
     </w:p>
     <w:p>
       <w:pPr>
@@ -1838,56 +1972,115 @@
         </w:numPr>
       </w:pPr>
       <w:r>
-        <w:t>Visualização do próprio no projeto MVC no programa</w:t>
+        <w:t xml:space="preserve">Criação do repositório </w:t>
+      </w:r>
+      <w:r>
+        <w:t xml:space="preserve">do projeto </w:t>
+      </w:r>
+      <w:proofErr w:type="spellStart"/>
+      <w:r>
+        <w:t>SportStore</w:t>
+      </w:r>
+      <w:proofErr w:type="spellEnd"/>
+      <w:r>
+        <w:t xml:space="preserve"> </w:t>
+      </w:r>
+      <w:r>
+        <w:t xml:space="preserve">no </w:t>
+      </w:r>
+      <w:proofErr w:type="spellStart"/>
+      <w:r>
+        <w:t>GitHub</w:t>
+      </w:r>
+      <w:proofErr w:type="spellEnd"/>
+      <w:r>
+        <w:t>.</w:t>
+      </w:r>
+    </w:p>
+    <w:p>
+      <w:pPr>
+        <w:pStyle w:val="PargrafodaLista"/>
+        <w:numPr>
+          <w:ilvl w:val="0"/>
+          <w:numId w:val="2"/>
+        </w:numPr>
+      </w:pPr>
+      <w:r>
+        <w:t>Informação da matéria de interfaces e de repositórios.</w:t>
+      </w:r>
+    </w:p>
+    <w:p>
+      <w:pPr>
+        <w:pStyle w:val="PargrafodaLista"/>
+        <w:numPr>
+          <w:ilvl w:val="0"/>
+          <w:numId w:val="2"/>
+        </w:numPr>
+      </w:pPr>
+      <w:r>
+        <w:t xml:space="preserve">Criação da interface </w:t>
+      </w:r>
+      <w:proofErr w:type="spellStart"/>
+      <w:r>
+        <w:t>IProductRepository</w:t>
+      </w:r>
+      <w:proofErr w:type="spellEnd"/>
+      <w:r>
+        <w:t xml:space="preserve"> e do </w:t>
+      </w:r>
+      <w:proofErr w:type="spellStart"/>
+      <w:r>
+        <w:t>FakeProductRepository</w:t>
+      </w:r>
+      <w:proofErr w:type="spellEnd"/>
+      <w:r>
+        <w:t xml:space="preserve"> n</w:t>
+      </w:r>
+      <w:r>
+        <w:t xml:space="preserve">o projeto </w:t>
+      </w:r>
+      <w:proofErr w:type="spellStart"/>
+      <w:r>
+        <w:t>SportStore</w:t>
+      </w:r>
+      <w:proofErr w:type="spellEnd"/>
+      <w:r>
+        <w:t xml:space="preserve"> </w:t>
+      </w:r>
+      <w:r>
+        <w:t xml:space="preserve">no programa </w:t>
+      </w:r>
+      <w:proofErr w:type="spellStart"/>
+      <w:r>
+        <w:t>VisualStudio</w:t>
+      </w:r>
+      <w:proofErr w:type="spellEnd"/>
+      <w:r>
+        <w:t>.</w:t>
+      </w:r>
+    </w:p>
+    <w:p>
+      <w:pPr>
+        <w:pStyle w:val="PargrafodaLista"/>
+        <w:numPr>
+          <w:ilvl w:val="0"/>
+          <w:numId w:val="2"/>
+        </w:numPr>
+      </w:pPr>
+      <w:r>
+        <w:t xml:space="preserve">Criação da </w:t>
+      </w:r>
+      <w:proofErr w:type="spellStart"/>
+      <w:r>
+        <w:t>view</w:t>
+      </w:r>
+      <w:proofErr w:type="spellEnd"/>
+      <w:r>
+        <w:t xml:space="preserve"> que mostra os produtos da lista.</w:t>
       </w:r>
       <w:bookmarkStart w:id="0" w:name="_GoBack"/>
       <w:bookmarkEnd w:id="0"/>
-      <w:r>
-        <w:t xml:space="preserve"> </w:t>
-      </w:r>
-      <w:proofErr w:type="spellStart"/>
-      <w:r>
-        <w:t>VisualStudio</w:t>
-      </w:r>
-      <w:proofErr w:type="spellEnd"/>
-      <w:r>
-        <w:t>.</w:t>
-      </w:r>
-    </w:p>
-    <w:p>
-      <w:pPr>
-        <w:pStyle w:val="PargrafodaLista"/>
-        <w:numPr>
-          <w:ilvl w:val="0"/>
-          <w:numId w:val="2"/>
-        </w:numPr>
-      </w:pPr>
-      <w:r>
-        <w:t xml:space="preserve">Alteração da </w:t>
-      </w:r>
-      <w:proofErr w:type="spellStart"/>
-      <w:r>
-        <w:t>nav</w:t>
-      </w:r>
-      <w:proofErr w:type="spellEnd"/>
-      <w:r>
-        <w:t>-bar principal com o menu pretendido.</w:t>
-      </w:r>
-    </w:p>
-    <w:p>
-      <w:pPr>
-        <w:pStyle w:val="PargrafodaLista"/>
-        <w:numPr>
-          <w:ilvl w:val="0"/>
-          <w:numId w:val="1"/>
-        </w:numPr>
-      </w:pPr>
-      <w:r>
-        <w:t>Atualização do diário até à data presente.</w:t>
-      </w:r>
-    </w:p>
-    <w:p/>
-    <w:p/>
+    </w:p>
     <w:sectPr>
       <w:headerReference w:type="default" r:id="rId7"/>
       <w:pgSz w:w="11906" w:h="16838"/>

</xml_diff>

<commit_message>
Atualização dos diários de ambas as disciplinas pela aluna Andreia Ernesto.
</commit_message>
<xml_diff>
--- a/Doc/Programação para a Internet/AndreiaDiário.docx
+++ b/Doc/Programação para a Internet/AndreiaDiário.docx
@@ -4,7 +4,7 @@
   <w:body>
     <w:p>
       <w:pPr>
-        <w:pStyle w:val="Title"/>
+        <w:pStyle w:val="Ttulo"/>
         <w:spacing w:line="360" w:lineRule="auto"/>
         <w:jc w:val="right"/>
       </w:pPr>
@@ -56,7 +56,7 @@
     </w:p>
     <w:p>
       <w:pPr>
-        <w:pStyle w:val="ListParagraph"/>
+        <w:pStyle w:val="PargrafodaLista"/>
         <w:numPr>
           <w:ilvl w:val="0"/>
           <w:numId w:val="1"/>
@@ -110,7 +110,7 @@
     </w:p>
     <w:p>
       <w:pPr>
-        <w:pStyle w:val="ListParagraph"/>
+        <w:pStyle w:val="PargrafodaLista"/>
         <w:numPr>
           <w:ilvl w:val="0"/>
           <w:numId w:val="1"/>
@@ -161,7 +161,7 @@
     </w:p>
     <w:p>
       <w:pPr>
-        <w:pStyle w:val="ListParagraph"/>
+        <w:pStyle w:val="PargrafodaLista"/>
         <w:numPr>
           <w:ilvl w:val="0"/>
           <w:numId w:val="1"/>
@@ -176,7 +176,7 @@
     </w:p>
     <w:p>
       <w:pPr>
-        <w:pStyle w:val="ListParagraph"/>
+        <w:pStyle w:val="PargrafodaLista"/>
         <w:numPr>
           <w:ilvl w:val="0"/>
           <w:numId w:val="1"/>
@@ -223,7 +223,7 @@
     </w:p>
     <w:p>
       <w:pPr>
-        <w:pStyle w:val="ListParagraph"/>
+        <w:pStyle w:val="PargrafodaLista"/>
         <w:numPr>
           <w:ilvl w:val="0"/>
           <w:numId w:val="1"/>
@@ -238,7 +238,7 @@
     </w:p>
     <w:p>
       <w:pPr>
-        <w:pStyle w:val="ListParagraph"/>
+        <w:pStyle w:val="PargrafodaLista"/>
         <w:ind w:left="1068"/>
         <w:rPr>
           <w:b/>
@@ -286,7 +286,7 @@
     </w:p>
     <w:p>
       <w:pPr>
-        <w:pStyle w:val="ListParagraph"/>
+        <w:pStyle w:val="PargrafodaLista"/>
         <w:numPr>
           <w:ilvl w:val="0"/>
           <w:numId w:val="1"/>
@@ -304,7 +304,7 @@
     </w:p>
     <w:p>
       <w:pPr>
-        <w:pStyle w:val="ListParagraph"/>
+        <w:pStyle w:val="PargrafodaLista"/>
         <w:numPr>
           <w:ilvl w:val="0"/>
           <w:numId w:val="1"/>
@@ -346,7 +346,7 @@
     </w:p>
     <w:p>
       <w:pPr>
-        <w:pStyle w:val="ListParagraph"/>
+        <w:pStyle w:val="PargrafodaLista"/>
         <w:numPr>
           <w:ilvl w:val="0"/>
           <w:numId w:val="1"/>
@@ -406,7 +406,7 @@
     </w:p>
     <w:p>
       <w:pPr>
-        <w:pStyle w:val="ListParagraph"/>
+        <w:pStyle w:val="PargrafodaLista"/>
         <w:numPr>
           <w:ilvl w:val="0"/>
           <w:numId w:val="1"/>
@@ -442,7 +442,7 @@
     </w:p>
     <w:p>
       <w:pPr>
-        <w:pStyle w:val="ListParagraph"/>
+        <w:pStyle w:val="PargrafodaLista"/>
         <w:numPr>
           <w:ilvl w:val="0"/>
           <w:numId w:val="1"/>
@@ -496,7 +496,7 @@
     </w:p>
     <w:p>
       <w:pPr>
-        <w:pStyle w:val="ListParagraph"/>
+        <w:pStyle w:val="PargrafodaLista"/>
         <w:numPr>
           <w:ilvl w:val="0"/>
           <w:numId w:val="1"/>
@@ -577,7 +577,7 @@
     </w:p>
     <w:p>
       <w:pPr>
-        <w:pStyle w:val="ListParagraph"/>
+        <w:pStyle w:val="PargrafodaLista"/>
         <w:numPr>
           <w:ilvl w:val="0"/>
           <w:numId w:val="1"/>
@@ -601,7 +601,7 @@
     </w:p>
     <w:p>
       <w:pPr>
-        <w:pStyle w:val="ListParagraph"/>
+        <w:pStyle w:val="PargrafodaLista"/>
         <w:numPr>
           <w:ilvl w:val="0"/>
           <w:numId w:val="1"/>
@@ -658,7 +658,7 @@
     </w:p>
     <w:p>
       <w:pPr>
-        <w:pStyle w:val="ListParagraph"/>
+        <w:pStyle w:val="PargrafodaLista"/>
         <w:numPr>
           <w:ilvl w:val="0"/>
           <w:numId w:val="1"/>
@@ -682,7 +682,7 @@
     </w:p>
     <w:p>
       <w:pPr>
-        <w:pStyle w:val="ListParagraph"/>
+        <w:pStyle w:val="PargrafodaLista"/>
         <w:numPr>
           <w:ilvl w:val="0"/>
           <w:numId w:val="1"/>
@@ -739,7 +739,7 @@
     </w:p>
     <w:p>
       <w:pPr>
-        <w:pStyle w:val="ListParagraph"/>
+        <w:pStyle w:val="PargrafodaLista"/>
         <w:numPr>
           <w:ilvl w:val="0"/>
           <w:numId w:val="1"/>
@@ -809,7 +809,7 @@
     </w:p>
     <w:p>
       <w:pPr>
-        <w:pStyle w:val="ListParagraph"/>
+        <w:pStyle w:val="PargrafodaLista"/>
         <w:numPr>
           <w:ilvl w:val="0"/>
           <w:numId w:val="1"/>
@@ -863,7 +863,7 @@
     </w:p>
     <w:p>
       <w:pPr>
-        <w:pStyle w:val="ListParagraph"/>
+        <w:pStyle w:val="PargrafodaLista"/>
         <w:numPr>
           <w:ilvl w:val="0"/>
           <w:numId w:val="1"/>
@@ -917,7 +917,7 @@
     </w:p>
     <w:p>
       <w:pPr>
-        <w:pStyle w:val="ListParagraph"/>
+        <w:pStyle w:val="PargrafodaLista"/>
         <w:numPr>
           <w:ilvl w:val="0"/>
           <w:numId w:val="1"/>
@@ -932,7 +932,7 @@
     </w:p>
     <w:p>
       <w:pPr>
-        <w:pStyle w:val="ListParagraph"/>
+        <w:pStyle w:val="PargrafodaLista"/>
         <w:ind w:left="1068"/>
         <w:rPr>
           <w:b/>
@@ -980,7 +980,7 @@
     </w:p>
     <w:p>
       <w:pPr>
-        <w:pStyle w:val="ListParagraph"/>
+        <w:pStyle w:val="PargrafodaLista"/>
         <w:numPr>
           <w:ilvl w:val="0"/>
           <w:numId w:val="1"/>
@@ -992,7 +992,7 @@
     </w:p>
     <w:p>
       <w:pPr>
-        <w:pStyle w:val="ListParagraph"/>
+        <w:pStyle w:val="PargrafodaLista"/>
         <w:numPr>
           <w:ilvl w:val="0"/>
           <w:numId w:val="1"/>
@@ -1046,7 +1046,7 @@
     </w:p>
     <w:p>
       <w:pPr>
-        <w:pStyle w:val="ListParagraph"/>
+        <w:pStyle w:val="PargrafodaLista"/>
         <w:numPr>
           <w:ilvl w:val="0"/>
           <w:numId w:val="1"/>
@@ -1067,7 +1067,7 @@
     </w:p>
     <w:p>
       <w:pPr>
-        <w:pStyle w:val="ListParagraph"/>
+        <w:pStyle w:val="PargrafodaLista"/>
         <w:numPr>
           <w:ilvl w:val="0"/>
           <w:numId w:val="1"/>
@@ -1126,7 +1126,7 @@
     </w:p>
     <w:p>
       <w:pPr>
-        <w:pStyle w:val="ListParagraph"/>
+        <w:pStyle w:val="PargrafodaLista"/>
         <w:numPr>
           <w:ilvl w:val="0"/>
           <w:numId w:val="1"/>
@@ -1138,7 +1138,7 @@
     </w:p>
     <w:p>
       <w:pPr>
-        <w:pStyle w:val="ListParagraph"/>
+        <w:pStyle w:val="PargrafodaLista"/>
         <w:numPr>
           <w:ilvl w:val="0"/>
           <w:numId w:val="1"/>
@@ -1150,7 +1150,7 @@
     </w:p>
     <w:p>
       <w:pPr>
-        <w:pStyle w:val="ListParagraph"/>
+        <w:pStyle w:val="PargrafodaLista"/>
         <w:numPr>
           <w:ilvl w:val="0"/>
           <w:numId w:val="1"/>
@@ -1162,7 +1162,7 @@
     </w:p>
     <w:p>
       <w:pPr>
-        <w:pStyle w:val="ListParagraph"/>
+        <w:pStyle w:val="PargrafodaLista"/>
         <w:numPr>
           <w:ilvl w:val="0"/>
           <w:numId w:val="1"/>
@@ -1174,7 +1174,7 @@
     </w:p>
     <w:p>
       <w:pPr>
-        <w:pStyle w:val="ListParagraph"/>
+        <w:pStyle w:val="PargrafodaLista"/>
         <w:numPr>
           <w:ilvl w:val="0"/>
           <w:numId w:val="1"/>
@@ -1186,7 +1186,7 @@
     </w:p>
     <w:p>
       <w:pPr>
-        <w:pStyle w:val="ListParagraph"/>
+        <w:pStyle w:val="PargrafodaLista"/>
         <w:numPr>
           <w:ilvl w:val="0"/>
           <w:numId w:val="1"/>
@@ -1212,7 +1212,7 @@
     </w:p>
     <w:p>
       <w:pPr>
-        <w:pStyle w:val="ListParagraph"/>
+        <w:pStyle w:val="PargrafodaLista"/>
         <w:numPr>
           <w:ilvl w:val="0"/>
           <w:numId w:val="1"/>
@@ -1258,7 +1258,7 @@
     </w:p>
     <w:p>
       <w:pPr>
-        <w:pStyle w:val="ListParagraph"/>
+        <w:pStyle w:val="PargrafodaLista"/>
         <w:numPr>
           <w:ilvl w:val="0"/>
           <w:numId w:val="2"/>
@@ -1270,7 +1270,7 @@
     </w:p>
     <w:p>
       <w:pPr>
-        <w:pStyle w:val="ListParagraph"/>
+        <w:pStyle w:val="PargrafodaLista"/>
         <w:numPr>
           <w:ilvl w:val="0"/>
           <w:numId w:val="2"/>
@@ -1282,7 +1282,7 @@
     </w:p>
     <w:p>
       <w:pPr>
-        <w:pStyle w:val="ListParagraph"/>
+        <w:pStyle w:val="PargrafodaLista"/>
         <w:numPr>
           <w:ilvl w:val="0"/>
           <w:numId w:val="2"/>
@@ -1294,7 +1294,7 @@
     </w:p>
     <w:p>
       <w:pPr>
-        <w:pStyle w:val="ListParagraph"/>
+        <w:pStyle w:val="PargrafodaLista"/>
         <w:numPr>
           <w:ilvl w:val="0"/>
           <w:numId w:val="1"/>
@@ -1354,7 +1354,7 @@
     </w:p>
     <w:p>
       <w:pPr>
-        <w:pStyle w:val="ListParagraph"/>
+        <w:pStyle w:val="PargrafodaLista"/>
         <w:numPr>
           <w:ilvl w:val="0"/>
           <w:numId w:val="2"/>
@@ -1372,7 +1372,7 @@
     </w:p>
     <w:p>
       <w:pPr>
-        <w:pStyle w:val="ListParagraph"/>
+        <w:pStyle w:val="PargrafodaLista"/>
         <w:numPr>
           <w:ilvl w:val="0"/>
           <w:numId w:val="2"/>
@@ -1390,7 +1390,7 @@
     </w:p>
     <w:p>
       <w:pPr>
-        <w:pStyle w:val="ListParagraph"/>
+        <w:pStyle w:val="PargrafodaLista"/>
         <w:numPr>
           <w:ilvl w:val="0"/>
           <w:numId w:val="2"/>
@@ -1402,7 +1402,7 @@
     </w:p>
     <w:p>
       <w:pPr>
-        <w:pStyle w:val="ListParagraph"/>
+        <w:pStyle w:val="PargrafodaLista"/>
         <w:numPr>
           <w:ilvl w:val="0"/>
           <w:numId w:val="2"/>
@@ -1420,7 +1420,7 @@
     </w:p>
     <w:p>
       <w:pPr>
-        <w:pStyle w:val="ListParagraph"/>
+        <w:pStyle w:val="PargrafodaLista"/>
         <w:numPr>
           <w:ilvl w:val="0"/>
           <w:numId w:val="2"/>
@@ -1446,7 +1446,7 @@
     </w:p>
     <w:p>
       <w:pPr>
-        <w:pStyle w:val="ListParagraph"/>
+        <w:pStyle w:val="PargrafodaLista"/>
         <w:numPr>
           <w:ilvl w:val="0"/>
           <w:numId w:val="2"/>
@@ -1464,7 +1464,7 @@
     </w:p>
     <w:p>
       <w:pPr>
-        <w:pStyle w:val="ListParagraph"/>
+        <w:pStyle w:val="PargrafodaLista"/>
         <w:numPr>
           <w:ilvl w:val="0"/>
           <w:numId w:val="2"/>
@@ -1498,7 +1498,7 @@
     </w:p>
     <w:p>
       <w:pPr>
-        <w:pStyle w:val="ListParagraph"/>
+        <w:pStyle w:val="PargrafodaLista"/>
         <w:ind w:left="708"/>
       </w:pPr>
       <w:r>
@@ -1513,7 +1513,7 @@
     </w:p>
     <w:p>
       <w:pPr>
-        <w:pStyle w:val="ListParagraph"/>
+        <w:pStyle w:val="PargrafodaLista"/>
         <w:numPr>
           <w:ilvl w:val="0"/>
           <w:numId w:val="2"/>
@@ -1534,7 +1534,7 @@
     </w:p>
     <w:p>
       <w:pPr>
-        <w:pStyle w:val="ListParagraph"/>
+        <w:pStyle w:val="PargrafodaLista"/>
         <w:numPr>
           <w:ilvl w:val="0"/>
           <w:numId w:val="2"/>
@@ -1553,7 +1553,7 @@
     </w:p>
     <w:p>
       <w:pPr>
-        <w:pStyle w:val="ListParagraph"/>
+        <w:pStyle w:val="PargrafodaLista"/>
         <w:numPr>
           <w:ilvl w:val="0"/>
           <w:numId w:val="2"/>
@@ -1590,7 +1590,7 @@
     </w:p>
     <w:p>
       <w:pPr>
-        <w:pStyle w:val="ListParagraph"/>
+        <w:pStyle w:val="PargrafodaLista"/>
         <w:ind w:left="708"/>
       </w:pPr>
       <w:r>
@@ -1605,7 +1605,7 @@
     </w:p>
     <w:p>
       <w:pPr>
-        <w:pStyle w:val="ListParagraph"/>
+        <w:pStyle w:val="PargrafodaLista"/>
         <w:numPr>
           <w:ilvl w:val="0"/>
           <w:numId w:val="6"/>
@@ -1646,7 +1646,7 @@
     </w:p>
     <w:p>
       <w:pPr>
-        <w:pStyle w:val="ListParagraph"/>
+        <w:pStyle w:val="PargrafodaLista"/>
         <w:ind w:left="708"/>
       </w:pPr>
       <w:r>
@@ -1656,210 +1656,257 @@
         <w:t>Tempo Gasto:</w:t>
       </w:r>
       <w:r>
+        <w:t xml:space="preserve"> 1h30min</w:t>
+      </w:r>
+    </w:p>
+    <w:p>
+      <w:pPr>
+        <w:pStyle w:val="PargrafodaLista"/>
+        <w:numPr>
+          <w:ilvl w:val="0"/>
+          <w:numId w:val="2"/>
+        </w:numPr>
+      </w:pPr>
+      <w:r>
+        <w:t>Implementação do ficheiro GitIgnore.</w:t>
+      </w:r>
+    </w:p>
+    <w:p>
+      <w:pPr>
+        <w:pStyle w:val="PargrafodaLista"/>
+        <w:numPr>
+          <w:ilvl w:val="0"/>
+          <w:numId w:val="2"/>
+        </w:numPr>
+      </w:pPr>
+      <w:r>
+        <w:t>Introdução ao conceito Entity Framework.</w:t>
+      </w:r>
+    </w:p>
+    <w:p>
+      <w:pPr>
+        <w:pStyle w:val="PargrafodaLista"/>
+        <w:numPr>
+          <w:ilvl w:val="0"/>
+          <w:numId w:val="2"/>
+        </w:numPr>
+      </w:pPr>
+      <w:r>
+        <w:t>Introdução ao conceito Dbcontext.</w:t>
+      </w:r>
+    </w:p>
+    <w:p>
+      <w:pPr>
+        <w:pStyle w:val="PargrafodaLista"/>
+        <w:numPr>
+          <w:ilvl w:val="0"/>
+          <w:numId w:val="2"/>
+        </w:numPr>
+      </w:pPr>
+      <w:r>
+        <w:t>Aplicação dos mesmos no projeto SportStore</w:t>
+      </w:r>
+      <w:r>
         <w:t xml:space="preserve"> </w:t>
       </w:r>
       <w:r>
+        <w:t>no programa VisualStudio.</w:t>
+      </w:r>
+    </w:p>
+    <w:p>
+      <w:pPr>
+        <w:pStyle w:val="PargrafodaLista"/>
+        <w:numPr>
+          <w:ilvl w:val="0"/>
+          <w:numId w:val="2"/>
+        </w:numPr>
+      </w:pPr>
+      <w:r>
+        <w:t>Criação do repositório para a base de dados.</w:t>
+      </w:r>
+    </w:p>
+    <w:p>
+      <w:pPr>
+        <w:rPr>
+          <w:b/>
+        </w:rPr>
+      </w:pPr>
+      <w:r>
+        <w:rPr>
+          <w:b/>
+        </w:rPr>
+        <w:t>10 de Novembro de 2017</w:t>
+      </w:r>
+    </w:p>
+    <w:p>
+      <w:pPr>
+        <w:pStyle w:val="PargrafodaLista"/>
+        <w:ind w:left="708"/>
+      </w:pPr>
+      <w:r>
+        <w:rPr>
+          <w:b/>
+        </w:rPr>
+        <w:t>Tempo Gasto:</w:t>
+      </w:r>
+      <w:r>
+        <w:t xml:space="preserve"> 2h00min</w:t>
+      </w:r>
+    </w:p>
+    <w:p>
+      <w:pPr>
+        <w:pStyle w:val="PargrafodaLista"/>
+        <w:numPr>
+          <w:ilvl w:val="0"/>
+          <w:numId w:val="2"/>
+        </w:numPr>
+      </w:pPr>
+      <w:r>
+        <w:t>Apresentação do trabalho realizado.</w:t>
+      </w:r>
+    </w:p>
+    <w:p>
+      <w:pPr>
+        <w:pStyle w:val="PargrafodaLista"/>
+        <w:numPr>
+          <w:ilvl w:val="0"/>
+          <w:numId w:val="2"/>
+        </w:numPr>
+      </w:pPr>
+      <w:r>
+        <w:t>Divisão do trabalho Trails4Health pelos elementos do grupo.</w:t>
+      </w:r>
+    </w:p>
+    <w:p>
+      <w:pPr>
+        <w:pStyle w:val="PargrafodaLista"/>
+        <w:numPr>
+          <w:ilvl w:val="0"/>
+          <w:numId w:val="2"/>
+        </w:numPr>
+      </w:pPr>
+      <w:r>
+        <w:t>Análise das classes a utilizar no projeto Trails4Health e separação das que seriam usadas pela aluna.</w:t>
+      </w:r>
+    </w:p>
+    <w:p>
+      <w:pPr>
+        <w:pStyle w:val="PargrafodaLista"/>
+        <w:numPr>
+          <w:ilvl w:val="0"/>
+          <w:numId w:val="2"/>
+        </w:numPr>
+      </w:pPr>
+      <w:r>
+        <w:t>Alteração do layout da página inicial (mudança da cor da nav menu, criação de pontos de interesse na página index, análise da melhor forma de colocação desses pontos de interesse (colocando um tabelo ou com divs)</w:t>
+      </w:r>
+      <w:r>
+        <w:t>...</w:t>
+      </w:r>
+      <w:r>
+        <w:t>)</w:t>
+      </w:r>
+      <w:r>
+        <w:t>.</w:t>
+      </w:r>
+    </w:p>
+    <w:p>
+      <w:pPr>
+        <w:pStyle w:val="PargrafodaLista"/>
+        <w:numPr>
+          <w:ilvl w:val="0"/>
+          <w:numId w:val="2"/>
+        </w:numPr>
+      </w:pPr>
+      <w:r>
+        <w:t>Atualização do diário até à data presente.</w:t>
+      </w:r>
+    </w:p>
+    <w:p/>
+    <w:p>
+      <w:pPr>
+        <w:rPr>
+          <w:b/>
+        </w:rPr>
+      </w:pPr>
+      <w:r>
+        <w:rPr>
+          <w:b/>
+        </w:rPr>
+        <w:t>14</w:t>
+      </w:r>
+      <w:r>
+        <w:rPr>
+          <w:b/>
+        </w:rPr>
+        <w:t xml:space="preserve"> de </w:t>
+      </w:r>
+      <w:proofErr w:type="gramStart"/>
+      <w:r>
+        <w:rPr>
+          <w:b/>
+        </w:rPr>
+        <w:t>Novembro</w:t>
+      </w:r>
+      <w:proofErr w:type="gramEnd"/>
+      <w:r>
+        <w:rPr>
+          <w:b/>
+        </w:rPr>
+        <w:t xml:space="preserve"> de 2017</w:t>
+      </w:r>
+    </w:p>
+    <w:p>
+      <w:pPr>
+        <w:pStyle w:val="PargrafodaLista"/>
+        <w:ind w:left="708"/>
+      </w:pPr>
+      <w:r>
+        <w:rPr>
+          <w:b/>
+        </w:rPr>
+        <w:t>Tempo Gasto:</w:t>
+      </w:r>
+      <w:r>
+        <w:t xml:space="preserve"> </w:t>
+      </w:r>
+      <w:r>
         <w:t>1</w:t>
       </w:r>
       <w:r>
-        <w:t>h</w:t>
-      </w:r>
-      <w:r>
-        <w:t>3</w:t>
-      </w:r>
-      <w:r>
-        <w:t>0min</w:t>
-      </w:r>
-    </w:p>
-    <w:p>
-      <w:pPr>
-        <w:pStyle w:val="ListParagraph"/>
+        <w:t>h00min</w:t>
+      </w:r>
+    </w:p>
+    <w:p>
+      <w:pPr>
+        <w:pStyle w:val="PargrafodaLista"/>
         <w:numPr>
           <w:ilvl w:val="0"/>
           <w:numId w:val="2"/>
         </w:numPr>
       </w:pPr>
       <w:r>
-        <w:t>Implementação do ficheiro GitIgnore.</w:t>
-      </w:r>
-    </w:p>
-    <w:p>
-      <w:pPr>
-        <w:pStyle w:val="ListParagraph"/>
-        <w:numPr>
-          <w:ilvl w:val="0"/>
-          <w:numId w:val="2"/>
-        </w:numPr>
-      </w:pPr>
-      <w:r>
-        <w:t>Introdução ao conceito Entity Framework.</w:t>
-      </w:r>
-    </w:p>
-    <w:p>
-      <w:pPr>
-        <w:pStyle w:val="ListParagraph"/>
-        <w:numPr>
-          <w:ilvl w:val="0"/>
-          <w:numId w:val="2"/>
-        </w:numPr>
-      </w:pPr>
-      <w:r>
-        <w:t>Introdução ao conceito</w:t>
-      </w:r>
-      <w:r>
-        <w:t xml:space="preserve"> Dbcontext.</w:t>
-      </w:r>
-    </w:p>
-    <w:p>
-      <w:pPr>
-        <w:pStyle w:val="ListParagraph"/>
-        <w:numPr>
-          <w:ilvl w:val="0"/>
-          <w:numId w:val="2"/>
-        </w:numPr>
-      </w:pPr>
-      <w:r>
-        <w:t>Aplicação dos mesmos n</w:t>
-      </w:r>
-      <w:r>
-        <w:t>o projeto SportStore</w:t>
-      </w:r>
-      <w:r>
-        <w:t xml:space="preserve"> </w:t>
-      </w:r>
-      <w:r>
-        <w:t>no programa VisualStudio.</w:t>
-      </w:r>
-    </w:p>
-    <w:p>
-      <w:pPr>
-        <w:pStyle w:val="ListParagraph"/>
-        <w:numPr>
-          <w:ilvl w:val="0"/>
-          <w:numId w:val="2"/>
-        </w:numPr>
-      </w:pPr>
-      <w:r>
-        <w:t>Criação do repositório para a base de dados.</w:t>
-      </w:r>
-    </w:p>
-    <w:p>
-      <w:pPr>
-        <w:rPr>
-          <w:b/>
-        </w:rPr>
-      </w:pPr>
-      <w:r>
-        <w:rPr>
-          <w:b/>
-        </w:rPr>
-        <w:t>10 de Novembro de 2017</w:t>
-      </w:r>
-    </w:p>
-    <w:p>
-      <w:pPr>
-        <w:pStyle w:val="ListParagraph"/>
-        <w:ind w:left="708"/>
-      </w:pPr>
-      <w:r>
-        <w:rPr>
-          <w:b/>
-        </w:rPr>
-        <w:t>Tempo Gasto:</w:t>
-      </w:r>
-      <w:r>
-        <w:t xml:space="preserve"> </w:t>
-      </w:r>
-      <w:r>
-        <w:t>2</w:t>
-      </w:r>
-      <w:r>
-        <w:t>h</w:t>
-      </w:r>
-      <w:r>
-        <w:t>00</w:t>
-      </w:r>
-      <w:r>
-        <w:t>min</w:t>
-      </w:r>
-    </w:p>
-    <w:p>
-      <w:pPr>
-        <w:pStyle w:val="ListParagraph"/>
-        <w:numPr>
-          <w:ilvl w:val="0"/>
-          <w:numId w:val="2"/>
-        </w:numPr>
-      </w:pPr>
-      <w:r>
-        <w:t>Apresentação do trabalho realizado.</w:t>
-      </w:r>
-    </w:p>
-    <w:p>
-      <w:pPr>
-        <w:pStyle w:val="ListParagraph"/>
-        <w:numPr>
-          <w:ilvl w:val="0"/>
-          <w:numId w:val="2"/>
-        </w:numPr>
-      </w:pPr>
-      <w:r>
-        <w:t>Divisão do trabalho Trails4Health pelos elementos do grupo.</w:t>
-      </w:r>
-    </w:p>
-    <w:p>
-      <w:pPr>
-        <w:pStyle w:val="ListParagraph"/>
-        <w:numPr>
-          <w:ilvl w:val="0"/>
-          <w:numId w:val="2"/>
-        </w:numPr>
-      </w:pPr>
-      <w:r>
-        <w:t xml:space="preserve">Análise das classes a utilizar no projeto </w:t>
-      </w:r>
-      <w:r>
-        <w:t>Trails4Healt</w:t>
-      </w:r>
-      <w:r>
-        <w:t>h e separação das que seriam usadas pela aluna.</w:t>
-      </w:r>
-    </w:p>
-    <w:p>
-      <w:pPr>
-        <w:pStyle w:val="ListParagraph"/>
-        <w:numPr>
-          <w:ilvl w:val="0"/>
-          <w:numId w:val="2"/>
-        </w:numPr>
-      </w:pPr>
-      <w:r>
-        <w:t>Alteração do layout da página inicial (mudança da cor da nav menu, criação de pontos de interesse na página index, análise da melhor forma de colocação desses pontos de interesse (colocando um tabelo ou com divs)</w:t>
-      </w:r>
-      <w:r>
-        <w:t>...</w:t>
-      </w:r>
-      <w:r>
-        <w:t>)</w:t>
-      </w:r>
-      <w:r>
-        <w:t>.</w:t>
+        <w:t>Cr</w:t>
+      </w:r>
+      <w:r>
+        <w:t>iação d</w:t>
+      </w:r>
+      <w:r>
+        <w:t>as restantes</w:t>
+      </w:r>
+      <w:r>
+        <w:t xml:space="preserve"> imagens de interesses</w:t>
+      </w:r>
+      <w:r>
+        <w:t>,</w:t>
+      </w:r>
+      <w:r>
+        <w:t xml:space="preserve"> nomeadamente imagem do interesse flora, gastronomia e desportos de inverno para a página inicial do site.</w:t>
       </w:r>
       <w:bookmarkStart w:id="0" w:name="_GoBack"/>
       <w:bookmarkEnd w:id="0"/>
     </w:p>
-    <w:p>
-      <w:pPr>
-        <w:pStyle w:val="ListParagraph"/>
-        <w:numPr>
-          <w:ilvl w:val="0"/>
-          <w:numId w:val="2"/>
-        </w:numPr>
-      </w:pPr>
-      <w:r>
-        <w:t>Atualização do diário até à data presente.</w:t>
-      </w:r>
-    </w:p>
+    <w:p/>
     <w:sectPr>
       <w:headerReference w:type="default" r:id="rId7"/>
       <w:pgSz w:w="11906" w:h="16838"/>
@@ -1925,7 +1972,7 @@
 <w:hdr xmlns:wpc="http://schemas.microsoft.com/office/word/2010/wordprocessingCanvas" xmlns:cx="http://schemas.microsoft.com/office/drawing/2014/chartex" xmlns:cx1="http://schemas.microsoft.com/office/drawing/2015/9/8/chartex" xmlns:cx2="http://schemas.microsoft.com/office/drawing/2015/10/21/chartex" xmlns:cx3="http://schemas.microsoft.com/office/drawing/2016/5/9/chartex" xmlns:cx4="http://schemas.microsoft.com/office/drawing/2016/5/10/chartex" xmlns:cx5="http://schemas.microsoft.com/office/drawing/2016/5/11/chartex" xmlns:cx6="http://schemas.microsoft.com/office/drawing/2016/5/12/chartex" xmlns:cx7="http://schemas.microsoft.com/office/drawing/2016/5/13/chartex" xmlns:cx8="http://schemas.microsoft.com/office/drawing/2016/5/14/chartex" xmlns:mc="http://schemas.openxmlformats.org/markup-compatibility/2006" xmlns:aink="http://schemas.microsoft.com/office/drawing/2016/ink" xmlns:am3d="http://schemas.microsoft.com/office/drawing/2017/model3d" xmlns:o="urn:schemas-microsoft-com:office:office" xmlns:r="http://schemas.openxmlformats.org/officeDocument/2006/relationships" xmlns:m="http://schemas.openxmlformats.org/officeDocument/2006/math" xmlns:v="urn:schemas-microsoft-com:vml" xmlns:wp14="http://schemas.microsoft.com/office/word/2010/wordprocessingDrawing" xmlns:wp="http://schemas.openxmlformats.org/drawingml/2006/wordprocessingDrawing" xmlns:w10="urn:schemas-microsoft-com:office:word" xmlns:w="http://schemas.openxmlformats.org/wordprocessingml/2006/main" xmlns:w14="http://schemas.microsoft.com/office/word/2010/wordml" xmlns:w15="http://schemas.microsoft.com/office/word/2012/wordml" xmlns:w16cid="http://schemas.microsoft.com/office/word/2016/wordml/cid" xmlns:w16se="http://schemas.microsoft.com/office/word/2015/wordml/symex" xmlns:wpg="http://schemas.microsoft.com/office/word/2010/wordprocessingGroup" xmlns:wpi="http://schemas.microsoft.com/office/word/2010/wordprocessingInk" xmlns:wne="http://schemas.microsoft.com/office/word/2006/wordml" xmlns:wps="http://schemas.microsoft.com/office/word/2010/wordprocessingShape" mc:Ignorable="w14 w15 w16se w16cid wp14">
   <w:p>
     <w:pPr>
-      <w:pStyle w:val="Header"/>
+      <w:pStyle w:val="Cabealho"/>
       <w:jc w:val="right"/>
       <w:rPr>
         <w:sz w:val="20"/>
@@ -1942,7 +1989,7 @@
   </w:p>
   <w:p>
     <w:pPr>
-      <w:pStyle w:val="Header"/>
+      <w:pStyle w:val="Cabealho"/>
       <w:jc w:val="right"/>
       <w:rPr>
         <w:sz w:val="20"/>
@@ -2712,6 +2759,7 @@
     <w:lsdException w:name="HTML Sample" w:semiHidden="1" w:unhideWhenUsed="1"/>
     <w:lsdException w:name="HTML Typewriter" w:semiHidden="1" w:unhideWhenUsed="1"/>
     <w:lsdException w:name="HTML Variable" w:semiHidden="1" w:unhideWhenUsed="1"/>
+    <w:lsdException w:name="Normal Table" w:semiHidden="1" w:unhideWhenUsed="1"/>
     <w:lsdException w:name="annotation subject" w:semiHidden="1" w:unhideWhenUsed="1"/>
     <w:lsdException w:name="No List" w:semiHidden="1" w:unhideWhenUsed="1"/>
     <w:lsdException w:name="Outline List 1" w:semiHidden="1" w:unhideWhenUsed="1"/>
@@ -2755,8 +2803,10 @@
     <w:lsdException w:name="Table Elegant" w:semiHidden="1" w:unhideWhenUsed="1"/>
     <w:lsdException w:name="Table Professional" w:semiHidden="1" w:unhideWhenUsed="1"/>
     <w:lsdException w:name="Table Subtle 1" w:semiHidden="1" w:unhideWhenUsed="1"/>
+    <w:lsdException w:name="Table Subtle 2" w:semiHidden="1" w:unhideWhenUsed="1"/>
     <w:lsdException w:name="Table Web 1" w:semiHidden="1" w:unhideWhenUsed="1"/>
     <w:lsdException w:name="Table Web 2" w:semiHidden="1" w:unhideWhenUsed="1"/>
+    <w:lsdException w:name="Table Web 3" w:semiHidden="1" w:unhideWhenUsed="1"/>
     <w:lsdException w:name="Balloon Text" w:semiHidden="1" w:unhideWhenUsed="1"/>
     <w:lsdException w:name="Table Grid" w:uiPriority="39"/>
     <w:lsdException w:name="Table Theme" w:semiHidden="1" w:unhideWhenUsed="1"/>
@@ -2993,13 +3043,13 @@
       <w:sz w:val="24"/>
     </w:rPr>
   </w:style>
-  <w:style w:type="character" w:default="1" w:styleId="DefaultParagraphFont">
+  <w:style w:type="character" w:default="1" w:styleId="Tipodeletrapredefinidodopargrafo">
     <w:name w:val="Default Paragraph Font"/>
     <w:uiPriority w:val="1"/>
     <w:semiHidden/>
     <w:unhideWhenUsed/>
   </w:style>
-  <w:style w:type="table" w:default="1" w:styleId="TableNormal">
+  <w:style w:type="table" w:default="1" w:styleId="Tabelanormal">
     <w:name w:val="Normal Table"/>
     <w:uiPriority w:val="99"/>
     <w:semiHidden/>
@@ -3014,17 +3064,17 @@
       </w:tblCellMar>
     </w:tblPr>
   </w:style>
-  <w:style w:type="numbering" w:default="1" w:styleId="NoList">
+  <w:style w:type="numbering" w:default="1" w:styleId="Semlista">
     <w:name w:val="No List"/>
     <w:uiPriority w:val="99"/>
     <w:semiHidden/>
     <w:unhideWhenUsed/>
   </w:style>
-  <w:style w:type="paragraph" w:styleId="Title">
+  <w:style w:type="paragraph" w:styleId="Ttulo">
     <w:name w:val="Title"/>
     <w:basedOn w:val="Normal"/>
     <w:next w:val="Normal"/>
-    <w:link w:val="TitleChar"/>
+    <w:link w:val="TtuloCarter"/>
     <w:uiPriority w:val="10"/>
     <w:qFormat/>
     <w:rsid w:val="00457E8C"/>
@@ -3041,10 +3091,10 @@
       <w:szCs w:val="56"/>
     </w:rPr>
   </w:style>
-  <w:style w:type="character" w:customStyle="1" w:styleId="TitleChar">
-    <w:name w:val="Title Char"/>
-    <w:basedOn w:val="DefaultParagraphFont"/>
-    <w:link w:val="Title"/>
+  <w:style w:type="character" w:customStyle="1" w:styleId="TtuloCarter">
+    <w:name w:val="Título Caráter"/>
+    <w:basedOn w:val="Tipodeletrapredefinidodopargrafo"/>
+    <w:link w:val="Ttulo"/>
     <w:uiPriority w:val="10"/>
     <w:rsid w:val="00457E8C"/>
     <w:rPr>
@@ -3056,7 +3106,7 @@
       <w:szCs w:val="56"/>
     </w:rPr>
   </w:style>
-  <w:style w:type="paragraph" w:styleId="ListParagraph">
+  <w:style w:type="paragraph" w:styleId="PargrafodaLista">
     <w:name w:val="List Paragraph"/>
     <w:basedOn w:val="Normal"/>
     <w:uiPriority w:val="34"/>
@@ -3067,10 +3117,10 @@
       <w:contextualSpacing/>
     </w:pPr>
   </w:style>
-  <w:style w:type="paragraph" w:styleId="Header">
+  <w:style w:type="paragraph" w:styleId="Cabealho">
     <w:name w:val="header"/>
     <w:basedOn w:val="Normal"/>
-    <w:link w:val="HeaderChar"/>
+    <w:link w:val="CabealhoCarter"/>
     <w:uiPriority w:val="99"/>
     <w:unhideWhenUsed/>
     <w:rsid w:val="005E0E22"/>
@@ -3082,10 +3132,10 @@
       <w:spacing w:line="240" w:lineRule="auto"/>
     </w:pPr>
   </w:style>
-  <w:style w:type="character" w:customStyle="1" w:styleId="HeaderChar">
-    <w:name w:val="Header Char"/>
-    <w:basedOn w:val="DefaultParagraphFont"/>
-    <w:link w:val="Header"/>
+  <w:style w:type="character" w:customStyle="1" w:styleId="CabealhoCarter">
+    <w:name w:val="Cabeçalho Caráter"/>
+    <w:basedOn w:val="Tipodeletrapredefinidodopargrafo"/>
+    <w:link w:val="Cabealho"/>
     <w:uiPriority w:val="99"/>
     <w:rsid w:val="005E0E22"/>
     <w:rPr>
@@ -3093,10 +3143,10 @@
       <w:sz w:val="24"/>
     </w:rPr>
   </w:style>
-  <w:style w:type="paragraph" w:styleId="Footer">
+  <w:style w:type="paragraph" w:styleId="Rodap">
     <w:name w:val="footer"/>
     <w:basedOn w:val="Normal"/>
-    <w:link w:val="FooterChar"/>
+    <w:link w:val="RodapCarter"/>
     <w:uiPriority w:val="99"/>
     <w:unhideWhenUsed/>
     <w:rsid w:val="005E0E22"/>
@@ -3108,10 +3158,10 @@
       <w:spacing w:line="240" w:lineRule="auto"/>
     </w:pPr>
   </w:style>
-  <w:style w:type="character" w:customStyle="1" w:styleId="FooterChar">
-    <w:name w:val="Footer Char"/>
-    <w:basedOn w:val="DefaultParagraphFont"/>
-    <w:link w:val="Footer"/>
+  <w:style w:type="character" w:customStyle="1" w:styleId="RodapCarter">
+    <w:name w:val="Rodapé Caráter"/>
+    <w:basedOn w:val="Tipodeletrapredefinidodopargrafo"/>
+    <w:link w:val="Rodap"/>
     <w:uiPriority w:val="99"/>
     <w:rsid w:val="005E0E22"/>
     <w:rPr>
@@ -3119,10 +3169,10 @@
       <w:sz w:val="24"/>
     </w:rPr>
   </w:style>
-  <w:style w:type="paragraph" w:styleId="HTMLPreformatted">
+  <w:style w:type="paragraph" w:styleId="HTMLpr-formatado">
     <w:name w:val="HTML Preformatted"/>
     <w:basedOn w:val="Normal"/>
-    <w:link w:val="HTMLPreformattedChar"/>
+    <w:link w:val="HTMLpr-formatadoCarter"/>
     <w:uiPriority w:val="99"/>
     <w:semiHidden/>
     <w:unhideWhenUsed/>
@@ -3156,10 +3206,10 @@
       <w:lang w:eastAsia="pt-PT"/>
     </w:rPr>
   </w:style>
-  <w:style w:type="character" w:customStyle="1" w:styleId="HTMLPreformattedChar">
-    <w:name w:val="HTML Preformatted Char"/>
-    <w:basedOn w:val="DefaultParagraphFont"/>
-    <w:link w:val="HTMLPreformatted"/>
+  <w:style w:type="character" w:customStyle="1" w:styleId="HTMLpr-formatadoCarter">
+    <w:name w:val="HTML pré-formatado Caráter"/>
+    <w:basedOn w:val="Tipodeletrapredefinidodopargrafo"/>
+    <w:link w:val="HTMLpr-formatado"/>
     <w:uiPriority w:val="99"/>
     <w:semiHidden/>
     <w:rsid w:val="00151F14"/>

</xml_diff>

<commit_message>
Atualização do diário de programação para a internet e divisão dos casos de uso atualizados
</commit_message>
<xml_diff>
--- a/Doc/Programação para a Internet/AndreiaDiário.docx
+++ b/Doc/Programação para a Internet/AndreiaDiário.docx
@@ -1,6 +1,6 @@
 
 <file path=word/document.xml><?xml version="1.0" encoding="utf-8"?>
-<w:document xmlns:wpc="http://schemas.microsoft.com/office/word/2010/wordprocessingCanvas" xmlns:cx="http://schemas.microsoft.com/office/drawing/2014/chartex" xmlns:cx1="http://schemas.microsoft.com/office/drawing/2015/9/8/chartex" xmlns:cx2="http://schemas.microsoft.com/office/drawing/2015/10/21/chartex" xmlns:cx3="http://schemas.microsoft.com/office/drawing/2016/5/9/chartex" xmlns:cx4="http://schemas.microsoft.com/office/drawing/2016/5/10/chartex" xmlns:cx5="http://schemas.microsoft.com/office/drawing/2016/5/11/chartex" xmlns:cx6="http://schemas.microsoft.com/office/drawing/2016/5/12/chartex" xmlns:cx7="http://schemas.microsoft.com/office/drawing/2016/5/13/chartex" xmlns:cx8="http://schemas.microsoft.com/office/drawing/2016/5/14/chartex" xmlns:mc="http://schemas.openxmlformats.org/markup-compatibility/2006" xmlns:aink="http://schemas.microsoft.com/office/drawing/2016/ink" xmlns:am3d="http://schemas.microsoft.com/office/drawing/2017/model3d" xmlns:o="urn:schemas-microsoft-com:office:office" xmlns:r="http://schemas.openxmlformats.org/officeDocument/2006/relationships" xmlns:m="http://schemas.openxmlformats.org/officeDocument/2006/math" xmlns:v="urn:schemas-microsoft-com:vml" xmlns:wp14="http://schemas.microsoft.com/office/word/2010/wordprocessingDrawing" xmlns:wp="http://schemas.openxmlformats.org/drawingml/2006/wordprocessingDrawing" xmlns:w10="urn:schemas-microsoft-com:office:word" xmlns:w="http://schemas.openxmlformats.org/wordprocessingml/2006/main" xmlns:w14="http://schemas.microsoft.com/office/word/2010/wordml" xmlns:w15="http://schemas.microsoft.com/office/word/2012/wordml" xmlns:w16cid="http://schemas.microsoft.com/office/word/2016/wordml/cid" xmlns:w16se="http://schemas.microsoft.com/office/word/2015/wordml/symex" xmlns:wpg="http://schemas.microsoft.com/office/word/2010/wordprocessingGroup" xmlns:wpi="http://schemas.microsoft.com/office/word/2010/wordprocessingInk" xmlns:wne="http://schemas.microsoft.com/office/word/2006/wordml" xmlns:wps="http://schemas.microsoft.com/office/word/2010/wordprocessingShape" mc:Ignorable="w14 w15 w16se w16cid wp14">
+<w:document xmlns:wpc="http://schemas.microsoft.com/office/word/2010/wordprocessingCanvas" xmlns:cx="http://schemas.microsoft.com/office/drawing/2014/chartex" xmlns:cx1="http://schemas.microsoft.com/office/drawing/2015/9/8/chartex" xmlns:mc="http://schemas.openxmlformats.org/markup-compatibility/2006" xmlns:o="urn:schemas-microsoft-com:office:office" xmlns:r="http://schemas.openxmlformats.org/officeDocument/2006/relationships" xmlns:m="http://schemas.openxmlformats.org/officeDocument/2006/math" xmlns:v="urn:schemas-microsoft-com:vml" xmlns:wp14="http://schemas.microsoft.com/office/word/2010/wordprocessingDrawing" xmlns:wp="http://schemas.openxmlformats.org/drawingml/2006/wordprocessingDrawing" xmlns:w10="urn:schemas-microsoft-com:office:word" xmlns:w="http://schemas.openxmlformats.org/wordprocessingml/2006/main" xmlns:w14="http://schemas.microsoft.com/office/word/2010/wordml" xmlns:w15="http://schemas.microsoft.com/office/word/2012/wordml" xmlns:w16se="http://schemas.microsoft.com/office/word/2015/wordml/symex" xmlns:wpg="http://schemas.microsoft.com/office/word/2010/wordprocessingGroup" xmlns:wpi="http://schemas.microsoft.com/office/word/2010/wordprocessingInk" xmlns:wne="http://schemas.microsoft.com/office/word/2006/wordml" xmlns:wps="http://schemas.microsoft.com/office/word/2010/wordprocessingShape" mc:Ignorable="w14 w15 w16se wp14">
   <w:body>
     <w:p>
       <w:pPr>
@@ -1658,6 +1658,12 @@
       <w:r>
         <w:t xml:space="preserve"> 1h30min</w:t>
       </w:r>
+      <w:r>
+        <w:t xml:space="preserve"> </w:t>
+      </w:r>
+      <w:r>
+        <w:t>de aula</w:t>
+      </w:r>
     </w:p>
     <w:p>
       <w:pPr>
@@ -1752,6 +1758,12 @@
       <w:r>
         <w:t xml:space="preserve"> 2h00min</w:t>
       </w:r>
+      <w:r>
+        <w:t xml:space="preserve"> </w:t>
+      </w:r>
+      <w:r>
+        <w:t>de aula</w:t>
+      </w:r>
     </w:p>
     <w:p>
       <w:pPr>
@@ -1868,13 +1880,137 @@
         <w:t>Tempo Gasto:</w:t>
       </w:r>
       <w:r>
+        <w:t xml:space="preserve"> 1h00min</w:t>
+      </w:r>
+    </w:p>
+    <w:p>
+      <w:pPr>
+        <w:pStyle w:val="PargrafodaLista"/>
+        <w:numPr>
+          <w:ilvl w:val="0"/>
+          <w:numId w:val="2"/>
+        </w:numPr>
+      </w:pPr>
+      <w:r>
+        <w:t>Cr</w:t>
+      </w:r>
+      <w:r>
+        <w:t>iação d</w:t>
+      </w:r>
+      <w:r>
+        <w:t>as restantes</w:t>
+      </w:r>
+      <w:r>
+        <w:t xml:space="preserve"> imagens de interesses</w:t>
+      </w:r>
+      <w:r>
+        <w:t>,</w:t>
+      </w:r>
+      <w:r>
+        <w:t xml:space="preserve"> nomeadamente imagem do interesse flora, gastronomia e desportos de inverno para a página inicial do site.</w:t>
+      </w:r>
+    </w:p>
+    <w:p>
+      <w:pPr>
+        <w:pStyle w:val="PargrafodaLista"/>
+        <w:numPr>
+          <w:ilvl w:val="0"/>
+          <w:numId w:val="2"/>
+        </w:numPr>
+      </w:pPr>
+      <w:r>
+        <w:t>Colocação das mesmas na página inicial do site</w:t>
+      </w:r>
+    </w:p>
+    <w:p>
+      <w:pPr>
+        <w:pStyle w:val="PargrafodaLista"/>
+        <w:ind w:left="1068"/>
+      </w:pPr>
+    </w:p>
+    <w:p>
+      <w:pPr>
+        <w:pStyle w:val="PargrafodaLista"/>
+        <w:ind w:left="1068"/>
+      </w:pPr>
+    </w:p>
+    <w:p>
+      <w:pPr>
+        <w:pStyle w:val="PargrafodaLista"/>
+        <w:ind w:left="1068"/>
+      </w:pPr>
+    </w:p>
+    <w:p>
+      <w:pPr>
+        <w:pStyle w:val="PargrafodaLista"/>
+        <w:ind w:left="1068"/>
+      </w:pPr>
+    </w:p>
+    <w:p>
+      <w:pPr>
+        <w:rPr>
+          <w:b/>
+        </w:rPr>
+      </w:pPr>
+      <w:r>
+        <w:rPr>
+          <w:b/>
+        </w:rPr>
+        <w:lastRenderedPageBreak/>
+        <w:t>1</w:t>
+      </w:r>
+      <w:r>
+        <w:rPr>
+          <w:b/>
+        </w:rPr>
+        <w:t xml:space="preserve">5 </w:t>
+      </w:r>
+      <w:r>
+        <w:rPr>
+          <w:b/>
+        </w:rPr>
+        <w:t xml:space="preserve">de </w:t>
+      </w:r>
+      <w:proofErr w:type="gramStart"/>
+      <w:r>
+        <w:rPr>
+          <w:b/>
+        </w:rPr>
+        <w:t>Novembro</w:t>
+      </w:r>
+      <w:proofErr w:type="gramEnd"/>
+      <w:r>
+        <w:rPr>
+          <w:b/>
+        </w:rPr>
+        <w:t xml:space="preserve"> de 2017</w:t>
+      </w:r>
+    </w:p>
+    <w:p>
+      <w:pPr>
+        <w:pStyle w:val="PargrafodaLista"/>
+        <w:ind w:left="708"/>
+      </w:pPr>
+      <w:r>
+        <w:rPr>
+          <w:b/>
+        </w:rPr>
+        <w:t>Tempo Gasto:</w:t>
+      </w:r>
+      <w:r>
+        <w:t xml:space="preserve"> 1h</w:t>
+      </w:r>
+      <w:r>
+        <w:t>3</w:t>
+      </w:r>
+      <w:r>
+        <w:t>0min</w:t>
+      </w:r>
+      <w:r>
         <w:t xml:space="preserve"> </w:t>
       </w:r>
       <w:r>
-        <w:t>1</w:t>
-      </w:r>
-      <w:r>
-        <w:t>h00min</w:t>
+        <w:t>de aula</w:t>
       </w:r>
     </w:p>
     <w:p>
@@ -1886,22 +2022,54 @@
         </w:numPr>
       </w:pPr>
       <w:r>
-        <w:t>Cr</w:t>
-      </w:r>
-      <w:r>
-        <w:t>iação d</w:t>
-      </w:r>
-      <w:r>
-        <w:t>as restantes</w:t>
-      </w:r>
-      <w:r>
-        <w:t xml:space="preserve"> imagens de interesses</w:t>
-      </w:r>
-      <w:r>
-        <w:t>,</w:t>
-      </w:r>
-      <w:r>
-        <w:t xml:space="preserve"> nomeadamente imagem do interesse flora, gastronomia e desportos de inverno para a página inicial do site.</w:t>
+        <w:t xml:space="preserve">Alteração da inicialização do site para a página </w:t>
+      </w:r>
+      <w:proofErr w:type="spellStart"/>
+      <w:r>
+        <w:t>Products</w:t>
+      </w:r>
+      <w:proofErr w:type="spellEnd"/>
+      <w:r>
+        <w:t xml:space="preserve"> através do </w:t>
+      </w:r>
+      <w:proofErr w:type="spellStart"/>
+      <w:r>
+        <w:t>startup</w:t>
+      </w:r>
+      <w:proofErr w:type="spellEnd"/>
+      <w:r>
+        <w:t xml:space="preserve"> no projeto </w:t>
+      </w:r>
+      <w:proofErr w:type="spellStart"/>
+      <w:r>
+        <w:t>SportsStore</w:t>
+      </w:r>
+      <w:proofErr w:type="spellEnd"/>
+      <w:r>
+        <w:t xml:space="preserve"> do </w:t>
+      </w:r>
+      <w:proofErr w:type="spellStart"/>
+      <w:r>
+        <w:t>visualStudio</w:t>
+      </w:r>
+      <w:proofErr w:type="spellEnd"/>
+      <w:r>
+        <w:t>.</w:t>
+      </w:r>
+    </w:p>
+    <w:p>
+      <w:pPr>
+        <w:pStyle w:val="PargrafodaLista"/>
+        <w:numPr>
+          <w:ilvl w:val="0"/>
+          <w:numId w:val="2"/>
+        </w:numPr>
+      </w:pPr>
+      <w:r>
+        <w:t>Adicionar paginação</w:t>
+      </w:r>
+      <w:r>
+        <w:t xml:space="preserve"> com quatro produtos por página ordenados por preço no mesmo projeto</w:t>
       </w:r>
       <w:bookmarkStart w:id="0" w:name="_GoBack"/>
       <w:bookmarkEnd w:id="0"/>
@@ -1919,7 +2087,7 @@
 </file>
 
 <file path=word/endnotes.xml><?xml version="1.0" encoding="utf-8"?>
-<w:endnotes xmlns:wpc="http://schemas.microsoft.com/office/word/2010/wordprocessingCanvas" xmlns:cx="http://schemas.microsoft.com/office/drawing/2014/chartex" xmlns:cx1="http://schemas.microsoft.com/office/drawing/2015/9/8/chartex" xmlns:cx2="http://schemas.microsoft.com/office/drawing/2015/10/21/chartex" xmlns:cx3="http://schemas.microsoft.com/office/drawing/2016/5/9/chartex" xmlns:cx4="http://schemas.microsoft.com/office/drawing/2016/5/10/chartex" xmlns:cx5="http://schemas.microsoft.com/office/drawing/2016/5/11/chartex" xmlns:cx6="http://schemas.microsoft.com/office/drawing/2016/5/12/chartex" xmlns:cx7="http://schemas.microsoft.com/office/drawing/2016/5/13/chartex" xmlns:cx8="http://schemas.microsoft.com/office/drawing/2016/5/14/chartex" xmlns:mc="http://schemas.openxmlformats.org/markup-compatibility/2006" xmlns:aink="http://schemas.microsoft.com/office/drawing/2016/ink" xmlns:am3d="http://schemas.microsoft.com/office/drawing/2017/model3d" xmlns:o="urn:schemas-microsoft-com:office:office" xmlns:r="http://schemas.openxmlformats.org/officeDocument/2006/relationships" xmlns:m="http://schemas.openxmlformats.org/officeDocument/2006/math" xmlns:v="urn:schemas-microsoft-com:vml" xmlns:wp14="http://schemas.microsoft.com/office/word/2010/wordprocessingDrawing" xmlns:wp="http://schemas.openxmlformats.org/drawingml/2006/wordprocessingDrawing" xmlns:w10="urn:schemas-microsoft-com:office:word" xmlns:w="http://schemas.openxmlformats.org/wordprocessingml/2006/main" xmlns:w14="http://schemas.microsoft.com/office/word/2010/wordml" xmlns:w15="http://schemas.microsoft.com/office/word/2012/wordml" xmlns:w16cid="http://schemas.microsoft.com/office/word/2016/wordml/cid" xmlns:w16se="http://schemas.microsoft.com/office/word/2015/wordml/symex" xmlns:wpg="http://schemas.microsoft.com/office/word/2010/wordprocessingGroup" xmlns:wpi="http://schemas.microsoft.com/office/word/2010/wordprocessingInk" xmlns:wne="http://schemas.microsoft.com/office/word/2006/wordml" xmlns:wps="http://schemas.microsoft.com/office/word/2010/wordprocessingShape" mc:Ignorable="w14 w15 w16se w16cid wp14">
+<w:endnotes xmlns:wpc="http://schemas.microsoft.com/office/word/2010/wordprocessingCanvas" xmlns:cx="http://schemas.microsoft.com/office/drawing/2014/chartex" xmlns:cx1="http://schemas.microsoft.com/office/drawing/2015/9/8/chartex" xmlns:mc="http://schemas.openxmlformats.org/markup-compatibility/2006" xmlns:o="urn:schemas-microsoft-com:office:office" xmlns:r="http://schemas.openxmlformats.org/officeDocument/2006/relationships" xmlns:m="http://schemas.openxmlformats.org/officeDocument/2006/math" xmlns:v="urn:schemas-microsoft-com:vml" xmlns:wp14="http://schemas.microsoft.com/office/word/2010/wordprocessingDrawing" xmlns:wp="http://schemas.openxmlformats.org/drawingml/2006/wordprocessingDrawing" xmlns:w10="urn:schemas-microsoft-com:office:word" xmlns:w="http://schemas.openxmlformats.org/wordprocessingml/2006/main" xmlns:w14="http://schemas.microsoft.com/office/word/2010/wordml" xmlns:w15="http://schemas.microsoft.com/office/word/2012/wordml" xmlns:w16se="http://schemas.microsoft.com/office/word/2015/wordml/symex" xmlns:wpg="http://schemas.microsoft.com/office/word/2010/wordprocessingGroup" xmlns:wpi="http://schemas.microsoft.com/office/word/2010/wordprocessingInk" xmlns:wne="http://schemas.microsoft.com/office/word/2006/wordml" xmlns:wps="http://schemas.microsoft.com/office/word/2010/wordprocessingShape" mc:Ignorable="w14 w15 w16se wp14">
   <w:endnote w:type="separator" w:id="-1">
     <w:p>
       <w:pPr>
@@ -1944,7 +2112,7 @@
 </file>
 
 <file path=word/footnotes.xml><?xml version="1.0" encoding="utf-8"?>
-<w:footnotes xmlns:wpc="http://schemas.microsoft.com/office/word/2010/wordprocessingCanvas" xmlns:cx="http://schemas.microsoft.com/office/drawing/2014/chartex" xmlns:cx1="http://schemas.microsoft.com/office/drawing/2015/9/8/chartex" xmlns:cx2="http://schemas.microsoft.com/office/drawing/2015/10/21/chartex" xmlns:cx3="http://schemas.microsoft.com/office/drawing/2016/5/9/chartex" xmlns:cx4="http://schemas.microsoft.com/office/drawing/2016/5/10/chartex" xmlns:cx5="http://schemas.microsoft.com/office/drawing/2016/5/11/chartex" xmlns:cx6="http://schemas.microsoft.com/office/drawing/2016/5/12/chartex" xmlns:cx7="http://schemas.microsoft.com/office/drawing/2016/5/13/chartex" xmlns:cx8="http://schemas.microsoft.com/office/drawing/2016/5/14/chartex" xmlns:mc="http://schemas.openxmlformats.org/markup-compatibility/2006" xmlns:aink="http://schemas.microsoft.com/office/drawing/2016/ink" xmlns:am3d="http://schemas.microsoft.com/office/drawing/2017/model3d" xmlns:o="urn:schemas-microsoft-com:office:office" xmlns:r="http://schemas.openxmlformats.org/officeDocument/2006/relationships" xmlns:m="http://schemas.openxmlformats.org/officeDocument/2006/math" xmlns:v="urn:schemas-microsoft-com:vml" xmlns:wp14="http://schemas.microsoft.com/office/word/2010/wordprocessingDrawing" xmlns:wp="http://schemas.openxmlformats.org/drawingml/2006/wordprocessingDrawing" xmlns:w10="urn:schemas-microsoft-com:office:word" xmlns:w="http://schemas.openxmlformats.org/wordprocessingml/2006/main" xmlns:w14="http://schemas.microsoft.com/office/word/2010/wordml" xmlns:w15="http://schemas.microsoft.com/office/word/2012/wordml" xmlns:w16cid="http://schemas.microsoft.com/office/word/2016/wordml/cid" xmlns:w16se="http://schemas.microsoft.com/office/word/2015/wordml/symex" xmlns:wpg="http://schemas.microsoft.com/office/word/2010/wordprocessingGroup" xmlns:wpi="http://schemas.microsoft.com/office/word/2010/wordprocessingInk" xmlns:wne="http://schemas.microsoft.com/office/word/2006/wordml" xmlns:wps="http://schemas.microsoft.com/office/word/2010/wordprocessingShape" mc:Ignorable="w14 w15 w16se w16cid wp14">
+<w:footnotes xmlns:wpc="http://schemas.microsoft.com/office/word/2010/wordprocessingCanvas" xmlns:cx="http://schemas.microsoft.com/office/drawing/2014/chartex" xmlns:cx1="http://schemas.microsoft.com/office/drawing/2015/9/8/chartex" xmlns:mc="http://schemas.openxmlformats.org/markup-compatibility/2006" xmlns:o="urn:schemas-microsoft-com:office:office" xmlns:r="http://schemas.openxmlformats.org/officeDocument/2006/relationships" xmlns:m="http://schemas.openxmlformats.org/officeDocument/2006/math" xmlns:v="urn:schemas-microsoft-com:vml" xmlns:wp14="http://schemas.microsoft.com/office/word/2010/wordprocessingDrawing" xmlns:wp="http://schemas.openxmlformats.org/drawingml/2006/wordprocessingDrawing" xmlns:w10="urn:schemas-microsoft-com:office:word" xmlns:w="http://schemas.openxmlformats.org/wordprocessingml/2006/main" xmlns:w14="http://schemas.microsoft.com/office/word/2010/wordml" xmlns:w15="http://schemas.microsoft.com/office/word/2012/wordml" xmlns:w16se="http://schemas.microsoft.com/office/word/2015/wordml/symex" xmlns:wpg="http://schemas.microsoft.com/office/word/2010/wordprocessingGroup" xmlns:wpi="http://schemas.microsoft.com/office/word/2010/wordprocessingInk" xmlns:wne="http://schemas.microsoft.com/office/word/2006/wordml" xmlns:wps="http://schemas.microsoft.com/office/word/2010/wordprocessingShape" mc:Ignorable="w14 w15 w16se wp14">
   <w:footnote w:type="separator" w:id="-1">
     <w:p>
       <w:pPr>
@@ -1969,7 +2137,7 @@
 </file>
 
 <file path=word/header1.xml><?xml version="1.0" encoding="utf-8"?>
-<w:hdr xmlns:wpc="http://schemas.microsoft.com/office/word/2010/wordprocessingCanvas" xmlns:cx="http://schemas.microsoft.com/office/drawing/2014/chartex" xmlns:cx1="http://schemas.microsoft.com/office/drawing/2015/9/8/chartex" xmlns:cx2="http://schemas.microsoft.com/office/drawing/2015/10/21/chartex" xmlns:cx3="http://schemas.microsoft.com/office/drawing/2016/5/9/chartex" xmlns:cx4="http://schemas.microsoft.com/office/drawing/2016/5/10/chartex" xmlns:cx5="http://schemas.microsoft.com/office/drawing/2016/5/11/chartex" xmlns:cx6="http://schemas.microsoft.com/office/drawing/2016/5/12/chartex" xmlns:cx7="http://schemas.microsoft.com/office/drawing/2016/5/13/chartex" xmlns:cx8="http://schemas.microsoft.com/office/drawing/2016/5/14/chartex" xmlns:mc="http://schemas.openxmlformats.org/markup-compatibility/2006" xmlns:aink="http://schemas.microsoft.com/office/drawing/2016/ink" xmlns:am3d="http://schemas.microsoft.com/office/drawing/2017/model3d" xmlns:o="urn:schemas-microsoft-com:office:office" xmlns:r="http://schemas.openxmlformats.org/officeDocument/2006/relationships" xmlns:m="http://schemas.openxmlformats.org/officeDocument/2006/math" xmlns:v="urn:schemas-microsoft-com:vml" xmlns:wp14="http://schemas.microsoft.com/office/word/2010/wordprocessingDrawing" xmlns:wp="http://schemas.openxmlformats.org/drawingml/2006/wordprocessingDrawing" xmlns:w10="urn:schemas-microsoft-com:office:word" xmlns:w="http://schemas.openxmlformats.org/wordprocessingml/2006/main" xmlns:w14="http://schemas.microsoft.com/office/word/2010/wordml" xmlns:w15="http://schemas.microsoft.com/office/word/2012/wordml" xmlns:w16cid="http://schemas.microsoft.com/office/word/2016/wordml/cid" xmlns:w16se="http://schemas.microsoft.com/office/word/2015/wordml/symex" xmlns:wpg="http://schemas.microsoft.com/office/word/2010/wordprocessingGroup" xmlns:wpi="http://schemas.microsoft.com/office/word/2010/wordprocessingInk" xmlns:wne="http://schemas.microsoft.com/office/word/2006/wordml" xmlns:wps="http://schemas.microsoft.com/office/word/2010/wordprocessingShape" mc:Ignorable="w14 w15 w16se w16cid wp14">
+<w:hdr xmlns:wpc="http://schemas.microsoft.com/office/word/2010/wordprocessingCanvas" xmlns:cx="http://schemas.microsoft.com/office/drawing/2014/chartex" xmlns:cx1="http://schemas.microsoft.com/office/drawing/2015/9/8/chartex" xmlns:mc="http://schemas.openxmlformats.org/markup-compatibility/2006" xmlns:o="urn:schemas-microsoft-com:office:office" xmlns:r="http://schemas.openxmlformats.org/officeDocument/2006/relationships" xmlns:m="http://schemas.openxmlformats.org/officeDocument/2006/math" xmlns:v="urn:schemas-microsoft-com:vml" xmlns:wp14="http://schemas.microsoft.com/office/word/2010/wordprocessingDrawing" xmlns:wp="http://schemas.openxmlformats.org/drawingml/2006/wordprocessingDrawing" xmlns:w10="urn:schemas-microsoft-com:office:word" xmlns:w="http://schemas.openxmlformats.org/wordprocessingml/2006/main" xmlns:w14="http://schemas.microsoft.com/office/word/2010/wordml" xmlns:w15="http://schemas.microsoft.com/office/word/2012/wordml" xmlns:w16se="http://schemas.microsoft.com/office/word/2015/wordml/symex" xmlns:wpg="http://schemas.microsoft.com/office/word/2010/wordprocessingGroup" xmlns:wpi="http://schemas.microsoft.com/office/word/2010/wordprocessingInk" xmlns:wne="http://schemas.microsoft.com/office/word/2006/wordml" xmlns:wps="http://schemas.microsoft.com/office/word/2010/wordprocessingShape" mc:Ignorable="w14 w15 w16se wp14">
   <w:p>
     <w:pPr>
       <w:pStyle w:val="Cabealho"/>
@@ -2008,7 +2176,7 @@
 </file>
 
 <file path=word/numbering.xml><?xml version="1.0" encoding="utf-8"?>
-<w:numbering xmlns:wpc="http://schemas.microsoft.com/office/word/2010/wordprocessingCanvas" xmlns:cx="http://schemas.microsoft.com/office/drawing/2014/chartex" xmlns:cx1="http://schemas.microsoft.com/office/drawing/2015/9/8/chartex" xmlns:cx2="http://schemas.microsoft.com/office/drawing/2015/10/21/chartex" xmlns:cx3="http://schemas.microsoft.com/office/drawing/2016/5/9/chartex" xmlns:cx4="http://schemas.microsoft.com/office/drawing/2016/5/10/chartex" xmlns:cx5="http://schemas.microsoft.com/office/drawing/2016/5/11/chartex" xmlns:cx6="http://schemas.microsoft.com/office/drawing/2016/5/12/chartex" xmlns:cx7="http://schemas.microsoft.com/office/drawing/2016/5/13/chartex" xmlns:cx8="http://schemas.microsoft.com/office/drawing/2016/5/14/chartex" xmlns:mc="http://schemas.openxmlformats.org/markup-compatibility/2006" xmlns:aink="http://schemas.microsoft.com/office/drawing/2016/ink" xmlns:am3d="http://schemas.microsoft.com/office/drawing/2017/model3d" xmlns:o="urn:schemas-microsoft-com:office:office" xmlns:r="http://schemas.openxmlformats.org/officeDocument/2006/relationships" xmlns:m="http://schemas.openxmlformats.org/officeDocument/2006/math" xmlns:v="urn:schemas-microsoft-com:vml" xmlns:wp14="http://schemas.microsoft.com/office/word/2010/wordprocessingDrawing" xmlns:wp="http://schemas.openxmlformats.org/drawingml/2006/wordprocessingDrawing" xmlns:w10="urn:schemas-microsoft-com:office:word" xmlns:w="http://schemas.openxmlformats.org/wordprocessingml/2006/main" xmlns:w14="http://schemas.microsoft.com/office/word/2010/wordml" xmlns:w15="http://schemas.microsoft.com/office/word/2012/wordml" xmlns:w16cid="http://schemas.microsoft.com/office/word/2016/wordml/cid" xmlns:w16se="http://schemas.microsoft.com/office/word/2015/wordml/symex" xmlns:wpg="http://schemas.microsoft.com/office/word/2010/wordprocessingGroup" xmlns:wpi="http://schemas.microsoft.com/office/word/2010/wordprocessingInk" xmlns:wne="http://schemas.microsoft.com/office/word/2006/wordml" xmlns:wps="http://schemas.microsoft.com/office/word/2010/wordprocessingShape" mc:Ignorable="w14 w15 w16se w16cid wp14">
+<w:numbering xmlns:wpc="http://schemas.microsoft.com/office/word/2010/wordprocessingCanvas" xmlns:cx="http://schemas.microsoft.com/office/drawing/2014/chartex" xmlns:cx1="http://schemas.microsoft.com/office/drawing/2015/9/8/chartex" xmlns:mc="http://schemas.openxmlformats.org/markup-compatibility/2006" xmlns:o="urn:schemas-microsoft-com:office:office" xmlns:r="http://schemas.openxmlformats.org/officeDocument/2006/relationships" xmlns:m="http://schemas.openxmlformats.org/officeDocument/2006/math" xmlns:v="urn:schemas-microsoft-com:vml" xmlns:wp14="http://schemas.microsoft.com/office/word/2010/wordprocessingDrawing" xmlns:wp="http://schemas.openxmlformats.org/drawingml/2006/wordprocessingDrawing" xmlns:w10="urn:schemas-microsoft-com:office:word" xmlns:w="http://schemas.openxmlformats.org/wordprocessingml/2006/main" xmlns:w14="http://schemas.microsoft.com/office/word/2010/wordml" xmlns:w15="http://schemas.microsoft.com/office/word/2012/wordml" xmlns:w16se="http://schemas.microsoft.com/office/word/2015/wordml/symex" xmlns:wpg="http://schemas.microsoft.com/office/word/2010/wordprocessingGroup" xmlns:wpi="http://schemas.microsoft.com/office/word/2010/wordprocessingInk" xmlns:wne="http://schemas.microsoft.com/office/word/2006/wordml" xmlns:wps="http://schemas.microsoft.com/office/word/2010/wordprocessingShape" mc:Ignorable="w14 w15 w16se wp14">
   <w:abstractNum w:abstractNumId="0" w15:restartNumberingAfterBreak="0">
     <w:nsid w:val="1B92579A"/>
     <w:multiLevelType w:val="hybridMultilevel"/>
@@ -2637,7 +2805,7 @@
 </file>
 
 <file path=word/styles.xml><?xml version="1.0" encoding="utf-8"?>
-<w:styles xmlns:mc="http://schemas.openxmlformats.org/markup-compatibility/2006" xmlns:r="http://schemas.openxmlformats.org/officeDocument/2006/relationships" xmlns:w="http://schemas.openxmlformats.org/wordprocessingml/2006/main" xmlns:w14="http://schemas.microsoft.com/office/word/2010/wordml" xmlns:w15="http://schemas.microsoft.com/office/word/2012/wordml" xmlns:w16cid="http://schemas.microsoft.com/office/word/2016/wordml/cid" xmlns:w16se="http://schemas.microsoft.com/office/word/2015/wordml/symex" mc:Ignorable="w14 w15 w16se w16cid">
+<w:styles xmlns:mc="http://schemas.openxmlformats.org/markup-compatibility/2006" xmlns:r="http://schemas.openxmlformats.org/officeDocument/2006/relationships" xmlns:w="http://schemas.openxmlformats.org/wordprocessingml/2006/main" xmlns:w14="http://schemas.microsoft.com/office/word/2010/wordml" xmlns:w15="http://schemas.microsoft.com/office/word/2012/wordml" xmlns:w16se="http://schemas.microsoft.com/office/word/2015/wordml/symex" mc:Ignorable="w14 w15 w16se">
   <w:docDefaults>
     <w:rPrDefault>
       <w:rPr>
@@ -2653,7 +2821,7 @@
       </w:pPr>
     </w:pPrDefault>
   </w:docDefaults>
-  <w:latentStyles w:defLockedState="0" w:defUIPriority="99" w:defSemiHidden="0" w:defUnhideWhenUsed="0" w:defQFormat="0" w:count="375">
+  <w:latentStyles w:defLockedState="0" w:defUIPriority="99" w:defSemiHidden="0" w:defUnhideWhenUsed="0" w:defQFormat="0" w:count="371">
     <w:lsdException w:name="Normal" w:uiPriority="0" w:qFormat="1"/>
     <w:lsdException w:name="heading 1" w:uiPriority="9" w:qFormat="1"/>
     <w:lsdException w:name="heading 2" w:semiHidden="1" w:uiPriority="9" w:unhideWhenUsed="1" w:qFormat="1"/>
@@ -3025,10 +3193,6 @@
     <w:lsdException w:name="List Table 5 Dark Accent 6" w:uiPriority="50"/>
     <w:lsdException w:name="List Table 6 Colorful Accent 6" w:uiPriority="51"/>
     <w:lsdException w:name="List Table 7 Colorful Accent 6" w:uiPriority="52"/>
-    <w:lsdException w:name="Mention" w:semiHidden="1" w:unhideWhenUsed="1"/>
-    <w:lsdException w:name="Smart Hyperlink" w:semiHidden="1" w:unhideWhenUsed="1"/>
-    <w:lsdException w:name="Hashtag" w:semiHidden="1" w:unhideWhenUsed="1"/>
-    <w:lsdException w:name="Unresolved Mention" w:semiHidden="1" w:unhideWhenUsed="1"/>
   </w:latentStyles>
   <w:style w:type="paragraph" w:default="1" w:styleId="Normal">
     <w:name w:val="Normal"/>

</xml_diff>

<commit_message>
Atualização do diário de programação para a internet
</commit_message>
<xml_diff>
--- a/Doc/Programação para a Internet/AndreiaDiário.docx
+++ b/Doc/Programação para a Internet/AndreiaDiário.docx
@@ -1,6 +1,6 @@
 
 <file path=word/document.xml><?xml version="1.0" encoding="utf-8"?>
-<w:document xmlns:wpc="http://schemas.microsoft.com/office/word/2010/wordprocessingCanvas" xmlns:cx="http://schemas.microsoft.com/office/drawing/2014/chartex" xmlns:cx1="http://schemas.microsoft.com/office/drawing/2015/9/8/chartex" xmlns:mc="http://schemas.openxmlformats.org/markup-compatibility/2006" xmlns:o="urn:schemas-microsoft-com:office:office" xmlns:r="http://schemas.openxmlformats.org/officeDocument/2006/relationships" xmlns:m="http://schemas.openxmlformats.org/officeDocument/2006/math" xmlns:v="urn:schemas-microsoft-com:vml" xmlns:wp14="http://schemas.microsoft.com/office/word/2010/wordprocessingDrawing" xmlns:wp="http://schemas.openxmlformats.org/drawingml/2006/wordprocessingDrawing" xmlns:w10="urn:schemas-microsoft-com:office:word" xmlns:w="http://schemas.openxmlformats.org/wordprocessingml/2006/main" xmlns:w14="http://schemas.microsoft.com/office/word/2010/wordml" xmlns:w15="http://schemas.microsoft.com/office/word/2012/wordml" xmlns:w16se="http://schemas.microsoft.com/office/word/2015/wordml/symex" xmlns:wpg="http://schemas.microsoft.com/office/word/2010/wordprocessingGroup" xmlns:wpi="http://schemas.microsoft.com/office/word/2010/wordprocessingInk" xmlns:wne="http://schemas.microsoft.com/office/word/2006/wordml" xmlns:wps="http://schemas.microsoft.com/office/word/2010/wordprocessingShape" mc:Ignorable="w14 w15 w16se wp14">
+<w:document xmlns:wpc="http://schemas.microsoft.com/office/word/2010/wordprocessingCanvas" xmlns:cx="http://schemas.microsoft.com/office/drawing/2014/chartex" xmlns:mc="http://schemas.openxmlformats.org/markup-compatibility/2006" xmlns:o="urn:schemas-microsoft-com:office:office" xmlns:r="http://schemas.openxmlformats.org/officeDocument/2006/relationships" xmlns:m="http://schemas.openxmlformats.org/officeDocument/2006/math" xmlns:v="urn:schemas-microsoft-com:vml" xmlns:wp14="http://schemas.microsoft.com/office/word/2010/wordprocessingDrawing" xmlns:wp="http://schemas.openxmlformats.org/drawingml/2006/wordprocessingDrawing" xmlns:w10="urn:schemas-microsoft-com:office:word" xmlns:w="http://schemas.openxmlformats.org/wordprocessingml/2006/main" xmlns:w14="http://schemas.microsoft.com/office/word/2010/wordml" xmlns:w15="http://schemas.microsoft.com/office/word/2012/wordml" xmlns:w16se="http://schemas.microsoft.com/office/word/2015/wordml/symex" xmlns:wpg="http://schemas.microsoft.com/office/word/2010/wordprocessingGroup" xmlns:wpi="http://schemas.microsoft.com/office/word/2010/wordprocessingInk" xmlns:wne="http://schemas.microsoft.com/office/word/2006/wordml" xmlns:wps="http://schemas.microsoft.com/office/word/2010/wordprocessingShape" mc:Ignorable="w14 w15 w16se wp14">
   <w:body>
     <w:p>
       <w:pPr>
@@ -2742,10 +2742,7 @@
       </w:r>
       <w:proofErr w:type="spellEnd"/>
       <w:r>
-        <w:t xml:space="preserve"> </w:t>
-      </w:r>
-      <w:r>
-        <w:t xml:space="preserve">no projeto </w:t>
+        <w:t xml:space="preserve"> no projeto </w:t>
       </w:r>
       <w:proofErr w:type="spellStart"/>
       <w:r>
@@ -2787,10 +2784,7 @@
       </w:r>
       <w:proofErr w:type="spellEnd"/>
       <w:r>
-        <w:t xml:space="preserve"> o código referente à mostragem da lista </w:t>
-      </w:r>
-      <w:r>
-        <w:t xml:space="preserve">no projeto </w:t>
+        <w:t xml:space="preserve"> o código referente à mostragem da lista no projeto </w:t>
       </w:r>
       <w:proofErr w:type="spellStart"/>
       <w:r>
@@ -2843,10 +2837,7 @@
       </w:r>
       <w:proofErr w:type="spellEnd"/>
       <w:r>
-        <w:t xml:space="preserve"> para explicação de conceitos de relacionamento de classes, criação</w:t>
-      </w:r>
-      <w:r>
-        <w:t xml:space="preserve"> de base de dados e </w:t>
+        <w:t xml:space="preserve"> para explicação de conceitos de relacionamento de classes, criação de base de dados e </w:t>
       </w:r>
       <w:proofErr w:type="spellStart"/>
       <w:r>
@@ -2895,18 +2886,76 @@
       </w:r>
       <w:proofErr w:type="spellEnd"/>
       <w:r>
-        <w:t xml:space="preserve"> do utilizador </w:t>
-      </w:r>
-      <w:r>
-        <w:t>no projeto Trails4Health</w:t>
-      </w:r>
-      <w:r>
+        <w:t xml:space="preserve"> do utilizador no projeto Trails4Health do </w:t>
+      </w:r>
+      <w:proofErr w:type="spellStart"/>
+      <w:r>
+        <w:rPr>
+          <w:i/>
+        </w:rPr>
+        <w:t>visualStudio</w:t>
+      </w:r>
+      <w:proofErr w:type="spellEnd"/>
+      <w:r>
+        <w:rPr>
+          <w:i/>
+        </w:rPr>
+        <w:t>.</w:t>
+      </w:r>
+    </w:p>
+    <w:p>
+      <w:pPr>
+        <w:pStyle w:val="PargrafodaLista"/>
+        <w:numPr>
+          <w:ilvl w:val="0"/>
+          <w:numId w:val="7"/>
+        </w:numPr>
+      </w:pPr>
+      <w:r>
+        <w:t>Colocação do</w:t>
+      </w:r>
+      <w:r>
+        <w:rPr>
+          <w:i/>
+        </w:rPr>
         <w:t xml:space="preserve"> </w:t>
       </w:r>
-      <w:r>
-        <w:t xml:space="preserve">do </w:t>
-      </w:r>
-      <w:proofErr w:type="spellStart"/>
+      <w:proofErr w:type="spellStart"/>
+      <w:r>
+        <w:rPr>
+          <w:i/>
+        </w:rPr>
+        <w:t>connectionStrings</w:t>
+      </w:r>
+      <w:proofErr w:type="spellEnd"/>
+      <w:r>
+        <w:rPr>
+          <w:i/>
+        </w:rPr>
+        <w:t xml:space="preserve"> </w:t>
+      </w:r>
+      <w:r>
+        <w:t>e do</w:t>
+      </w:r>
+      <w:r>
+        <w:rPr>
+          <w:i/>
+        </w:rPr>
+        <w:t xml:space="preserve"> </w:t>
+      </w:r>
+      <w:proofErr w:type="spellStart"/>
+      <w:r>
+        <w:rPr>
+          <w:i/>
+        </w:rPr>
+        <w:t>services</w:t>
+      </w:r>
+      <w:proofErr w:type="spellEnd"/>
+      <w:r>
+        <w:t xml:space="preserve"> no projeto Trails4Health do </w:t>
+      </w:r>
+      <w:proofErr w:type="spellStart"/>
+      <w:proofErr w:type="gramStart"/>
       <w:r>
         <w:rPr>
           <w:i/>
@@ -2920,6 +2969,13 @@
         </w:rPr>
         <w:t>.</w:t>
       </w:r>
+      <w:r>
+        <w:rPr>
+          <w:i/>
+        </w:rPr>
+        <w:t>.</w:t>
+      </w:r>
+      <w:proofErr w:type="gramEnd"/>
     </w:p>
     <w:p>
       <w:pPr>
@@ -2930,52 +2986,433 @@
         </w:numPr>
       </w:pPr>
       <w:r>
-        <w:t>Colocação do</w:t>
-      </w:r>
+        <w:t xml:space="preserve">Criação da interface, do </w:t>
+      </w:r>
+      <w:proofErr w:type="spellStart"/>
+      <w:r>
+        <w:rPr>
+          <w:i/>
+        </w:rPr>
+        <w:t>EntityFramework</w:t>
+      </w:r>
+      <w:proofErr w:type="spellEnd"/>
+      <w:r>
+        <w:t xml:space="preserve"> e do início do </w:t>
+      </w:r>
+      <w:proofErr w:type="spellStart"/>
+      <w:r>
+        <w:rPr>
+          <w:i/>
+        </w:rPr>
+        <w:t>seedData</w:t>
+      </w:r>
+      <w:proofErr w:type="spellEnd"/>
+      <w:r>
+        <w:t xml:space="preserve"> do utilizador no projeto Trails4Health do </w:t>
+      </w:r>
+      <w:proofErr w:type="spellStart"/>
+      <w:r>
+        <w:rPr>
+          <w:i/>
+        </w:rPr>
+        <w:t>visualStudio</w:t>
+      </w:r>
+      <w:proofErr w:type="spellEnd"/>
+      <w:r>
+        <w:rPr>
+          <w:i/>
+        </w:rPr>
+        <w:t>.</w:t>
+      </w:r>
+    </w:p>
+    <w:p>
+      <w:pPr>
+        <w:rPr>
+          <w:b/>
+        </w:rPr>
+      </w:pPr>
+      <w:r>
+        <w:rPr>
+          <w:b/>
+        </w:rPr>
+        <w:t xml:space="preserve">23 </w:t>
+      </w:r>
+      <w:r>
+        <w:rPr>
+          <w:b/>
+        </w:rPr>
+        <w:t xml:space="preserve">de </w:t>
+      </w:r>
+      <w:proofErr w:type="gramStart"/>
+      <w:r>
+        <w:rPr>
+          <w:b/>
+        </w:rPr>
+        <w:t>Novembro</w:t>
+      </w:r>
+      <w:proofErr w:type="gramEnd"/>
+      <w:r>
+        <w:rPr>
+          <w:b/>
+        </w:rPr>
+        <w:t xml:space="preserve"> de 2017</w:t>
+      </w:r>
+    </w:p>
+    <w:p>
+      <w:pPr>
+        <w:pStyle w:val="PargrafodaLista"/>
+        <w:ind w:left="708"/>
+      </w:pPr>
+      <w:r>
+        <w:rPr>
+          <w:b/>
+        </w:rPr>
+        <w:t>Tempo Gasto:</w:t>
+      </w:r>
+      <w:r>
+        <w:t xml:space="preserve"> 2h00min de aula</w:t>
+      </w:r>
+    </w:p>
+    <w:p>
+      <w:pPr>
+        <w:pStyle w:val="PargrafodaLista"/>
+        <w:numPr>
+          <w:ilvl w:val="0"/>
+          <w:numId w:val="7"/>
+        </w:numPr>
+      </w:pPr>
+      <w:r>
+        <w:t xml:space="preserve">Aprendizagem de conceitos de SQL Server Explorer para confirmação da criação das tabelas através do projeto no </w:t>
+      </w:r>
+      <w:proofErr w:type="spellStart"/>
+      <w:r>
+        <w:rPr>
+          <w:i/>
+        </w:rPr>
+        <w:t>visualStudio</w:t>
+      </w:r>
+      <w:proofErr w:type="spellEnd"/>
+      <w:r>
+        <w:t xml:space="preserve"> intitulado de </w:t>
+      </w:r>
+      <w:proofErr w:type="spellStart"/>
+      <w:r>
+        <w:t>Books</w:t>
+      </w:r>
+      <w:proofErr w:type="spellEnd"/>
+      <w:r>
+        <w:t>.</w:t>
+      </w:r>
+    </w:p>
+    <w:p>
+      <w:pPr>
+        <w:pStyle w:val="PargrafodaLista"/>
+        <w:numPr>
+          <w:ilvl w:val="0"/>
+          <w:numId w:val="7"/>
+        </w:numPr>
+      </w:pPr>
+      <w:r>
+        <w:t xml:space="preserve">Alteração da parte do design do projeto </w:t>
+      </w:r>
+      <w:proofErr w:type="spellStart"/>
+      <w:r>
+        <w:t>SportsStore</w:t>
+      </w:r>
+      <w:proofErr w:type="spellEnd"/>
+      <w:r>
+        <w:t xml:space="preserve"> do </w:t>
+      </w:r>
+      <w:proofErr w:type="spellStart"/>
+      <w:r>
+        <w:rPr>
+          <w:i/>
+        </w:rPr>
+        <w:t>visualStudio</w:t>
+      </w:r>
+      <w:proofErr w:type="spellEnd"/>
       <w:r>
         <w:rPr>
           <w:i/>
         </w:rPr>
         <w:t xml:space="preserve"> </w:t>
       </w:r>
-      <w:proofErr w:type="spellStart"/>
-      <w:r>
-        <w:rPr>
-          <w:i/>
-        </w:rPr>
-        <w:t>connectionStrings</w:t>
-      </w:r>
-      <w:proofErr w:type="spellEnd"/>
-      <w:r>
-        <w:rPr>
-          <w:i/>
-        </w:rPr>
-        <w:t xml:space="preserve"> </w:t>
-      </w:r>
-      <w:r>
-        <w:t>e do</w:t>
-      </w:r>
-      <w:r>
-        <w:rPr>
-          <w:i/>
-        </w:rPr>
-        <w:t xml:space="preserve"> </w:t>
-      </w:r>
-      <w:proofErr w:type="spellStart"/>
-      <w:r>
-        <w:rPr>
-          <w:i/>
-        </w:rPr>
-        <w:t>services</w:t>
-      </w:r>
-      <w:proofErr w:type="spellEnd"/>
-      <w:r>
-        <w:t xml:space="preserve"> </w:t>
+      <w:r>
+        <w:t>(</w:t>
+      </w:r>
+      <w:r>
+        <w:t xml:space="preserve">parte da </w:t>
+      </w:r>
+      <w:proofErr w:type="spellStart"/>
+      <w:r>
+        <w:rPr>
+          <w:i/>
+        </w:rPr>
+        <w:t>view</w:t>
+      </w:r>
+      <w:proofErr w:type="spellEnd"/>
+      <w:r>
+        <w:t xml:space="preserve"> da lista</w:t>
+      </w:r>
+      <w:r>
+        <w:t>).</w:t>
+      </w:r>
+    </w:p>
+    <w:p>
+      <w:pPr>
+        <w:pStyle w:val="PargrafodaLista"/>
+        <w:numPr>
+          <w:ilvl w:val="0"/>
+          <w:numId w:val="7"/>
+        </w:numPr>
+      </w:pPr>
+      <w:r>
+        <w:t xml:space="preserve">Aprendizagem do conceito de </w:t>
+      </w:r>
+      <w:proofErr w:type="spellStart"/>
+      <w:r>
+        <w:rPr>
+          <w:i/>
+        </w:rPr>
+        <w:t>views</w:t>
+      </w:r>
+      <w:proofErr w:type="spellEnd"/>
+      <w:r>
+        <w:t xml:space="preserve"> parciais através do projeto </w:t>
+      </w:r>
+      <w:proofErr w:type="spellStart"/>
+      <w:r>
+        <w:t>SportsStore</w:t>
+      </w:r>
+      <w:proofErr w:type="spellEnd"/>
+      <w:r>
+        <w:t xml:space="preserve"> do </w:t>
+      </w:r>
+      <w:proofErr w:type="spellStart"/>
+      <w:r>
+        <w:rPr>
+          <w:i/>
+        </w:rPr>
+        <w:t>visualStudio</w:t>
+      </w:r>
+      <w:proofErr w:type="spellEnd"/>
+      <w:r>
+        <w:rPr>
+          <w:i/>
+        </w:rPr>
+        <w:t>.</w:t>
+      </w:r>
+    </w:p>
+    <w:p>
+      <w:pPr>
+        <w:ind w:left="708"/>
+      </w:pPr>
+      <w:r>
+        <w:rPr>
+          <w:b/>
+        </w:rPr>
+        <w:t>Tempo Gasto:</w:t>
+      </w:r>
+      <w:r>
+        <w:t xml:space="preserve"> 7h0</w:t>
+      </w:r>
+      <w:r>
+        <w:t>0min</w:t>
+      </w:r>
+    </w:p>
+    <w:p>
+      <w:pPr>
+        <w:pStyle w:val="PargrafodaLista"/>
+        <w:numPr>
+          <w:ilvl w:val="0"/>
+          <w:numId w:val="7"/>
+        </w:numPr>
+      </w:pPr>
+      <w:r>
+        <w:t xml:space="preserve">Resolução de conflitos </w:t>
       </w:r>
       <w:r>
         <w:t xml:space="preserve">no projeto Trails4Health do </w:t>
       </w:r>
       <w:proofErr w:type="spellStart"/>
+      <w:r>
+        <w:rPr>
+          <w:i/>
+        </w:rPr>
+        <w:t>visualStudio</w:t>
+      </w:r>
+      <w:proofErr w:type="spellEnd"/>
+      <w:r>
+        <w:rPr>
+          <w:i/>
+        </w:rPr>
+        <w:t>.</w:t>
+      </w:r>
+    </w:p>
+    <w:p>
+      <w:pPr>
+        <w:pStyle w:val="PargrafodaLista"/>
+        <w:numPr>
+          <w:ilvl w:val="0"/>
+          <w:numId w:val="7"/>
+        </w:numPr>
+      </w:pPr>
+      <w:r>
+        <w:t>Correção da classe do</w:t>
+      </w:r>
+      <w:r>
+        <w:t xml:space="preserve"> utilizador</w:t>
+      </w:r>
+      <w:r>
+        <w:t xml:space="preserve"> de modo a</w:t>
+      </w:r>
+      <w:r>
+        <w:t xml:space="preserve"> ser turista </w:t>
+      </w:r>
+      <w:r>
+        <w:t xml:space="preserve">no projeto Trails4Health do </w:t>
+      </w:r>
+      <w:proofErr w:type="spellStart"/>
+      <w:r>
+        <w:rPr>
+          <w:i/>
+        </w:rPr>
+        <w:t>visualStudio</w:t>
+      </w:r>
+      <w:proofErr w:type="spellEnd"/>
+      <w:r>
+        <w:rPr>
+          <w:i/>
+        </w:rPr>
+        <w:t>.</w:t>
+      </w:r>
+    </w:p>
+    <w:p>
+      <w:pPr>
+        <w:pStyle w:val="PargrafodaLista"/>
+        <w:numPr>
+          <w:ilvl w:val="0"/>
+          <w:numId w:val="7"/>
+        </w:numPr>
+      </w:pPr>
+      <w:r>
+        <w:t xml:space="preserve">Inserção de classes como </w:t>
+      </w:r>
+      <w:proofErr w:type="spellStart"/>
+      <w:r>
+        <w:t>resposta_questionário</w:t>
+      </w:r>
+      <w:proofErr w:type="spellEnd"/>
+      <w:r>
+        <w:t xml:space="preserve"> e </w:t>
+      </w:r>
+      <w:proofErr w:type="spellStart"/>
+      <w:r>
+        <w:t>Agenda_Turista_Trilho</w:t>
+      </w:r>
+      <w:proofErr w:type="spellEnd"/>
+      <w:r>
+        <w:t xml:space="preserve"> e as suas ligações </w:t>
+      </w:r>
+      <w:r>
+        <w:t>à classe</w:t>
+      </w:r>
+      <w:r>
+        <w:t xml:space="preserve"> Turista</w:t>
+      </w:r>
+      <w:r>
+        <w:t xml:space="preserve"> no projeto Trails4Health do </w:t>
+      </w:r>
+      <w:proofErr w:type="spellStart"/>
+      <w:r>
+        <w:rPr>
+          <w:i/>
+        </w:rPr>
+        <w:t>visualStudio</w:t>
+      </w:r>
+      <w:proofErr w:type="spellEnd"/>
+      <w:r>
+        <w:rPr>
+          <w:i/>
+        </w:rPr>
+        <w:t>.</w:t>
+      </w:r>
+    </w:p>
+    <w:p>
+      <w:pPr>
+        <w:pStyle w:val="PargrafodaLista"/>
+        <w:numPr>
+          <w:ilvl w:val="0"/>
+          <w:numId w:val="7"/>
+        </w:numPr>
+      </w:pPr>
+      <w:r>
+        <w:t>A</w:t>
+      </w:r>
+      <w:r>
+        <w:t>dição da cl</w:t>
+      </w:r>
+      <w:r>
+        <w:t>asse de professor e os seus rela</w:t>
+      </w:r>
+      <w:r>
+        <w:t xml:space="preserve">cionamentos </w:t>
+      </w:r>
+      <w:r>
+        <w:t xml:space="preserve">no projeto Trails4Health do </w:t>
+      </w:r>
+      <w:proofErr w:type="spellStart"/>
+      <w:r>
+        <w:rPr>
+          <w:i/>
+        </w:rPr>
+        <w:t>visualStudio</w:t>
+      </w:r>
+      <w:proofErr w:type="spellEnd"/>
+      <w:r>
+        <w:rPr>
+          <w:i/>
+        </w:rPr>
+        <w:t>.</w:t>
+      </w:r>
+    </w:p>
+    <w:p>
+      <w:pPr>
+        <w:pStyle w:val="PargrafodaLista"/>
+        <w:numPr>
+          <w:ilvl w:val="0"/>
+          <w:numId w:val="7"/>
+        </w:numPr>
+      </w:pPr>
+      <w:proofErr w:type="spellStart"/>
+      <w:r>
+        <w:rPr>
+          <w:i/>
+        </w:rPr>
+        <w:t>Scaffolding</w:t>
+      </w:r>
+      <w:proofErr w:type="spellEnd"/>
+      <w:r>
+        <w:t xml:space="preserve"> da classe Turista, </w:t>
+      </w:r>
+      <w:r>
+        <w:t>Professores</w:t>
+      </w:r>
+      <w:r>
+        <w:t xml:space="preserve">, </w:t>
+      </w:r>
+      <w:r>
+        <w:t xml:space="preserve">Trilhos, </w:t>
+      </w:r>
+      <w:proofErr w:type="spellStart"/>
+      <w:r>
+        <w:t>Agenda_Turista_Trilho</w:t>
+      </w:r>
+      <w:proofErr w:type="spellEnd"/>
+      <w:r>
+        <w:t xml:space="preserve"> no projeto Trails4Health do </w:t>
+      </w:r>
+      <w:proofErr w:type="spellStart"/>
       <w:proofErr w:type="gramStart"/>
       <w:r>
         <w:rPr>
@@ -2991,9 +3428,6 @@
         <w:t>.</w:t>
       </w:r>
       <w:r>
-        <w:rPr>
-          <w:i/>
-        </w:rPr>
         <w:t>.</w:t>
       </w:r>
       <w:proofErr w:type="gramEnd"/>
@@ -3007,32 +3441,24 @@
         </w:numPr>
       </w:pPr>
       <w:r>
-        <w:t xml:space="preserve">Criação da interface, do </w:t>
-      </w:r>
-      <w:proofErr w:type="spellStart"/>
-      <w:r>
-        <w:rPr>
-          <w:i/>
-        </w:rPr>
-        <w:t>EntityFramework</w:t>
-      </w:r>
-      <w:proofErr w:type="spellEnd"/>
-      <w:r>
-        <w:t xml:space="preserve"> e do início do </w:t>
-      </w:r>
-      <w:proofErr w:type="spellStart"/>
-      <w:r>
-        <w:rPr>
-          <w:i/>
-        </w:rPr>
-        <w:t>seedData</w:t>
-      </w:r>
-      <w:proofErr w:type="spellEnd"/>
-      <w:r>
-        <w:t xml:space="preserve"> </w:t>
-      </w:r>
-      <w:r>
-        <w:t xml:space="preserve">do utilizador no projeto Trails4Health do </w:t>
+        <w:t xml:space="preserve">Alterações na </w:t>
+      </w:r>
+      <w:proofErr w:type="spellStart"/>
+      <w:r>
+        <w:rPr>
+          <w:i/>
+        </w:rPr>
+        <w:t>nav</w:t>
+      </w:r>
+      <w:proofErr w:type="spellEnd"/>
+      <w:r>
+        <w:rPr>
+          <w:i/>
+        </w:rPr>
+        <w:t>-menu</w:t>
+      </w:r>
+      <w:r>
+        <w:t xml:space="preserve"> do site e inserção de mais opções no projeto Trails4Health do </w:t>
       </w:r>
       <w:proofErr w:type="spellStart"/>
       <w:r>
@@ -3059,19 +3485,7 @@
         <w:rPr>
           <w:b/>
         </w:rPr>
-        <w:t>2</w:t>
-      </w:r>
-      <w:r>
-        <w:rPr>
-          <w:b/>
-        </w:rPr>
-        <w:t>3</w:t>
-      </w:r>
-      <w:r>
-        <w:rPr>
-          <w:b/>
-        </w:rPr>
-        <w:t xml:space="preserve"> </w:t>
+        <w:t xml:space="preserve">24 </w:t>
       </w:r>
       <w:r>
         <w:rPr>
@@ -3096,7 +3510,6 @@
     </w:p>
     <w:p>
       <w:pPr>
-        <w:pStyle w:val="PargrafodaLista"/>
         <w:ind w:left="708"/>
       </w:pPr>
       <w:r>
@@ -3106,7 +3519,7 @@
         <w:t>Tempo Gasto:</w:t>
       </w:r>
       <w:r>
-        <w:t xml:space="preserve"> 2h00min de aula</w:t>
+        <w:t xml:space="preserve"> 0h30min</w:t>
       </w:r>
     </w:p>
     <w:p>
@@ -3118,10 +3531,18 @@
         </w:numPr>
       </w:pPr>
       <w:r>
-        <w:t xml:space="preserve">Aprendizagem de conceitos de SQL Server Explorer para confirmação da criação das tabelas através do projeto </w:t>
-      </w:r>
-      <w:r>
-        <w:t xml:space="preserve">no </w:t>
+        <w:t xml:space="preserve">Colocação de </w:t>
+      </w:r>
+      <w:proofErr w:type="spellStart"/>
+      <w:r>
+        <w:rPr>
+          <w:i/>
+        </w:rPr>
+        <w:t>RegularExpressions</w:t>
+      </w:r>
+      <w:proofErr w:type="spellEnd"/>
+      <w:r>
+        <w:t xml:space="preserve"> nas classes referentes a utilizadores no projeto Trails4Health do </w:t>
       </w:r>
       <w:proofErr w:type="spellStart"/>
       <w:r>
@@ -3132,16 +3553,11 @@
       </w:r>
       <w:proofErr w:type="spellEnd"/>
       <w:r>
-        <w:t xml:space="preserve"> intitulado de </w:t>
-      </w:r>
-      <w:proofErr w:type="spellStart"/>
-      <w:r>
-        <w:t>Book</w:t>
-      </w:r>
-      <w:r>
-        <w:t>s.</w:t>
-      </w:r>
-      <w:proofErr w:type="spellEnd"/>
+        <w:rPr>
+          <w:i/>
+        </w:rPr>
+        <w:t>.</w:t>
+      </w:r>
     </w:p>
     <w:p>
       <w:pPr>
@@ -3152,553 +3568,864 @@
         </w:numPr>
       </w:pPr>
       <w:r>
-        <w:t xml:space="preserve">Alteração da parte do design do </w:t>
-      </w:r>
-      <w:r>
-        <w:t xml:space="preserve">projeto </w:t>
-      </w:r>
-      <w:proofErr w:type="spellStart"/>
-      <w:r>
-        <w:t>SportsStore</w:t>
-      </w:r>
-      <w:proofErr w:type="spellEnd"/>
-      <w:r>
-        <w:t xml:space="preserve"> do </w:t>
-      </w:r>
-      <w:proofErr w:type="spellStart"/>
-      <w:r>
-        <w:rPr>
-          <w:i/>
-        </w:rPr>
-        <w:t>visualStudio</w:t>
-      </w:r>
-      <w:proofErr w:type="spellEnd"/>
-      <w:r>
-        <w:rPr>
-          <w:i/>
-        </w:rPr>
-        <w:t xml:space="preserve"> </w:t>
-      </w:r>
-      <w:r>
-        <w:t>(</w:t>
-      </w:r>
-      <w:r>
-        <w:t xml:space="preserve">parte da </w:t>
-      </w:r>
-      <w:proofErr w:type="spellStart"/>
-      <w:r>
-        <w:rPr>
-          <w:i/>
-        </w:rPr>
-        <w:t>view</w:t>
-      </w:r>
-      <w:proofErr w:type="spellEnd"/>
-      <w:r>
-        <w:t xml:space="preserve"> da lista</w:t>
-      </w:r>
-      <w:r>
-        <w:t>).</w:t>
-      </w:r>
-    </w:p>
-    <w:p>
-      <w:pPr>
-        <w:pStyle w:val="PargrafodaLista"/>
-        <w:numPr>
-          <w:ilvl w:val="0"/>
-          <w:numId w:val="7"/>
-        </w:numPr>
-      </w:pPr>
-      <w:r>
-        <w:t xml:space="preserve">Aprendizagem do conceito de </w:t>
-      </w:r>
-      <w:proofErr w:type="spellStart"/>
-      <w:r>
-        <w:rPr>
-          <w:i/>
-        </w:rPr>
-        <w:t>views</w:t>
-      </w:r>
-      <w:proofErr w:type="spellEnd"/>
-      <w:r>
-        <w:t xml:space="preserve"> parciais através do </w:t>
-      </w:r>
-      <w:r>
-        <w:t xml:space="preserve">projeto </w:t>
-      </w:r>
-      <w:proofErr w:type="spellStart"/>
-      <w:r>
-        <w:t>SportsStore</w:t>
-      </w:r>
-      <w:proofErr w:type="spellEnd"/>
-      <w:r>
-        <w:t xml:space="preserve"> do </w:t>
-      </w:r>
-      <w:proofErr w:type="spellStart"/>
-      <w:r>
-        <w:rPr>
-          <w:i/>
-        </w:rPr>
-        <w:t>visualStudio</w:t>
-      </w:r>
-      <w:proofErr w:type="spellEnd"/>
-      <w:r>
-        <w:rPr>
-          <w:i/>
-        </w:rPr>
-        <w:t>.</w:t>
-      </w:r>
-    </w:p>
-    <w:p>
-      <w:pPr>
-        <w:ind w:left="708"/>
-      </w:pPr>
-      <w:r>
-        <w:rPr>
-          <w:b/>
-        </w:rPr>
-        <w:t>Tempo Gasto:</w:t>
-      </w:r>
-      <w:r>
-        <w:t xml:space="preserve"> 7h0</w:t>
-      </w:r>
-      <w:r>
-        <w:t>0min</w:t>
-      </w:r>
-    </w:p>
-    <w:p>
-      <w:pPr>
-        <w:pStyle w:val="PargrafodaLista"/>
-        <w:numPr>
-          <w:ilvl w:val="0"/>
-          <w:numId w:val="7"/>
-        </w:numPr>
-      </w:pPr>
-      <w:r>
-        <w:t xml:space="preserve">Resolução de conflitos </w:t>
-      </w:r>
-      <w:r>
-        <w:t xml:space="preserve">no projeto Trails4Health do </w:t>
-      </w:r>
-      <w:proofErr w:type="spellStart"/>
-      <w:r>
-        <w:rPr>
-          <w:i/>
-        </w:rPr>
-        <w:t>visualStudio</w:t>
-      </w:r>
-      <w:proofErr w:type="spellEnd"/>
-      <w:r>
-        <w:rPr>
-          <w:i/>
-        </w:rPr>
-        <w:t>.</w:t>
-      </w:r>
-    </w:p>
-    <w:p>
-      <w:pPr>
-        <w:pStyle w:val="PargrafodaLista"/>
-        <w:numPr>
-          <w:ilvl w:val="0"/>
-          <w:numId w:val="7"/>
-        </w:numPr>
-      </w:pPr>
-      <w:r>
-        <w:t>Correção da classe do</w:t>
-      </w:r>
-      <w:r>
-        <w:t xml:space="preserve"> utilizador</w:t>
-      </w:r>
-      <w:r>
-        <w:t xml:space="preserve"> de modo a</w:t>
-      </w:r>
-      <w:r>
-        <w:t xml:space="preserve"> ser turista </w:t>
-      </w:r>
-      <w:r>
-        <w:t xml:space="preserve">no projeto Trails4Health do </w:t>
-      </w:r>
-      <w:proofErr w:type="spellStart"/>
-      <w:r>
-        <w:rPr>
-          <w:i/>
-        </w:rPr>
-        <w:t>visualStudio</w:t>
-      </w:r>
-      <w:proofErr w:type="spellEnd"/>
-      <w:r>
-        <w:rPr>
-          <w:i/>
-        </w:rPr>
-        <w:t>.</w:t>
-      </w:r>
-    </w:p>
-    <w:p>
-      <w:pPr>
-        <w:pStyle w:val="PargrafodaLista"/>
-        <w:numPr>
-          <w:ilvl w:val="0"/>
-          <w:numId w:val="7"/>
-        </w:numPr>
-      </w:pPr>
-      <w:r>
-        <w:t xml:space="preserve">Inserção de classes como </w:t>
-      </w:r>
-      <w:proofErr w:type="spellStart"/>
-      <w:r>
-        <w:t>resposta_questionário</w:t>
-      </w:r>
-      <w:proofErr w:type="spellEnd"/>
-      <w:r>
-        <w:t xml:space="preserve"> e </w:t>
-      </w:r>
-      <w:proofErr w:type="spellStart"/>
-      <w:r>
-        <w:t>Agenda_Turista_Trilho</w:t>
-      </w:r>
-      <w:proofErr w:type="spellEnd"/>
-      <w:r>
-        <w:t xml:space="preserve"> e as suas ligações </w:t>
-      </w:r>
-      <w:r>
-        <w:t>à classe</w:t>
-      </w:r>
-      <w:r>
-        <w:t xml:space="preserve"> Turista</w:t>
-      </w:r>
-      <w:r>
-        <w:t xml:space="preserve"> </w:t>
-      </w:r>
-      <w:r>
-        <w:t xml:space="preserve">no projeto Trails4Health do </w:t>
-      </w:r>
-      <w:proofErr w:type="spellStart"/>
-      <w:r>
-        <w:rPr>
-          <w:i/>
-        </w:rPr>
-        <w:t>visualStudio</w:t>
-      </w:r>
-      <w:proofErr w:type="spellEnd"/>
-      <w:r>
-        <w:rPr>
-          <w:i/>
-        </w:rPr>
-        <w:t>.</w:t>
-      </w:r>
-    </w:p>
-    <w:p>
-      <w:pPr>
-        <w:pStyle w:val="PargrafodaLista"/>
-        <w:numPr>
-          <w:ilvl w:val="0"/>
-          <w:numId w:val="7"/>
-        </w:numPr>
-      </w:pPr>
-      <w:r>
-        <w:t>A</w:t>
-      </w:r>
-      <w:r>
-        <w:t>dição da cl</w:t>
-      </w:r>
-      <w:r>
-        <w:t>asse de professor e os seus rela</w:t>
-      </w:r>
-      <w:r>
-        <w:t>cionamentos</w:t>
-      </w:r>
-      <w:r>
-        <w:t xml:space="preserve"> </w:t>
-      </w:r>
-      <w:r>
-        <w:t xml:space="preserve">no projeto Trails4Health do </w:t>
-      </w:r>
-      <w:proofErr w:type="spellStart"/>
-      <w:r>
-        <w:rPr>
-          <w:i/>
-        </w:rPr>
-        <w:t>visualStudio</w:t>
-      </w:r>
-      <w:proofErr w:type="spellEnd"/>
-      <w:r>
-        <w:rPr>
-          <w:i/>
-        </w:rPr>
-        <w:t>.</w:t>
-      </w:r>
-    </w:p>
-    <w:p>
-      <w:pPr>
-        <w:pStyle w:val="PargrafodaLista"/>
-        <w:numPr>
-          <w:ilvl w:val="0"/>
-          <w:numId w:val="7"/>
-        </w:numPr>
-      </w:pPr>
-      <w:proofErr w:type="spellStart"/>
-      <w:r>
-        <w:rPr>
-          <w:i/>
-        </w:rPr>
-        <w:t>Scaffolding</w:t>
-      </w:r>
-      <w:proofErr w:type="spellEnd"/>
-      <w:r>
-        <w:t xml:space="preserve"> da classe Turista, </w:t>
-      </w:r>
-      <w:r>
-        <w:t>Professores</w:t>
-      </w:r>
-      <w:r>
-        <w:t xml:space="preserve">, </w:t>
-      </w:r>
-      <w:r>
-        <w:t>Trilhos</w:t>
-      </w:r>
-      <w:r>
-        <w:t xml:space="preserve">, </w:t>
-      </w:r>
-      <w:proofErr w:type="spellStart"/>
-      <w:r>
-        <w:t>Agenda_Turista_Trilho</w:t>
-      </w:r>
-      <w:proofErr w:type="spellEnd"/>
-      <w:r>
-        <w:t xml:space="preserve"> </w:t>
-      </w:r>
-      <w:r>
-        <w:t xml:space="preserve">no projeto Trails4Health do </w:t>
-      </w:r>
-      <w:proofErr w:type="spellStart"/>
-      <w:proofErr w:type="gramStart"/>
-      <w:r>
-        <w:rPr>
-          <w:i/>
-        </w:rPr>
-        <w:t>visualStudio</w:t>
-      </w:r>
-      <w:proofErr w:type="spellEnd"/>
-      <w:r>
-        <w:rPr>
-          <w:i/>
-        </w:rPr>
-        <w:t>.</w:t>
-      </w:r>
-      <w:r>
-        <w:t>.</w:t>
-      </w:r>
-      <w:proofErr w:type="gramEnd"/>
-    </w:p>
-    <w:p>
-      <w:pPr>
-        <w:pStyle w:val="PargrafodaLista"/>
-        <w:numPr>
-          <w:ilvl w:val="0"/>
-          <w:numId w:val="7"/>
-        </w:numPr>
-      </w:pPr>
-      <w:r>
-        <w:t xml:space="preserve">Alterações na </w:t>
-      </w:r>
-      <w:proofErr w:type="spellStart"/>
-      <w:r>
-        <w:rPr>
-          <w:i/>
-        </w:rPr>
-        <w:t>nav</w:t>
-      </w:r>
-      <w:proofErr w:type="spellEnd"/>
-      <w:r>
-        <w:rPr>
-          <w:i/>
-        </w:rPr>
-        <w:t>-menu</w:t>
-      </w:r>
-      <w:r>
-        <w:t xml:space="preserve"> do site e inserção de mais opções </w:t>
-      </w:r>
-      <w:r>
-        <w:t xml:space="preserve">no projeto Trails4Health do </w:t>
-      </w:r>
-      <w:proofErr w:type="spellStart"/>
-      <w:r>
-        <w:rPr>
-          <w:i/>
-        </w:rPr>
-        <w:t>visualStudio</w:t>
-      </w:r>
-      <w:proofErr w:type="spellEnd"/>
-      <w:r>
-        <w:rPr>
-          <w:i/>
-        </w:rPr>
-        <w:t>.</w:t>
-      </w:r>
-    </w:p>
-    <w:p>
-      <w:pPr>
-        <w:rPr>
-          <w:b/>
-        </w:rPr>
-      </w:pPr>
-      <w:r>
-        <w:rPr>
-          <w:b/>
-        </w:rPr>
-        <w:t>2</w:t>
-      </w:r>
-      <w:r>
-        <w:rPr>
-          <w:b/>
-        </w:rPr>
-        <w:t>4</w:t>
-      </w:r>
-      <w:r>
-        <w:rPr>
-          <w:b/>
-        </w:rPr>
-        <w:t xml:space="preserve"> </w:t>
-      </w:r>
-      <w:r>
-        <w:rPr>
-          <w:b/>
-        </w:rPr>
-        <w:t xml:space="preserve">de </w:t>
-      </w:r>
-      <w:proofErr w:type="gramStart"/>
-      <w:r>
-        <w:rPr>
-          <w:b/>
-        </w:rPr>
-        <w:t>Novembro</w:t>
-      </w:r>
-      <w:proofErr w:type="gramEnd"/>
-      <w:r>
-        <w:rPr>
-          <w:b/>
-        </w:rPr>
-        <w:t xml:space="preserve"> de 2017</w:t>
-      </w:r>
-    </w:p>
-    <w:p>
-      <w:pPr>
-        <w:ind w:left="708"/>
-      </w:pPr>
-      <w:r>
-        <w:rPr>
-          <w:b/>
-        </w:rPr>
-        <w:t>Tempo Gasto:</w:t>
-      </w:r>
-      <w:r>
-        <w:t xml:space="preserve"> </w:t>
-      </w:r>
-      <w:r>
-        <w:t>0h3</w:t>
-      </w:r>
-      <w:r>
-        <w:t>0min</w:t>
-      </w:r>
-    </w:p>
-    <w:p>
-      <w:pPr>
-        <w:pStyle w:val="PargrafodaLista"/>
-        <w:numPr>
-          <w:ilvl w:val="0"/>
-          <w:numId w:val="7"/>
-        </w:numPr>
-      </w:pPr>
-      <w:r>
-        <w:t xml:space="preserve">Colocação de </w:t>
-      </w:r>
-      <w:proofErr w:type="spellStart"/>
-      <w:r>
-        <w:rPr>
-          <w:i/>
-        </w:rPr>
-        <w:t>RegularExpressions</w:t>
-      </w:r>
-      <w:proofErr w:type="spellEnd"/>
-      <w:r>
-        <w:t xml:space="preserve"> nas classes referentes a utilizadores </w:t>
-      </w:r>
-      <w:r>
-        <w:t xml:space="preserve">no projeto Trails4Health do </w:t>
-      </w:r>
-      <w:proofErr w:type="spellStart"/>
-      <w:r>
-        <w:rPr>
-          <w:i/>
-        </w:rPr>
-        <w:t>visualStudio</w:t>
-      </w:r>
-      <w:proofErr w:type="spellEnd"/>
-      <w:r>
-        <w:rPr>
-          <w:i/>
-        </w:rPr>
-        <w:t>.</w:t>
-      </w:r>
-    </w:p>
-    <w:p>
-      <w:pPr>
-        <w:pStyle w:val="PargrafodaLista"/>
-        <w:numPr>
-          <w:ilvl w:val="0"/>
-          <w:numId w:val="7"/>
-        </w:numPr>
-      </w:pPr>
-      <w:r>
-        <w:t>Atualização do relatório até à data presente.</w:t>
-      </w:r>
-    </w:p>
-    <w:p>
-      <w:pPr>
-        <w:ind w:left="708"/>
-      </w:pPr>
-      <w:r>
-        <w:rPr>
-          <w:b/>
-        </w:rPr>
-        <w:t>Tempo Gasto:</w:t>
-      </w:r>
-      <w:r>
-        <w:t xml:space="preserve"> </w:t>
-      </w:r>
-      <w:r>
-        <w:t>4h0</w:t>
-      </w:r>
-      <w:r>
-        <w:t>0min</w:t>
-      </w:r>
-      <w:r>
-        <w:t xml:space="preserve"> de aula</w:t>
-      </w:r>
-    </w:p>
-    <w:p>
-      <w:pPr>
-        <w:pStyle w:val="PargrafodaLista"/>
-        <w:numPr>
-          <w:ilvl w:val="0"/>
-          <w:numId w:val="7"/>
-        </w:numPr>
-      </w:pPr>
-      <w:r>
-        <w:t>Apresentação do trabalho feito até à data</w:t>
+        <w:t xml:space="preserve">Atualização do </w:t>
+      </w:r>
+      <w:r>
+        <w:t>diário</w:t>
       </w:r>
       <w:bookmarkStart w:id="0" w:name="_GoBack"/>
       <w:bookmarkEnd w:id="0"/>
       <w:r>
-        <w:t xml:space="preserve"> presente.</w:t>
+        <w:t xml:space="preserve"> até à data presente.</w:t>
+      </w:r>
+    </w:p>
+    <w:p>
+      <w:pPr>
+        <w:ind w:left="708"/>
+      </w:pPr>
+      <w:r>
+        <w:rPr>
+          <w:b/>
+        </w:rPr>
+        <w:t>Tempo Gasto:</w:t>
+      </w:r>
+      <w:r>
+        <w:t xml:space="preserve"> 4h00min de aula</w:t>
+      </w:r>
+    </w:p>
+    <w:p>
+      <w:pPr>
+        <w:pStyle w:val="PargrafodaLista"/>
+        <w:numPr>
+          <w:ilvl w:val="0"/>
+          <w:numId w:val="7"/>
+        </w:numPr>
+      </w:pPr>
+      <w:r>
+        <w:t>Apresentação do trabalho feito até à data presente.</w:t>
+      </w:r>
+    </w:p>
+    <w:p>
+      <w:pPr>
+        <w:rPr>
+          <w:b/>
+        </w:rPr>
+      </w:pPr>
+      <w:r>
+        <w:rPr>
+          <w:b/>
+        </w:rPr>
+        <w:lastRenderedPageBreak/>
+        <w:t>29</w:t>
+      </w:r>
+      <w:r>
+        <w:rPr>
+          <w:b/>
+        </w:rPr>
+        <w:t xml:space="preserve"> </w:t>
+      </w:r>
+      <w:r>
+        <w:rPr>
+          <w:b/>
+        </w:rPr>
+        <w:t xml:space="preserve">de </w:t>
+      </w:r>
+      <w:proofErr w:type="gramStart"/>
+      <w:r>
+        <w:rPr>
+          <w:b/>
+        </w:rPr>
+        <w:t>Novembro</w:t>
+      </w:r>
+      <w:proofErr w:type="gramEnd"/>
+      <w:r>
+        <w:rPr>
+          <w:b/>
+        </w:rPr>
+        <w:t xml:space="preserve"> de 2017</w:t>
+      </w:r>
+    </w:p>
+    <w:p>
+      <w:pPr>
+        <w:ind w:left="708"/>
+      </w:pPr>
+      <w:r>
+        <w:rPr>
+          <w:b/>
+        </w:rPr>
+        <w:t>Tempo Gasto:</w:t>
+      </w:r>
+      <w:r>
+        <w:t xml:space="preserve"> 2h0</w:t>
+      </w:r>
+      <w:r>
+        <w:t>0min</w:t>
+      </w:r>
+    </w:p>
+    <w:p>
+      <w:pPr>
+        <w:pStyle w:val="PargrafodaLista"/>
+        <w:numPr>
+          <w:ilvl w:val="0"/>
+          <w:numId w:val="7"/>
+        </w:numPr>
+      </w:pPr>
+      <w:r>
+        <w:t>A</w:t>
+      </w:r>
+      <w:r>
+        <w:t xml:space="preserve">dicionada chave primaria </w:t>
+      </w:r>
+      <w:proofErr w:type="spellStart"/>
+      <w:r>
+        <w:t>Agenda_Turista_Trilho</w:t>
+      </w:r>
+      <w:proofErr w:type="spellEnd"/>
+      <w:r>
+        <w:t xml:space="preserve"> no projeto Trails4Health do </w:t>
+      </w:r>
+      <w:proofErr w:type="spellStart"/>
+      <w:r>
+        <w:rPr>
+          <w:i/>
+        </w:rPr>
+        <w:t>visualStudio</w:t>
+      </w:r>
+      <w:proofErr w:type="spellEnd"/>
+      <w:r>
+        <w:rPr>
+          <w:i/>
+        </w:rPr>
+        <w:t>.</w:t>
+      </w:r>
+    </w:p>
+    <w:p>
+      <w:pPr>
+        <w:pStyle w:val="PargrafodaLista"/>
+        <w:numPr>
+          <w:ilvl w:val="0"/>
+          <w:numId w:val="7"/>
+        </w:numPr>
+      </w:pPr>
+      <w:r>
+        <w:t xml:space="preserve">Correção de erros do </w:t>
+      </w:r>
+      <w:proofErr w:type="spellStart"/>
+      <w:r>
+        <w:t>seedData</w:t>
+      </w:r>
+      <w:proofErr w:type="spellEnd"/>
+      <w:r>
+        <w:t xml:space="preserve"> e colocação de dados </w:t>
+      </w:r>
+      <w:r>
+        <w:t xml:space="preserve">fictícios </w:t>
+      </w:r>
+      <w:r>
+        <w:t xml:space="preserve">no projeto Trails4Health do </w:t>
+      </w:r>
+      <w:proofErr w:type="spellStart"/>
+      <w:r>
+        <w:rPr>
+          <w:i/>
+        </w:rPr>
+        <w:t>visualStudio</w:t>
+      </w:r>
+      <w:proofErr w:type="spellEnd"/>
+      <w:r>
+        <w:rPr>
+          <w:i/>
+        </w:rPr>
+        <w:t>.</w:t>
+      </w:r>
+    </w:p>
+    <w:p>
+      <w:pPr>
+        <w:rPr>
+          <w:b/>
+        </w:rPr>
+      </w:pPr>
+      <w:r>
+        <w:rPr>
+          <w:b/>
+        </w:rPr>
+        <w:t>06</w:t>
+      </w:r>
+      <w:r>
+        <w:rPr>
+          <w:b/>
+        </w:rPr>
+        <w:t xml:space="preserve"> </w:t>
+      </w:r>
+      <w:r>
+        <w:rPr>
+          <w:b/>
+        </w:rPr>
+        <w:t xml:space="preserve">de </w:t>
+      </w:r>
+      <w:proofErr w:type="gramStart"/>
+      <w:r>
+        <w:rPr>
+          <w:b/>
+        </w:rPr>
+        <w:t>Dezembro</w:t>
+      </w:r>
+      <w:proofErr w:type="gramEnd"/>
+      <w:r>
+        <w:rPr>
+          <w:b/>
+        </w:rPr>
+        <w:t xml:space="preserve"> de 2017</w:t>
+      </w:r>
+    </w:p>
+    <w:p>
+      <w:pPr>
+        <w:ind w:left="708"/>
+      </w:pPr>
+      <w:r>
+        <w:rPr>
+          <w:b/>
+        </w:rPr>
+        <w:t>Tempo Gasto:</w:t>
+      </w:r>
+      <w:r>
+        <w:t xml:space="preserve"> 1</w:t>
+      </w:r>
+      <w:r>
+        <w:t>h30min</w:t>
+      </w:r>
+      <w:r>
+        <w:t xml:space="preserve"> de aula</w:t>
+      </w:r>
+    </w:p>
+    <w:p>
+      <w:pPr>
+        <w:pStyle w:val="PargrafodaLista"/>
+        <w:numPr>
+          <w:ilvl w:val="0"/>
+          <w:numId w:val="7"/>
+        </w:numPr>
+      </w:pPr>
+      <w:r>
+        <w:t>Col</w:t>
+      </w:r>
+      <w:r>
+        <w:t xml:space="preserve">ocação da autenticação com utilizadores </w:t>
+      </w:r>
+      <w:r>
+        <w:t xml:space="preserve">no projeto Trails4Health do </w:t>
+      </w:r>
+      <w:proofErr w:type="spellStart"/>
+      <w:r>
+        <w:rPr>
+          <w:i/>
+        </w:rPr>
+        <w:t>visualStudio</w:t>
+      </w:r>
+      <w:proofErr w:type="spellEnd"/>
+      <w:r>
+        <w:rPr>
+          <w:i/>
+        </w:rPr>
+        <w:t xml:space="preserve">, </w:t>
+      </w:r>
+      <w:r>
+        <w:t xml:space="preserve">através do programa </w:t>
+      </w:r>
+      <w:proofErr w:type="spellStart"/>
+      <w:r>
+        <w:rPr>
+          <w:i/>
+        </w:rPr>
+        <w:t>Meld</w:t>
+      </w:r>
+      <w:proofErr w:type="spellEnd"/>
+      <w:r>
+        <w:rPr>
+          <w:i/>
+        </w:rPr>
+        <w:t>.</w:t>
+      </w:r>
+    </w:p>
+    <w:p>
+      <w:pPr>
+        <w:ind w:left="708"/>
+      </w:pPr>
+      <w:r>
+        <w:rPr>
+          <w:b/>
+        </w:rPr>
+        <w:t>Tempo Gasto:</w:t>
+      </w:r>
+      <w:r>
+        <w:t xml:space="preserve"> 0</w:t>
+      </w:r>
+      <w:r>
+        <w:t xml:space="preserve">h30min </w:t>
+      </w:r>
+    </w:p>
+    <w:p>
+      <w:pPr>
+        <w:pStyle w:val="PargrafodaLista"/>
+        <w:numPr>
+          <w:ilvl w:val="0"/>
+          <w:numId w:val="7"/>
+        </w:numPr>
+      </w:pPr>
+      <w:r>
+        <w:t xml:space="preserve">Resolução de dificuldades </w:t>
+      </w:r>
+      <w:r>
+        <w:t xml:space="preserve">no projeto Trails4Health do </w:t>
+      </w:r>
+      <w:proofErr w:type="spellStart"/>
+      <w:r>
+        <w:rPr>
+          <w:i/>
+        </w:rPr>
+        <w:t>visualStudio</w:t>
+      </w:r>
+      <w:proofErr w:type="spellEnd"/>
+      <w:r>
+        <w:rPr>
+          <w:i/>
+        </w:rPr>
+        <w:t>.</w:t>
+      </w:r>
+    </w:p>
+    <w:p>
+      <w:pPr>
+        <w:rPr>
+          <w:b/>
+        </w:rPr>
+      </w:pPr>
+      <w:r>
+        <w:rPr>
+          <w:b/>
+        </w:rPr>
+        <w:t xml:space="preserve">07 </w:t>
+      </w:r>
+      <w:r>
+        <w:rPr>
+          <w:b/>
+        </w:rPr>
+        <w:t xml:space="preserve">de </w:t>
+      </w:r>
+      <w:proofErr w:type="gramStart"/>
+      <w:r>
+        <w:rPr>
+          <w:b/>
+        </w:rPr>
+        <w:t>Dezembro</w:t>
+      </w:r>
+      <w:proofErr w:type="gramEnd"/>
+      <w:r>
+        <w:rPr>
+          <w:b/>
+        </w:rPr>
+        <w:t xml:space="preserve"> de 2017</w:t>
+      </w:r>
+    </w:p>
+    <w:p>
+      <w:pPr>
+        <w:pStyle w:val="PargrafodaLista"/>
+        <w:ind w:left="708"/>
+      </w:pPr>
+      <w:r>
+        <w:rPr>
+          <w:b/>
+        </w:rPr>
+        <w:t>Tempo Gasto:</w:t>
+      </w:r>
+      <w:r>
+        <w:t xml:space="preserve"> 1h3</w:t>
+      </w:r>
+      <w:r>
+        <w:t>0min de aula</w:t>
+      </w:r>
+    </w:p>
+    <w:p>
+      <w:pPr>
+        <w:pStyle w:val="PargrafodaLista"/>
+        <w:numPr>
+          <w:ilvl w:val="0"/>
+          <w:numId w:val="7"/>
+        </w:numPr>
+      </w:pPr>
+      <w:r>
+        <w:t>Mudanças</w:t>
+      </w:r>
+      <w:r>
+        <w:t xml:space="preserve"> </w:t>
+      </w:r>
+      <w:r>
+        <w:t>que devem ser feitas devido à autenticação</w:t>
+      </w:r>
+      <w:r>
+        <w:t xml:space="preserve"> do projeto no </w:t>
+      </w:r>
+      <w:proofErr w:type="spellStart"/>
+      <w:r>
+        <w:rPr>
+          <w:i/>
+        </w:rPr>
+        <w:t>visualStudio</w:t>
+      </w:r>
+      <w:proofErr w:type="spellEnd"/>
+      <w:r>
+        <w:t xml:space="preserve"> intitulado de </w:t>
+      </w:r>
+      <w:proofErr w:type="spellStart"/>
+      <w:r>
+        <w:rPr>
+          <w:i/>
+        </w:rPr>
+        <w:t>Books</w:t>
+      </w:r>
+      <w:proofErr w:type="spellEnd"/>
+      <w:r>
+        <w:rPr>
+          <w:i/>
+        </w:rPr>
+        <w:t xml:space="preserve"> </w:t>
+      </w:r>
+      <w:r>
+        <w:t>(</w:t>
+      </w:r>
+      <w:proofErr w:type="spellStart"/>
+      <w:r>
+        <w:t>AppSettings</w:t>
+      </w:r>
+      <w:proofErr w:type="spellEnd"/>
+      <w:r>
+        <w:t xml:space="preserve">, </w:t>
+      </w:r>
+      <w:proofErr w:type="spellStart"/>
+      <w:proofErr w:type="gramStart"/>
+      <w:r>
+        <w:t>Startup</w:t>
+      </w:r>
+      <w:proofErr w:type="spellEnd"/>
+      <w:r>
+        <w:t>..</w:t>
+      </w:r>
+      <w:proofErr w:type="gramEnd"/>
+      <w:r>
+        <w:t>)</w:t>
+      </w:r>
+      <w:r>
+        <w:t>.</w:t>
+      </w:r>
+    </w:p>
+    <w:p>
+      <w:pPr>
+        <w:pStyle w:val="PargrafodaLista"/>
+        <w:numPr>
+          <w:ilvl w:val="0"/>
+          <w:numId w:val="7"/>
+        </w:numPr>
+      </w:pPr>
+      <w:r>
+        <w:t xml:space="preserve">Adição de migrações através da linha de comandos para os </w:t>
+      </w:r>
+      <w:proofErr w:type="spellStart"/>
+      <w:r>
+        <w:t>dbContxt</w:t>
+      </w:r>
+      <w:proofErr w:type="spellEnd"/>
+      <w:r>
+        <w:t xml:space="preserve"> existentes n</w:t>
+      </w:r>
+      <w:r>
+        <w:t xml:space="preserve">o projeto no </w:t>
+      </w:r>
+      <w:proofErr w:type="spellStart"/>
+      <w:r>
+        <w:rPr>
+          <w:i/>
+        </w:rPr>
+        <w:t>visualStudio</w:t>
+      </w:r>
+      <w:proofErr w:type="spellEnd"/>
+      <w:r>
+        <w:t xml:space="preserve"> intitulado de </w:t>
+      </w:r>
+      <w:proofErr w:type="spellStart"/>
+      <w:r>
+        <w:rPr>
+          <w:i/>
+        </w:rPr>
+        <w:t>Books</w:t>
+      </w:r>
+      <w:proofErr w:type="spellEnd"/>
+    </w:p>
+    <w:p>
+      <w:pPr>
+        <w:rPr>
+          <w:b/>
+        </w:rPr>
+      </w:pPr>
+      <w:r>
+        <w:rPr>
+          <w:b/>
+        </w:rPr>
+        <w:t xml:space="preserve">13 </w:t>
+      </w:r>
+      <w:r>
+        <w:rPr>
+          <w:b/>
+        </w:rPr>
+        <w:t xml:space="preserve">de </w:t>
+      </w:r>
+      <w:proofErr w:type="gramStart"/>
+      <w:r>
+        <w:rPr>
+          <w:b/>
+        </w:rPr>
+        <w:t>Dezembro</w:t>
+      </w:r>
+      <w:proofErr w:type="gramEnd"/>
+      <w:r>
+        <w:rPr>
+          <w:b/>
+        </w:rPr>
+        <w:t xml:space="preserve"> de 2017</w:t>
+      </w:r>
+    </w:p>
+    <w:p>
+      <w:pPr>
+        <w:pStyle w:val="PargrafodaLista"/>
+        <w:ind w:left="708"/>
+      </w:pPr>
+      <w:r>
+        <w:rPr>
+          <w:b/>
+        </w:rPr>
+        <w:t>Tempo Gasto:</w:t>
+      </w:r>
+      <w:r>
+        <w:t xml:space="preserve"> 1h30min de aula</w:t>
+      </w:r>
+    </w:p>
+    <w:p>
+      <w:pPr>
+        <w:pStyle w:val="PargrafodaLista"/>
+        <w:numPr>
+          <w:ilvl w:val="0"/>
+          <w:numId w:val="7"/>
+        </w:numPr>
+      </w:pPr>
+      <w:r>
+        <w:t>Aprendizagem de conceitos sobre permissões (</w:t>
+      </w:r>
+      <w:r>
+        <w:rPr>
+          <w:i/>
+        </w:rPr>
+        <w:t>Roles</w:t>
+      </w:r>
+      <w:r>
+        <w:t xml:space="preserve">) no projeto no </w:t>
+      </w:r>
+      <w:proofErr w:type="spellStart"/>
+      <w:r>
+        <w:rPr>
+          <w:i/>
+        </w:rPr>
+        <w:t>visualStudio</w:t>
+      </w:r>
+      <w:proofErr w:type="spellEnd"/>
+      <w:r>
+        <w:t xml:space="preserve"> intitulado de </w:t>
+      </w:r>
+      <w:proofErr w:type="spellStart"/>
+      <w:r>
+        <w:rPr>
+          <w:i/>
+        </w:rPr>
+        <w:t>Books</w:t>
+      </w:r>
+      <w:proofErr w:type="spellEnd"/>
+    </w:p>
+    <w:p>
+      <w:pPr>
+        <w:pStyle w:val="PargrafodaLista"/>
+        <w:ind w:left="708"/>
+      </w:pPr>
+      <w:r>
+        <w:rPr>
+          <w:b/>
+        </w:rPr>
+        <w:t>Tempo Gasto:</w:t>
+      </w:r>
+      <w:r>
+        <w:t xml:space="preserve"> 1h3</w:t>
+      </w:r>
+      <w:r>
+        <w:t>0min</w:t>
+      </w:r>
+    </w:p>
+    <w:p>
+      <w:pPr>
+        <w:pStyle w:val="PargrafodaLista"/>
+        <w:numPr>
+          <w:ilvl w:val="0"/>
+          <w:numId w:val="7"/>
+        </w:numPr>
+      </w:pPr>
+      <w:r>
+        <w:t xml:space="preserve">Alteração da versão </w:t>
+      </w:r>
+      <w:r>
+        <w:t>para 2.0</w:t>
+      </w:r>
+      <w:r>
+        <w:t xml:space="preserve"> </w:t>
+      </w:r>
+      <w:r>
+        <w:t xml:space="preserve">no projeto Trails4Health do </w:t>
+      </w:r>
+      <w:proofErr w:type="spellStart"/>
+      <w:r>
+        <w:rPr>
+          <w:i/>
+        </w:rPr>
+        <w:t>visualStudio</w:t>
+      </w:r>
+      <w:proofErr w:type="spellEnd"/>
+      <w:r>
+        <w:rPr>
+          <w:i/>
+        </w:rPr>
+        <w:t>.</w:t>
+      </w:r>
+    </w:p>
+    <w:p>
+      <w:pPr>
+        <w:pStyle w:val="PargrafodaLista"/>
+        <w:numPr>
+          <w:ilvl w:val="0"/>
+          <w:numId w:val="7"/>
+        </w:numPr>
+      </w:pPr>
+      <w:r>
+        <w:t>Migração base de dados</w:t>
+      </w:r>
+      <w:r>
+        <w:t xml:space="preserve"> </w:t>
+      </w:r>
+      <w:r>
+        <w:t xml:space="preserve">no projeto Trails4Health do </w:t>
+      </w:r>
+      <w:proofErr w:type="spellStart"/>
+      <w:r>
+        <w:rPr>
+          <w:i/>
+        </w:rPr>
+        <w:t>visualStudio</w:t>
+      </w:r>
+      <w:proofErr w:type="spellEnd"/>
+      <w:r>
+        <w:rPr>
+          <w:i/>
+        </w:rPr>
+        <w:t>.</w:t>
+      </w:r>
+      <w:r>
+        <w:t xml:space="preserve"> </w:t>
+      </w:r>
+    </w:p>
+    <w:p>
+      <w:pPr>
+        <w:rPr>
+          <w:b/>
+        </w:rPr>
+      </w:pPr>
+      <w:r>
+        <w:rPr>
+          <w:b/>
+        </w:rPr>
+        <w:t>1</w:t>
+      </w:r>
+      <w:r>
+        <w:rPr>
+          <w:b/>
+        </w:rPr>
+        <w:t>4</w:t>
+      </w:r>
+      <w:r>
+        <w:rPr>
+          <w:b/>
+        </w:rPr>
+        <w:t xml:space="preserve"> </w:t>
+      </w:r>
+      <w:r>
+        <w:rPr>
+          <w:b/>
+        </w:rPr>
+        <w:t xml:space="preserve">de </w:t>
+      </w:r>
+      <w:proofErr w:type="gramStart"/>
+      <w:r>
+        <w:rPr>
+          <w:b/>
+        </w:rPr>
+        <w:t>Dezembro</w:t>
+      </w:r>
+      <w:proofErr w:type="gramEnd"/>
+      <w:r>
+        <w:rPr>
+          <w:b/>
+        </w:rPr>
+        <w:t xml:space="preserve"> de 2017</w:t>
+      </w:r>
+    </w:p>
+    <w:p>
+      <w:pPr>
+        <w:pStyle w:val="PargrafodaLista"/>
+        <w:ind w:left="708"/>
+      </w:pPr>
+      <w:r>
+        <w:rPr>
+          <w:b/>
+        </w:rPr>
+        <w:t>Tempo Gasto:</w:t>
+      </w:r>
+      <w:r>
+        <w:t xml:space="preserve"> 1h30min de aula</w:t>
+      </w:r>
+    </w:p>
+    <w:p>
+      <w:pPr>
+        <w:pStyle w:val="PargrafodaLista"/>
+        <w:numPr>
+          <w:ilvl w:val="0"/>
+          <w:numId w:val="7"/>
+        </w:numPr>
+      </w:pPr>
+      <w:r>
+        <w:t xml:space="preserve">Alterações e resolução de </w:t>
+      </w:r>
+      <w:r>
+        <w:rPr>
+          <w:i/>
+        </w:rPr>
+        <w:t>bugs</w:t>
+      </w:r>
+      <w:r>
+        <w:t xml:space="preserve"> </w:t>
+      </w:r>
+      <w:r>
+        <w:t>no projeto Trails4Health</w:t>
+      </w:r>
+      <w:r>
+        <w:t>.</w:t>
+      </w:r>
+    </w:p>
+    <w:p>
+      <w:pPr>
+        <w:pStyle w:val="PargrafodaLista"/>
+        <w:numPr>
+          <w:ilvl w:val="0"/>
+          <w:numId w:val="7"/>
+        </w:numPr>
+      </w:pPr>
+      <w:r>
+        <w:t xml:space="preserve">Alteração de texto nas </w:t>
+      </w:r>
+      <w:proofErr w:type="spellStart"/>
+      <w:r>
+        <w:rPr>
+          <w:i/>
+        </w:rPr>
+        <w:t>views</w:t>
+      </w:r>
+      <w:proofErr w:type="spellEnd"/>
+      <w:r>
+        <w:t xml:space="preserve"> </w:t>
+      </w:r>
+      <w:r>
+        <w:t>no projeto Trails4Health</w:t>
+      </w:r>
+      <w:r>
+        <w:t>.</w:t>
+      </w:r>
+    </w:p>
+    <w:p>
+      <w:pPr>
+        <w:rPr>
+          <w:b/>
+        </w:rPr>
+      </w:pPr>
+      <w:r>
+        <w:rPr>
+          <w:b/>
+        </w:rPr>
+        <w:t>0</w:t>
+      </w:r>
+      <w:r>
+        <w:rPr>
+          <w:b/>
+        </w:rPr>
+        <w:t xml:space="preserve">4 de </w:t>
+      </w:r>
+      <w:proofErr w:type="gramStart"/>
+      <w:r>
+        <w:rPr>
+          <w:b/>
+        </w:rPr>
+        <w:t>Janeiro</w:t>
+      </w:r>
+      <w:proofErr w:type="gramEnd"/>
+      <w:r>
+        <w:rPr>
+          <w:b/>
+        </w:rPr>
+        <w:t xml:space="preserve"> </w:t>
+      </w:r>
+      <w:r>
+        <w:rPr>
+          <w:b/>
+        </w:rPr>
+        <w:t>de 2018</w:t>
+      </w:r>
+    </w:p>
+    <w:p>
+      <w:pPr>
+        <w:ind w:firstLine="708"/>
+      </w:pPr>
+      <w:r>
+        <w:rPr>
+          <w:b/>
+        </w:rPr>
+        <w:t>Tempo Gasto:</w:t>
+      </w:r>
+      <w:r>
+        <w:t xml:space="preserve"> 1h30min de aula</w:t>
+      </w:r>
+    </w:p>
+    <w:p>
+      <w:pPr>
+        <w:pStyle w:val="PargrafodaLista"/>
+        <w:numPr>
+          <w:ilvl w:val="0"/>
+          <w:numId w:val="7"/>
+        </w:numPr>
+      </w:pPr>
+      <w:r>
+        <w:t xml:space="preserve">Atualização do </w:t>
+      </w:r>
+      <w:r>
+        <w:t>diário</w:t>
+      </w:r>
+      <w:r>
+        <w:t xml:space="preserve"> até à data presente.</w:t>
+      </w:r>
+      <w:r>
+        <w:t xml:space="preserve"> </w:t>
       </w:r>
     </w:p>
     <w:p/>
-    <w:p>
-      <w:pPr>
-        <w:pStyle w:val="PargrafodaLista"/>
-        <w:ind w:left="1428"/>
-      </w:pPr>
-    </w:p>
     <w:sectPr>
       <w:headerReference w:type="default" r:id="rId7"/>
       <w:pgSz w:w="11906" w:h="16838"/>
@@ -3711,7 +4438,7 @@
 </file>
 
 <file path=word/endnotes.xml><?xml version="1.0" encoding="utf-8"?>
-<w:endnotes xmlns:wpc="http://schemas.microsoft.com/office/word/2010/wordprocessingCanvas" xmlns:cx="http://schemas.microsoft.com/office/drawing/2014/chartex" xmlns:cx1="http://schemas.microsoft.com/office/drawing/2015/9/8/chartex" xmlns:mc="http://schemas.openxmlformats.org/markup-compatibility/2006" xmlns:o="urn:schemas-microsoft-com:office:office" xmlns:r="http://schemas.openxmlformats.org/officeDocument/2006/relationships" xmlns:m="http://schemas.openxmlformats.org/officeDocument/2006/math" xmlns:v="urn:schemas-microsoft-com:vml" xmlns:wp14="http://schemas.microsoft.com/office/word/2010/wordprocessingDrawing" xmlns:wp="http://schemas.openxmlformats.org/drawingml/2006/wordprocessingDrawing" xmlns:w10="urn:schemas-microsoft-com:office:word" xmlns:w="http://schemas.openxmlformats.org/wordprocessingml/2006/main" xmlns:w14="http://schemas.microsoft.com/office/word/2010/wordml" xmlns:w15="http://schemas.microsoft.com/office/word/2012/wordml" xmlns:w16se="http://schemas.microsoft.com/office/word/2015/wordml/symex" xmlns:wpg="http://schemas.microsoft.com/office/word/2010/wordprocessingGroup" xmlns:wpi="http://schemas.microsoft.com/office/word/2010/wordprocessingInk" xmlns:wne="http://schemas.microsoft.com/office/word/2006/wordml" xmlns:wps="http://schemas.microsoft.com/office/word/2010/wordprocessingShape" mc:Ignorable="w14 w15 w16se wp14">
+<w:endnotes xmlns:wpc="http://schemas.microsoft.com/office/word/2010/wordprocessingCanvas" xmlns:cx="http://schemas.microsoft.com/office/drawing/2014/chartex" xmlns:mc="http://schemas.openxmlformats.org/markup-compatibility/2006" xmlns:o="urn:schemas-microsoft-com:office:office" xmlns:r="http://schemas.openxmlformats.org/officeDocument/2006/relationships" xmlns:m="http://schemas.openxmlformats.org/officeDocument/2006/math" xmlns:v="urn:schemas-microsoft-com:vml" xmlns:wp14="http://schemas.microsoft.com/office/word/2010/wordprocessingDrawing" xmlns:wp="http://schemas.openxmlformats.org/drawingml/2006/wordprocessingDrawing" xmlns:w10="urn:schemas-microsoft-com:office:word" xmlns:w="http://schemas.openxmlformats.org/wordprocessingml/2006/main" xmlns:w14="http://schemas.microsoft.com/office/word/2010/wordml" xmlns:w15="http://schemas.microsoft.com/office/word/2012/wordml" xmlns:w16se="http://schemas.microsoft.com/office/word/2015/wordml/symex" xmlns:wpg="http://schemas.microsoft.com/office/word/2010/wordprocessingGroup" xmlns:wpi="http://schemas.microsoft.com/office/word/2010/wordprocessingInk" xmlns:wne="http://schemas.microsoft.com/office/word/2006/wordml" xmlns:wps="http://schemas.microsoft.com/office/word/2010/wordprocessingShape" mc:Ignorable="w14 w15 w16se wp14">
   <w:endnote w:type="separator" w:id="-1">
     <w:p>
       <w:pPr>
@@ -3736,7 +4463,7 @@
 </file>
 
 <file path=word/footnotes.xml><?xml version="1.0" encoding="utf-8"?>
-<w:footnotes xmlns:wpc="http://schemas.microsoft.com/office/word/2010/wordprocessingCanvas" xmlns:cx="http://schemas.microsoft.com/office/drawing/2014/chartex" xmlns:cx1="http://schemas.microsoft.com/office/drawing/2015/9/8/chartex" xmlns:mc="http://schemas.openxmlformats.org/markup-compatibility/2006" xmlns:o="urn:schemas-microsoft-com:office:office" xmlns:r="http://schemas.openxmlformats.org/officeDocument/2006/relationships" xmlns:m="http://schemas.openxmlformats.org/officeDocument/2006/math" xmlns:v="urn:schemas-microsoft-com:vml" xmlns:wp14="http://schemas.microsoft.com/office/word/2010/wordprocessingDrawing" xmlns:wp="http://schemas.openxmlformats.org/drawingml/2006/wordprocessingDrawing" xmlns:w10="urn:schemas-microsoft-com:office:word" xmlns:w="http://schemas.openxmlformats.org/wordprocessingml/2006/main" xmlns:w14="http://schemas.microsoft.com/office/word/2010/wordml" xmlns:w15="http://schemas.microsoft.com/office/word/2012/wordml" xmlns:w16se="http://schemas.microsoft.com/office/word/2015/wordml/symex" xmlns:wpg="http://schemas.microsoft.com/office/word/2010/wordprocessingGroup" xmlns:wpi="http://schemas.microsoft.com/office/word/2010/wordprocessingInk" xmlns:wne="http://schemas.microsoft.com/office/word/2006/wordml" xmlns:wps="http://schemas.microsoft.com/office/word/2010/wordprocessingShape" mc:Ignorable="w14 w15 w16se wp14">
+<w:footnotes xmlns:wpc="http://schemas.microsoft.com/office/word/2010/wordprocessingCanvas" xmlns:cx="http://schemas.microsoft.com/office/drawing/2014/chartex" xmlns:mc="http://schemas.openxmlformats.org/markup-compatibility/2006" xmlns:o="urn:schemas-microsoft-com:office:office" xmlns:r="http://schemas.openxmlformats.org/officeDocument/2006/relationships" xmlns:m="http://schemas.openxmlformats.org/officeDocument/2006/math" xmlns:v="urn:schemas-microsoft-com:vml" xmlns:wp14="http://schemas.microsoft.com/office/word/2010/wordprocessingDrawing" xmlns:wp="http://schemas.openxmlformats.org/drawingml/2006/wordprocessingDrawing" xmlns:w10="urn:schemas-microsoft-com:office:word" xmlns:w="http://schemas.openxmlformats.org/wordprocessingml/2006/main" xmlns:w14="http://schemas.microsoft.com/office/word/2010/wordml" xmlns:w15="http://schemas.microsoft.com/office/word/2012/wordml" xmlns:w16se="http://schemas.microsoft.com/office/word/2015/wordml/symex" xmlns:wpg="http://schemas.microsoft.com/office/word/2010/wordprocessingGroup" xmlns:wpi="http://schemas.microsoft.com/office/word/2010/wordprocessingInk" xmlns:wne="http://schemas.microsoft.com/office/word/2006/wordml" xmlns:wps="http://schemas.microsoft.com/office/word/2010/wordprocessingShape" mc:Ignorable="w14 w15 w16se wp14">
   <w:footnote w:type="separator" w:id="-1">
     <w:p>
       <w:pPr>
@@ -3761,7 +4488,7 @@
 </file>
 
 <file path=word/header1.xml><?xml version="1.0" encoding="utf-8"?>
-<w:hdr xmlns:wpc="http://schemas.microsoft.com/office/word/2010/wordprocessingCanvas" xmlns:cx="http://schemas.microsoft.com/office/drawing/2014/chartex" xmlns:cx1="http://schemas.microsoft.com/office/drawing/2015/9/8/chartex" xmlns:mc="http://schemas.openxmlformats.org/markup-compatibility/2006" xmlns:o="urn:schemas-microsoft-com:office:office" xmlns:r="http://schemas.openxmlformats.org/officeDocument/2006/relationships" xmlns:m="http://schemas.openxmlformats.org/officeDocument/2006/math" xmlns:v="urn:schemas-microsoft-com:vml" xmlns:wp14="http://schemas.microsoft.com/office/word/2010/wordprocessingDrawing" xmlns:wp="http://schemas.openxmlformats.org/drawingml/2006/wordprocessingDrawing" xmlns:w10="urn:schemas-microsoft-com:office:word" xmlns:w="http://schemas.openxmlformats.org/wordprocessingml/2006/main" xmlns:w14="http://schemas.microsoft.com/office/word/2010/wordml" xmlns:w15="http://schemas.microsoft.com/office/word/2012/wordml" xmlns:w16se="http://schemas.microsoft.com/office/word/2015/wordml/symex" xmlns:wpg="http://schemas.microsoft.com/office/word/2010/wordprocessingGroup" xmlns:wpi="http://schemas.microsoft.com/office/word/2010/wordprocessingInk" xmlns:wne="http://schemas.microsoft.com/office/word/2006/wordml" xmlns:wps="http://schemas.microsoft.com/office/word/2010/wordprocessingShape" mc:Ignorable="w14 w15 w16se wp14">
+<w:hdr xmlns:wpc="http://schemas.microsoft.com/office/word/2010/wordprocessingCanvas" xmlns:cx="http://schemas.microsoft.com/office/drawing/2014/chartex" xmlns:mc="http://schemas.openxmlformats.org/markup-compatibility/2006" xmlns:o="urn:schemas-microsoft-com:office:office" xmlns:r="http://schemas.openxmlformats.org/officeDocument/2006/relationships" xmlns:m="http://schemas.openxmlformats.org/officeDocument/2006/math" xmlns:v="urn:schemas-microsoft-com:vml" xmlns:wp14="http://schemas.microsoft.com/office/word/2010/wordprocessingDrawing" xmlns:wp="http://schemas.openxmlformats.org/drawingml/2006/wordprocessingDrawing" xmlns:w10="urn:schemas-microsoft-com:office:word" xmlns:w="http://schemas.openxmlformats.org/wordprocessingml/2006/main" xmlns:w14="http://schemas.microsoft.com/office/word/2010/wordml" xmlns:w15="http://schemas.microsoft.com/office/word/2012/wordml" xmlns:w16se="http://schemas.microsoft.com/office/word/2015/wordml/symex" xmlns:wpg="http://schemas.microsoft.com/office/word/2010/wordprocessingGroup" xmlns:wpi="http://schemas.microsoft.com/office/word/2010/wordprocessingInk" xmlns:wne="http://schemas.microsoft.com/office/word/2006/wordml" xmlns:wps="http://schemas.microsoft.com/office/word/2010/wordprocessingShape" mc:Ignorable="w14 w15 w16se wp14">
   <w:p>
     <w:pPr>
       <w:pStyle w:val="Cabealho"/>
@@ -3800,7 +4527,7 @@
 </file>
 
 <file path=word/numbering.xml><?xml version="1.0" encoding="utf-8"?>
-<w:numbering xmlns:wpc="http://schemas.microsoft.com/office/word/2010/wordprocessingCanvas" xmlns:cx="http://schemas.microsoft.com/office/drawing/2014/chartex" xmlns:cx1="http://schemas.microsoft.com/office/drawing/2015/9/8/chartex" xmlns:mc="http://schemas.openxmlformats.org/markup-compatibility/2006" xmlns:o="urn:schemas-microsoft-com:office:office" xmlns:r="http://schemas.openxmlformats.org/officeDocument/2006/relationships" xmlns:m="http://schemas.openxmlformats.org/officeDocument/2006/math" xmlns:v="urn:schemas-microsoft-com:vml" xmlns:wp14="http://schemas.microsoft.com/office/word/2010/wordprocessingDrawing" xmlns:wp="http://schemas.openxmlformats.org/drawingml/2006/wordprocessingDrawing" xmlns:w10="urn:schemas-microsoft-com:office:word" xmlns:w="http://schemas.openxmlformats.org/wordprocessingml/2006/main" xmlns:w14="http://schemas.microsoft.com/office/word/2010/wordml" xmlns:w15="http://schemas.microsoft.com/office/word/2012/wordml" xmlns:w16se="http://schemas.microsoft.com/office/word/2015/wordml/symex" xmlns:wpg="http://schemas.microsoft.com/office/word/2010/wordprocessingGroup" xmlns:wpi="http://schemas.microsoft.com/office/word/2010/wordprocessingInk" xmlns:wne="http://schemas.microsoft.com/office/word/2006/wordml" xmlns:wps="http://schemas.microsoft.com/office/word/2010/wordprocessingShape" mc:Ignorable="w14 w15 w16se wp14">
+<w:numbering xmlns:wpc="http://schemas.microsoft.com/office/word/2010/wordprocessingCanvas" xmlns:cx="http://schemas.microsoft.com/office/drawing/2014/chartex" xmlns:mc="http://schemas.openxmlformats.org/markup-compatibility/2006" xmlns:o="urn:schemas-microsoft-com:office:office" xmlns:r="http://schemas.openxmlformats.org/officeDocument/2006/relationships" xmlns:m="http://schemas.openxmlformats.org/officeDocument/2006/math" xmlns:v="urn:schemas-microsoft-com:vml" xmlns:wp14="http://schemas.microsoft.com/office/word/2010/wordprocessingDrawing" xmlns:wp="http://schemas.openxmlformats.org/drawingml/2006/wordprocessingDrawing" xmlns:w10="urn:schemas-microsoft-com:office:word" xmlns:w="http://schemas.openxmlformats.org/wordprocessingml/2006/main" xmlns:w14="http://schemas.microsoft.com/office/word/2010/wordml" xmlns:w15="http://schemas.microsoft.com/office/word/2012/wordml" xmlns:w16se="http://schemas.microsoft.com/office/word/2015/wordml/symex" xmlns:wpg="http://schemas.microsoft.com/office/word/2010/wordprocessingGroup" xmlns:wpi="http://schemas.microsoft.com/office/word/2010/wordprocessingInk" xmlns:wne="http://schemas.microsoft.com/office/word/2006/wordml" xmlns:wps="http://schemas.microsoft.com/office/word/2010/wordprocessingShape" mc:Ignorable="w14 w15 w16se wp14">
   <w:abstractNum w:abstractNumId="0" w15:restartNumberingAfterBreak="0">
     <w:nsid w:val="13461059"/>
     <w:multiLevelType w:val="hybridMultilevel"/>

</xml_diff>

<commit_message>
Atualização do diário de programação para a Internet  até à data presente.
</commit_message>
<xml_diff>
--- a/Doc/Programação para a Internet/AndreiaDiário.docx
+++ b/Doc/Programação para a Internet/AndreiaDiário.docx
@@ -3573,116 +3573,1782 @@
       <w:r>
         <w:t>diário</w:t>
       </w:r>
+      <w:r>
+        <w:t xml:space="preserve"> até à data presente.</w:t>
+      </w:r>
+    </w:p>
+    <w:p>
+      <w:pPr>
+        <w:ind w:left="708"/>
+      </w:pPr>
+      <w:r>
+        <w:rPr>
+          <w:b/>
+        </w:rPr>
+        <w:t>Tempo Gasto:</w:t>
+      </w:r>
+      <w:r>
+        <w:t xml:space="preserve"> 4h00min de aula</w:t>
+      </w:r>
+    </w:p>
+    <w:p>
+      <w:pPr>
+        <w:pStyle w:val="PargrafodaLista"/>
+        <w:numPr>
+          <w:ilvl w:val="0"/>
+          <w:numId w:val="7"/>
+        </w:numPr>
+      </w:pPr>
+      <w:r>
+        <w:t>Apresentação do trabalho feito até à data presente.</w:t>
+      </w:r>
+    </w:p>
+    <w:p>
+      <w:pPr>
+        <w:rPr>
+          <w:b/>
+        </w:rPr>
+      </w:pPr>
+      <w:r>
+        <w:rPr>
+          <w:b/>
+        </w:rPr>
+        <w:lastRenderedPageBreak/>
+        <w:t xml:space="preserve">29 </w:t>
+      </w:r>
+      <w:r>
+        <w:rPr>
+          <w:b/>
+        </w:rPr>
+        <w:t xml:space="preserve">de </w:t>
+      </w:r>
+      <w:proofErr w:type="gramStart"/>
+      <w:r>
+        <w:rPr>
+          <w:b/>
+        </w:rPr>
+        <w:t>Novembro</w:t>
+      </w:r>
+      <w:proofErr w:type="gramEnd"/>
+      <w:r>
+        <w:rPr>
+          <w:b/>
+        </w:rPr>
+        <w:t xml:space="preserve"> de 2017</w:t>
+      </w:r>
+    </w:p>
+    <w:p>
+      <w:pPr>
+        <w:ind w:left="708"/>
+      </w:pPr>
+      <w:r>
+        <w:rPr>
+          <w:b/>
+        </w:rPr>
+        <w:t>Tempo Gasto:</w:t>
+      </w:r>
+      <w:r>
+        <w:t xml:space="preserve"> 2h00min</w:t>
+      </w:r>
+    </w:p>
+    <w:p>
+      <w:pPr>
+        <w:pStyle w:val="PargrafodaLista"/>
+        <w:numPr>
+          <w:ilvl w:val="0"/>
+          <w:numId w:val="7"/>
+        </w:numPr>
+      </w:pPr>
+      <w:r>
+        <w:t>A</w:t>
+      </w:r>
+      <w:r>
+        <w:t xml:space="preserve">dicionada chave primaria </w:t>
+      </w:r>
+      <w:proofErr w:type="spellStart"/>
+      <w:r>
+        <w:t>Agenda_Turista_Trilho</w:t>
+      </w:r>
+      <w:proofErr w:type="spellEnd"/>
+      <w:r>
+        <w:t xml:space="preserve"> no projeto Trails4Health do </w:t>
+      </w:r>
+      <w:proofErr w:type="spellStart"/>
+      <w:r>
+        <w:rPr>
+          <w:i/>
+        </w:rPr>
+        <w:t>visualStudio</w:t>
+      </w:r>
+      <w:proofErr w:type="spellEnd"/>
+      <w:r>
+        <w:rPr>
+          <w:i/>
+        </w:rPr>
+        <w:t>.</w:t>
+      </w:r>
+    </w:p>
+    <w:p>
+      <w:pPr>
+        <w:pStyle w:val="PargrafodaLista"/>
+        <w:numPr>
+          <w:ilvl w:val="0"/>
+          <w:numId w:val="7"/>
+        </w:numPr>
+      </w:pPr>
+      <w:r>
+        <w:t xml:space="preserve">Correção de erros do </w:t>
+      </w:r>
+      <w:proofErr w:type="spellStart"/>
+      <w:r>
+        <w:t>seedData</w:t>
+      </w:r>
+      <w:proofErr w:type="spellEnd"/>
+      <w:r>
+        <w:t xml:space="preserve"> e colocação de dados </w:t>
+      </w:r>
+      <w:r>
+        <w:t xml:space="preserve">fictícios no projeto Trails4Health do </w:t>
+      </w:r>
+      <w:proofErr w:type="spellStart"/>
+      <w:r>
+        <w:rPr>
+          <w:i/>
+        </w:rPr>
+        <w:t>visualStudio</w:t>
+      </w:r>
+      <w:proofErr w:type="spellEnd"/>
+      <w:r>
+        <w:rPr>
+          <w:i/>
+        </w:rPr>
+        <w:t>.</w:t>
+      </w:r>
+    </w:p>
+    <w:p>
+      <w:pPr>
+        <w:rPr>
+          <w:b/>
+        </w:rPr>
+      </w:pPr>
+      <w:r>
+        <w:rPr>
+          <w:b/>
+        </w:rPr>
+        <w:t xml:space="preserve">06 </w:t>
+      </w:r>
+      <w:r>
+        <w:rPr>
+          <w:b/>
+        </w:rPr>
+        <w:t xml:space="preserve">de </w:t>
+      </w:r>
+      <w:proofErr w:type="gramStart"/>
+      <w:r>
+        <w:rPr>
+          <w:b/>
+        </w:rPr>
+        <w:t>Dezembro</w:t>
+      </w:r>
+      <w:proofErr w:type="gramEnd"/>
+      <w:r>
+        <w:rPr>
+          <w:b/>
+        </w:rPr>
+        <w:t xml:space="preserve"> de 2017</w:t>
+      </w:r>
+    </w:p>
+    <w:p>
+      <w:pPr>
+        <w:ind w:left="708"/>
+      </w:pPr>
+      <w:r>
+        <w:rPr>
+          <w:b/>
+        </w:rPr>
+        <w:t>Tempo Gasto:</w:t>
+      </w:r>
+      <w:r>
+        <w:t xml:space="preserve"> 1h30min de aula</w:t>
+      </w:r>
+    </w:p>
+    <w:p>
+      <w:pPr>
+        <w:pStyle w:val="PargrafodaLista"/>
+        <w:numPr>
+          <w:ilvl w:val="0"/>
+          <w:numId w:val="7"/>
+        </w:numPr>
+      </w:pPr>
+      <w:r>
+        <w:t xml:space="preserve">Colocação da autenticação com utilizadores no projeto Trails4Health do </w:t>
+      </w:r>
+      <w:proofErr w:type="spellStart"/>
+      <w:r>
+        <w:rPr>
+          <w:i/>
+        </w:rPr>
+        <w:t>visualStudio</w:t>
+      </w:r>
+      <w:proofErr w:type="spellEnd"/>
+      <w:r>
+        <w:rPr>
+          <w:i/>
+        </w:rPr>
+        <w:t xml:space="preserve">, </w:t>
+      </w:r>
+      <w:r>
+        <w:t xml:space="preserve">através do programa </w:t>
+      </w:r>
+      <w:proofErr w:type="spellStart"/>
+      <w:r>
+        <w:rPr>
+          <w:i/>
+        </w:rPr>
+        <w:t>Meld</w:t>
+      </w:r>
+      <w:proofErr w:type="spellEnd"/>
+      <w:r>
+        <w:rPr>
+          <w:i/>
+        </w:rPr>
+        <w:t>.</w:t>
+      </w:r>
+    </w:p>
+    <w:p>
+      <w:pPr>
+        <w:ind w:left="708"/>
+      </w:pPr>
+      <w:r>
+        <w:rPr>
+          <w:b/>
+        </w:rPr>
+        <w:t>Tempo Gasto:</w:t>
+      </w:r>
+      <w:r>
+        <w:t xml:space="preserve"> 0h30min </w:t>
+      </w:r>
+    </w:p>
+    <w:p>
+      <w:pPr>
+        <w:pStyle w:val="PargrafodaLista"/>
+        <w:numPr>
+          <w:ilvl w:val="0"/>
+          <w:numId w:val="7"/>
+        </w:numPr>
+      </w:pPr>
+      <w:r>
+        <w:t xml:space="preserve">Resolução de dificuldades no projeto Trails4Health do </w:t>
+      </w:r>
+      <w:proofErr w:type="spellStart"/>
+      <w:r>
+        <w:rPr>
+          <w:i/>
+        </w:rPr>
+        <w:t>visualStudio</w:t>
+      </w:r>
+      <w:proofErr w:type="spellEnd"/>
+      <w:r>
+        <w:rPr>
+          <w:i/>
+        </w:rPr>
+        <w:t>.</w:t>
+      </w:r>
+    </w:p>
+    <w:p>
+      <w:pPr>
+        <w:rPr>
+          <w:b/>
+        </w:rPr>
+      </w:pPr>
+      <w:r>
+        <w:rPr>
+          <w:b/>
+        </w:rPr>
+        <w:t xml:space="preserve">07 </w:t>
+      </w:r>
+      <w:r>
+        <w:rPr>
+          <w:b/>
+        </w:rPr>
+        <w:t xml:space="preserve">de </w:t>
+      </w:r>
+      <w:proofErr w:type="gramStart"/>
+      <w:r>
+        <w:rPr>
+          <w:b/>
+        </w:rPr>
+        <w:t>Dezembro</w:t>
+      </w:r>
+      <w:proofErr w:type="gramEnd"/>
+      <w:r>
+        <w:rPr>
+          <w:b/>
+        </w:rPr>
+        <w:t xml:space="preserve"> de 2017</w:t>
+      </w:r>
+    </w:p>
+    <w:p>
+      <w:pPr>
+        <w:pStyle w:val="PargrafodaLista"/>
+        <w:ind w:left="708"/>
+      </w:pPr>
+      <w:r>
+        <w:rPr>
+          <w:b/>
+        </w:rPr>
+        <w:t>Tempo Gasto:</w:t>
+      </w:r>
+      <w:r>
+        <w:t xml:space="preserve"> 1h30min de aula</w:t>
+      </w:r>
+    </w:p>
+    <w:p>
+      <w:pPr>
+        <w:pStyle w:val="PargrafodaLista"/>
+        <w:numPr>
+          <w:ilvl w:val="0"/>
+          <w:numId w:val="7"/>
+        </w:numPr>
+      </w:pPr>
+      <w:r>
+        <w:t>Mudanças</w:t>
+      </w:r>
+      <w:r>
+        <w:t xml:space="preserve"> </w:t>
+      </w:r>
+      <w:r>
+        <w:t>que devem ser feitas devido à autenticação</w:t>
+      </w:r>
+      <w:r>
+        <w:t xml:space="preserve"> do projeto no </w:t>
+      </w:r>
+      <w:proofErr w:type="spellStart"/>
+      <w:r>
+        <w:rPr>
+          <w:i/>
+        </w:rPr>
+        <w:t>visualStudio</w:t>
+      </w:r>
+      <w:proofErr w:type="spellEnd"/>
+      <w:r>
+        <w:t xml:space="preserve"> intitulado de </w:t>
+      </w:r>
+      <w:proofErr w:type="spellStart"/>
+      <w:r>
+        <w:rPr>
+          <w:i/>
+        </w:rPr>
+        <w:t>Books</w:t>
+      </w:r>
+      <w:proofErr w:type="spellEnd"/>
+      <w:r>
+        <w:rPr>
+          <w:i/>
+        </w:rPr>
+        <w:t xml:space="preserve"> </w:t>
+      </w:r>
+      <w:r>
+        <w:t>(</w:t>
+      </w:r>
+      <w:proofErr w:type="spellStart"/>
+      <w:r>
+        <w:t>AppSettings</w:t>
+      </w:r>
+      <w:proofErr w:type="spellEnd"/>
+      <w:r>
+        <w:t xml:space="preserve">, </w:t>
+      </w:r>
+      <w:proofErr w:type="spellStart"/>
+      <w:proofErr w:type="gramStart"/>
+      <w:r>
+        <w:t>Startup</w:t>
+      </w:r>
+      <w:proofErr w:type="spellEnd"/>
+      <w:r>
+        <w:t>..</w:t>
+      </w:r>
+      <w:proofErr w:type="gramEnd"/>
+      <w:r>
+        <w:t>)</w:t>
+      </w:r>
+      <w:r>
+        <w:t>.</w:t>
+      </w:r>
+    </w:p>
+    <w:p>
+      <w:pPr>
+        <w:pStyle w:val="PargrafodaLista"/>
+        <w:numPr>
+          <w:ilvl w:val="0"/>
+          <w:numId w:val="7"/>
+        </w:numPr>
+      </w:pPr>
+      <w:r>
+        <w:t xml:space="preserve">Adição de migrações através da linha de comandos para os </w:t>
+      </w:r>
+      <w:proofErr w:type="spellStart"/>
+      <w:r>
+        <w:t>dbContxt</w:t>
+      </w:r>
+      <w:proofErr w:type="spellEnd"/>
+      <w:r>
+        <w:t xml:space="preserve"> existentes no projeto no </w:t>
+      </w:r>
+      <w:proofErr w:type="spellStart"/>
+      <w:r>
+        <w:rPr>
+          <w:i/>
+        </w:rPr>
+        <w:t>visualStudio</w:t>
+      </w:r>
+      <w:proofErr w:type="spellEnd"/>
+      <w:r>
+        <w:t xml:space="preserve"> intitulado de </w:t>
+      </w:r>
+      <w:proofErr w:type="spellStart"/>
+      <w:r>
+        <w:rPr>
+          <w:i/>
+        </w:rPr>
+        <w:t>Books</w:t>
+      </w:r>
+      <w:proofErr w:type="spellEnd"/>
+    </w:p>
+    <w:p>
+      <w:pPr>
+        <w:rPr>
+          <w:b/>
+        </w:rPr>
+      </w:pPr>
+      <w:r>
+        <w:rPr>
+          <w:b/>
+        </w:rPr>
+        <w:t xml:space="preserve">13 </w:t>
+      </w:r>
+      <w:r>
+        <w:rPr>
+          <w:b/>
+        </w:rPr>
+        <w:t xml:space="preserve">de </w:t>
+      </w:r>
+      <w:proofErr w:type="gramStart"/>
+      <w:r>
+        <w:rPr>
+          <w:b/>
+        </w:rPr>
+        <w:t>Dezembro</w:t>
+      </w:r>
+      <w:proofErr w:type="gramEnd"/>
+      <w:r>
+        <w:rPr>
+          <w:b/>
+        </w:rPr>
+        <w:t xml:space="preserve"> de 2017</w:t>
+      </w:r>
+    </w:p>
+    <w:p>
+      <w:pPr>
+        <w:pStyle w:val="PargrafodaLista"/>
+        <w:ind w:left="708"/>
+      </w:pPr>
+      <w:r>
+        <w:rPr>
+          <w:b/>
+        </w:rPr>
+        <w:t>Tempo Gasto:</w:t>
+      </w:r>
+      <w:r>
+        <w:t xml:space="preserve"> 1h30min de aula</w:t>
+      </w:r>
+    </w:p>
+    <w:p>
+      <w:pPr>
+        <w:pStyle w:val="PargrafodaLista"/>
+        <w:numPr>
+          <w:ilvl w:val="0"/>
+          <w:numId w:val="7"/>
+        </w:numPr>
+      </w:pPr>
+      <w:r>
+        <w:t>Aprendizagem de conceitos sobre permissões (</w:t>
+      </w:r>
+      <w:r>
+        <w:rPr>
+          <w:i/>
+        </w:rPr>
+        <w:t>Roles</w:t>
+      </w:r>
+      <w:r>
+        <w:t xml:space="preserve">) no projeto no </w:t>
+      </w:r>
+      <w:proofErr w:type="spellStart"/>
+      <w:r>
+        <w:rPr>
+          <w:i/>
+        </w:rPr>
+        <w:t>visualStudio</w:t>
+      </w:r>
+      <w:proofErr w:type="spellEnd"/>
+      <w:r>
+        <w:t xml:space="preserve"> intitulado de </w:t>
+      </w:r>
+      <w:proofErr w:type="spellStart"/>
+      <w:r>
+        <w:rPr>
+          <w:i/>
+        </w:rPr>
+        <w:t>Books</w:t>
+      </w:r>
+      <w:proofErr w:type="spellEnd"/>
+    </w:p>
+    <w:p>
+      <w:pPr>
+        <w:pStyle w:val="PargrafodaLista"/>
+        <w:ind w:left="708"/>
+      </w:pPr>
+      <w:r>
+        <w:rPr>
+          <w:b/>
+        </w:rPr>
+        <w:t>Tempo Gasto:</w:t>
+      </w:r>
+      <w:r>
+        <w:t xml:space="preserve"> 1h30min</w:t>
+      </w:r>
+    </w:p>
+    <w:p>
+      <w:pPr>
+        <w:pStyle w:val="PargrafodaLista"/>
+        <w:numPr>
+          <w:ilvl w:val="0"/>
+          <w:numId w:val="7"/>
+        </w:numPr>
+      </w:pPr>
+      <w:r>
+        <w:t xml:space="preserve">Alteração da versão </w:t>
+      </w:r>
+      <w:r>
+        <w:t xml:space="preserve">para 2.0 </w:t>
+      </w:r>
+      <w:r>
+        <w:t xml:space="preserve">no projeto Trails4Health do </w:t>
+      </w:r>
+      <w:proofErr w:type="spellStart"/>
+      <w:r>
+        <w:rPr>
+          <w:i/>
+        </w:rPr>
+        <w:t>visualStudio</w:t>
+      </w:r>
+      <w:proofErr w:type="spellEnd"/>
+      <w:r>
+        <w:rPr>
+          <w:i/>
+        </w:rPr>
+        <w:t>.</w:t>
+      </w:r>
+    </w:p>
+    <w:p>
+      <w:pPr>
+        <w:pStyle w:val="PargrafodaLista"/>
+        <w:numPr>
+          <w:ilvl w:val="0"/>
+          <w:numId w:val="7"/>
+        </w:numPr>
+      </w:pPr>
+      <w:r>
+        <w:t xml:space="preserve">Migração base de dados </w:t>
+      </w:r>
+      <w:r>
+        <w:t xml:space="preserve">no projeto Trails4Health do </w:t>
+      </w:r>
+      <w:proofErr w:type="spellStart"/>
+      <w:r>
+        <w:rPr>
+          <w:i/>
+        </w:rPr>
+        <w:t>visualStudio</w:t>
+      </w:r>
+      <w:proofErr w:type="spellEnd"/>
+      <w:r>
+        <w:rPr>
+          <w:i/>
+        </w:rPr>
+        <w:t>.</w:t>
+      </w:r>
+      <w:r>
+        <w:t xml:space="preserve"> </w:t>
+      </w:r>
+    </w:p>
+    <w:p>
+      <w:pPr>
+        <w:rPr>
+          <w:b/>
+        </w:rPr>
+      </w:pPr>
+      <w:r>
+        <w:rPr>
+          <w:b/>
+        </w:rPr>
+        <w:t xml:space="preserve">14 </w:t>
+      </w:r>
+      <w:r>
+        <w:rPr>
+          <w:b/>
+        </w:rPr>
+        <w:t xml:space="preserve">de </w:t>
+      </w:r>
+      <w:proofErr w:type="gramStart"/>
+      <w:r>
+        <w:rPr>
+          <w:b/>
+        </w:rPr>
+        <w:t>Dezembro</w:t>
+      </w:r>
+      <w:proofErr w:type="gramEnd"/>
+      <w:r>
+        <w:rPr>
+          <w:b/>
+        </w:rPr>
+        <w:t xml:space="preserve"> de 2017</w:t>
+      </w:r>
+    </w:p>
+    <w:p>
+      <w:pPr>
+        <w:pStyle w:val="PargrafodaLista"/>
+        <w:ind w:left="708"/>
+      </w:pPr>
+      <w:r>
+        <w:rPr>
+          <w:b/>
+        </w:rPr>
+        <w:t>Tempo Gasto:</w:t>
+      </w:r>
+      <w:r>
+        <w:t xml:space="preserve"> 1h30min de aula</w:t>
+      </w:r>
+    </w:p>
+    <w:p>
+      <w:pPr>
+        <w:pStyle w:val="PargrafodaLista"/>
+        <w:numPr>
+          <w:ilvl w:val="0"/>
+          <w:numId w:val="7"/>
+        </w:numPr>
+      </w:pPr>
+      <w:r>
+        <w:t xml:space="preserve">Alterações e resolução de </w:t>
+      </w:r>
+      <w:r>
+        <w:rPr>
+          <w:i/>
+        </w:rPr>
+        <w:t>bugs</w:t>
+      </w:r>
+      <w:r>
+        <w:t xml:space="preserve"> no projeto Trails4Health.</w:t>
+      </w:r>
+    </w:p>
+    <w:p>
+      <w:pPr>
+        <w:pStyle w:val="PargrafodaLista"/>
+        <w:numPr>
+          <w:ilvl w:val="0"/>
+          <w:numId w:val="7"/>
+        </w:numPr>
+      </w:pPr>
+      <w:r>
+        <w:t xml:space="preserve">Alteração de texto nas </w:t>
+      </w:r>
+      <w:proofErr w:type="spellStart"/>
+      <w:r>
+        <w:rPr>
+          <w:i/>
+        </w:rPr>
+        <w:t>views</w:t>
+      </w:r>
+      <w:proofErr w:type="spellEnd"/>
+      <w:r>
+        <w:t xml:space="preserve"> no projeto Trails4Health.</w:t>
+      </w:r>
+    </w:p>
+    <w:p>
+      <w:pPr>
+        <w:rPr>
+          <w:b/>
+        </w:rPr>
+      </w:pPr>
+      <w:r>
+        <w:rPr>
+          <w:b/>
+        </w:rPr>
+        <w:t>0</w:t>
+      </w:r>
+      <w:r>
+        <w:rPr>
+          <w:b/>
+        </w:rPr>
+        <w:t xml:space="preserve">4 de </w:t>
+      </w:r>
+      <w:proofErr w:type="gramStart"/>
+      <w:r>
+        <w:rPr>
+          <w:b/>
+        </w:rPr>
+        <w:t>Janeiro</w:t>
+      </w:r>
+      <w:proofErr w:type="gramEnd"/>
+      <w:r>
+        <w:rPr>
+          <w:b/>
+        </w:rPr>
+        <w:t xml:space="preserve"> </w:t>
+      </w:r>
+      <w:r>
+        <w:rPr>
+          <w:b/>
+        </w:rPr>
+        <w:t>de 2018</w:t>
+      </w:r>
+    </w:p>
+    <w:p>
+      <w:pPr>
+        <w:ind w:firstLine="708"/>
+      </w:pPr>
+      <w:r>
+        <w:rPr>
+          <w:b/>
+        </w:rPr>
+        <w:t>Tempo Gasto:</w:t>
+      </w:r>
+      <w:r>
+        <w:t xml:space="preserve"> </w:t>
+      </w:r>
+      <w:r>
+        <w:t>3</w:t>
+      </w:r>
+      <w:r>
+        <w:t xml:space="preserve">h30min </w:t>
+      </w:r>
+    </w:p>
+    <w:p>
+      <w:pPr>
+        <w:pStyle w:val="PargrafodaLista"/>
+        <w:numPr>
+          <w:ilvl w:val="0"/>
+          <w:numId w:val="7"/>
+        </w:numPr>
+      </w:pPr>
+      <w:r>
+        <w:t xml:space="preserve">Atualização do </w:t>
+      </w:r>
+      <w:r>
+        <w:t>diário até à data presente.</w:t>
+      </w:r>
+    </w:p>
+    <w:p>
+      <w:pPr>
+        <w:pStyle w:val="PargrafodaLista"/>
+        <w:numPr>
+          <w:ilvl w:val="0"/>
+          <w:numId w:val="7"/>
+        </w:numPr>
+      </w:pPr>
+      <w:r>
+        <w:t xml:space="preserve">Criação do </w:t>
+      </w:r>
+      <w:proofErr w:type="spellStart"/>
+      <w:r>
+        <w:rPr>
+          <w:i/>
+        </w:rPr>
+        <w:t>pagingInfo</w:t>
+      </w:r>
+      <w:proofErr w:type="spellEnd"/>
+      <w:r>
+        <w:t xml:space="preserve"> para a classe Turistas</w:t>
+      </w:r>
+      <w:r>
+        <w:t xml:space="preserve"> </w:t>
+      </w:r>
+      <w:r>
+        <w:t xml:space="preserve">no projeto Trails4Health do </w:t>
+      </w:r>
+      <w:proofErr w:type="spellStart"/>
+      <w:r>
+        <w:rPr>
+          <w:i/>
+        </w:rPr>
+        <w:t>visualStudio</w:t>
+      </w:r>
+      <w:proofErr w:type="spellEnd"/>
+      <w:r>
+        <w:t>.</w:t>
+      </w:r>
+    </w:p>
+    <w:p>
+      <w:pPr>
+        <w:pStyle w:val="PargrafodaLista"/>
+        <w:numPr>
+          <w:ilvl w:val="0"/>
+          <w:numId w:val="7"/>
+        </w:numPr>
+      </w:pPr>
+      <w:r>
+        <w:lastRenderedPageBreak/>
+        <w:t xml:space="preserve">Criação de uma vista parcial de </w:t>
+      </w:r>
+      <w:proofErr w:type="spellStart"/>
+      <w:r>
+        <w:rPr>
+          <w:i/>
+        </w:rPr>
+        <w:t>TuristasSummary</w:t>
+      </w:r>
+      <w:proofErr w:type="spellEnd"/>
+      <w:r>
+        <w:t xml:space="preserve"> </w:t>
+      </w:r>
+      <w:r>
+        <w:t xml:space="preserve">no projeto Trails4Health do </w:t>
+      </w:r>
+      <w:proofErr w:type="spellStart"/>
+      <w:r>
+        <w:rPr>
+          <w:i/>
+        </w:rPr>
+        <w:t>visualStudio</w:t>
+      </w:r>
+      <w:proofErr w:type="spellEnd"/>
+      <w:r>
+        <w:t>.</w:t>
+      </w:r>
+    </w:p>
+    <w:p>
+      <w:pPr>
+        <w:pStyle w:val="PargrafodaLista"/>
+        <w:numPr>
+          <w:ilvl w:val="0"/>
+          <w:numId w:val="7"/>
+        </w:numPr>
+      </w:pPr>
+      <w:r>
+        <w:t xml:space="preserve">Adição do </w:t>
+      </w:r>
+      <w:proofErr w:type="spellStart"/>
+      <w:r>
+        <w:rPr>
+          <w:i/>
+        </w:rPr>
+        <w:t>PagingInfo</w:t>
+      </w:r>
+      <w:proofErr w:type="spellEnd"/>
+      <w:r>
+        <w:t xml:space="preserve"> na </w:t>
+      </w:r>
+      <w:proofErr w:type="spellStart"/>
+      <w:r>
+        <w:rPr>
+          <w:i/>
+        </w:rPr>
+        <w:t>view</w:t>
+      </w:r>
+      <w:proofErr w:type="spellEnd"/>
+      <w:r>
+        <w:rPr>
+          <w:i/>
+        </w:rPr>
+        <w:t xml:space="preserve"> </w:t>
+      </w:r>
+      <w:proofErr w:type="spellStart"/>
+      <w:r>
+        <w:rPr>
+          <w:i/>
+        </w:rPr>
+        <w:t>I</w:t>
+      </w:r>
+      <w:r>
+        <w:rPr>
+          <w:i/>
+        </w:rPr>
+        <w:t>ndex</w:t>
+      </w:r>
+      <w:proofErr w:type="spellEnd"/>
+      <w:r>
+        <w:t xml:space="preserve"> dos Turistas</w:t>
+      </w:r>
+      <w:r>
+        <w:rPr>
+          <w:rFonts w:ascii="Segoe UI" w:hAnsi="Segoe UI" w:cs="Segoe UI"/>
+          <w:b/>
+          <w:bCs/>
+          <w:color w:val="24292E"/>
+          <w:sz w:val="21"/>
+          <w:szCs w:val="21"/>
+          <w:shd w:val="clear" w:color="auto" w:fill="FFFFFF"/>
+        </w:rPr>
+        <w:t xml:space="preserve"> </w:t>
+      </w:r>
+      <w:r>
+        <w:t xml:space="preserve">no projeto Trails4Health do </w:t>
+      </w:r>
+      <w:proofErr w:type="spellStart"/>
+      <w:r>
+        <w:rPr>
+          <w:i/>
+        </w:rPr>
+        <w:t>visualStudio</w:t>
+      </w:r>
+      <w:proofErr w:type="spellEnd"/>
+      <w:r>
+        <w:t>.</w:t>
+      </w:r>
+    </w:p>
+    <w:p>
+      <w:pPr>
+        <w:rPr>
+          <w:b/>
+        </w:rPr>
+      </w:pPr>
+      <w:r>
+        <w:rPr>
+          <w:b/>
+        </w:rPr>
+        <w:t>10</w:t>
+      </w:r>
+      <w:r>
+        <w:rPr>
+          <w:b/>
+        </w:rPr>
+        <w:t xml:space="preserve"> de </w:t>
+      </w:r>
+      <w:proofErr w:type="gramStart"/>
+      <w:r>
+        <w:rPr>
+          <w:b/>
+        </w:rPr>
+        <w:t>Janeiro</w:t>
+      </w:r>
+      <w:proofErr w:type="gramEnd"/>
+      <w:r>
+        <w:rPr>
+          <w:b/>
+        </w:rPr>
+        <w:t xml:space="preserve"> de 2018</w:t>
+      </w:r>
+    </w:p>
+    <w:p>
+      <w:pPr>
+        <w:ind w:firstLine="708"/>
+      </w:pPr>
+      <w:r>
+        <w:rPr>
+          <w:b/>
+        </w:rPr>
+        <w:t>Tempo Gasto:</w:t>
+      </w:r>
+      <w:r>
+        <w:t xml:space="preserve"> </w:t>
+      </w:r>
+      <w:r>
+        <w:t>1</w:t>
+      </w:r>
+      <w:r>
+        <w:t>h30min de aula</w:t>
+      </w:r>
+    </w:p>
+    <w:p>
+      <w:pPr>
+        <w:pStyle w:val="PargrafodaLista"/>
+        <w:numPr>
+          <w:ilvl w:val="0"/>
+          <w:numId w:val="7"/>
+        </w:numPr>
+      </w:pPr>
+      <w:r>
+        <w:t xml:space="preserve">Alterações </w:t>
+      </w:r>
+      <w:r>
+        <w:t xml:space="preserve">no projeto Trails4Health do </w:t>
+      </w:r>
+      <w:proofErr w:type="spellStart"/>
+      <w:r>
+        <w:rPr>
+          <w:i/>
+        </w:rPr>
+        <w:t>visualStudio</w:t>
+      </w:r>
+      <w:proofErr w:type="spellEnd"/>
+      <w:r>
+        <w:t>.</w:t>
+      </w:r>
+    </w:p>
+    <w:p>
+      <w:pPr>
+        <w:pStyle w:val="PargrafodaLista"/>
+        <w:numPr>
+          <w:ilvl w:val="0"/>
+          <w:numId w:val="7"/>
+        </w:numPr>
+      </w:pPr>
+      <w:r>
+        <w:t>Resolução de erros relativos a paginação de turistas</w:t>
+      </w:r>
+      <w:r>
+        <w:t>.</w:t>
+      </w:r>
+    </w:p>
+    <w:p>
+      <w:pPr>
+        <w:ind w:firstLine="708"/>
+      </w:pPr>
+      <w:r>
+        <w:rPr>
+          <w:b/>
+        </w:rPr>
+        <w:t>Tempo Gasto:</w:t>
+      </w:r>
+      <w:r>
+        <w:t xml:space="preserve"> </w:t>
+      </w:r>
+      <w:r>
+        <w:t>2</w:t>
+      </w:r>
+      <w:r>
+        <w:t>h</w:t>
+      </w:r>
+      <w:r>
+        <w:t>00min</w:t>
+      </w:r>
+    </w:p>
+    <w:p>
+      <w:pPr>
+        <w:pStyle w:val="PargrafodaLista"/>
+        <w:numPr>
+          <w:ilvl w:val="0"/>
+          <w:numId w:val="7"/>
+        </w:numPr>
+      </w:pPr>
+      <w:r>
+        <w:t>Colocação da paginação de turistas a funcionar</w:t>
+      </w:r>
+      <w:r>
+        <w:t xml:space="preserve"> </w:t>
+      </w:r>
+      <w:r>
+        <w:t xml:space="preserve">no projeto Trails4Health do </w:t>
+      </w:r>
+      <w:proofErr w:type="spellStart"/>
+      <w:r>
+        <w:rPr>
+          <w:i/>
+        </w:rPr>
+        <w:t>visualStudio</w:t>
+      </w:r>
+      <w:proofErr w:type="spellEnd"/>
+      <w:r>
+        <w:t>.</w:t>
+      </w:r>
+    </w:p>
+    <w:p>
+      <w:pPr>
+        <w:rPr>
+          <w:b/>
+        </w:rPr>
+      </w:pPr>
+      <w:r>
+        <w:rPr>
+          <w:b/>
+        </w:rPr>
+        <w:t>11</w:t>
+      </w:r>
+      <w:r>
+        <w:rPr>
+          <w:b/>
+        </w:rPr>
+        <w:t xml:space="preserve"> de </w:t>
+      </w:r>
+      <w:proofErr w:type="gramStart"/>
+      <w:r>
+        <w:rPr>
+          <w:b/>
+        </w:rPr>
+        <w:t>Janeiro</w:t>
+      </w:r>
+      <w:proofErr w:type="gramEnd"/>
+      <w:r>
+        <w:rPr>
+          <w:b/>
+        </w:rPr>
+        <w:t xml:space="preserve"> de 2018</w:t>
+      </w:r>
+    </w:p>
+    <w:p>
+      <w:pPr>
+        <w:ind w:firstLine="708"/>
+      </w:pPr>
+      <w:r>
+        <w:rPr>
+          <w:b/>
+        </w:rPr>
+        <w:t>Tempo Gasto:</w:t>
+      </w:r>
+      <w:r>
+        <w:t xml:space="preserve"> 1h30min de aula</w:t>
+      </w:r>
+    </w:p>
+    <w:p>
+      <w:pPr>
+        <w:pStyle w:val="PargrafodaLista"/>
+        <w:numPr>
+          <w:ilvl w:val="0"/>
+          <w:numId w:val="7"/>
+        </w:numPr>
+      </w:pPr>
+      <w:r>
+        <w:t>Co</w:t>
+      </w:r>
+      <w:r>
+        <w:t xml:space="preserve">locação de paginações em </w:t>
+      </w:r>
+      <w:proofErr w:type="spellStart"/>
+      <w:r>
+        <w:rPr>
+          <w:i/>
+        </w:rPr>
+        <w:t>views</w:t>
+      </w:r>
+      <w:proofErr w:type="spellEnd"/>
+      <w:r>
+        <w:t xml:space="preserve"> </w:t>
+      </w:r>
+      <w:r>
+        <w:t xml:space="preserve">no projeto Trails4Health do </w:t>
+      </w:r>
+      <w:proofErr w:type="spellStart"/>
+      <w:r>
+        <w:rPr>
+          <w:i/>
+        </w:rPr>
+        <w:t>visualStudio</w:t>
+      </w:r>
+      <w:proofErr w:type="spellEnd"/>
+      <w:r>
+        <w:t>.</w:t>
+      </w:r>
+      <w:r>
+        <w:t xml:space="preserve"> </w:t>
+      </w:r>
+    </w:p>
+    <w:p>
+      <w:pPr>
+        <w:pStyle w:val="PargrafodaLista"/>
+        <w:numPr>
+          <w:ilvl w:val="0"/>
+          <w:numId w:val="7"/>
+        </w:numPr>
+      </w:pPr>
+      <w:r>
+        <w:t>Algoritmo e programação da função</w:t>
+      </w:r>
+      <w:r>
+        <w:t xml:space="preserve"> do digito de controlo</w:t>
+      </w:r>
+      <w:r>
+        <w:t xml:space="preserve"> para o NIF de utilizador </w:t>
+      </w:r>
+      <w:r>
+        <w:t xml:space="preserve">no projeto Trails4Health do </w:t>
+      </w:r>
+      <w:proofErr w:type="spellStart"/>
+      <w:r>
+        <w:rPr>
+          <w:i/>
+        </w:rPr>
+        <w:t>visualStudio</w:t>
+      </w:r>
+      <w:proofErr w:type="spellEnd"/>
+      <w:r>
+        <w:t>.</w:t>
+      </w:r>
+    </w:p>
+    <w:p>
+      <w:pPr>
+        <w:rPr>
+          <w:b/>
+        </w:rPr>
+      </w:pPr>
+      <w:r>
+        <w:rPr>
+          <w:b/>
+        </w:rPr>
+        <w:t>12</w:t>
+      </w:r>
+      <w:r>
+        <w:rPr>
+          <w:b/>
+        </w:rPr>
+        <w:t xml:space="preserve"> de </w:t>
+      </w:r>
+      <w:proofErr w:type="gramStart"/>
+      <w:r>
+        <w:rPr>
+          <w:b/>
+        </w:rPr>
+        <w:t>Janeiro</w:t>
+      </w:r>
+      <w:proofErr w:type="gramEnd"/>
+      <w:r>
+        <w:rPr>
+          <w:b/>
+        </w:rPr>
+        <w:t xml:space="preserve"> de 2018</w:t>
+      </w:r>
+    </w:p>
+    <w:p>
+      <w:pPr>
+        <w:ind w:firstLine="708"/>
+      </w:pPr>
+      <w:r>
+        <w:rPr>
+          <w:b/>
+        </w:rPr>
+        <w:t>Tempo Gasto:</w:t>
+      </w:r>
+      <w:r>
+        <w:t xml:space="preserve"> 6h00min de aula</w:t>
+      </w:r>
+    </w:p>
+    <w:p>
+      <w:pPr>
+        <w:pStyle w:val="PargrafodaLista"/>
+        <w:numPr>
+          <w:ilvl w:val="0"/>
+          <w:numId w:val="12"/>
+        </w:numPr>
+      </w:pPr>
+      <w:r>
+        <w:t xml:space="preserve">Alterações no projeto Trails4Health do </w:t>
+      </w:r>
+      <w:proofErr w:type="spellStart"/>
+      <w:r>
+        <w:rPr>
+          <w:i/>
+        </w:rPr>
+        <w:t>visualStudio</w:t>
+      </w:r>
+      <w:proofErr w:type="spellEnd"/>
+      <w:r>
+        <w:t>.</w:t>
+      </w:r>
+    </w:p>
+    <w:p>
+      <w:pPr>
+        <w:pStyle w:val="PargrafodaLista"/>
+        <w:numPr>
+          <w:ilvl w:val="0"/>
+          <w:numId w:val="12"/>
+        </w:numPr>
+      </w:pPr>
+      <w:r>
+        <w:t>Colocação de roles</w:t>
+      </w:r>
+      <w:r>
+        <w:t>.</w:t>
+      </w:r>
+    </w:p>
+    <w:p>
+      <w:pPr>
+        <w:pStyle w:val="PargrafodaLista"/>
+        <w:numPr>
+          <w:ilvl w:val="0"/>
+          <w:numId w:val="12"/>
+        </w:numPr>
+      </w:pPr>
+      <w:r>
+        <w:t>Tentativa de criação do utilizador em ambas as base</w:t>
+      </w:r>
+      <w:r>
+        <w:t>s</w:t>
+      </w:r>
+      <w:r>
+        <w:t xml:space="preserve"> de dados</w:t>
+      </w:r>
+      <w:r>
+        <w:t>.</w:t>
+      </w:r>
+    </w:p>
+    <w:p>
+      <w:pPr>
+        <w:pStyle w:val="PargrafodaLista"/>
+        <w:numPr>
+          <w:ilvl w:val="0"/>
+          <w:numId w:val="12"/>
+        </w:numPr>
+      </w:pPr>
+      <w:r>
+        <w:t>Resolução de problemas de login</w:t>
+      </w:r>
+      <w:r>
+        <w:t>.</w:t>
+      </w:r>
+    </w:p>
+    <w:p>
+      <w:pPr>
+        <w:pStyle w:val="PargrafodaLista"/>
+        <w:numPr>
+          <w:ilvl w:val="0"/>
+          <w:numId w:val="12"/>
+        </w:numPr>
+      </w:pPr>
+      <w:r>
+        <w:t>Colocação de roles no menu do layout</w:t>
+      </w:r>
+      <w:r>
+        <w:t>.</w:t>
+      </w:r>
+    </w:p>
+    <w:p>
+      <w:pPr>
+        <w:pStyle w:val="PargrafodaLista"/>
+        <w:numPr>
+          <w:ilvl w:val="0"/>
+          <w:numId w:val="12"/>
+        </w:numPr>
+      </w:pPr>
+      <w:r>
+        <w:t>Alterações no registo de utilizadores e turistas</w:t>
+      </w:r>
+      <w:r>
+        <w:t>.</w:t>
+      </w:r>
+    </w:p>
+    <w:p>
+      <w:pPr>
+        <w:pStyle w:val="PargrafodaLista"/>
+        <w:numPr>
+          <w:ilvl w:val="0"/>
+          <w:numId w:val="12"/>
+        </w:numPr>
+      </w:pPr>
+      <w:r>
+        <w:t>Resolu</w:t>
+      </w:r>
+      <w:r>
+        <w:t>ç</w:t>
+      </w:r>
+      <w:r>
+        <w:t>ão de problemas de registo</w:t>
+      </w:r>
+      <w:r>
+        <w:t>.</w:t>
+      </w:r>
+    </w:p>
+    <w:p>
+      <w:pPr>
+        <w:rPr>
+          <w:b/>
+        </w:rPr>
+      </w:pPr>
+      <w:r>
+        <w:rPr>
+          <w:b/>
+        </w:rPr>
+        <w:t>13</w:t>
+      </w:r>
+      <w:r>
+        <w:rPr>
+          <w:b/>
+        </w:rPr>
+        <w:t xml:space="preserve"> de </w:t>
+      </w:r>
+      <w:proofErr w:type="gramStart"/>
+      <w:r>
+        <w:rPr>
+          <w:b/>
+        </w:rPr>
+        <w:t>Janeiro</w:t>
+      </w:r>
+      <w:proofErr w:type="gramEnd"/>
+      <w:r>
+        <w:rPr>
+          <w:b/>
+        </w:rPr>
+        <w:t xml:space="preserve"> de 2018</w:t>
+      </w:r>
+    </w:p>
+    <w:p>
+      <w:pPr>
+        <w:ind w:firstLine="708"/>
+      </w:pPr>
+      <w:r>
+        <w:rPr>
+          <w:b/>
+        </w:rPr>
+        <w:t>Tempo Gasto:</w:t>
+      </w:r>
+      <w:r>
+        <w:t xml:space="preserve"> 2h30min</w:t>
+      </w:r>
+    </w:p>
+    <w:p>
+      <w:pPr>
+        <w:pStyle w:val="PargrafodaLista"/>
+        <w:numPr>
+          <w:ilvl w:val="0"/>
+          <w:numId w:val="12"/>
+        </w:numPr>
+      </w:pPr>
+      <w:r>
+        <w:t>Tentativa de migração e atualização da base de dados (erros n</w:t>
+      </w:r>
+      <w:r>
+        <w:t>a</w:t>
+      </w:r>
+      <w:r>
+        <w:t xml:space="preserve"> migração)</w:t>
+      </w:r>
+      <w:r>
+        <w:t xml:space="preserve"> </w:t>
+      </w:r>
+      <w:r>
+        <w:t xml:space="preserve">no projeto Trails4Health do </w:t>
+      </w:r>
+      <w:proofErr w:type="spellStart"/>
+      <w:r>
+        <w:rPr>
+          <w:i/>
+        </w:rPr>
+        <w:t>visualStudio</w:t>
+      </w:r>
+      <w:proofErr w:type="spellEnd"/>
+      <w:r>
+        <w:t>.</w:t>
+      </w:r>
+    </w:p>
+    <w:p>
+      <w:pPr>
+        <w:rPr>
+          <w:b/>
+        </w:rPr>
+      </w:pPr>
+      <w:r>
+        <w:rPr>
+          <w:b/>
+        </w:rPr>
+        <w:t>14</w:t>
+      </w:r>
+      <w:r>
+        <w:rPr>
+          <w:b/>
+        </w:rPr>
+        <w:t xml:space="preserve"> de </w:t>
+      </w:r>
+      <w:proofErr w:type="gramStart"/>
+      <w:r>
+        <w:rPr>
+          <w:b/>
+        </w:rPr>
+        <w:t>Janeiro</w:t>
+      </w:r>
+      <w:proofErr w:type="gramEnd"/>
+      <w:r>
+        <w:rPr>
+          <w:b/>
+        </w:rPr>
+        <w:t xml:space="preserve"> de 2018</w:t>
+      </w:r>
+    </w:p>
+    <w:p>
+      <w:pPr>
+        <w:ind w:firstLine="708"/>
+      </w:pPr>
+      <w:r>
+        <w:rPr>
+          <w:b/>
+        </w:rPr>
+        <w:t>Tempo Gasto:</w:t>
+      </w:r>
+      <w:r>
+        <w:t xml:space="preserve"> </w:t>
+      </w:r>
+      <w:r>
+        <w:t>3</w:t>
+      </w:r>
+      <w:r>
+        <w:t>h</w:t>
+      </w:r>
+      <w:r>
+        <w:t>0</w:t>
+      </w:r>
+      <w:r>
+        <w:t>0min</w:t>
+      </w:r>
+    </w:p>
+    <w:p>
+      <w:pPr>
+        <w:pStyle w:val="PargrafodaLista"/>
+        <w:numPr>
+          <w:ilvl w:val="0"/>
+          <w:numId w:val="12"/>
+        </w:numPr>
+      </w:pPr>
+      <w:r>
+        <w:t>Continuação de t</w:t>
+      </w:r>
+      <w:r>
+        <w:t>entativa de migração e atualização da base de dados (erros n</w:t>
+      </w:r>
+      <w:r>
+        <w:t>a</w:t>
+      </w:r>
+      <w:r>
+        <w:t xml:space="preserve"> migração)</w:t>
+      </w:r>
+      <w:r>
+        <w:t xml:space="preserve"> </w:t>
+      </w:r>
+      <w:r>
+        <w:t xml:space="preserve">no projeto Trails4Health do </w:t>
+      </w:r>
+      <w:proofErr w:type="spellStart"/>
+      <w:r>
+        <w:rPr>
+          <w:i/>
+        </w:rPr>
+        <w:t>visualStudio</w:t>
+      </w:r>
+      <w:proofErr w:type="spellEnd"/>
+      <w:r>
+        <w:t>.</w:t>
+      </w:r>
+    </w:p>
+    <w:p>
+      <w:pPr>
+        <w:rPr>
+          <w:b/>
+        </w:rPr>
+      </w:pPr>
+      <w:r>
+        <w:rPr>
+          <w:b/>
+        </w:rPr>
+        <w:lastRenderedPageBreak/>
+        <w:t>15</w:t>
+      </w:r>
+      <w:r>
+        <w:rPr>
+          <w:b/>
+        </w:rPr>
+        <w:t xml:space="preserve"> de </w:t>
+      </w:r>
+      <w:proofErr w:type="gramStart"/>
+      <w:r>
+        <w:rPr>
+          <w:b/>
+        </w:rPr>
+        <w:t>Janeiro</w:t>
+      </w:r>
+      <w:proofErr w:type="gramEnd"/>
+      <w:r>
+        <w:rPr>
+          <w:b/>
+        </w:rPr>
+        <w:t xml:space="preserve"> de 2018</w:t>
+      </w:r>
+    </w:p>
+    <w:p>
+      <w:r>
+        <w:rPr>
+          <w:b/>
+        </w:rPr>
+        <w:tab/>
+      </w:r>
+      <w:r>
+        <w:rPr>
+          <w:b/>
+        </w:rPr>
+        <w:t>Tempo Gasto:</w:t>
+      </w:r>
+      <w:r>
+        <w:t xml:space="preserve"> 3h00min</w:t>
+      </w:r>
+    </w:p>
+    <w:p>
+      <w:pPr>
+        <w:pStyle w:val="PargrafodaLista"/>
+        <w:numPr>
+          <w:ilvl w:val="0"/>
+          <w:numId w:val="12"/>
+        </w:numPr>
+      </w:pPr>
+      <w:r>
+        <w:t>Resolução dos erros</w:t>
+      </w:r>
+      <w:r>
+        <w:t xml:space="preserve"> de migração</w:t>
+      </w:r>
+      <w:r>
+        <w:t xml:space="preserve"> e atualização da base de dados</w:t>
+      </w:r>
+      <w:r>
+        <w:t xml:space="preserve"> </w:t>
+      </w:r>
+      <w:r>
+        <w:t xml:space="preserve">no projeto Trails4Health do </w:t>
+      </w:r>
+      <w:proofErr w:type="spellStart"/>
+      <w:r>
+        <w:rPr>
+          <w:i/>
+        </w:rPr>
+        <w:t>visualStudio</w:t>
+      </w:r>
+      <w:proofErr w:type="spellEnd"/>
+      <w:r>
+        <w:t>.</w:t>
+      </w:r>
+    </w:p>
+    <w:p>
+      <w:pPr>
+        <w:pStyle w:val="PargrafodaLista"/>
+        <w:numPr>
+          <w:ilvl w:val="0"/>
+          <w:numId w:val="12"/>
+        </w:numPr>
+      </w:pPr>
+      <w:r>
+        <w:t>Resolução de problemas na inserção dos dados em ambas as base</w:t>
+      </w:r>
+      <w:r>
+        <w:t>s</w:t>
+      </w:r>
+      <w:r>
+        <w:t xml:space="preserve"> de dados</w:t>
+      </w:r>
+      <w:r>
+        <w:t xml:space="preserve"> </w:t>
+      </w:r>
+      <w:r>
+        <w:t xml:space="preserve">no projeto Trails4Health do </w:t>
+      </w:r>
+      <w:proofErr w:type="spellStart"/>
+      <w:r>
+        <w:rPr>
+          <w:i/>
+        </w:rPr>
+        <w:t>visualStudio</w:t>
+      </w:r>
+      <w:proofErr w:type="spellEnd"/>
+      <w:r>
+        <w:t>.</w:t>
+      </w:r>
+    </w:p>
+    <w:p>
+      <w:pPr>
+        <w:pStyle w:val="PargrafodaLista"/>
+        <w:numPr>
+          <w:ilvl w:val="0"/>
+          <w:numId w:val="12"/>
+        </w:numPr>
+      </w:pPr>
+      <w:r>
+        <w:t>Alteração do eliminar de um turista (tentativa de desativar apenas)</w:t>
+      </w:r>
+      <w:r>
+        <w:t xml:space="preserve"> </w:t>
+      </w:r>
+      <w:r>
+        <w:t xml:space="preserve">no projeto Trails4Health do </w:t>
+      </w:r>
+      <w:proofErr w:type="spellStart"/>
+      <w:r>
+        <w:rPr>
+          <w:i/>
+        </w:rPr>
+        <w:t>visualStudio</w:t>
+      </w:r>
+      <w:proofErr w:type="spellEnd"/>
+      <w:r>
+        <w:t>.</w:t>
+      </w:r>
+    </w:p>
+    <w:p>
+      <w:pPr>
+        <w:rPr>
+          <w:b/>
+        </w:rPr>
+      </w:pPr>
+      <w:r>
+        <w:rPr>
+          <w:b/>
+        </w:rPr>
+        <w:t>17</w:t>
+      </w:r>
+      <w:r>
+        <w:rPr>
+          <w:b/>
+        </w:rPr>
+        <w:t xml:space="preserve"> de </w:t>
+      </w:r>
+      <w:proofErr w:type="gramStart"/>
+      <w:r>
+        <w:rPr>
+          <w:b/>
+        </w:rPr>
+        <w:t>Janeiro</w:t>
+      </w:r>
+      <w:proofErr w:type="gramEnd"/>
+      <w:r>
+        <w:rPr>
+          <w:b/>
+        </w:rPr>
+        <w:t xml:space="preserve"> de 2018</w:t>
+      </w:r>
+    </w:p>
+    <w:p>
+      <w:r>
+        <w:rPr>
+          <w:b/>
+        </w:rPr>
+        <w:tab/>
+      </w:r>
+      <w:r>
+        <w:rPr>
+          <w:b/>
+        </w:rPr>
+        <w:t>Tempo Gasto:</w:t>
+      </w:r>
+      <w:r>
+        <w:t xml:space="preserve"> </w:t>
+      </w:r>
+      <w:r>
+        <w:t>6</w:t>
+      </w:r>
       <w:bookmarkStart w:id="0" w:name="_GoBack"/>
       <w:bookmarkEnd w:id="0"/>
       <w:r>
-        <w:t xml:space="preserve"> até à data presente.</w:t>
-      </w:r>
-    </w:p>
-    <w:p>
-      <w:pPr>
-        <w:ind w:left="708"/>
-      </w:pPr>
-      <w:r>
-        <w:rPr>
-          <w:b/>
-        </w:rPr>
-        <w:t>Tempo Gasto:</w:t>
-      </w:r>
-      <w:r>
-        <w:t xml:space="preserve"> 4h00min de aula</w:t>
-      </w:r>
-    </w:p>
-    <w:p>
-      <w:pPr>
-        <w:pStyle w:val="PargrafodaLista"/>
-        <w:numPr>
-          <w:ilvl w:val="0"/>
-          <w:numId w:val="7"/>
-        </w:numPr>
-      </w:pPr>
-      <w:r>
-        <w:t>Apresentação do trabalho feito até à data presente.</w:t>
-      </w:r>
-    </w:p>
-    <w:p>
-      <w:pPr>
-        <w:rPr>
-          <w:b/>
-        </w:rPr>
-      </w:pPr>
-      <w:r>
-        <w:rPr>
-          <w:b/>
-        </w:rPr>
-        <w:lastRenderedPageBreak/>
-        <w:t>29</w:t>
-      </w:r>
-      <w:r>
-        <w:rPr>
-          <w:b/>
-        </w:rPr>
+        <w:t>h00min</w:t>
+      </w:r>
+    </w:p>
+    <w:p>
+      <w:pPr>
+        <w:pStyle w:val="PargrafodaLista"/>
+        <w:numPr>
+          <w:ilvl w:val="0"/>
+          <w:numId w:val="12"/>
+        </w:numPr>
+      </w:pPr>
+      <w:r>
+        <w:t>Tentativa de colocação de menu de perfil</w:t>
+      </w:r>
+      <w:r>
         <w:t xml:space="preserve"> </w:t>
       </w:r>
       <w:r>
-        <w:rPr>
-          <w:b/>
-        </w:rPr>
-        <w:t xml:space="preserve">de </w:t>
-      </w:r>
-      <w:proofErr w:type="gramStart"/>
-      <w:r>
-        <w:rPr>
-          <w:b/>
-        </w:rPr>
-        <w:t>Novembro</w:t>
-      </w:r>
-      <w:proofErr w:type="gramEnd"/>
-      <w:r>
-        <w:rPr>
-          <w:b/>
-        </w:rPr>
-        <w:t xml:space="preserve"> de 2017</w:t>
-      </w:r>
-    </w:p>
-    <w:p>
-      <w:pPr>
-        <w:ind w:left="708"/>
-      </w:pPr>
-      <w:r>
-        <w:rPr>
-          <w:b/>
-        </w:rPr>
-        <w:t>Tempo Gasto:</w:t>
-      </w:r>
-      <w:r>
-        <w:t xml:space="preserve"> 2h0</w:t>
-      </w:r>
-      <w:r>
-        <w:t>0min</w:t>
-      </w:r>
-    </w:p>
-    <w:p>
-      <w:pPr>
-        <w:pStyle w:val="PargrafodaLista"/>
-        <w:numPr>
-          <w:ilvl w:val="0"/>
-          <w:numId w:val="7"/>
-        </w:numPr>
-      </w:pPr>
-      <w:r>
-        <w:t>A</w:t>
-      </w:r>
-      <w:r>
-        <w:t xml:space="preserve">dicionada chave primaria </w:t>
-      </w:r>
-      <w:proofErr w:type="spellStart"/>
-      <w:r>
-        <w:t>Agenda_Turista_Trilho</w:t>
-      </w:r>
-      <w:proofErr w:type="spellEnd"/>
-      <w:r>
-        <w:t xml:space="preserve"> no projeto Trails4Health do </w:t>
+        <w:t xml:space="preserve">no projeto Trails4Health do </w:t>
       </w:r>
       <w:proofErr w:type="spellStart"/>
       <w:r>
@@ -3693,9 +5359,6 @@
       </w:r>
       <w:proofErr w:type="spellEnd"/>
       <w:r>
-        <w:rPr>
-          <w:i/>
-        </w:rPr>
         <w:t>.</w:t>
       </w:r>
     </w:p>
@@ -3704,22 +5367,14 @@
         <w:pStyle w:val="PargrafodaLista"/>
         <w:numPr>
           <w:ilvl w:val="0"/>
-          <w:numId w:val="7"/>
-        </w:numPr>
-      </w:pPr>
-      <w:r>
-        <w:t xml:space="preserve">Correção de erros do </w:t>
-      </w:r>
-      <w:proofErr w:type="spellStart"/>
-      <w:r>
-        <w:t>seedData</w:t>
-      </w:r>
-      <w:proofErr w:type="spellEnd"/>
-      <w:r>
-        <w:t xml:space="preserve"> e colocação de dados </w:t>
-      </w:r>
-      <w:r>
-        <w:t xml:space="preserve">fictícios </w:t>
+          <w:numId w:val="12"/>
+        </w:numPr>
+      </w:pPr>
+      <w:r>
+        <w:t>Colocação de tamanhos nos campos da classe turista</w:t>
+      </w:r>
+      <w:r>
+        <w:t xml:space="preserve"> (semântica de classes) </w:t>
       </w:r>
       <w:r>
         <w:t xml:space="preserve">no projeto Trails4Health do </w:t>
@@ -3733,86 +5388,35 @@
       </w:r>
       <w:proofErr w:type="spellEnd"/>
       <w:r>
-        <w:rPr>
-          <w:i/>
-        </w:rPr>
         <w:t>.</w:t>
       </w:r>
     </w:p>
     <w:p>
       <w:pPr>
-        <w:rPr>
-          <w:b/>
-        </w:rPr>
-      </w:pPr>
-      <w:r>
-        <w:rPr>
-          <w:b/>
-        </w:rPr>
-        <w:t>06</w:t>
-      </w:r>
-      <w:r>
-        <w:rPr>
-          <w:b/>
-        </w:rPr>
+        <w:pStyle w:val="PargrafodaLista"/>
+        <w:numPr>
+          <w:ilvl w:val="0"/>
+          <w:numId w:val="12"/>
+        </w:numPr>
+      </w:pPr>
+      <w:r>
+        <w:t xml:space="preserve">Codificação em UTF-8 das </w:t>
+      </w:r>
+      <w:proofErr w:type="spellStart"/>
+      <w:r>
+        <w:t>views</w:t>
+      </w:r>
+      <w:proofErr w:type="spellEnd"/>
+      <w:r>
+        <w:t xml:space="preserve"> da classe professores e turistas devid</w:t>
+      </w:r>
+      <w:r>
+        <w:t>o a caracteres especiais</w:t>
+      </w:r>
+      <w:r>
         <w:t xml:space="preserve"> </w:t>
       </w:r>
       <w:r>
-        <w:rPr>
-          <w:b/>
-        </w:rPr>
-        <w:t xml:space="preserve">de </w:t>
-      </w:r>
-      <w:proofErr w:type="gramStart"/>
-      <w:r>
-        <w:rPr>
-          <w:b/>
-        </w:rPr>
-        <w:t>Dezembro</w:t>
-      </w:r>
-      <w:proofErr w:type="gramEnd"/>
-      <w:r>
-        <w:rPr>
-          <w:b/>
-        </w:rPr>
-        <w:t xml:space="preserve"> de 2017</w:t>
-      </w:r>
-    </w:p>
-    <w:p>
-      <w:pPr>
-        <w:ind w:left="708"/>
-      </w:pPr>
-      <w:r>
-        <w:rPr>
-          <w:b/>
-        </w:rPr>
-        <w:t>Tempo Gasto:</w:t>
-      </w:r>
-      <w:r>
-        <w:t xml:space="preserve"> 1</w:t>
-      </w:r>
-      <w:r>
-        <w:t>h30min</w:t>
-      </w:r>
-      <w:r>
-        <w:t xml:space="preserve"> de aula</w:t>
-      </w:r>
-    </w:p>
-    <w:p>
-      <w:pPr>
-        <w:pStyle w:val="PargrafodaLista"/>
-        <w:numPr>
-          <w:ilvl w:val="0"/>
-          <w:numId w:val="7"/>
-        </w:numPr>
-      </w:pPr>
-      <w:r>
-        <w:t>Col</w:t>
-      </w:r>
-      <w:r>
-        <w:t xml:space="preserve">ocação da autenticação com utilizadores </w:t>
-      </w:r>
-      <w:r>
         <w:t xml:space="preserve">no projeto Trails4Health do </w:t>
       </w:r>
       <w:proofErr w:type="spellStart"/>
@@ -3824,56 +5428,22 @@
       </w:r>
       <w:proofErr w:type="spellEnd"/>
       <w:r>
-        <w:rPr>
-          <w:i/>
-        </w:rPr>
-        <w:t xml:space="preserve">, </w:t>
-      </w:r>
-      <w:r>
-        <w:t xml:space="preserve">através do programa </w:t>
-      </w:r>
-      <w:proofErr w:type="spellStart"/>
-      <w:r>
-        <w:rPr>
-          <w:i/>
-        </w:rPr>
-        <w:t>Meld</w:t>
-      </w:r>
-      <w:proofErr w:type="spellEnd"/>
-      <w:r>
-        <w:rPr>
-          <w:i/>
-        </w:rPr>
         <w:t>.</w:t>
       </w:r>
     </w:p>
     <w:p>
       <w:pPr>
-        <w:ind w:left="708"/>
-      </w:pPr>
-      <w:r>
-        <w:rPr>
-          <w:b/>
-        </w:rPr>
-        <w:t>Tempo Gasto:</w:t>
-      </w:r>
-      <w:r>
-        <w:t xml:space="preserve"> 0</w:t>
-      </w:r>
-      <w:r>
-        <w:t xml:space="preserve">h30min </w:t>
-      </w:r>
-    </w:p>
-    <w:p>
-      <w:pPr>
-        <w:pStyle w:val="PargrafodaLista"/>
-        <w:numPr>
-          <w:ilvl w:val="0"/>
-          <w:numId w:val="7"/>
-        </w:numPr>
-      </w:pPr>
-      <w:r>
-        <w:t xml:space="preserve">Resolução de dificuldades </w:t>
+        <w:pStyle w:val="PargrafodaLista"/>
+        <w:numPr>
+          <w:ilvl w:val="0"/>
+          <w:numId w:val="12"/>
+        </w:numPr>
+      </w:pPr>
+      <w:r>
+        <w:t>Alteração de alguns nomes de display que estavam errados</w:t>
+      </w:r>
+      <w:r>
+        <w:t xml:space="preserve"> </w:t>
       </w:r>
       <w:r>
         <w:t xml:space="preserve">no projeto Trails4Health do </w:t>
@@ -3887,545 +5457,24 @@
       </w:r>
       <w:proofErr w:type="spellEnd"/>
       <w:r>
-        <w:rPr>
-          <w:i/>
-        </w:rPr>
         <w:t>.</w:t>
       </w:r>
     </w:p>
     <w:p>
       <w:pPr>
-        <w:rPr>
-          <w:b/>
-        </w:rPr>
-      </w:pPr>
-      <w:r>
-        <w:rPr>
-          <w:b/>
-        </w:rPr>
-        <w:t xml:space="preserve">07 </w:t>
-      </w:r>
-      <w:r>
-        <w:rPr>
-          <w:b/>
-        </w:rPr>
-        <w:t xml:space="preserve">de </w:t>
-      </w:r>
-      <w:proofErr w:type="gramStart"/>
-      <w:r>
-        <w:rPr>
-          <w:b/>
-        </w:rPr>
-        <w:t>Dezembro</w:t>
-      </w:r>
-      <w:proofErr w:type="gramEnd"/>
-      <w:r>
-        <w:rPr>
-          <w:b/>
-        </w:rPr>
-        <w:t xml:space="preserve"> de 2017</w:t>
-      </w:r>
-    </w:p>
-    <w:p>
-      <w:pPr>
-        <w:pStyle w:val="PargrafodaLista"/>
-        <w:ind w:left="708"/>
-      </w:pPr>
-      <w:r>
-        <w:rPr>
-          <w:b/>
-        </w:rPr>
-        <w:t>Tempo Gasto:</w:t>
-      </w:r>
-      <w:r>
-        <w:t xml:space="preserve"> 1h3</w:t>
-      </w:r>
-      <w:r>
-        <w:t>0min de aula</w:t>
-      </w:r>
-    </w:p>
-    <w:p>
-      <w:pPr>
-        <w:pStyle w:val="PargrafodaLista"/>
-        <w:numPr>
-          <w:ilvl w:val="0"/>
-          <w:numId w:val="7"/>
-        </w:numPr>
-      </w:pPr>
-      <w:r>
-        <w:t>Mudanças</w:t>
-      </w:r>
-      <w:r>
-        <w:t xml:space="preserve"> </w:t>
-      </w:r>
-      <w:r>
-        <w:t>que devem ser feitas devido à autenticação</w:t>
-      </w:r>
-      <w:r>
-        <w:t xml:space="preserve"> do projeto no </w:t>
-      </w:r>
-      <w:proofErr w:type="spellStart"/>
-      <w:r>
-        <w:rPr>
-          <w:i/>
-        </w:rPr>
-        <w:t>visualStudio</w:t>
-      </w:r>
-      <w:proofErr w:type="spellEnd"/>
-      <w:r>
-        <w:t xml:space="preserve"> intitulado de </w:t>
-      </w:r>
-      <w:proofErr w:type="spellStart"/>
-      <w:r>
-        <w:rPr>
-          <w:i/>
-        </w:rPr>
-        <w:t>Books</w:t>
-      </w:r>
-      <w:proofErr w:type="spellEnd"/>
-      <w:r>
-        <w:rPr>
-          <w:i/>
-        </w:rPr>
-        <w:t xml:space="preserve"> </w:t>
-      </w:r>
-      <w:r>
-        <w:t>(</w:t>
-      </w:r>
-      <w:proofErr w:type="spellStart"/>
-      <w:r>
-        <w:t>AppSettings</w:t>
-      </w:r>
-      <w:proofErr w:type="spellEnd"/>
-      <w:r>
-        <w:t xml:space="preserve">, </w:t>
-      </w:r>
-      <w:proofErr w:type="spellStart"/>
-      <w:proofErr w:type="gramStart"/>
-      <w:r>
-        <w:t>Startup</w:t>
-      </w:r>
-      <w:proofErr w:type="spellEnd"/>
-      <w:r>
-        <w:t>..</w:t>
-      </w:r>
-      <w:proofErr w:type="gramEnd"/>
-      <w:r>
-        <w:t>)</w:t>
-      </w:r>
-      <w:r>
-        <w:t>.</w:t>
-      </w:r>
-    </w:p>
-    <w:p>
-      <w:pPr>
-        <w:pStyle w:val="PargrafodaLista"/>
-        <w:numPr>
-          <w:ilvl w:val="0"/>
-          <w:numId w:val="7"/>
-        </w:numPr>
-      </w:pPr>
-      <w:r>
-        <w:t xml:space="preserve">Adição de migrações através da linha de comandos para os </w:t>
-      </w:r>
-      <w:proofErr w:type="spellStart"/>
-      <w:r>
-        <w:t>dbContxt</w:t>
-      </w:r>
-      <w:proofErr w:type="spellEnd"/>
-      <w:r>
-        <w:t xml:space="preserve"> existentes n</w:t>
-      </w:r>
-      <w:r>
-        <w:t xml:space="preserve">o projeto no </w:t>
-      </w:r>
-      <w:proofErr w:type="spellStart"/>
-      <w:r>
-        <w:rPr>
-          <w:i/>
-        </w:rPr>
-        <w:t>visualStudio</w:t>
-      </w:r>
-      <w:proofErr w:type="spellEnd"/>
-      <w:r>
-        <w:t xml:space="preserve"> intitulado de </w:t>
-      </w:r>
-      <w:proofErr w:type="spellStart"/>
-      <w:r>
-        <w:rPr>
-          <w:i/>
-        </w:rPr>
-        <w:t>Books</w:t>
-      </w:r>
-      <w:proofErr w:type="spellEnd"/>
-    </w:p>
-    <w:p>
-      <w:pPr>
-        <w:rPr>
-          <w:b/>
-        </w:rPr>
-      </w:pPr>
-      <w:r>
-        <w:rPr>
-          <w:b/>
-        </w:rPr>
-        <w:t xml:space="preserve">13 </w:t>
-      </w:r>
-      <w:r>
-        <w:rPr>
-          <w:b/>
-        </w:rPr>
-        <w:t xml:space="preserve">de </w:t>
-      </w:r>
-      <w:proofErr w:type="gramStart"/>
-      <w:r>
-        <w:rPr>
-          <w:b/>
-        </w:rPr>
-        <w:t>Dezembro</w:t>
-      </w:r>
-      <w:proofErr w:type="gramEnd"/>
-      <w:r>
-        <w:rPr>
-          <w:b/>
-        </w:rPr>
-        <w:t xml:space="preserve"> de 2017</w:t>
-      </w:r>
-    </w:p>
-    <w:p>
-      <w:pPr>
-        <w:pStyle w:val="PargrafodaLista"/>
-        <w:ind w:left="708"/>
-      </w:pPr>
-      <w:r>
-        <w:rPr>
-          <w:b/>
-        </w:rPr>
-        <w:t>Tempo Gasto:</w:t>
-      </w:r>
-      <w:r>
-        <w:t xml:space="preserve"> 1h30min de aula</w:t>
-      </w:r>
-    </w:p>
-    <w:p>
-      <w:pPr>
-        <w:pStyle w:val="PargrafodaLista"/>
-        <w:numPr>
-          <w:ilvl w:val="0"/>
-          <w:numId w:val="7"/>
-        </w:numPr>
-      </w:pPr>
-      <w:r>
-        <w:t>Aprendizagem de conceitos sobre permissões (</w:t>
-      </w:r>
-      <w:r>
-        <w:rPr>
-          <w:i/>
-        </w:rPr>
-        <w:t>Roles</w:t>
-      </w:r>
-      <w:r>
-        <w:t xml:space="preserve">) no projeto no </w:t>
-      </w:r>
-      <w:proofErr w:type="spellStart"/>
-      <w:r>
-        <w:rPr>
-          <w:i/>
-        </w:rPr>
-        <w:t>visualStudio</w:t>
-      </w:r>
-      <w:proofErr w:type="spellEnd"/>
-      <w:r>
-        <w:t xml:space="preserve"> intitulado de </w:t>
-      </w:r>
-      <w:proofErr w:type="spellStart"/>
-      <w:r>
-        <w:rPr>
-          <w:i/>
-        </w:rPr>
-        <w:t>Books</w:t>
-      </w:r>
-      <w:proofErr w:type="spellEnd"/>
-    </w:p>
-    <w:p>
-      <w:pPr>
-        <w:pStyle w:val="PargrafodaLista"/>
-        <w:ind w:left="708"/>
-      </w:pPr>
-      <w:r>
-        <w:rPr>
-          <w:b/>
-        </w:rPr>
-        <w:t>Tempo Gasto:</w:t>
-      </w:r>
-      <w:r>
-        <w:t xml:space="preserve"> 1h3</w:t>
-      </w:r>
-      <w:r>
-        <w:t>0min</w:t>
-      </w:r>
-    </w:p>
-    <w:p>
-      <w:pPr>
-        <w:pStyle w:val="PargrafodaLista"/>
-        <w:numPr>
-          <w:ilvl w:val="0"/>
-          <w:numId w:val="7"/>
-        </w:numPr>
-      </w:pPr>
-      <w:r>
-        <w:t xml:space="preserve">Alteração da versão </w:t>
-      </w:r>
-      <w:r>
-        <w:t>para 2.0</w:t>
-      </w:r>
-      <w:r>
-        <w:t xml:space="preserve"> </w:t>
-      </w:r>
-      <w:r>
-        <w:t xml:space="preserve">no projeto Trails4Health do </w:t>
-      </w:r>
-      <w:proofErr w:type="spellStart"/>
-      <w:r>
-        <w:rPr>
-          <w:i/>
-        </w:rPr>
-        <w:t>visualStudio</w:t>
-      </w:r>
-      <w:proofErr w:type="spellEnd"/>
-      <w:r>
-        <w:rPr>
-          <w:i/>
-        </w:rPr>
-        <w:t>.</w:t>
-      </w:r>
-    </w:p>
-    <w:p>
-      <w:pPr>
-        <w:pStyle w:val="PargrafodaLista"/>
-        <w:numPr>
-          <w:ilvl w:val="0"/>
-          <w:numId w:val="7"/>
-        </w:numPr>
-      </w:pPr>
-      <w:r>
-        <w:t>Migração base de dados</w:t>
-      </w:r>
-      <w:r>
-        <w:t xml:space="preserve"> </w:t>
-      </w:r>
-      <w:r>
-        <w:t xml:space="preserve">no projeto Trails4Health do </w:t>
-      </w:r>
-      <w:proofErr w:type="spellStart"/>
-      <w:r>
-        <w:rPr>
-          <w:i/>
-        </w:rPr>
-        <w:t>visualStudio</w:t>
-      </w:r>
-      <w:proofErr w:type="spellEnd"/>
-      <w:r>
-        <w:rPr>
-          <w:i/>
-        </w:rPr>
-        <w:t>.</w:t>
-      </w:r>
-      <w:r>
-        <w:t xml:space="preserve"> </w:t>
-      </w:r>
-    </w:p>
-    <w:p>
-      <w:pPr>
-        <w:rPr>
-          <w:b/>
-        </w:rPr>
-      </w:pPr>
-      <w:r>
-        <w:rPr>
-          <w:b/>
-        </w:rPr>
-        <w:t>1</w:t>
-      </w:r>
-      <w:r>
-        <w:rPr>
-          <w:b/>
-        </w:rPr>
-        <w:t>4</w:t>
-      </w:r>
-      <w:r>
-        <w:rPr>
-          <w:b/>
-        </w:rPr>
-        <w:t xml:space="preserve"> </w:t>
-      </w:r>
-      <w:r>
-        <w:rPr>
-          <w:b/>
-        </w:rPr>
-        <w:t xml:space="preserve">de </w:t>
-      </w:r>
-      <w:proofErr w:type="gramStart"/>
-      <w:r>
-        <w:rPr>
-          <w:b/>
-        </w:rPr>
-        <w:t>Dezembro</w:t>
-      </w:r>
-      <w:proofErr w:type="gramEnd"/>
-      <w:r>
-        <w:rPr>
-          <w:b/>
-        </w:rPr>
-        <w:t xml:space="preserve"> de 2017</w:t>
-      </w:r>
-    </w:p>
-    <w:p>
-      <w:pPr>
-        <w:pStyle w:val="PargrafodaLista"/>
-        <w:ind w:left="708"/>
-      </w:pPr>
-      <w:r>
-        <w:rPr>
-          <w:b/>
-        </w:rPr>
-        <w:t>Tempo Gasto:</w:t>
-      </w:r>
-      <w:r>
-        <w:t xml:space="preserve"> 1h30min de aula</w:t>
-      </w:r>
-    </w:p>
-    <w:p>
-      <w:pPr>
-        <w:pStyle w:val="PargrafodaLista"/>
-        <w:numPr>
-          <w:ilvl w:val="0"/>
-          <w:numId w:val="7"/>
-        </w:numPr>
-      </w:pPr>
-      <w:r>
-        <w:t xml:space="preserve">Alterações e resolução de </w:t>
-      </w:r>
-      <w:r>
-        <w:rPr>
-          <w:i/>
-        </w:rPr>
-        <w:t>bugs</w:t>
-      </w:r>
-      <w:r>
-        <w:t xml:space="preserve"> </w:t>
-      </w:r>
-      <w:r>
-        <w:t>no projeto Trails4Health</w:t>
-      </w:r>
-      <w:r>
-        <w:t>.</w:t>
-      </w:r>
-    </w:p>
-    <w:p>
-      <w:pPr>
-        <w:pStyle w:val="PargrafodaLista"/>
-        <w:numPr>
-          <w:ilvl w:val="0"/>
-          <w:numId w:val="7"/>
-        </w:numPr>
-      </w:pPr>
-      <w:r>
-        <w:t xml:space="preserve">Alteração de texto nas </w:t>
-      </w:r>
-      <w:proofErr w:type="spellStart"/>
-      <w:r>
-        <w:rPr>
-          <w:i/>
-        </w:rPr>
-        <w:t>views</w:t>
-      </w:r>
-      <w:proofErr w:type="spellEnd"/>
-      <w:r>
-        <w:t xml:space="preserve"> </w:t>
-      </w:r>
-      <w:r>
-        <w:t>no projeto Trails4Health</w:t>
-      </w:r>
-      <w:r>
-        <w:t>.</w:t>
-      </w:r>
-    </w:p>
-    <w:p>
-      <w:pPr>
-        <w:rPr>
-          <w:b/>
-        </w:rPr>
-      </w:pPr>
-      <w:r>
-        <w:rPr>
-          <w:b/>
-        </w:rPr>
-        <w:t>0</w:t>
-      </w:r>
-      <w:r>
-        <w:rPr>
-          <w:b/>
-        </w:rPr>
-        <w:t xml:space="preserve">4 de </w:t>
-      </w:r>
-      <w:proofErr w:type="gramStart"/>
-      <w:r>
-        <w:rPr>
-          <w:b/>
-        </w:rPr>
-        <w:t>Janeiro</w:t>
-      </w:r>
-      <w:proofErr w:type="gramEnd"/>
-      <w:r>
-        <w:rPr>
-          <w:b/>
-        </w:rPr>
-        <w:t xml:space="preserve"> </w:t>
-      </w:r>
-      <w:r>
-        <w:rPr>
-          <w:b/>
-        </w:rPr>
-        <w:t>de 2018</w:t>
-      </w:r>
-    </w:p>
-    <w:p>
-      <w:pPr>
-        <w:ind w:firstLine="708"/>
-      </w:pPr>
-      <w:r>
-        <w:rPr>
-          <w:b/>
-        </w:rPr>
-        <w:t>Tempo Gasto:</w:t>
-      </w:r>
-      <w:r>
-        <w:t xml:space="preserve"> 1h30min de aula</w:t>
-      </w:r>
-    </w:p>
-    <w:p>
-      <w:pPr>
-        <w:pStyle w:val="PargrafodaLista"/>
-        <w:numPr>
-          <w:ilvl w:val="0"/>
-          <w:numId w:val="7"/>
+        <w:pStyle w:val="PargrafodaLista"/>
+        <w:numPr>
+          <w:ilvl w:val="0"/>
+          <w:numId w:val="12"/>
         </w:numPr>
       </w:pPr>
       <w:r>
         <w:t xml:space="preserve">Atualização do </w:t>
       </w:r>
       <w:r>
-        <w:t>diário</w:t>
-      </w:r>
-      <w:r>
-        <w:t xml:space="preserve"> até à data presente.</w:t>
-      </w:r>
-      <w:r>
-        <w:t xml:space="preserve"> </w:t>
-      </w:r>
-    </w:p>
-    <w:p/>
+        <w:t>diário até à data presente.</w:t>
+      </w:r>
+    </w:p>
     <w:sectPr>
       <w:headerReference w:type="default" r:id="rId7"/>
       <w:pgSz w:w="11906" w:h="16838"/>
@@ -4529,6 +5578,232 @@
 <file path=word/numbering.xml><?xml version="1.0" encoding="utf-8"?>
 <w:numbering xmlns:wpc="http://schemas.microsoft.com/office/word/2010/wordprocessingCanvas" xmlns:cx="http://schemas.microsoft.com/office/drawing/2014/chartex" xmlns:mc="http://schemas.openxmlformats.org/markup-compatibility/2006" xmlns:o="urn:schemas-microsoft-com:office:office" xmlns:r="http://schemas.openxmlformats.org/officeDocument/2006/relationships" xmlns:m="http://schemas.openxmlformats.org/officeDocument/2006/math" xmlns:v="urn:schemas-microsoft-com:vml" xmlns:wp14="http://schemas.microsoft.com/office/word/2010/wordprocessingDrawing" xmlns:wp="http://schemas.openxmlformats.org/drawingml/2006/wordprocessingDrawing" xmlns:w10="urn:schemas-microsoft-com:office:word" xmlns:w="http://schemas.openxmlformats.org/wordprocessingml/2006/main" xmlns:w14="http://schemas.microsoft.com/office/word/2010/wordml" xmlns:w15="http://schemas.microsoft.com/office/word/2012/wordml" xmlns:w16se="http://schemas.microsoft.com/office/word/2015/wordml/symex" xmlns:wpg="http://schemas.microsoft.com/office/word/2010/wordprocessingGroup" xmlns:wpi="http://schemas.microsoft.com/office/word/2010/wordprocessingInk" xmlns:wne="http://schemas.microsoft.com/office/word/2006/wordml" xmlns:wps="http://schemas.microsoft.com/office/word/2010/wordprocessingShape" mc:Ignorable="w14 w15 w16se wp14">
   <w:abstractNum w:abstractNumId="0" w15:restartNumberingAfterBreak="0">
+    <w:nsid w:val="0BDB04B1"/>
+    <w:multiLevelType w:val="hybridMultilevel"/>
+    <w:tmpl w:val="5972031C"/>
+    <w:lvl w:ilvl="0" w:tplc="08160009">
+      <w:start w:val="1"/>
+      <w:numFmt w:val="bullet"/>
+      <w:lvlText w:val=""/>
+      <w:lvlJc w:val="left"/>
+      <w:pPr>
+        <w:ind w:left="1428" w:hanging="360"/>
+      </w:pPr>
+      <w:rPr>
+        <w:rFonts w:ascii="Wingdings" w:hAnsi="Wingdings" w:hint="default"/>
+      </w:rPr>
+    </w:lvl>
+    <w:lvl w:ilvl="1" w:tplc="08160003" w:tentative="1">
+      <w:start w:val="1"/>
+      <w:numFmt w:val="bullet"/>
+      <w:lvlText w:val="o"/>
+      <w:lvlJc w:val="left"/>
+      <w:pPr>
+        <w:ind w:left="2148" w:hanging="360"/>
+      </w:pPr>
+      <w:rPr>
+        <w:rFonts w:ascii="Courier New" w:hAnsi="Courier New" w:cs="Courier New" w:hint="default"/>
+      </w:rPr>
+    </w:lvl>
+    <w:lvl w:ilvl="2" w:tplc="08160005" w:tentative="1">
+      <w:start w:val="1"/>
+      <w:numFmt w:val="bullet"/>
+      <w:lvlText w:val=""/>
+      <w:lvlJc w:val="left"/>
+      <w:pPr>
+        <w:ind w:left="2868" w:hanging="360"/>
+      </w:pPr>
+      <w:rPr>
+        <w:rFonts w:ascii="Wingdings" w:hAnsi="Wingdings" w:hint="default"/>
+      </w:rPr>
+    </w:lvl>
+    <w:lvl w:ilvl="3" w:tplc="08160001" w:tentative="1">
+      <w:start w:val="1"/>
+      <w:numFmt w:val="bullet"/>
+      <w:lvlText w:val=""/>
+      <w:lvlJc w:val="left"/>
+      <w:pPr>
+        <w:ind w:left="3588" w:hanging="360"/>
+      </w:pPr>
+      <w:rPr>
+        <w:rFonts w:ascii="Symbol" w:hAnsi="Symbol" w:hint="default"/>
+      </w:rPr>
+    </w:lvl>
+    <w:lvl w:ilvl="4" w:tplc="08160003" w:tentative="1">
+      <w:start w:val="1"/>
+      <w:numFmt w:val="bullet"/>
+      <w:lvlText w:val="o"/>
+      <w:lvlJc w:val="left"/>
+      <w:pPr>
+        <w:ind w:left="4308" w:hanging="360"/>
+      </w:pPr>
+      <w:rPr>
+        <w:rFonts w:ascii="Courier New" w:hAnsi="Courier New" w:cs="Courier New" w:hint="default"/>
+      </w:rPr>
+    </w:lvl>
+    <w:lvl w:ilvl="5" w:tplc="08160005" w:tentative="1">
+      <w:start w:val="1"/>
+      <w:numFmt w:val="bullet"/>
+      <w:lvlText w:val=""/>
+      <w:lvlJc w:val="left"/>
+      <w:pPr>
+        <w:ind w:left="5028" w:hanging="360"/>
+      </w:pPr>
+      <w:rPr>
+        <w:rFonts w:ascii="Wingdings" w:hAnsi="Wingdings" w:hint="default"/>
+      </w:rPr>
+    </w:lvl>
+    <w:lvl w:ilvl="6" w:tplc="08160001" w:tentative="1">
+      <w:start w:val="1"/>
+      <w:numFmt w:val="bullet"/>
+      <w:lvlText w:val=""/>
+      <w:lvlJc w:val="left"/>
+      <w:pPr>
+        <w:ind w:left="5748" w:hanging="360"/>
+      </w:pPr>
+      <w:rPr>
+        <w:rFonts w:ascii="Symbol" w:hAnsi="Symbol" w:hint="default"/>
+      </w:rPr>
+    </w:lvl>
+    <w:lvl w:ilvl="7" w:tplc="08160003" w:tentative="1">
+      <w:start w:val="1"/>
+      <w:numFmt w:val="bullet"/>
+      <w:lvlText w:val="o"/>
+      <w:lvlJc w:val="left"/>
+      <w:pPr>
+        <w:ind w:left="6468" w:hanging="360"/>
+      </w:pPr>
+      <w:rPr>
+        <w:rFonts w:ascii="Courier New" w:hAnsi="Courier New" w:cs="Courier New" w:hint="default"/>
+      </w:rPr>
+    </w:lvl>
+    <w:lvl w:ilvl="8" w:tplc="08160005" w:tentative="1">
+      <w:start w:val="1"/>
+      <w:numFmt w:val="bullet"/>
+      <w:lvlText w:val=""/>
+      <w:lvlJc w:val="left"/>
+      <w:pPr>
+        <w:ind w:left="7188" w:hanging="360"/>
+      </w:pPr>
+      <w:rPr>
+        <w:rFonts w:ascii="Wingdings" w:hAnsi="Wingdings" w:hint="default"/>
+      </w:rPr>
+    </w:lvl>
+  </w:abstractNum>
+  <w:abstractNum w:abstractNumId="1" w15:restartNumberingAfterBreak="0">
+    <w:nsid w:val="0CA43238"/>
+    <w:multiLevelType w:val="hybridMultilevel"/>
+    <w:tmpl w:val="7F2E9FC0"/>
+    <w:lvl w:ilvl="0" w:tplc="08160009">
+      <w:start w:val="1"/>
+      <w:numFmt w:val="bullet"/>
+      <w:lvlText w:val=""/>
+      <w:lvlJc w:val="left"/>
+      <w:pPr>
+        <w:ind w:left="1428" w:hanging="360"/>
+      </w:pPr>
+      <w:rPr>
+        <w:rFonts w:ascii="Wingdings" w:hAnsi="Wingdings" w:hint="default"/>
+      </w:rPr>
+    </w:lvl>
+    <w:lvl w:ilvl="1" w:tplc="08160003" w:tentative="1">
+      <w:start w:val="1"/>
+      <w:numFmt w:val="bullet"/>
+      <w:lvlText w:val="o"/>
+      <w:lvlJc w:val="left"/>
+      <w:pPr>
+        <w:ind w:left="2148" w:hanging="360"/>
+      </w:pPr>
+      <w:rPr>
+        <w:rFonts w:ascii="Courier New" w:hAnsi="Courier New" w:cs="Courier New" w:hint="default"/>
+      </w:rPr>
+    </w:lvl>
+    <w:lvl w:ilvl="2" w:tplc="08160005" w:tentative="1">
+      <w:start w:val="1"/>
+      <w:numFmt w:val="bullet"/>
+      <w:lvlText w:val=""/>
+      <w:lvlJc w:val="left"/>
+      <w:pPr>
+        <w:ind w:left="2868" w:hanging="360"/>
+      </w:pPr>
+      <w:rPr>
+        <w:rFonts w:ascii="Wingdings" w:hAnsi="Wingdings" w:hint="default"/>
+      </w:rPr>
+    </w:lvl>
+    <w:lvl w:ilvl="3" w:tplc="08160001" w:tentative="1">
+      <w:start w:val="1"/>
+      <w:numFmt w:val="bullet"/>
+      <w:lvlText w:val=""/>
+      <w:lvlJc w:val="left"/>
+      <w:pPr>
+        <w:ind w:left="3588" w:hanging="360"/>
+      </w:pPr>
+      <w:rPr>
+        <w:rFonts w:ascii="Symbol" w:hAnsi="Symbol" w:hint="default"/>
+      </w:rPr>
+    </w:lvl>
+    <w:lvl w:ilvl="4" w:tplc="08160003" w:tentative="1">
+      <w:start w:val="1"/>
+      <w:numFmt w:val="bullet"/>
+      <w:lvlText w:val="o"/>
+      <w:lvlJc w:val="left"/>
+      <w:pPr>
+        <w:ind w:left="4308" w:hanging="360"/>
+      </w:pPr>
+      <w:rPr>
+        <w:rFonts w:ascii="Courier New" w:hAnsi="Courier New" w:cs="Courier New" w:hint="default"/>
+      </w:rPr>
+    </w:lvl>
+    <w:lvl w:ilvl="5" w:tplc="08160005" w:tentative="1">
+      <w:start w:val="1"/>
+      <w:numFmt w:val="bullet"/>
+      <w:lvlText w:val=""/>
+      <w:lvlJc w:val="left"/>
+      <w:pPr>
+        <w:ind w:left="5028" w:hanging="360"/>
+      </w:pPr>
+      <w:rPr>
+        <w:rFonts w:ascii="Wingdings" w:hAnsi="Wingdings" w:hint="default"/>
+      </w:rPr>
+    </w:lvl>
+    <w:lvl w:ilvl="6" w:tplc="08160001" w:tentative="1">
+      <w:start w:val="1"/>
+      <w:numFmt w:val="bullet"/>
+      <w:lvlText w:val=""/>
+      <w:lvlJc w:val="left"/>
+      <w:pPr>
+        <w:ind w:left="5748" w:hanging="360"/>
+      </w:pPr>
+      <w:rPr>
+        <w:rFonts w:ascii="Symbol" w:hAnsi="Symbol" w:hint="default"/>
+      </w:rPr>
+    </w:lvl>
+    <w:lvl w:ilvl="7" w:tplc="08160003" w:tentative="1">
+      <w:start w:val="1"/>
+      <w:numFmt w:val="bullet"/>
+      <w:lvlText w:val="o"/>
+      <w:lvlJc w:val="left"/>
+      <w:pPr>
+        <w:ind w:left="6468" w:hanging="360"/>
+      </w:pPr>
+      <w:rPr>
+        <w:rFonts w:ascii="Courier New" w:hAnsi="Courier New" w:cs="Courier New" w:hint="default"/>
+      </w:rPr>
+    </w:lvl>
+    <w:lvl w:ilvl="8" w:tplc="08160005" w:tentative="1">
+      <w:start w:val="1"/>
+      <w:numFmt w:val="bullet"/>
+      <w:lvlText w:val=""/>
+      <w:lvlJc w:val="left"/>
+      <w:pPr>
+        <w:ind w:left="7188" w:hanging="360"/>
+      </w:pPr>
+      <w:rPr>
+        <w:rFonts w:ascii="Wingdings" w:hAnsi="Wingdings" w:hint="default"/>
+      </w:rPr>
+    </w:lvl>
+  </w:abstractNum>
+  <w:abstractNum w:abstractNumId="2" w15:restartNumberingAfterBreak="0">
     <w:nsid w:val="13461059"/>
     <w:multiLevelType w:val="hybridMultilevel"/>
     <w:tmpl w:val="0C1CD718"/>
@@ -4641,7 +5916,7 @@
       </w:rPr>
     </w:lvl>
   </w:abstractNum>
-  <w:abstractNum w:abstractNumId="1" w15:restartNumberingAfterBreak="0">
+  <w:abstractNum w:abstractNumId="3" w15:restartNumberingAfterBreak="0">
     <w:nsid w:val="1B92579A"/>
     <w:multiLevelType w:val="hybridMultilevel"/>
     <w:tmpl w:val="EA3469A4"/>
@@ -4730,7 +6005,93 @@
       </w:pPr>
     </w:lvl>
   </w:abstractNum>
-  <w:abstractNum w:abstractNumId="2" w15:restartNumberingAfterBreak="0">
+  <w:abstractNum w:abstractNumId="4" w15:restartNumberingAfterBreak="0">
+    <w:nsid w:val="1F8578D7"/>
+    <w:multiLevelType w:val="hybridMultilevel"/>
+    <w:tmpl w:val="3FD4FD60"/>
+    <w:lvl w:ilvl="0" w:tplc="0816000F">
+      <w:start w:val="1"/>
+      <w:numFmt w:val="decimal"/>
+      <w:lvlText w:val="%1."/>
+      <w:lvlJc w:val="left"/>
+      <w:pPr>
+        <w:ind w:left="720" w:hanging="360"/>
+      </w:pPr>
+    </w:lvl>
+    <w:lvl w:ilvl="1" w:tplc="08160019" w:tentative="1">
+      <w:start w:val="1"/>
+      <w:numFmt w:val="lowerLetter"/>
+      <w:lvlText w:val="%2."/>
+      <w:lvlJc w:val="left"/>
+      <w:pPr>
+        <w:ind w:left="1440" w:hanging="360"/>
+      </w:pPr>
+    </w:lvl>
+    <w:lvl w:ilvl="2" w:tplc="0816001B" w:tentative="1">
+      <w:start w:val="1"/>
+      <w:numFmt w:val="lowerRoman"/>
+      <w:lvlText w:val="%3."/>
+      <w:lvlJc w:val="right"/>
+      <w:pPr>
+        <w:ind w:left="2160" w:hanging="180"/>
+      </w:pPr>
+    </w:lvl>
+    <w:lvl w:ilvl="3" w:tplc="0816000F" w:tentative="1">
+      <w:start w:val="1"/>
+      <w:numFmt w:val="decimal"/>
+      <w:lvlText w:val="%4."/>
+      <w:lvlJc w:val="left"/>
+      <w:pPr>
+        <w:ind w:left="2880" w:hanging="360"/>
+      </w:pPr>
+    </w:lvl>
+    <w:lvl w:ilvl="4" w:tplc="08160019" w:tentative="1">
+      <w:start w:val="1"/>
+      <w:numFmt w:val="lowerLetter"/>
+      <w:lvlText w:val="%5."/>
+      <w:lvlJc w:val="left"/>
+      <w:pPr>
+        <w:ind w:left="3600" w:hanging="360"/>
+      </w:pPr>
+    </w:lvl>
+    <w:lvl w:ilvl="5" w:tplc="0816001B" w:tentative="1">
+      <w:start w:val="1"/>
+      <w:numFmt w:val="lowerRoman"/>
+      <w:lvlText w:val="%6."/>
+      <w:lvlJc w:val="right"/>
+      <w:pPr>
+        <w:ind w:left="4320" w:hanging="180"/>
+      </w:pPr>
+    </w:lvl>
+    <w:lvl w:ilvl="6" w:tplc="0816000F" w:tentative="1">
+      <w:start w:val="1"/>
+      <w:numFmt w:val="decimal"/>
+      <w:lvlText w:val="%7."/>
+      <w:lvlJc w:val="left"/>
+      <w:pPr>
+        <w:ind w:left="5040" w:hanging="360"/>
+      </w:pPr>
+    </w:lvl>
+    <w:lvl w:ilvl="7" w:tplc="08160019" w:tentative="1">
+      <w:start w:val="1"/>
+      <w:numFmt w:val="lowerLetter"/>
+      <w:lvlText w:val="%8."/>
+      <w:lvlJc w:val="left"/>
+      <w:pPr>
+        <w:ind w:left="5760" w:hanging="360"/>
+      </w:pPr>
+    </w:lvl>
+    <w:lvl w:ilvl="8" w:tplc="0816001B" w:tentative="1">
+      <w:start w:val="1"/>
+      <w:numFmt w:val="lowerRoman"/>
+      <w:lvlText w:val="%9."/>
+      <w:lvlJc w:val="right"/>
+      <w:pPr>
+        <w:ind w:left="6480" w:hanging="180"/>
+      </w:pPr>
+    </w:lvl>
+  </w:abstractNum>
+  <w:abstractNum w:abstractNumId="5" w15:restartNumberingAfterBreak="0">
     <w:nsid w:val="25D2313D"/>
     <w:multiLevelType w:val="hybridMultilevel"/>
     <w:tmpl w:val="82767636"/>
@@ -4843,7 +6204,7 @@
       </w:rPr>
     </w:lvl>
   </w:abstractNum>
-  <w:abstractNum w:abstractNumId="3" w15:restartNumberingAfterBreak="0">
+  <w:abstractNum w:abstractNumId="6" w15:restartNumberingAfterBreak="0">
     <w:nsid w:val="422A0834"/>
     <w:multiLevelType w:val="hybridMultilevel"/>
     <w:tmpl w:val="E78A2160"/>
@@ -4956,7 +6317,120 @@
       </w:rPr>
     </w:lvl>
   </w:abstractNum>
-  <w:abstractNum w:abstractNumId="4" w15:restartNumberingAfterBreak="0">
+  <w:abstractNum w:abstractNumId="7" w15:restartNumberingAfterBreak="0">
+    <w:nsid w:val="57216337"/>
+    <w:multiLevelType w:val="hybridMultilevel"/>
+    <w:tmpl w:val="337217E0"/>
+    <w:lvl w:ilvl="0" w:tplc="08160009">
+      <w:start w:val="1"/>
+      <w:numFmt w:val="bullet"/>
+      <w:lvlText w:val=""/>
+      <w:lvlJc w:val="left"/>
+      <w:pPr>
+        <w:ind w:left="1428" w:hanging="360"/>
+      </w:pPr>
+      <w:rPr>
+        <w:rFonts w:ascii="Wingdings" w:hAnsi="Wingdings" w:hint="default"/>
+      </w:rPr>
+    </w:lvl>
+    <w:lvl w:ilvl="1" w:tplc="08160003" w:tentative="1">
+      <w:start w:val="1"/>
+      <w:numFmt w:val="bullet"/>
+      <w:lvlText w:val="o"/>
+      <w:lvlJc w:val="left"/>
+      <w:pPr>
+        <w:ind w:left="2148" w:hanging="360"/>
+      </w:pPr>
+      <w:rPr>
+        <w:rFonts w:ascii="Courier New" w:hAnsi="Courier New" w:cs="Courier New" w:hint="default"/>
+      </w:rPr>
+    </w:lvl>
+    <w:lvl w:ilvl="2" w:tplc="08160005" w:tentative="1">
+      <w:start w:val="1"/>
+      <w:numFmt w:val="bullet"/>
+      <w:lvlText w:val=""/>
+      <w:lvlJc w:val="left"/>
+      <w:pPr>
+        <w:ind w:left="2868" w:hanging="360"/>
+      </w:pPr>
+      <w:rPr>
+        <w:rFonts w:ascii="Wingdings" w:hAnsi="Wingdings" w:hint="default"/>
+      </w:rPr>
+    </w:lvl>
+    <w:lvl w:ilvl="3" w:tplc="08160001" w:tentative="1">
+      <w:start w:val="1"/>
+      <w:numFmt w:val="bullet"/>
+      <w:lvlText w:val=""/>
+      <w:lvlJc w:val="left"/>
+      <w:pPr>
+        <w:ind w:left="3588" w:hanging="360"/>
+      </w:pPr>
+      <w:rPr>
+        <w:rFonts w:ascii="Symbol" w:hAnsi="Symbol" w:hint="default"/>
+      </w:rPr>
+    </w:lvl>
+    <w:lvl w:ilvl="4" w:tplc="08160003" w:tentative="1">
+      <w:start w:val="1"/>
+      <w:numFmt w:val="bullet"/>
+      <w:lvlText w:val="o"/>
+      <w:lvlJc w:val="left"/>
+      <w:pPr>
+        <w:ind w:left="4308" w:hanging="360"/>
+      </w:pPr>
+      <w:rPr>
+        <w:rFonts w:ascii="Courier New" w:hAnsi="Courier New" w:cs="Courier New" w:hint="default"/>
+      </w:rPr>
+    </w:lvl>
+    <w:lvl w:ilvl="5" w:tplc="08160005" w:tentative="1">
+      <w:start w:val="1"/>
+      <w:numFmt w:val="bullet"/>
+      <w:lvlText w:val=""/>
+      <w:lvlJc w:val="left"/>
+      <w:pPr>
+        <w:ind w:left="5028" w:hanging="360"/>
+      </w:pPr>
+      <w:rPr>
+        <w:rFonts w:ascii="Wingdings" w:hAnsi="Wingdings" w:hint="default"/>
+      </w:rPr>
+    </w:lvl>
+    <w:lvl w:ilvl="6" w:tplc="08160001" w:tentative="1">
+      <w:start w:val="1"/>
+      <w:numFmt w:val="bullet"/>
+      <w:lvlText w:val=""/>
+      <w:lvlJc w:val="left"/>
+      <w:pPr>
+        <w:ind w:left="5748" w:hanging="360"/>
+      </w:pPr>
+      <w:rPr>
+        <w:rFonts w:ascii="Symbol" w:hAnsi="Symbol" w:hint="default"/>
+      </w:rPr>
+    </w:lvl>
+    <w:lvl w:ilvl="7" w:tplc="08160003" w:tentative="1">
+      <w:start w:val="1"/>
+      <w:numFmt w:val="bullet"/>
+      <w:lvlText w:val="o"/>
+      <w:lvlJc w:val="left"/>
+      <w:pPr>
+        <w:ind w:left="6468" w:hanging="360"/>
+      </w:pPr>
+      <w:rPr>
+        <w:rFonts w:ascii="Courier New" w:hAnsi="Courier New" w:cs="Courier New" w:hint="default"/>
+      </w:rPr>
+    </w:lvl>
+    <w:lvl w:ilvl="8" w:tplc="08160005" w:tentative="1">
+      <w:start w:val="1"/>
+      <w:numFmt w:val="bullet"/>
+      <w:lvlText w:val=""/>
+      <w:lvlJc w:val="left"/>
+      <w:pPr>
+        <w:ind w:left="7188" w:hanging="360"/>
+      </w:pPr>
+      <w:rPr>
+        <w:rFonts w:ascii="Wingdings" w:hAnsi="Wingdings" w:hint="default"/>
+      </w:rPr>
+    </w:lvl>
+  </w:abstractNum>
+  <w:abstractNum w:abstractNumId="8" w15:restartNumberingAfterBreak="0">
     <w:nsid w:val="5AD56D8C"/>
     <w:multiLevelType w:val="hybridMultilevel"/>
     <w:tmpl w:val="AFFCE72E"/>
@@ -5069,7 +6543,7 @@
       </w:rPr>
     </w:lvl>
   </w:abstractNum>
-  <w:abstractNum w:abstractNumId="5" w15:restartNumberingAfterBreak="0">
+  <w:abstractNum w:abstractNumId="9" w15:restartNumberingAfterBreak="0">
     <w:nsid w:val="5C091205"/>
     <w:multiLevelType w:val="hybridMultilevel"/>
     <w:tmpl w:val="46B29414"/>
@@ -5158,7 +6632,233 @@
       </w:pPr>
     </w:lvl>
   </w:abstractNum>
-  <w:abstractNum w:abstractNumId="6" w15:restartNumberingAfterBreak="0">
+  <w:abstractNum w:abstractNumId="10" w15:restartNumberingAfterBreak="0">
+    <w:nsid w:val="5D8A3624"/>
+    <w:multiLevelType w:val="hybridMultilevel"/>
+    <w:tmpl w:val="6344C354"/>
+    <w:lvl w:ilvl="0" w:tplc="08160009">
+      <w:start w:val="1"/>
+      <w:numFmt w:val="bullet"/>
+      <w:lvlText w:val=""/>
+      <w:lvlJc w:val="left"/>
+      <w:pPr>
+        <w:ind w:left="1068" w:hanging="360"/>
+      </w:pPr>
+      <w:rPr>
+        <w:rFonts w:ascii="Wingdings" w:hAnsi="Wingdings" w:hint="default"/>
+      </w:rPr>
+    </w:lvl>
+    <w:lvl w:ilvl="1" w:tplc="08160003" w:tentative="1">
+      <w:start w:val="1"/>
+      <w:numFmt w:val="bullet"/>
+      <w:lvlText w:val="o"/>
+      <w:lvlJc w:val="left"/>
+      <w:pPr>
+        <w:ind w:left="1788" w:hanging="360"/>
+      </w:pPr>
+      <w:rPr>
+        <w:rFonts w:ascii="Courier New" w:hAnsi="Courier New" w:cs="Courier New" w:hint="default"/>
+      </w:rPr>
+    </w:lvl>
+    <w:lvl w:ilvl="2" w:tplc="08160005" w:tentative="1">
+      <w:start w:val="1"/>
+      <w:numFmt w:val="bullet"/>
+      <w:lvlText w:val=""/>
+      <w:lvlJc w:val="left"/>
+      <w:pPr>
+        <w:ind w:left="2508" w:hanging="360"/>
+      </w:pPr>
+      <w:rPr>
+        <w:rFonts w:ascii="Wingdings" w:hAnsi="Wingdings" w:hint="default"/>
+      </w:rPr>
+    </w:lvl>
+    <w:lvl w:ilvl="3" w:tplc="08160001" w:tentative="1">
+      <w:start w:val="1"/>
+      <w:numFmt w:val="bullet"/>
+      <w:lvlText w:val=""/>
+      <w:lvlJc w:val="left"/>
+      <w:pPr>
+        <w:ind w:left="3228" w:hanging="360"/>
+      </w:pPr>
+      <w:rPr>
+        <w:rFonts w:ascii="Symbol" w:hAnsi="Symbol" w:hint="default"/>
+      </w:rPr>
+    </w:lvl>
+    <w:lvl w:ilvl="4" w:tplc="08160003" w:tentative="1">
+      <w:start w:val="1"/>
+      <w:numFmt w:val="bullet"/>
+      <w:lvlText w:val="o"/>
+      <w:lvlJc w:val="left"/>
+      <w:pPr>
+        <w:ind w:left="3948" w:hanging="360"/>
+      </w:pPr>
+      <w:rPr>
+        <w:rFonts w:ascii="Courier New" w:hAnsi="Courier New" w:cs="Courier New" w:hint="default"/>
+      </w:rPr>
+    </w:lvl>
+    <w:lvl w:ilvl="5" w:tplc="08160005" w:tentative="1">
+      <w:start w:val="1"/>
+      <w:numFmt w:val="bullet"/>
+      <w:lvlText w:val=""/>
+      <w:lvlJc w:val="left"/>
+      <w:pPr>
+        <w:ind w:left="4668" w:hanging="360"/>
+      </w:pPr>
+      <w:rPr>
+        <w:rFonts w:ascii="Wingdings" w:hAnsi="Wingdings" w:hint="default"/>
+      </w:rPr>
+    </w:lvl>
+    <w:lvl w:ilvl="6" w:tplc="08160001" w:tentative="1">
+      <w:start w:val="1"/>
+      <w:numFmt w:val="bullet"/>
+      <w:lvlText w:val=""/>
+      <w:lvlJc w:val="left"/>
+      <w:pPr>
+        <w:ind w:left="5388" w:hanging="360"/>
+      </w:pPr>
+      <w:rPr>
+        <w:rFonts w:ascii="Symbol" w:hAnsi="Symbol" w:hint="default"/>
+      </w:rPr>
+    </w:lvl>
+    <w:lvl w:ilvl="7" w:tplc="08160003" w:tentative="1">
+      <w:start w:val="1"/>
+      <w:numFmt w:val="bullet"/>
+      <w:lvlText w:val="o"/>
+      <w:lvlJc w:val="left"/>
+      <w:pPr>
+        <w:ind w:left="6108" w:hanging="360"/>
+      </w:pPr>
+      <w:rPr>
+        <w:rFonts w:ascii="Courier New" w:hAnsi="Courier New" w:cs="Courier New" w:hint="default"/>
+      </w:rPr>
+    </w:lvl>
+    <w:lvl w:ilvl="8" w:tplc="08160005" w:tentative="1">
+      <w:start w:val="1"/>
+      <w:numFmt w:val="bullet"/>
+      <w:lvlText w:val=""/>
+      <w:lvlJc w:val="left"/>
+      <w:pPr>
+        <w:ind w:left="6828" w:hanging="360"/>
+      </w:pPr>
+      <w:rPr>
+        <w:rFonts w:ascii="Wingdings" w:hAnsi="Wingdings" w:hint="default"/>
+      </w:rPr>
+    </w:lvl>
+  </w:abstractNum>
+  <w:abstractNum w:abstractNumId="11" w15:restartNumberingAfterBreak="0">
+    <w:nsid w:val="6EDC44FA"/>
+    <w:multiLevelType w:val="hybridMultilevel"/>
+    <w:tmpl w:val="E43A3692"/>
+    <w:lvl w:ilvl="0" w:tplc="08160001">
+      <w:start w:val="1"/>
+      <w:numFmt w:val="bullet"/>
+      <w:lvlText w:val=""/>
+      <w:lvlJc w:val="left"/>
+      <w:pPr>
+        <w:ind w:left="720" w:hanging="360"/>
+      </w:pPr>
+      <w:rPr>
+        <w:rFonts w:ascii="Symbol" w:hAnsi="Symbol" w:hint="default"/>
+      </w:rPr>
+    </w:lvl>
+    <w:lvl w:ilvl="1" w:tplc="08160003" w:tentative="1">
+      <w:start w:val="1"/>
+      <w:numFmt w:val="bullet"/>
+      <w:lvlText w:val="o"/>
+      <w:lvlJc w:val="left"/>
+      <w:pPr>
+        <w:ind w:left="1440" w:hanging="360"/>
+      </w:pPr>
+      <w:rPr>
+        <w:rFonts w:ascii="Courier New" w:hAnsi="Courier New" w:cs="Courier New" w:hint="default"/>
+      </w:rPr>
+    </w:lvl>
+    <w:lvl w:ilvl="2" w:tplc="08160005" w:tentative="1">
+      <w:start w:val="1"/>
+      <w:numFmt w:val="bullet"/>
+      <w:lvlText w:val=""/>
+      <w:lvlJc w:val="left"/>
+      <w:pPr>
+        <w:ind w:left="2160" w:hanging="360"/>
+      </w:pPr>
+      <w:rPr>
+        <w:rFonts w:ascii="Wingdings" w:hAnsi="Wingdings" w:hint="default"/>
+      </w:rPr>
+    </w:lvl>
+    <w:lvl w:ilvl="3" w:tplc="08160001" w:tentative="1">
+      <w:start w:val="1"/>
+      <w:numFmt w:val="bullet"/>
+      <w:lvlText w:val=""/>
+      <w:lvlJc w:val="left"/>
+      <w:pPr>
+        <w:ind w:left="2880" w:hanging="360"/>
+      </w:pPr>
+      <w:rPr>
+        <w:rFonts w:ascii="Symbol" w:hAnsi="Symbol" w:hint="default"/>
+      </w:rPr>
+    </w:lvl>
+    <w:lvl w:ilvl="4" w:tplc="08160003" w:tentative="1">
+      <w:start w:val="1"/>
+      <w:numFmt w:val="bullet"/>
+      <w:lvlText w:val="o"/>
+      <w:lvlJc w:val="left"/>
+      <w:pPr>
+        <w:ind w:left="3600" w:hanging="360"/>
+      </w:pPr>
+      <w:rPr>
+        <w:rFonts w:ascii="Courier New" w:hAnsi="Courier New" w:cs="Courier New" w:hint="default"/>
+      </w:rPr>
+    </w:lvl>
+    <w:lvl w:ilvl="5" w:tplc="08160005" w:tentative="1">
+      <w:start w:val="1"/>
+      <w:numFmt w:val="bullet"/>
+      <w:lvlText w:val=""/>
+      <w:lvlJc w:val="left"/>
+      <w:pPr>
+        <w:ind w:left="4320" w:hanging="360"/>
+      </w:pPr>
+      <w:rPr>
+        <w:rFonts w:ascii="Wingdings" w:hAnsi="Wingdings" w:hint="default"/>
+      </w:rPr>
+    </w:lvl>
+    <w:lvl w:ilvl="6" w:tplc="08160001" w:tentative="1">
+      <w:start w:val="1"/>
+      <w:numFmt w:val="bullet"/>
+      <w:lvlText w:val=""/>
+      <w:lvlJc w:val="left"/>
+      <w:pPr>
+        <w:ind w:left="5040" w:hanging="360"/>
+      </w:pPr>
+      <w:rPr>
+        <w:rFonts w:ascii="Symbol" w:hAnsi="Symbol" w:hint="default"/>
+      </w:rPr>
+    </w:lvl>
+    <w:lvl w:ilvl="7" w:tplc="08160003" w:tentative="1">
+      <w:start w:val="1"/>
+      <w:numFmt w:val="bullet"/>
+      <w:lvlText w:val="o"/>
+      <w:lvlJc w:val="left"/>
+      <w:pPr>
+        <w:ind w:left="5760" w:hanging="360"/>
+      </w:pPr>
+      <w:rPr>
+        <w:rFonts w:ascii="Courier New" w:hAnsi="Courier New" w:cs="Courier New" w:hint="default"/>
+      </w:rPr>
+    </w:lvl>
+    <w:lvl w:ilvl="8" w:tplc="08160005" w:tentative="1">
+      <w:start w:val="1"/>
+      <w:numFmt w:val="bullet"/>
+      <w:lvlText w:val=""/>
+      <w:lvlJc w:val="left"/>
+      <w:pPr>
+        <w:ind w:left="6480" w:hanging="360"/>
+      </w:pPr>
+      <w:rPr>
+        <w:rFonts w:ascii="Wingdings" w:hAnsi="Wingdings" w:hint="default"/>
+      </w:rPr>
+    </w:lvl>
+  </w:abstractNum>
+  <w:abstractNum w:abstractNumId="12" w15:restartNumberingAfterBreak="0">
     <w:nsid w:val="78EC4C34"/>
     <w:multiLevelType w:val="hybridMultilevel"/>
     <w:tmpl w:val="13527E48"/>
@@ -5248,24 +6948,42 @@
     </w:lvl>
   </w:abstractNum>
   <w:num w:numId="1">
+    <w:abstractNumId w:val="8"/>
+  </w:num>
+  <w:num w:numId="2">
+    <w:abstractNumId w:val="6"/>
+  </w:num>
+  <w:num w:numId="3">
+    <w:abstractNumId w:val="3"/>
+  </w:num>
+  <w:num w:numId="4">
+    <w:abstractNumId w:val="9"/>
+  </w:num>
+  <w:num w:numId="5">
+    <w:abstractNumId w:val="12"/>
+  </w:num>
+  <w:num w:numId="6">
+    <w:abstractNumId w:val="5"/>
+  </w:num>
+  <w:num w:numId="7">
+    <w:abstractNumId w:val="2"/>
+  </w:num>
+  <w:num w:numId="8">
+    <w:abstractNumId w:val="11"/>
+  </w:num>
+  <w:num w:numId="9">
     <w:abstractNumId w:val="4"/>
   </w:num>
-  <w:num w:numId="2">
-    <w:abstractNumId w:val="3"/>
+  <w:num w:numId="10">
+    <w:abstractNumId w:val="7"/>
   </w:num>
-  <w:num w:numId="3">
+  <w:num w:numId="11">
+    <w:abstractNumId w:val="10"/>
+  </w:num>
+  <w:num w:numId="12">
     <w:abstractNumId w:val="1"/>
   </w:num>
-  <w:num w:numId="4">
-    <w:abstractNumId w:val="5"/>
-  </w:num>
-  <w:num w:numId="5">
-    <w:abstractNumId w:val="6"/>
-  </w:num>
-  <w:num w:numId="6">
-    <w:abstractNumId w:val="2"/>
-  </w:num>
-  <w:num w:numId="7">
+  <w:num w:numId="13">
     <w:abstractNumId w:val="0"/>
   </w:num>
 </w:numbering>

</xml_diff>

<commit_message>
Criação de gráficos de tempos gastos.
</commit_message>
<xml_diff>
--- a/Doc/Programação para a Internet/AndreiaDiário.docx
+++ b/Doc/Programação para a Internet/AndreiaDiário.docx
@@ -1353,7 +1353,7 @@
         <w:pStyle w:val="PargrafodaLista"/>
         <w:numPr>
           <w:ilvl w:val="0"/>
-          <w:numId w:val="1"/>
+          <w:numId w:val="2"/>
         </w:numPr>
       </w:pPr>
       <w:r>
@@ -1378,12 +1378,14 @@
         </w:rPr>
         <w:t xml:space="preserve"> de </w:t>
       </w:r>
+      <w:proofErr w:type="gramStart"/>
       <w:r>
         <w:rPr>
           <w:b/>
         </w:rPr>
         <w:t>Novembro</w:t>
       </w:r>
+      <w:proofErr w:type="gramEnd"/>
       <w:r>
         <w:rPr>
           <w:b/>
@@ -4467,13 +4469,7 @@
         <w:rPr>
           <w:i/>
         </w:rPr>
-        <w:t>I</w:t>
-      </w:r>
-      <w:r>
-        <w:rPr>
-          <w:i/>
-        </w:rPr>
-        <w:t>ndex</w:t>
+        <w:t>Index</w:t>
       </w:r>
       <w:proofErr w:type="spellEnd"/>
       <w:r>
@@ -4550,14 +4546,170 @@
         <w:t>Tempo Gasto:</w:t>
       </w:r>
       <w:r>
+        <w:t xml:space="preserve"> 1h30min de aula</w:t>
+      </w:r>
+    </w:p>
+    <w:p>
+      <w:pPr>
+        <w:pStyle w:val="PargrafodaLista"/>
+        <w:numPr>
+          <w:ilvl w:val="0"/>
+          <w:numId w:val="7"/>
+        </w:numPr>
+      </w:pPr>
+      <w:r>
+        <w:t xml:space="preserve">Alterações no projeto Trails4Health do </w:t>
+      </w:r>
+      <w:proofErr w:type="spellStart"/>
+      <w:r>
+        <w:rPr>
+          <w:i/>
+        </w:rPr>
+        <w:t>visualStudio</w:t>
+      </w:r>
+      <w:proofErr w:type="spellEnd"/>
+      <w:r>
+        <w:t>.</w:t>
+      </w:r>
+    </w:p>
+    <w:p>
+      <w:pPr>
+        <w:pStyle w:val="PargrafodaLista"/>
+        <w:numPr>
+          <w:ilvl w:val="0"/>
+          <w:numId w:val="7"/>
+        </w:numPr>
+      </w:pPr>
+      <w:r>
+        <w:t>Resolução de erros relativos a paginação de turistas</w:t>
+      </w:r>
+      <w:r>
+        <w:t>.</w:t>
+      </w:r>
+    </w:p>
+    <w:p>
+      <w:pPr>
+        <w:ind w:firstLine="708"/>
+      </w:pPr>
+      <w:r>
+        <w:rPr>
+          <w:b/>
+        </w:rPr>
+        <w:t>Tempo Gasto:</w:t>
+      </w:r>
+      <w:r>
+        <w:t xml:space="preserve"> 2h00min</w:t>
+      </w:r>
+    </w:p>
+    <w:p>
+      <w:pPr>
+        <w:pStyle w:val="PargrafodaLista"/>
+        <w:numPr>
+          <w:ilvl w:val="0"/>
+          <w:numId w:val="7"/>
+        </w:numPr>
+      </w:pPr>
+      <w:r>
+        <w:t>Colocação da paginação de turistas a funcionar</w:t>
+      </w:r>
+      <w:r>
+        <w:t xml:space="preserve"> no projeto Trails4Health do </w:t>
+      </w:r>
+      <w:proofErr w:type="spellStart"/>
+      <w:r>
+        <w:rPr>
+          <w:i/>
+        </w:rPr>
+        <w:t>visualStudio</w:t>
+      </w:r>
+      <w:proofErr w:type="spellEnd"/>
+      <w:r>
+        <w:t>.</w:t>
+      </w:r>
+    </w:p>
+    <w:p>
+      <w:pPr>
+        <w:rPr>
+          <w:b/>
+        </w:rPr>
+      </w:pPr>
+      <w:r>
+        <w:rPr>
+          <w:b/>
+        </w:rPr>
+        <w:t>11</w:t>
+      </w:r>
+      <w:r>
+        <w:rPr>
+          <w:b/>
+        </w:rPr>
+        <w:t xml:space="preserve"> de </w:t>
+      </w:r>
+      <w:proofErr w:type="gramStart"/>
+      <w:r>
+        <w:rPr>
+          <w:b/>
+        </w:rPr>
+        <w:t>Janeiro</w:t>
+      </w:r>
+      <w:proofErr w:type="gramEnd"/>
+      <w:r>
+        <w:rPr>
+          <w:b/>
+        </w:rPr>
+        <w:t xml:space="preserve"> de 2018</w:t>
+      </w:r>
+    </w:p>
+    <w:p>
+      <w:pPr>
+        <w:ind w:firstLine="708"/>
+      </w:pPr>
+      <w:r>
+        <w:rPr>
+          <w:b/>
+        </w:rPr>
+        <w:t>Tempo Gasto:</w:t>
+      </w:r>
+      <w:r>
+        <w:t xml:space="preserve"> 1h30min de aula</w:t>
+      </w:r>
+    </w:p>
+    <w:p>
+      <w:pPr>
+        <w:pStyle w:val="PargrafodaLista"/>
+        <w:numPr>
+          <w:ilvl w:val="0"/>
+          <w:numId w:val="7"/>
+        </w:numPr>
+      </w:pPr>
+      <w:r>
+        <w:t xml:space="preserve">Colocação de paginações em </w:t>
+      </w:r>
+      <w:proofErr w:type="spellStart"/>
+      <w:r>
+        <w:rPr>
+          <w:i/>
+        </w:rPr>
+        <w:t>views</w:t>
+      </w:r>
+      <w:proofErr w:type="spellEnd"/>
+      <w:r>
+        <w:t xml:space="preserve"> no projeto Trails4Health do </w:t>
+      </w:r>
+      <w:proofErr w:type="spellStart"/>
+      <w:r>
+        <w:rPr>
+          <w:i/>
+        </w:rPr>
+        <w:t>visualStudio</w:t>
+      </w:r>
+      <w:proofErr w:type="spellEnd"/>
+      <w:r>
+        <w:t>.</w:t>
+      </w:r>
+      <w:r>
         <w:t xml:space="preserve"> </w:t>
       </w:r>
-      <w:r>
-        <w:t>1</w:t>
-      </w:r>
-      <w:r>
-        <w:t>h30min de aula</w:t>
-      </w:r>
     </w:p>
     <w:p>
       <w:pPr>
@@ -4568,10 +4720,13 @@
         </w:numPr>
       </w:pPr>
       <w:r>
-        <w:t xml:space="preserve">Alterações </w:t>
-      </w:r>
-      <w:r>
-        <w:t xml:space="preserve">no projeto Trails4Health do </w:t>
+        <w:t>Algoritmo e programação da função</w:t>
+      </w:r>
+      <w:r>
+        <w:t xml:space="preserve"> do digito de controlo</w:t>
+      </w:r>
+      <w:r>
+        <w:t xml:space="preserve"> para o NIF de utilizador no projeto Trails4Health do </w:t>
       </w:r>
       <w:proofErr w:type="spellStart"/>
       <w:r>
@@ -4587,21 +4742,205 @@
     </w:p>
     <w:p>
       <w:pPr>
-        <w:pStyle w:val="PargrafodaLista"/>
-        <w:numPr>
-          <w:ilvl w:val="0"/>
-          <w:numId w:val="7"/>
-        </w:numPr>
-      </w:pPr>
-      <w:r>
-        <w:t>Resolução de erros relativos a paginação de turistas</w:t>
-      </w:r>
+        <w:rPr>
+          <w:b/>
+        </w:rPr>
+      </w:pPr>
+      <w:r>
+        <w:rPr>
+          <w:b/>
+        </w:rPr>
+        <w:t>12</w:t>
+      </w:r>
+      <w:r>
+        <w:rPr>
+          <w:b/>
+        </w:rPr>
+        <w:t xml:space="preserve"> de </w:t>
+      </w:r>
+      <w:proofErr w:type="gramStart"/>
+      <w:r>
+        <w:rPr>
+          <w:b/>
+        </w:rPr>
+        <w:t>Janeiro</w:t>
+      </w:r>
+      <w:proofErr w:type="gramEnd"/>
+      <w:r>
+        <w:rPr>
+          <w:b/>
+        </w:rPr>
+        <w:t xml:space="preserve"> de 2018</w:t>
+      </w:r>
+    </w:p>
+    <w:p>
+      <w:pPr>
+        <w:ind w:firstLine="708"/>
+      </w:pPr>
+      <w:r>
+        <w:rPr>
+          <w:b/>
+        </w:rPr>
+        <w:t>Tempo Gasto:</w:t>
+      </w:r>
+      <w:r>
+        <w:t xml:space="preserve"> 6h00min de aula</w:t>
+      </w:r>
+    </w:p>
+    <w:p>
+      <w:pPr>
+        <w:pStyle w:val="PargrafodaLista"/>
+        <w:numPr>
+          <w:ilvl w:val="0"/>
+          <w:numId w:val="12"/>
+        </w:numPr>
+      </w:pPr>
+      <w:r>
+        <w:t xml:space="preserve">Alterações no projeto Trails4Health do </w:t>
+      </w:r>
+      <w:proofErr w:type="spellStart"/>
+      <w:r>
+        <w:rPr>
+          <w:i/>
+        </w:rPr>
+        <w:t>visualStudio</w:t>
+      </w:r>
+      <w:proofErr w:type="spellEnd"/>
       <w:r>
         <w:t>.</w:t>
       </w:r>
     </w:p>
     <w:p>
       <w:pPr>
+        <w:pStyle w:val="PargrafodaLista"/>
+        <w:numPr>
+          <w:ilvl w:val="0"/>
+          <w:numId w:val="12"/>
+        </w:numPr>
+      </w:pPr>
+      <w:r>
+        <w:t>Colocação de roles</w:t>
+      </w:r>
+      <w:r>
+        <w:t>.</w:t>
+      </w:r>
+    </w:p>
+    <w:p>
+      <w:pPr>
+        <w:pStyle w:val="PargrafodaLista"/>
+        <w:numPr>
+          <w:ilvl w:val="0"/>
+          <w:numId w:val="12"/>
+        </w:numPr>
+      </w:pPr>
+      <w:r>
+        <w:t>Tentativa de criação do utilizador em ambas as base</w:t>
+      </w:r>
+      <w:r>
+        <w:t>s</w:t>
+      </w:r>
+      <w:r>
+        <w:t xml:space="preserve"> de dados</w:t>
+      </w:r>
+      <w:r>
+        <w:t>.</w:t>
+      </w:r>
+    </w:p>
+    <w:p>
+      <w:pPr>
+        <w:pStyle w:val="PargrafodaLista"/>
+        <w:numPr>
+          <w:ilvl w:val="0"/>
+          <w:numId w:val="12"/>
+        </w:numPr>
+      </w:pPr>
+      <w:r>
+        <w:t>Resolução de problemas de login</w:t>
+      </w:r>
+      <w:r>
+        <w:t>.</w:t>
+      </w:r>
+    </w:p>
+    <w:p>
+      <w:pPr>
+        <w:pStyle w:val="PargrafodaLista"/>
+        <w:numPr>
+          <w:ilvl w:val="0"/>
+          <w:numId w:val="12"/>
+        </w:numPr>
+      </w:pPr>
+      <w:r>
+        <w:t>Colocação de roles no menu do layout</w:t>
+      </w:r>
+      <w:r>
+        <w:t>.</w:t>
+      </w:r>
+    </w:p>
+    <w:p>
+      <w:pPr>
+        <w:pStyle w:val="PargrafodaLista"/>
+        <w:numPr>
+          <w:ilvl w:val="0"/>
+          <w:numId w:val="12"/>
+        </w:numPr>
+      </w:pPr>
+      <w:r>
+        <w:t>Alterações no registo de utilizadores e turistas</w:t>
+      </w:r>
+      <w:r>
+        <w:t>.</w:t>
+      </w:r>
+    </w:p>
+    <w:p>
+      <w:pPr>
+        <w:pStyle w:val="PargrafodaLista"/>
+        <w:numPr>
+          <w:ilvl w:val="0"/>
+          <w:numId w:val="12"/>
+        </w:numPr>
+      </w:pPr>
+      <w:r>
+        <w:t>Resolução de problemas de registo</w:t>
+      </w:r>
+      <w:r>
+        <w:t>.</w:t>
+      </w:r>
+    </w:p>
+    <w:p>
+      <w:pPr>
+        <w:rPr>
+          <w:b/>
+        </w:rPr>
+      </w:pPr>
+      <w:r>
+        <w:rPr>
+          <w:b/>
+        </w:rPr>
+        <w:t>13</w:t>
+      </w:r>
+      <w:r>
+        <w:rPr>
+          <w:b/>
+        </w:rPr>
+        <w:t xml:space="preserve"> de </w:t>
+      </w:r>
+      <w:proofErr w:type="gramStart"/>
+      <w:r>
+        <w:rPr>
+          <w:b/>
+        </w:rPr>
+        <w:t>Janeiro</w:t>
+      </w:r>
+      <w:proofErr w:type="gramEnd"/>
+      <w:r>
+        <w:rPr>
+          <w:b/>
+        </w:rPr>
+        <w:t xml:space="preserve"> de 2018</w:t>
+      </w:r>
+    </w:p>
+    <w:p>
+      <w:pPr>
         <w:ind w:firstLine="708"/>
       </w:pPr>
       <w:r>
@@ -4611,34 +4950,28 @@
         <w:t>Tempo Gasto:</w:t>
       </w:r>
       <w:r>
-        <w:t xml:space="preserve"> </w:t>
-      </w:r>
-      <w:r>
-        <w:t>2</w:t>
-      </w:r>
-      <w:r>
-        <w:t>h</w:t>
-      </w:r>
-      <w:r>
-        <w:t>00min</w:t>
-      </w:r>
-    </w:p>
-    <w:p>
-      <w:pPr>
-        <w:pStyle w:val="PargrafodaLista"/>
-        <w:numPr>
-          <w:ilvl w:val="0"/>
-          <w:numId w:val="7"/>
-        </w:numPr>
-      </w:pPr>
-      <w:r>
-        <w:t>Colocação da paginação de turistas a funcionar</w:t>
-      </w:r>
-      <w:r>
-        <w:t xml:space="preserve"> </w:t>
-      </w:r>
-      <w:r>
-        <w:t xml:space="preserve">no projeto Trails4Health do </w:t>
+        <w:t xml:space="preserve"> 2h30min</w:t>
+      </w:r>
+    </w:p>
+    <w:p>
+      <w:pPr>
+        <w:pStyle w:val="PargrafodaLista"/>
+        <w:numPr>
+          <w:ilvl w:val="0"/>
+          <w:numId w:val="12"/>
+        </w:numPr>
+      </w:pPr>
+      <w:r>
+        <w:t>Tentativa de migração e atualização da base de dados (erros n</w:t>
+      </w:r>
+      <w:r>
+        <w:t>a</w:t>
+      </w:r>
+      <w:r>
+        <w:t xml:space="preserve"> migração)</w:t>
+      </w:r>
+      <w:r>
+        <w:t xml:space="preserve"> no projeto Trails4Health do </w:t>
       </w:r>
       <w:proofErr w:type="spellStart"/>
       <w:r>
@@ -4662,7 +4995,7 @@
         <w:rPr>
           <w:b/>
         </w:rPr>
-        <w:t>11</w:t>
+        <w:t>14</w:t>
       </w:r>
       <w:r>
         <w:rPr>
@@ -4696,129 +5029,7 @@
         <w:t>Tempo Gasto:</w:t>
       </w:r>
       <w:r>
-        <w:t xml:space="preserve"> 1h30min de aula</w:t>
-      </w:r>
-    </w:p>
-    <w:p>
-      <w:pPr>
-        <w:pStyle w:val="PargrafodaLista"/>
-        <w:numPr>
-          <w:ilvl w:val="0"/>
-          <w:numId w:val="7"/>
-        </w:numPr>
-      </w:pPr>
-      <w:r>
-        <w:t>Co</w:t>
-      </w:r>
-      <w:r>
-        <w:t xml:space="preserve">locação de paginações em </w:t>
-      </w:r>
-      <w:proofErr w:type="spellStart"/>
-      <w:r>
-        <w:rPr>
-          <w:i/>
-        </w:rPr>
-        <w:t>views</w:t>
-      </w:r>
-      <w:proofErr w:type="spellEnd"/>
-      <w:r>
-        <w:t xml:space="preserve"> </w:t>
-      </w:r>
-      <w:r>
-        <w:t xml:space="preserve">no projeto Trails4Health do </w:t>
-      </w:r>
-      <w:proofErr w:type="spellStart"/>
-      <w:r>
-        <w:rPr>
-          <w:i/>
-        </w:rPr>
-        <w:t>visualStudio</w:t>
-      </w:r>
-      <w:proofErr w:type="spellEnd"/>
-      <w:r>
-        <w:t>.</w:t>
-      </w:r>
-      <w:r>
-        <w:t xml:space="preserve"> </w:t>
-      </w:r>
-    </w:p>
-    <w:p>
-      <w:pPr>
-        <w:pStyle w:val="PargrafodaLista"/>
-        <w:numPr>
-          <w:ilvl w:val="0"/>
-          <w:numId w:val="7"/>
-        </w:numPr>
-      </w:pPr>
-      <w:r>
-        <w:t>Algoritmo e programação da função</w:t>
-      </w:r>
-      <w:r>
-        <w:t xml:space="preserve"> do digito de controlo</w:t>
-      </w:r>
-      <w:r>
-        <w:t xml:space="preserve"> para o NIF de utilizador </w:t>
-      </w:r>
-      <w:r>
-        <w:t xml:space="preserve">no projeto Trails4Health do </w:t>
-      </w:r>
-      <w:proofErr w:type="spellStart"/>
-      <w:r>
-        <w:rPr>
-          <w:i/>
-        </w:rPr>
-        <w:t>visualStudio</w:t>
-      </w:r>
-      <w:proofErr w:type="spellEnd"/>
-      <w:r>
-        <w:t>.</w:t>
-      </w:r>
-    </w:p>
-    <w:p>
-      <w:pPr>
-        <w:rPr>
-          <w:b/>
-        </w:rPr>
-      </w:pPr>
-      <w:r>
-        <w:rPr>
-          <w:b/>
-        </w:rPr>
-        <w:t>12</w:t>
-      </w:r>
-      <w:r>
-        <w:rPr>
-          <w:b/>
-        </w:rPr>
-        <w:t xml:space="preserve"> de </w:t>
-      </w:r>
-      <w:proofErr w:type="gramStart"/>
-      <w:r>
-        <w:rPr>
-          <w:b/>
-        </w:rPr>
-        <w:t>Janeiro</w:t>
-      </w:r>
-      <w:proofErr w:type="gramEnd"/>
-      <w:r>
-        <w:rPr>
-          <w:b/>
-        </w:rPr>
-        <w:t xml:space="preserve"> de 2018</w:t>
-      </w:r>
-    </w:p>
-    <w:p>
-      <w:pPr>
-        <w:ind w:firstLine="708"/>
-      </w:pPr>
-      <w:r>
-        <w:rPr>
-          <w:b/>
-        </w:rPr>
-        <w:t>Tempo Gasto:</w:t>
-      </w:r>
-      <w:r>
-        <w:t xml:space="preserve"> 6h00min de aula</w:t>
+        <w:t xml:space="preserve"> 3h00min</w:t>
       </w:r>
     </w:p>
     <w:p>
@@ -4830,179 +5041,7 @@
         </w:numPr>
       </w:pPr>
       <w:r>
-        <w:t xml:space="preserve">Alterações no projeto Trails4Health do </w:t>
-      </w:r>
-      <w:proofErr w:type="spellStart"/>
-      <w:r>
-        <w:rPr>
-          <w:i/>
-        </w:rPr>
-        <w:t>visualStudio</w:t>
-      </w:r>
-      <w:proofErr w:type="spellEnd"/>
-      <w:r>
-        <w:t>.</w:t>
-      </w:r>
-    </w:p>
-    <w:p>
-      <w:pPr>
-        <w:pStyle w:val="PargrafodaLista"/>
-        <w:numPr>
-          <w:ilvl w:val="0"/>
-          <w:numId w:val="12"/>
-        </w:numPr>
-      </w:pPr>
-      <w:r>
-        <w:t>Colocação de roles</w:t>
-      </w:r>
-      <w:r>
-        <w:t>.</w:t>
-      </w:r>
-    </w:p>
-    <w:p>
-      <w:pPr>
-        <w:pStyle w:val="PargrafodaLista"/>
-        <w:numPr>
-          <w:ilvl w:val="0"/>
-          <w:numId w:val="12"/>
-        </w:numPr>
-      </w:pPr>
-      <w:r>
-        <w:t>Tentativa de criação do utilizador em ambas as base</w:t>
-      </w:r>
-      <w:r>
-        <w:t>s</w:t>
-      </w:r>
-      <w:r>
-        <w:t xml:space="preserve"> de dados</w:t>
-      </w:r>
-      <w:r>
-        <w:t>.</w:t>
-      </w:r>
-    </w:p>
-    <w:p>
-      <w:pPr>
-        <w:pStyle w:val="PargrafodaLista"/>
-        <w:numPr>
-          <w:ilvl w:val="0"/>
-          <w:numId w:val="12"/>
-        </w:numPr>
-      </w:pPr>
-      <w:r>
-        <w:t>Resolução de problemas de login</w:t>
-      </w:r>
-      <w:r>
-        <w:t>.</w:t>
-      </w:r>
-    </w:p>
-    <w:p>
-      <w:pPr>
-        <w:pStyle w:val="PargrafodaLista"/>
-        <w:numPr>
-          <w:ilvl w:val="0"/>
-          <w:numId w:val="12"/>
-        </w:numPr>
-      </w:pPr>
-      <w:r>
-        <w:t>Colocação de roles no menu do layout</w:t>
-      </w:r>
-      <w:r>
-        <w:t>.</w:t>
-      </w:r>
-    </w:p>
-    <w:p>
-      <w:pPr>
-        <w:pStyle w:val="PargrafodaLista"/>
-        <w:numPr>
-          <w:ilvl w:val="0"/>
-          <w:numId w:val="12"/>
-        </w:numPr>
-      </w:pPr>
-      <w:r>
-        <w:t>Alterações no registo de utilizadores e turistas</w:t>
-      </w:r>
-      <w:r>
-        <w:t>.</w:t>
-      </w:r>
-    </w:p>
-    <w:p>
-      <w:pPr>
-        <w:pStyle w:val="PargrafodaLista"/>
-        <w:numPr>
-          <w:ilvl w:val="0"/>
-          <w:numId w:val="12"/>
-        </w:numPr>
-      </w:pPr>
-      <w:r>
-        <w:t>Resolu</w:t>
-      </w:r>
-      <w:r>
-        <w:t>ç</w:t>
-      </w:r>
-      <w:r>
-        <w:t>ão de problemas de registo</w:t>
-      </w:r>
-      <w:r>
-        <w:t>.</w:t>
-      </w:r>
-    </w:p>
-    <w:p>
-      <w:pPr>
-        <w:rPr>
-          <w:b/>
-        </w:rPr>
-      </w:pPr>
-      <w:r>
-        <w:rPr>
-          <w:b/>
-        </w:rPr>
-        <w:t>13</w:t>
-      </w:r>
-      <w:r>
-        <w:rPr>
-          <w:b/>
-        </w:rPr>
-        <w:t xml:space="preserve"> de </w:t>
-      </w:r>
-      <w:proofErr w:type="gramStart"/>
-      <w:r>
-        <w:rPr>
-          <w:b/>
-        </w:rPr>
-        <w:t>Janeiro</w:t>
-      </w:r>
-      <w:proofErr w:type="gramEnd"/>
-      <w:r>
-        <w:rPr>
-          <w:b/>
-        </w:rPr>
-        <w:t xml:space="preserve"> de 2018</w:t>
-      </w:r>
-    </w:p>
-    <w:p>
-      <w:pPr>
-        <w:ind w:firstLine="708"/>
-      </w:pPr>
-      <w:r>
-        <w:rPr>
-          <w:b/>
-        </w:rPr>
-        <w:t>Tempo Gasto:</w:t>
-      </w:r>
-      <w:r>
-        <w:t xml:space="preserve"> 2h30min</w:t>
-      </w:r>
-    </w:p>
-    <w:p>
-      <w:pPr>
-        <w:pStyle w:val="PargrafodaLista"/>
-        <w:numPr>
-          <w:ilvl w:val="0"/>
-          <w:numId w:val="12"/>
-        </w:numPr>
-      </w:pPr>
-      <w:r>
-        <w:t>Tentativa de migração e atualização da base de dados (erros n</w:t>
+        <w:t>Continuação de tentativa de migração e atualização da base de dados (erros n</w:t>
       </w:r>
       <w:r>
         <w:t>a</w:t>
@@ -5011,107 +5050,7 @@
         <w:t xml:space="preserve"> migração)</w:t>
       </w:r>
       <w:r>
-        <w:t xml:space="preserve"> </w:t>
-      </w:r>
-      <w:r>
-        <w:t xml:space="preserve">no projeto Trails4Health do </w:t>
-      </w:r>
-      <w:proofErr w:type="spellStart"/>
-      <w:r>
-        <w:rPr>
-          <w:i/>
-        </w:rPr>
-        <w:t>visualStudio</w:t>
-      </w:r>
-      <w:proofErr w:type="spellEnd"/>
-      <w:r>
-        <w:t>.</w:t>
-      </w:r>
-    </w:p>
-    <w:p>
-      <w:pPr>
-        <w:rPr>
-          <w:b/>
-        </w:rPr>
-      </w:pPr>
-      <w:r>
-        <w:rPr>
-          <w:b/>
-        </w:rPr>
-        <w:t>14</w:t>
-      </w:r>
-      <w:r>
-        <w:rPr>
-          <w:b/>
-        </w:rPr>
-        <w:t xml:space="preserve"> de </w:t>
-      </w:r>
-      <w:proofErr w:type="gramStart"/>
-      <w:r>
-        <w:rPr>
-          <w:b/>
-        </w:rPr>
-        <w:t>Janeiro</w:t>
-      </w:r>
-      <w:proofErr w:type="gramEnd"/>
-      <w:r>
-        <w:rPr>
-          <w:b/>
-        </w:rPr>
-        <w:t xml:space="preserve"> de 2018</w:t>
-      </w:r>
-    </w:p>
-    <w:p>
-      <w:pPr>
-        <w:ind w:firstLine="708"/>
-      </w:pPr>
-      <w:r>
-        <w:rPr>
-          <w:b/>
-        </w:rPr>
-        <w:t>Tempo Gasto:</w:t>
-      </w:r>
-      <w:r>
-        <w:t xml:space="preserve"> </w:t>
-      </w:r>
-      <w:r>
-        <w:t>3</w:t>
-      </w:r>
-      <w:r>
-        <w:t>h</w:t>
-      </w:r>
-      <w:r>
-        <w:t>0</w:t>
-      </w:r>
-      <w:r>
-        <w:t>0min</w:t>
-      </w:r>
-    </w:p>
-    <w:p>
-      <w:pPr>
-        <w:pStyle w:val="PargrafodaLista"/>
-        <w:numPr>
-          <w:ilvl w:val="0"/>
-          <w:numId w:val="12"/>
-        </w:numPr>
-      </w:pPr>
-      <w:r>
-        <w:t>Continuação de t</w:t>
-      </w:r>
-      <w:r>
-        <w:t>entativa de migração e atualização da base de dados (erros n</w:t>
-      </w:r>
-      <w:r>
-        <w:t>a</w:t>
-      </w:r>
-      <w:r>
-        <w:t xml:space="preserve"> migração)</w:t>
-      </w:r>
-      <w:r>
-        <w:t xml:space="preserve"> </w:t>
-      </w:r>
-      <w:r>
-        <w:t xml:space="preserve">no projeto Trails4Health do </w:t>
+        <w:t xml:space="preserve"> no projeto Trails4Health do </w:t>
       </w:r>
       <w:proofErr w:type="spellStart"/>
       <w:r>
@@ -5185,13 +5124,39 @@
         </w:numPr>
       </w:pPr>
       <w:r>
-        <w:t>Resolução dos erros</w:t>
-      </w:r>
-      <w:r>
-        <w:t xml:space="preserve"> de migração</w:t>
-      </w:r>
-      <w:r>
-        <w:t xml:space="preserve"> e atualização da base de dados</w:t>
+        <w:t>Resolução dos erros de migração e atualização da base de dados</w:t>
+      </w:r>
+      <w:r>
+        <w:t xml:space="preserve"> no projeto Trails4Health do </w:t>
+      </w:r>
+      <w:proofErr w:type="spellStart"/>
+      <w:r>
+        <w:rPr>
+          <w:i/>
+        </w:rPr>
+        <w:t>visualStudio</w:t>
+      </w:r>
+      <w:proofErr w:type="spellEnd"/>
+      <w:r>
+        <w:t>.</w:t>
+      </w:r>
+    </w:p>
+    <w:p>
+      <w:pPr>
+        <w:pStyle w:val="PargrafodaLista"/>
+        <w:numPr>
+          <w:ilvl w:val="0"/>
+          <w:numId w:val="12"/>
+        </w:numPr>
+      </w:pPr>
+      <w:r>
+        <w:t>Resolução de problemas na inserção dos dados em ambas as base</w:t>
+      </w:r>
+      <w:r>
+        <w:t>s</w:t>
+      </w:r>
+      <w:r>
+        <w:t xml:space="preserve"> de dados</w:t>
       </w:r>
       <w:r>
         <w:t xml:space="preserve"> </w:t>
@@ -5220,18 +5185,94 @@
         </w:numPr>
       </w:pPr>
       <w:r>
-        <w:t>Resolução de problemas na inserção dos dados em ambas as base</w:t>
-      </w:r>
-      <w:r>
-        <w:t>s</w:t>
-      </w:r>
-      <w:r>
-        <w:t xml:space="preserve"> de dados</w:t>
+        <w:t>Alteração do eliminar de um turista (tentativa de desativar apenas)</w:t>
+      </w:r>
+      <w:r>
+        <w:t xml:space="preserve"> no projeto Trails4Health do </w:t>
+      </w:r>
+      <w:proofErr w:type="spellStart"/>
+      <w:r>
+        <w:rPr>
+          <w:i/>
+        </w:rPr>
+        <w:t>visualStudio</w:t>
+      </w:r>
+      <w:proofErr w:type="spellEnd"/>
+      <w:r>
+        <w:t>.</w:t>
+      </w:r>
+    </w:p>
+    <w:p>
+      <w:pPr>
+        <w:rPr>
+          <w:b/>
+        </w:rPr>
+      </w:pPr>
+      <w:r>
+        <w:rPr>
+          <w:b/>
+        </w:rPr>
+        <w:t>17</w:t>
+      </w:r>
+      <w:r>
+        <w:rPr>
+          <w:b/>
+        </w:rPr>
+        <w:t xml:space="preserve"> de </w:t>
+      </w:r>
+      <w:proofErr w:type="gramStart"/>
+      <w:r>
+        <w:rPr>
+          <w:b/>
+        </w:rPr>
+        <w:t>Janeiro</w:t>
+      </w:r>
+      <w:proofErr w:type="gramEnd"/>
+      <w:r>
+        <w:rPr>
+          <w:b/>
+        </w:rPr>
+        <w:t xml:space="preserve"> de 2018</w:t>
+      </w:r>
+    </w:p>
+    <w:p>
+      <w:r>
+        <w:rPr>
+          <w:b/>
+        </w:rPr>
+        <w:tab/>
+      </w:r>
+      <w:r>
+        <w:rPr>
+          <w:b/>
+        </w:rPr>
+        <w:t>Tempo Gasto:</w:t>
       </w:r>
       <w:r>
         <w:t xml:space="preserve"> </w:t>
       </w:r>
       <w:r>
+        <w:t>6</w:t>
+      </w:r>
+      <w:r>
+        <w:t>h00min</w:t>
+      </w:r>
+    </w:p>
+    <w:p>
+      <w:pPr>
+        <w:pStyle w:val="PargrafodaLista"/>
+        <w:numPr>
+          <w:ilvl w:val="0"/>
+          <w:numId w:val="12"/>
+        </w:numPr>
+      </w:pPr>
+      <w:r>
+        <w:t>Tentativa de colocação de menu de perfil</w:t>
+      </w:r>
+      <w:r>
+        <w:t xml:space="preserve"> </w:t>
+      </w:r>
+      <w:r>
         <w:t xml:space="preserve">no projeto Trails4Health do </w:t>
       </w:r>
       <w:proofErr w:type="spellStart"/>
@@ -5255,43 +5296,120 @@
         </w:numPr>
       </w:pPr>
       <w:r>
-        <w:t>Alteração do eliminar de um turista (tentativa de desativar apenas)</w:t>
-      </w:r>
-      <w:r>
+        <w:t xml:space="preserve">Colocação de tamanhos nos campos da classe turista (semântica de classes) </w:t>
+      </w:r>
+      <w:r>
+        <w:t xml:space="preserve">no projeto Trails4Health do </w:t>
+      </w:r>
+      <w:proofErr w:type="spellStart"/>
+      <w:r>
+        <w:rPr>
+          <w:i/>
+        </w:rPr>
+        <w:t>visualStudio</w:t>
+      </w:r>
+      <w:proofErr w:type="spellEnd"/>
+      <w:r>
+        <w:t>.</w:t>
+      </w:r>
+    </w:p>
+    <w:p>
+      <w:pPr>
+        <w:pStyle w:val="PargrafodaLista"/>
+        <w:numPr>
+          <w:ilvl w:val="0"/>
+          <w:numId w:val="12"/>
+        </w:numPr>
+      </w:pPr>
+      <w:r>
+        <w:t xml:space="preserve">Codificação em UTF-8 das </w:t>
+      </w:r>
+      <w:proofErr w:type="spellStart"/>
+      <w:r>
+        <w:t>views</w:t>
+      </w:r>
+      <w:proofErr w:type="spellEnd"/>
+      <w:r>
+        <w:t xml:space="preserve"> da classe professores e turistas devido a caracteres especiais</w:t>
+      </w:r>
+      <w:r>
+        <w:t xml:space="preserve"> no projeto Trails4Health do </w:t>
+      </w:r>
+      <w:proofErr w:type="spellStart"/>
+      <w:r>
+        <w:rPr>
+          <w:i/>
+        </w:rPr>
+        <w:t>visualStudio</w:t>
+      </w:r>
+      <w:proofErr w:type="spellEnd"/>
+      <w:r>
+        <w:t>.</w:t>
+      </w:r>
+    </w:p>
+    <w:p>
+      <w:pPr>
+        <w:pStyle w:val="PargrafodaLista"/>
+        <w:numPr>
+          <w:ilvl w:val="0"/>
+          <w:numId w:val="12"/>
+        </w:numPr>
+      </w:pPr>
+      <w:r>
+        <w:t xml:space="preserve">Alteração de alguns nomes de display que estavam errados </w:t>
+      </w:r>
+      <w:r>
+        <w:t xml:space="preserve">no projeto Trails4Health do </w:t>
+      </w:r>
+      <w:proofErr w:type="spellStart"/>
+      <w:r>
+        <w:rPr>
+          <w:i/>
+        </w:rPr>
+        <w:t>visualStudio</w:t>
+      </w:r>
+      <w:proofErr w:type="spellEnd"/>
+      <w:r>
+        <w:t>.</w:t>
+      </w:r>
+    </w:p>
+    <w:p>
+      <w:pPr>
+        <w:pStyle w:val="PargrafodaLista"/>
+        <w:numPr>
+          <w:ilvl w:val="0"/>
+          <w:numId w:val="12"/>
+        </w:numPr>
+      </w:pPr>
+      <w:r>
+        <w:t xml:space="preserve">Atualização do </w:t>
+      </w:r>
+      <w:r>
+        <w:t>diário até à data presente.</w:t>
+      </w:r>
+    </w:p>
+    <w:p>
+      <w:pPr>
+        <w:pStyle w:val="PargrafodaLista"/>
+        <w:numPr>
+          <w:ilvl w:val="0"/>
+          <w:numId w:val="15"/>
+        </w:numPr>
+        <w:rPr>
+          <w:b/>
+        </w:rPr>
+      </w:pPr>
+      <w:r>
+        <w:rPr>
+          <w:b/>
+        </w:rPr>
         <w:t xml:space="preserve"> </w:t>
       </w:r>
       <w:r>
-        <w:t xml:space="preserve">no projeto Trails4Health do </w:t>
-      </w:r>
-      <w:proofErr w:type="spellStart"/>
-      <w:r>
-        <w:rPr>
-          <w:i/>
-        </w:rPr>
-        <w:t>visualStudio</w:t>
-      </w:r>
-      <w:proofErr w:type="spellEnd"/>
-      <w:r>
-        <w:t>.</w:t>
-      </w:r>
-    </w:p>
-    <w:p>
-      <w:pPr>
-        <w:rPr>
-          <w:b/>
-        </w:rPr>
-      </w:pPr>
-      <w:r>
-        <w:rPr>
-          <w:b/>
-        </w:rPr>
-        <w:t>17</w:t>
-      </w:r>
-      <w:r>
-        <w:rPr>
-          <w:b/>
-        </w:rPr>
-        <w:t xml:space="preserve"> de </w:t>
+        <w:rPr>
+          <w:b/>
+        </w:rPr>
+        <w:t xml:space="preserve">de </w:t>
       </w:r>
       <w:proofErr w:type="gramStart"/>
       <w:r>
@@ -5325,158 +5443,316 @@
         <w:t xml:space="preserve"> </w:t>
       </w:r>
       <w:r>
-        <w:t>6</w:t>
-      </w:r>
+        <w:t>1</w:t>
+      </w:r>
+      <w:r>
+        <w:t>h00min</w:t>
+      </w:r>
+    </w:p>
+    <w:p>
+      <w:pPr>
+        <w:pStyle w:val="PargrafodaLista"/>
+        <w:numPr>
+          <w:ilvl w:val="0"/>
+          <w:numId w:val="12"/>
+        </w:numPr>
+      </w:pPr>
+      <w:r>
+        <w:t>Criação de gráficos relativos a tempos gastos em aprendizagem e realização do trabalho.</w:t>
+      </w:r>
+    </w:p>
+    <w:p>
+      <w:pPr>
+        <w:spacing w:after="160" w:line="259" w:lineRule="auto"/>
+        <w:jc w:val="left"/>
+      </w:pPr>
+      <w:r>
+        <w:br w:type="page"/>
+      </w:r>
+    </w:p>
+    <w:p/>
+    <w:p>
+      <w:pPr>
+        <w:pStyle w:val="Ttulo"/>
+      </w:pPr>
+      <w:r>
+        <w:t>Gráficos de tempos gastos:</w:t>
+      </w:r>
+    </w:p>
+    <w:p>
+      <w:pPr>
+        <w:rPr>
+          <w:b/>
+        </w:rPr>
+      </w:pPr>
+    </w:p>
+    <w:p>
+      <w:pPr>
+        <w:rPr>
+          <w:b/>
+        </w:rPr>
+      </w:pPr>
+      <w:r>
+        <w:rPr>
+          <w:b/>
+        </w:rPr>
+        <w:t>Gráfico da aprendizagem</w:t>
+      </w:r>
+    </w:p>
+    <w:p>
+      <w:pPr>
+        <w:ind w:firstLine="708"/>
+      </w:pPr>
+      <w:r>
+        <w:rPr>
+          <w:noProof/>
+          <w:lang w:eastAsia="pt-PT"/>
+        </w:rPr>
+        <w:drawing>
+          <wp:anchor distT="0" distB="0" distL="114300" distR="114300" simplePos="0" relativeHeight="251658240" behindDoc="1" locked="0" layoutInCell="1" allowOverlap="1" wp14:anchorId="034E084D" wp14:editId="63A1187C">
+            <wp:simplePos x="0" y="0"/>
+            <wp:positionH relativeFrom="margin">
+              <wp:posOffset>-468445</wp:posOffset>
+            </wp:positionH>
+            <wp:positionV relativeFrom="paragraph">
+              <wp:posOffset>211470</wp:posOffset>
+            </wp:positionV>
+            <wp:extent cx="6638290" cy="3477260"/>
+            <wp:effectExtent l="0" t="0" r="0" b="8890"/>
+            <wp:wrapNone/>
+            <wp:docPr id="1" name="Gráfico 1"/>
+            <wp:cNvGraphicFramePr/>
+            <a:graphic xmlns:a="http://schemas.openxmlformats.org/drawingml/2006/main">
+              <a:graphicData uri="http://schemas.openxmlformats.org/drawingml/2006/chart">
+                <c:chart xmlns:c="http://schemas.openxmlformats.org/drawingml/2006/chart" xmlns:r="http://schemas.openxmlformats.org/officeDocument/2006/relationships" r:id="rId7"/>
+              </a:graphicData>
+            </a:graphic>
+            <wp14:sizeRelH relativeFrom="page">
+              <wp14:pctWidth>0</wp14:pctWidth>
+            </wp14:sizeRelH>
+            <wp14:sizeRelV relativeFrom="page">
+              <wp14:pctHeight>0</wp14:pctHeight>
+            </wp14:sizeRelV>
+          </wp:anchor>
+        </w:drawing>
+      </w:r>
+      <w:r>
+        <w:t>Este</w:t>
+      </w:r>
+      <w:r>
+        <w:t xml:space="preserve"> gráfico representa apenas o tempo gasto na aprendizagem feita ao longo das aulas.</w:t>
+      </w:r>
+    </w:p>
+    <w:p>
+      <w:pPr>
+        <w:ind w:firstLine="708"/>
+      </w:pPr>
+    </w:p>
+    <w:p>
+      <w:pPr>
+        <w:ind w:firstLine="708"/>
+      </w:pPr>
+    </w:p>
+    <w:p>
+      <w:pPr>
+        <w:ind w:firstLine="708"/>
+      </w:pPr>
+    </w:p>
+    <w:p>
+      <w:pPr>
+        <w:ind w:firstLine="708"/>
+      </w:pPr>
+    </w:p>
+    <w:p>
+      <w:pPr>
+        <w:ind w:firstLine="708"/>
+      </w:pPr>
+    </w:p>
+    <w:p>
+      <w:pPr>
+        <w:ind w:firstLine="708"/>
+      </w:pPr>
+    </w:p>
+    <w:p>
+      <w:pPr>
+        <w:ind w:firstLine="708"/>
+      </w:pPr>
+    </w:p>
+    <w:p>
+      <w:pPr>
+        <w:ind w:firstLine="708"/>
+      </w:pPr>
+    </w:p>
+    <w:p>
+      <w:pPr>
+        <w:ind w:firstLine="708"/>
+      </w:pPr>
+    </w:p>
+    <w:p>
+      <w:pPr>
+        <w:ind w:firstLine="708"/>
+      </w:pPr>
+    </w:p>
+    <w:p>
+      <w:pPr>
+        <w:ind w:firstLine="708"/>
+      </w:pPr>
+    </w:p>
+    <w:p>
+      <w:pPr>
+        <w:rPr>
+          <w:b/>
+        </w:rPr>
+      </w:pPr>
+      <w:r>
+        <w:rPr>
+          <w:b/>
+        </w:rPr>
+        <w:t>Gráfico do tempo gasto no projeto</w:t>
+      </w:r>
+    </w:p>
+    <w:p>
+      <w:pPr>
+        <w:ind w:firstLine="708"/>
+      </w:pPr>
+      <w:r>
+        <w:t>Este gráfico representa apenas o tempo despendido na realização do projeto. Engloba também as aulas que foram disponibilizadas para a realização do mesmo</w:t>
+      </w:r>
+    </w:p>
+    <w:p>
+      <w:pPr>
+        <w:ind w:firstLine="708"/>
+      </w:pPr>
+      <w:r>
+        <w:rPr>
+          <w:noProof/>
+          <w:lang w:eastAsia="pt-PT"/>
+        </w:rPr>
+        <w:drawing>
+          <wp:anchor distT="0" distB="0" distL="114300" distR="114300" simplePos="0" relativeHeight="251659264" behindDoc="1" locked="0" layoutInCell="1" allowOverlap="1" wp14:anchorId="35794FF8" wp14:editId="09FDA5ED">
+            <wp:simplePos x="0" y="0"/>
+            <wp:positionH relativeFrom="margin">
+              <wp:align>center</wp:align>
+            </wp:positionH>
+            <wp:positionV relativeFrom="paragraph">
+              <wp:posOffset>18655</wp:posOffset>
+            </wp:positionV>
+            <wp:extent cx="6861335" cy="3564000"/>
+            <wp:effectExtent l="0" t="0" r="0" b="0"/>
+            <wp:wrapNone/>
+            <wp:docPr id="2" name="Gráfico 2"/>
+            <wp:cNvGraphicFramePr/>
+            <a:graphic xmlns:a="http://schemas.openxmlformats.org/drawingml/2006/main">
+              <a:graphicData uri="http://schemas.openxmlformats.org/drawingml/2006/chart">
+                <c:chart xmlns:c="http://schemas.openxmlformats.org/drawingml/2006/chart" xmlns:r="http://schemas.openxmlformats.org/officeDocument/2006/relationships" r:id="rId8"/>
+              </a:graphicData>
+            </a:graphic>
+            <wp14:sizeRelH relativeFrom="margin">
+              <wp14:pctWidth>0</wp14:pctWidth>
+            </wp14:sizeRelH>
+            <wp14:sizeRelV relativeFrom="margin">
+              <wp14:pctHeight>0</wp14:pctHeight>
+            </wp14:sizeRelV>
+          </wp:anchor>
+        </w:drawing>
+      </w:r>
+    </w:p>
+    <w:p>
+      <w:pPr>
+        <w:ind w:firstLine="708"/>
+      </w:pPr>
+    </w:p>
+    <w:p>
+      <w:pPr>
+        <w:ind w:firstLine="708"/>
+      </w:pPr>
+    </w:p>
+    <w:p>
+      <w:pPr>
+        <w:ind w:firstLine="708"/>
+      </w:pPr>
+    </w:p>
+    <w:p>
+      <w:pPr>
+        <w:ind w:firstLine="708"/>
+      </w:pPr>
+    </w:p>
+    <w:p>
+      <w:pPr>
+        <w:ind w:firstLine="708"/>
+      </w:pPr>
+    </w:p>
+    <w:p>
+      <w:pPr>
+        <w:ind w:firstLine="708"/>
+      </w:pPr>
+    </w:p>
+    <w:p>
+      <w:pPr>
+        <w:ind w:firstLine="708"/>
+      </w:pPr>
+    </w:p>
+    <w:p>
+      <w:pPr>
+        <w:ind w:firstLine="708"/>
+      </w:pPr>
+    </w:p>
+    <w:p>
+      <w:pPr>
+        <w:ind w:firstLine="708"/>
+      </w:pPr>
+    </w:p>
+    <w:p>
+      <w:pPr>
+        <w:ind w:firstLine="708"/>
+      </w:pPr>
+    </w:p>
+    <w:p>
+      <w:pPr>
+        <w:ind w:firstLine="708"/>
+      </w:pPr>
+    </w:p>
+    <w:p>
+      <w:pPr>
+        <w:ind w:firstLine="708"/>
+      </w:pPr>
+    </w:p>
+    <w:p>
+      <w:pPr>
+        <w:rPr>
+          <w:b/>
+        </w:rPr>
+      </w:pPr>
+      <w:r>
+        <w:rPr>
+          <w:b/>
+        </w:rPr>
+        <w:lastRenderedPageBreak/>
+        <w:t xml:space="preserve">Gráfico do tempo gasto </w:t>
+      </w:r>
+      <w:r>
+        <w:rPr>
+          <w:b/>
+        </w:rPr>
+        <w:t>retirado do GitHub</w:t>
+      </w:r>
+    </w:p>
+    <w:p>
+      <w:pPr>
+        <w:rPr>
+          <w:b/>
+        </w:rPr>
+      </w:pPr>
       <w:bookmarkStart w:id="0" w:name="_GoBack"/>
       <w:bookmarkEnd w:id="0"/>
-      <w:r>
-        <w:t>h00min</w:t>
-      </w:r>
-    </w:p>
-    <w:p>
-      <w:pPr>
-        <w:pStyle w:val="PargrafodaLista"/>
-        <w:numPr>
-          <w:ilvl w:val="0"/>
-          <w:numId w:val="12"/>
-        </w:numPr>
-      </w:pPr>
-      <w:r>
-        <w:t>Tentativa de colocação de menu de perfil</w:t>
-      </w:r>
-      <w:r>
-        <w:t xml:space="preserve"> </w:t>
-      </w:r>
-      <w:r>
-        <w:t xml:space="preserve">no projeto Trails4Health do </w:t>
-      </w:r>
-      <w:proofErr w:type="spellStart"/>
-      <w:r>
-        <w:rPr>
-          <w:i/>
-        </w:rPr>
-        <w:t>visualStudio</w:t>
-      </w:r>
-      <w:proofErr w:type="spellEnd"/>
-      <w:r>
-        <w:t>.</w:t>
-      </w:r>
-    </w:p>
-    <w:p>
-      <w:pPr>
-        <w:pStyle w:val="PargrafodaLista"/>
-        <w:numPr>
-          <w:ilvl w:val="0"/>
-          <w:numId w:val="12"/>
-        </w:numPr>
-      </w:pPr>
-      <w:r>
-        <w:t>Colocação de tamanhos nos campos da classe turista</w:t>
-      </w:r>
-      <w:r>
-        <w:t xml:space="preserve"> (semântica de classes) </w:t>
-      </w:r>
-      <w:r>
-        <w:t xml:space="preserve">no projeto Trails4Health do </w:t>
-      </w:r>
-      <w:proofErr w:type="spellStart"/>
-      <w:r>
-        <w:rPr>
-          <w:i/>
-        </w:rPr>
-        <w:t>visualStudio</w:t>
-      </w:r>
-      <w:proofErr w:type="spellEnd"/>
-      <w:r>
-        <w:t>.</w:t>
-      </w:r>
-    </w:p>
-    <w:p>
-      <w:pPr>
-        <w:pStyle w:val="PargrafodaLista"/>
-        <w:numPr>
-          <w:ilvl w:val="0"/>
-          <w:numId w:val="12"/>
-        </w:numPr>
-      </w:pPr>
-      <w:r>
-        <w:t xml:space="preserve">Codificação em UTF-8 das </w:t>
-      </w:r>
-      <w:proofErr w:type="spellStart"/>
-      <w:r>
-        <w:t>views</w:t>
-      </w:r>
-      <w:proofErr w:type="spellEnd"/>
-      <w:r>
-        <w:t xml:space="preserve"> da classe professores e turistas devid</w:t>
-      </w:r>
-      <w:r>
-        <w:t>o a caracteres especiais</w:t>
-      </w:r>
-      <w:r>
-        <w:t xml:space="preserve"> </w:t>
-      </w:r>
-      <w:r>
-        <w:t xml:space="preserve">no projeto Trails4Health do </w:t>
-      </w:r>
-      <w:proofErr w:type="spellStart"/>
-      <w:r>
-        <w:rPr>
-          <w:i/>
-        </w:rPr>
-        <w:t>visualStudio</w:t>
-      </w:r>
-      <w:proofErr w:type="spellEnd"/>
-      <w:r>
-        <w:t>.</w:t>
-      </w:r>
-    </w:p>
-    <w:p>
-      <w:pPr>
-        <w:pStyle w:val="PargrafodaLista"/>
-        <w:numPr>
-          <w:ilvl w:val="0"/>
-          <w:numId w:val="12"/>
-        </w:numPr>
-      </w:pPr>
-      <w:r>
-        <w:t>Alteração de alguns nomes de display que estavam errados</w:t>
-      </w:r>
-      <w:r>
-        <w:t xml:space="preserve"> </w:t>
-      </w:r>
-      <w:r>
-        <w:t xml:space="preserve">no projeto Trails4Health do </w:t>
-      </w:r>
-      <w:proofErr w:type="spellStart"/>
-      <w:r>
-        <w:rPr>
-          <w:i/>
-        </w:rPr>
-        <w:t>visualStudio</w:t>
-      </w:r>
-      <w:proofErr w:type="spellEnd"/>
-      <w:r>
-        <w:t>.</w:t>
-      </w:r>
-    </w:p>
-    <w:p>
-      <w:pPr>
-        <w:pStyle w:val="PargrafodaLista"/>
-        <w:numPr>
-          <w:ilvl w:val="0"/>
-          <w:numId w:val="12"/>
-        </w:numPr>
-      </w:pPr>
-      <w:r>
-        <w:t xml:space="preserve">Atualização do </w:t>
-      </w:r>
-      <w:r>
-        <w:t>diário até à data presente.</w:t>
-      </w:r>
+    </w:p>
+    <w:p>
+      <w:pPr>
+        <w:ind w:firstLine="708"/>
+      </w:pPr>
     </w:p>
     <w:sectPr>
-      <w:headerReference w:type="default" r:id="rId7"/>
+      <w:headerReference w:type="default" r:id="rId9"/>
       <w:pgSz w:w="11906" w:h="16838"/>
       <w:pgMar w:top="1417" w:right="1701" w:bottom="1417" w:left="1701" w:header="708" w:footer="708" w:gutter="0"/>
       <w:cols w:space="708"/>
@@ -6446,7 +6722,7 @@
         <w:rFonts w:ascii="Wingdings" w:hAnsi="Wingdings" w:hint="default"/>
       </w:rPr>
     </w:lvl>
-    <w:lvl w:ilvl="1" w:tplc="08160003" w:tentative="1">
+    <w:lvl w:ilvl="1" w:tplc="08160003">
       <w:start w:val="1"/>
       <w:numFmt w:val="bullet"/>
       <w:lvlText w:val="o"/>
@@ -6746,6 +7022,95 @@
     </w:lvl>
   </w:abstractNum>
   <w:abstractNum w:abstractNumId="11" w15:restartNumberingAfterBreak="0">
+    <w:nsid w:val="5F2272E3"/>
+    <w:multiLevelType w:val="hybridMultilevel"/>
+    <w:tmpl w:val="90EE908C"/>
+    <w:lvl w:ilvl="0" w:tplc="724423B0">
+      <w:start w:val="17"/>
+      <w:numFmt w:val="decimal"/>
+      <w:lvlText w:val="%1"/>
+      <w:lvlJc w:val="left"/>
+      <w:pPr>
+        <w:ind w:left="720" w:hanging="360"/>
+      </w:pPr>
+      <w:rPr>
+        <w:rFonts w:hint="default"/>
+      </w:rPr>
+    </w:lvl>
+    <w:lvl w:ilvl="1" w:tplc="08160019" w:tentative="1">
+      <w:start w:val="1"/>
+      <w:numFmt w:val="lowerLetter"/>
+      <w:lvlText w:val="%2."/>
+      <w:lvlJc w:val="left"/>
+      <w:pPr>
+        <w:ind w:left="1440" w:hanging="360"/>
+      </w:pPr>
+    </w:lvl>
+    <w:lvl w:ilvl="2" w:tplc="0816001B" w:tentative="1">
+      <w:start w:val="1"/>
+      <w:numFmt w:val="lowerRoman"/>
+      <w:lvlText w:val="%3."/>
+      <w:lvlJc w:val="right"/>
+      <w:pPr>
+        <w:ind w:left="2160" w:hanging="180"/>
+      </w:pPr>
+    </w:lvl>
+    <w:lvl w:ilvl="3" w:tplc="0816000F" w:tentative="1">
+      <w:start w:val="1"/>
+      <w:numFmt w:val="decimal"/>
+      <w:lvlText w:val="%4."/>
+      <w:lvlJc w:val="left"/>
+      <w:pPr>
+        <w:ind w:left="2880" w:hanging="360"/>
+      </w:pPr>
+    </w:lvl>
+    <w:lvl w:ilvl="4" w:tplc="08160019" w:tentative="1">
+      <w:start w:val="1"/>
+      <w:numFmt w:val="lowerLetter"/>
+      <w:lvlText w:val="%5."/>
+      <w:lvlJc w:val="left"/>
+      <w:pPr>
+        <w:ind w:left="3600" w:hanging="360"/>
+      </w:pPr>
+    </w:lvl>
+    <w:lvl w:ilvl="5" w:tplc="0816001B" w:tentative="1">
+      <w:start w:val="1"/>
+      <w:numFmt w:val="lowerRoman"/>
+      <w:lvlText w:val="%6."/>
+      <w:lvlJc w:val="right"/>
+      <w:pPr>
+        <w:ind w:left="4320" w:hanging="180"/>
+      </w:pPr>
+    </w:lvl>
+    <w:lvl w:ilvl="6" w:tplc="0816000F" w:tentative="1">
+      <w:start w:val="1"/>
+      <w:numFmt w:val="decimal"/>
+      <w:lvlText w:val="%7."/>
+      <w:lvlJc w:val="left"/>
+      <w:pPr>
+        <w:ind w:left="5040" w:hanging="360"/>
+      </w:pPr>
+    </w:lvl>
+    <w:lvl w:ilvl="7" w:tplc="08160019" w:tentative="1">
+      <w:start w:val="1"/>
+      <w:numFmt w:val="lowerLetter"/>
+      <w:lvlText w:val="%8."/>
+      <w:lvlJc w:val="left"/>
+      <w:pPr>
+        <w:ind w:left="5760" w:hanging="360"/>
+      </w:pPr>
+    </w:lvl>
+    <w:lvl w:ilvl="8" w:tplc="0816001B" w:tentative="1">
+      <w:start w:val="1"/>
+      <w:numFmt w:val="lowerRoman"/>
+      <w:lvlText w:val="%9."/>
+      <w:lvlJc w:val="right"/>
+      <w:pPr>
+        <w:ind w:left="6480" w:hanging="180"/>
+      </w:pPr>
+    </w:lvl>
+  </w:abstractNum>
+  <w:abstractNum w:abstractNumId="12" w15:restartNumberingAfterBreak="0">
     <w:nsid w:val="6EDC44FA"/>
     <w:multiLevelType w:val="hybridMultilevel"/>
     <w:tmpl w:val="E43A3692"/>
@@ -6858,7 +7223,96 @@
       </w:rPr>
     </w:lvl>
   </w:abstractNum>
-  <w:abstractNum w:abstractNumId="12" w15:restartNumberingAfterBreak="0">
+  <w:abstractNum w:abstractNumId="13" w15:restartNumberingAfterBreak="0">
+    <w:nsid w:val="78940C3D"/>
+    <w:multiLevelType w:val="hybridMultilevel"/>
+    <w:tmpl w:val="5A90C620"/>
+    <w:lvl w:ilvl="0" w:tplc="A1C6915E">
+      <w:start w:val="18"/>
+      <w:numFmt w:val="decimal"/>
+      <w:lvlText w:val="%1"/>
+      <w:lvlJc w:val="left"/>
+      <w:pPr>
+        <w:ind w:left="360" w:hanging="360"/>
+      </w:pPr>
+      <w:rPr>
+        <w:rFonts w:hint="default"/>
+      </w:rPr>
+    </w:lvl>
+    <w:lvl w:ilvl="1" w:tplc="08160019" w:tentative="1">
+      <w:start w:val="1"/>
+      <w:numFmt w:val="lowerLetter"/>
+      <w:lvlText w:val="%2."/>
+      <w:lvlJc w:val="left"/>
+      <w:pPr>
+        <w:ind w:left="1080" w:hanging="360"/>
+      </w:pPr>
+    </w:lvl>
+    <w:lvl w:ilvl="2" w:tplc="0816001B" w:tentative="1">
+      <w:start w:val="1"/>
+      <w:numFmt w:val="lowerRoman"/>
+      <w:lvlText w:val="%3."/>
+      <w:lvlJc w:val="right"/>
+      <w:pPr>
+        <w:ind w:left="1800" w:hanging="180"/>
+      </w:pPr>
+    </w:lvl>
+    <w:lvl w:ilvl="3" w:tplc="0816000F" w:tentative="1">
+      <w:start w:val="1"/>
+      <w:numFmt w:val="decimal"/>
+      <w:lvlText w:val="%4."/>
+      <w:lvlJc w:val="left"/>
+      <w:pPr>
+        <w:ind w:left="2520" w:hanging="360"/>
+      </w:pPr>
+    </w:lvl>
+    <w:lvl w:ilvl="4" w:tplc="08160019" w:tentative="1">
+      <w:start w:val="1"/>
+      <w:numFmt w:val="lowerLetter"/>
+      <w:lvlText w:val="%5."/>
+      <w:lvlJc w:val="left"/>
+      <w:pPr>
+        <w:ind w:left="3240" w:hanging="360"/>
+      </w:pPr>
+    </w:lvl>
+    <w:lvl w:ilvl="5" w:tplc="0816001B" w:tentative="1">
+      <w:start w:val="1"/>
+      <w:numFmt w:val="lowerRoman"/>
+      <w:lvlText w:val="%6."/>
+      <w:lvlJc w:val="right"/>
+      <w:pPr>
+        <w:ind w:left="3960" w:hanging="180"/>
+      </w:pPr>
+    </w:lvl>
+    <w:lvl w:ilvl="6" w:tplc="0816000F" w:tentative="1">
+      <w:start w:val="1"/>
+      <w:numFmt w:val="decimal"/>
+      <w:lvlText w:val="%7."/>
+      <w:lvlJc w:val="left"/>
+      <w:pPr>
+        <w:ind w:left="4680" w:hanging="360"/>
+      </w:pPr>
+    </w:lvl>
+    <w:lvl w:ilvl="7" w:tplc="08160019" w:tentative="1">
+      <w:start w:val="1"/>
+      <w:numFmt w:val="lowerLetter"/>
+      <w:lvlText w:val="%8."/>
+      <w:lvlJc w:val="left"/>
+      <w:pPr>
+        <w:ind w:left="5400" w:hanging="360"/>
+      </w:pPr>
+    </w:lvl>
+    <w:lvl w:ilvl="8" w:tplc="0816001B" w:tentative="1">
+      <w:start w:val="1"/>
+      <w:numFmt w:val="lowerRoman"/>
+      <w:lvlText w:val="%9."/>
+      <w:lvlJc w:val="right"/>
+      <w:pPr>
+        <w:ind w:left="6120" w:hanging="180"/>
+      </w:pPr>
+    </w:lvl>
+  </w:abstractNum>
+  <w:abstractNum w:abstractNumId="14" w15:restartNumberingAfterBreak="0">
     <w:nsid w:val="78EC4C34"/>
     <w:multiLevelType w:val="hybridMultilevel"/>
     <w:tmpl w:val="13527E48"/>
@@ -6960,7 +7414,7 @@
     <w:abstractNumId w:val="9"/>
   </w:num>
   <w:num w:numId="5">
-    <w:abstractNumId w:val="12"/>
+    <w:abstractNumId w:val="14"/>
   </w:num>
   <w:num w:numId="6">
     <w:abstractNumId w:val="5"/>
@@ -6969,7 +7423,7 @@
     <w:abstractNumId w:val="2"/>
   </w:num>
   <w:num w:numId="8">
-    <w:abstractNumId w:val="11"/>
+    <w:abstractNumId w:val="12"/>
   </w:num>
   <w:num w:numId="9">
     <w:abstractNumId w:val="4"/>
@@ -6985,6 +7439,12 @@
   </w:num>
   <w:num w:numId="13">
     <w:abstractNumId w:val="0"/>
+  </w:num>
+  <w:num w:numId="14">
+    <w:abstractNumId w:val="11"/>
+  </w:num>
+  <w:num w:numId="15">
+    <w:abstractNumId w:val="13"/>
   </w:num>
 </w:numbering>
 </file>
@@ -7572,6 +8032,2268 @@
 </w:styles>
 </file>
 
+<file path=word/charts/chart1.xml><?xml version="1.0" encoding="utf-8"?>
+<c:chartSpace xmlns:c="http://schemas.openxmlformats.org/drawingml/2006/chart" xmlns:a="http://schemas.openxmlformats.org/drawingml/2006/main" xmlns:r="http://schemas.openxmlformats.org/officeDocument/2006/relationships" xmlns:c16r2="http://schemas.microsoft.com/office/drawing/2015/06/chart">
+  <c:date1904 val="0"/>
+  <c:lang val="pt-PT"/>
+  <c:roundedCorners val="0"/>
+  <mc:AlternateContent xmlns:mc="http://schemas.openxmlformats.org/markup-compatibility/2006">
+    <mc:Choice xmlns:c14="http://schemas.microsoft.com/office/drawing/2007/8/2/chart" Requires="c14">
+      <c14:style val="102"/>
+    </mc:Choice>
+    <mc:Fallback>
+      <c:style val="2"/>
+    </mc:Fallback>
+  </mc:AlternateContent>
+  <c:chart>
+    <c:title>
+      <c:tx>
+        <c:rich>
+          <a:bodyPr rot="0" spcFirstLastPara="1" vertOverflow="ellipsis" vert="horz" wrap="square" anchor="ctr" anchorCtr="1"/>
+          <a:lstStyle/>
+          <a:p>
+            <a:pPr>
+              <a:defRPr sz="1600" b="1" i="0" u="none" strike="noStrike" kern="1200" baseline="0">
+                <a:solidFill>
+                  <a:schemeClr val="tx1">
+                    <a:lumMod val="65000"/>
+                    <a:lumOff val="35000"/>
+                  </a:schemeClr>
+                </a:solidFill>
+                <a:latin typeface="Times New Roman" panose="02020603050405020304" pitchFamily="18" charset="0"/>
+                <a:ea typeface="+mn-ea"/>
+                <a:cs typeface="Times New Roman" panose="02020603050405020304" pitchFamily="18" charset="0"/>
+              </a:defRPr>
+            </a:pPr>
+            <a:r>
+              <a:rPr lang="pt-PT"/>
+              <a:t>Aprendizagem</a:t>
+            </a:r>
+          </a:p>
+        </c:rich>
+      </c:tx>
+      <c:overlay val="0"/>
+      <c:spPr>
+        <a:noFill/>
+        <a:ln>
+          <a:noFill/>
+        </a:ln>
+        <a:effectLst/>
+      </c:spPr>
+      <c:txPr>
+        <a:bodyPr rot="0" spcFirstLastPara="1" vertOverflow="ellipsis" vert="horz" wrap="square" anchor="ctr" anchorCtr="1"/>
+        <a:lstStyle/>
+        <a:p>
+          <a:pPr>
+            <a:defRPr sz="1600" b="1" i="0" u="none" strike="noStrike" kern="1200" baseline="0">
+              <a:solidFill>
+                <a:schemeClr val="tx1">
+                  <a:lumMod val="65000"/>
+                  <a:lumOff val="35000"/>
+                </a:schemeClr>
+              </a:solidFill>
+              <a:latin typeface="Times New Roman" panose="02020603050405020304" pitchFamily="18" charset="0"/>
+              <a:ea typeface="+mn-ea"/>
+              <a:cs typeface="Times New Roman" panose="02020603050405020304" pitchFamily="18" charset="0"/>
+            </a:defRPr>
+          </a:pPr>
+          <a:endParaRPr lang="pt-PT"/>
+        </a:p>
+      </c:txPr>
+    </c:title>
+    <c:autoTitleDeleted val="0"/>
+    <c:plotArea>
+      <c:layout>
+        <c:manualLayout>
+          <c:layoutTarget val="inner"/>
+          <c:xMode val="edge"/>
+          <c:yMode val="edge"/>
+          <c:x val="7.8985100078484069E-2"/>
+          <c:y val="0.14281027054788142"/>
+          <c:w val="0.89347942856179385"/>
+          <c:h val="0.56759625644969436"/>
+        </c:manualLayout>
+      </c:layout>
+      <c:barChart>
+        <c:barDir val="col"/>
+        <c:grouping val="clustered"/>
+        <c:varyColors val="0"/>
+        <c:ser>
+          <c:idx val="0"/>
+          <c:order val="0"/>
+          <c:spPr>
+            <a:gradFill rotWithShape="1">
+              <a:gsLst>
+                <a:gs pos="0">
+                  <a:schemeClr val="accent1">
+                    <a:satMod val="103000"/>
+                    <a:lumMod val="102000"/>
+                    <a:tint val="94000"/>
+                  </a:schemeClr>
+                </a:gs>
+                <a:gs pos="50000">
+                  <a:schemeClr val="accent1">
+                    <a:satMod val="110000"/>
+                    <a:lumMod val="100000"/>
+                    <a:shade val="100000"/>
+                  </a:schemeClr>
+                </a:gs>
+                <a:gs pos="100000">
+                  <a:schemeClr val="accent1">
+                    <a:lumMod val="99000"/>
+                    <a:satMod val="120000"/>
+                    <a:shade val="78000"/>
+                  </a:schemeClr>
+                </a:gs>
+              </a:gsLst>
+              <a:lin ang="5400000" scaled="0"/>
+            </a:gradFill>
+            <a:ln>
+              <a:noFill/>
+            </a:ln>
+            <a:effectLst>
+              <a:outerShdw blurRad="57150" dist="19050" dir="5400000" algn="ctr" rotWithShape="0">
+                <a:srgbClr val="000000">
+                  <a:alpha val="63000"/>
+                </a:srgbClr>
+              </a:outerShdw>
+            </a:effectLst>
+          </c:spPr>
+          <c:invertIfNegative val="0"/>
+          <c:cat>
+            <c:numRef>
+              <c:f>Folha1!$C$5:$C$27</c:f>
+              <c:numCache>
+                <c:formatCode>[$-816]d/mmm;@</c:formatCode>
+                <c:ptCount val="23"/>
+                <c:pt idx="0">
+                  <c:v>42998</c:v>
+                </c:pt>
+                <c:pt idx="1">
+                  <c:v>42999</c:v>
+                </c:pt>
+                <c:pt idx="2">
+                  <c:v>43000</c:v>
+                </c:pt>
+                <c:pt idx="3">
+                  <c:v>43005</c:v>
+                </c:pt>
+                <c:pt idx="4">
+                  <c:v>43006</c:v>
+                </c:pt>
+                <c:pt idx="5">
+                  <c:v>43007</c:v>
+                </c:pt>
+                <c:pt idx="6">
+                  <c:v>43012</c:v>
+                </c:pt>
+                <c:pt idx="7">
+                  <c:v>43013</c:v>
+                </c:pt>
+                <c:pt idx="8">
+                  <c:v>43014</c:v>
+                </c:pt>
+                <c:pt idx="9">
+                  <c:v>43019</c:v>
+                </c:pt>
+                <c:pt idx="10">
+                  <c:v>43020</c:v>
+                </c:pt>
+                <c:pt idx="11">
+                  <c:v>43021</c:v>
+                </c:pt>
+                <c:pt idx="12">
+                  <c:v>43034</c:v>
+                </c:pt>
+                <c:pt idx="13">
+                  <c:v>43035</c:v>
+                </c:pt>
+                <c:pt idx="14">
+                  <c:v>43041</c:v>
+                </c:pt>
+                <c:pt idx="15">
+                  <c:v>43048</c:v>
+                </c:pt>
+                <c:pt idx="16">
+                  <c:v>43054</c:v>
+                </c:pt>
+                <c:pt idx="17">
+                  <c:v>43055</c:v>
+                </c:pt>
+                <c:pt idx="18">
+                  <c:v>43056</c:v>
+                </c:pt>
+                <c:pt idx="19">
+                  <c:v>43061</c:v>
+                </c:pt>
+                <c:pt idx="20">
+                  <c:v>43062</c:v>
+                </c:pt>
+                <c:pt idx="21">
+                  <c:v>43076</c:v>
+                </c:pt>
+                <c:pt idx="22">
+                  <c:v>43082</c:v>
+                </c:pt>
+              </c:numCache>
+            </c:numRef>
+          </c:cat>
+          <c:val>
+            <c:numRef>
+              <c:f>Folha1!$D$5:$D$27</c:f>
+              <c:numCache>
+                <c:formatCode>General</c:formatCode>
+                <c:ptCount val="23"/>
+                <c:pt idx="0">
+                  <c:v>1.5</c:v>
+                </c:pt>
+                <c:pt idx="1">
+                  <c:v>1.5</c:v>
+                </c:pt>
+                <c:pt idx="2">
+                  <c:v>2</c:v>
+                </c:pt>
+                <c:pt idx="3">
+                  <c:v>1.5</c:v>
+                </c:pt>
+                <c:pt idx="4">
+                  <c:v>1.5</c:v>
+                </c:pt>
+                <c:pt idx="5">
+                  <c:v>2</c:v>
+                </c:pt>
+                <c:pt idx="6">
+                  <c:v>1.5</c:v>
+                </c:pt>
+                <c:pt idx="7">
+                  <c:v>1.5</c:v>
+                </c:pt>
+                <c:pt idx="8">
+                  <c:v>2</c:v>
+                </c:pt>
+                <c:pt idx="9">
+                  <c:v>1.5</c:v>
+                </c:pt>
+                <c:pt idx="10">
+                  <c:v>1.5</c:v>
+                </c:pt>
+                <c:pt idx="11">
+                  <c:v>2</c:v>
+                </c:pt>
+                <c:pt idx="12">
+                  <c:v>1.5</c:v>
+                </c:pt>
+                <c:pt idx="13">
+                  <c:v>4</c:v>
+                </c:pt>
+                <c:pt idx="14">
+                  <c:v>1.5</c:v>
+                </c:pt>
+                <c:pt idx="15">
+                  <c:v>1.5</c:v>
+                </c:pt>
+                <c:pt idx="16">
+                  <c:v>1.5</c:v>
+                </c:pt>
+                <c:pt idx="17">
+                  <c:v>1.5</c:v>
+                </c:pt>
+                <c:pt idx="18">
+                  <c:v>2</c:v>
+                </c:pt>
+                <c:pt idx="19">
+                  <c:v>1.5</c:v>
+                </c:pt>
+                <c:pt idx="20">
+                  <c:v>2</c:v>
+                </c:pt>
+                <c:pt idx="21">
+                  <c:v>1.5</c:v>
+                </c:pt>
+                <c:pt idx="22">
+                  <c:v>1.5</c:v>
+                </c:pt>
+              </c:numCache>
+            </c:numRef>
+          </c:val>
+          <c:extLst>
+            <c:ext xmlns:c16="http://schemas.microsoft.com/office/drawing/2014/chart" uri="{C3380CC4-5D6E-409C-BE32-E72D297353CC}">
+              <c16:uniqueId val="{00000000-481A-4308-B7D6-99A0B7C0CF19}"/>
+            </c:ext>
+          </c:extLst>
+        </c:ser>
+        <c:dLbls>
+          <c:showLegendKey val="0"/>
+          <c:showVal val="0"/>
+          <c:showCatName val="0"/>
+          <c:showSerName val="0"/>
+          <c:showPercent val="0"/>
+          <c:showBubbleSize val="0"/>
+        </c:dLbls>
+        <c:gapWidth val="150"/>
+        <c:axId val="1704907023"/>
+        <c:axId val="1704914511"/>
+      </c:barChart>
+      <c:dateAx>
+        <c:axId val="1704907023"/>
+        <c:scaling>
+          <c:orientation val="minMax"/>
+        </c:scaling>
+        <c:delete val="0"/>
+        <c:axPos val="b"/>
+        <c:majorGridlines>
+          <c:spPr>
+            <a:ln w="9525" cap="flat" cmpd="sng" algn="ctr">
+              <a:solidFill>
+                <a:schemeClr val="tx1">
+                  <a:lumMod val="15000"/>
+                  <a:lumOff val="85000"/>
+                </a:schemeClr>
+              </a:solidFill>
+              <a:round/>
+            </a:ln>
+            <a:effectLst/>
+          </c:spPr>
+        </c:majorGridlines>
+        <c:title>
+          <c:tx>
+            <c:rich>
+              <a:bodyPr rot="0" spcFirstLastPara="1" vertOverflow="ellipsis" vert="horz" wrap="square" anchor="ctr" anchorCtr="1"/>
+              <a:lstStyle/>
+              <a:p>
+                <a:pPr>
+                  <a:defRPr sz="1050" b="1" i="0" u="none" strike="noStrike" kern="1200" baseline="0">
+                    <a:solidFill>
+                      <a:schemeClr val="tx1">
+                        <a:lumMod val="65000"/>
+                        <a:lumOff val="35000"/>
+                      </a:schemeClr>
+                    </a:solidFill>
+                    <a:latin typeface="Times New Roman" panose="02020603050405020304" pitchFamily="18" charset="0"/>
+                    <a:ea typeface="+mn-ea"/>
+                    <a:cs typeface="Times New Roman" panose="02020603050405020304" pitchFamily="18" charset="0"/>
+                  </a:defRPr>
+                </a:pPr>
+                <a:r>
+                  <a:rPr lang="pt-PT" sz="1050" b="1"/>
+                  <a:t>Dias</a:t>
+                </a:r>
+              </a:p>
+            </c:rich>
+          </c:tx>
+          <c:layout>
+            <c:manualLayout>
+              <c:xMode val="edge"/>
+              <c:yMode val="edge"/>
+              <c:x val="0.49975807022591662"/>
+              <c:y val="0.8105103075363298"/>
+            </c:manualLayout>
+          </c:layout>
+          <c:overlay val="0"/>
+          <c:spPr>
+            <a:noFill/>
+            <a:ln>
+              <a:noFill/>
+            </a:ln>
+            <a:effectLst/>
+          </c:spPr>
+          <c:txPr>
+            <a:bodyPr rot="0" spcFirstLastPara="1" vertOverflow="ellipsis" vert="horz" wrap="square" anchor="ctr" anchorCtr="1"/>
+            <a:lstStyle/>
+            <a:p>
+              <a:pPr>
+                <a:defRPr sz="1050" b="1" i="0" u="none" strike="noStrike" kern="1200" baseline="0">
+                  <a:solidFill>
+                    <a:schemeClr val="tx1">
+                      <a:lumMod val="65000"/>
+                      <a:lumOff val="35000"/>
+                    </a:schemeClr>
+                  </a:solidFill>
+                  <a:latin typeface="Times New Roman" panose="02020603050405020304" pitchFamily="18" charset="0"/>
+                  <a:ea typeface="+mn-ea"/>
+                  <a:cs typeface="Times New Roman" panose="02020603050405020304" pitchFamily="18" charset="0"/>
+                </a:defRPr>
+              </a:pPr>
+              <a:endParaRPr lang="pt-PT"/>
+            </a:p>
+          </c:txPr>
+        </c:title>
+        <c:numFmt formatCode="[$-816]d/mmm;@" sourceLinked="1"/>
+        <c:majorTickMark val="none"/>
+        <c:minorTickMark val="none"/>
+        <c:tickLblPos val="nextTo"/>
+        <c:spPr>
+          <a:noFill/>
+          <a:ln w="12700" cap="flat" cmpd="sng" algn="ctr">
+            <a:noFill/>
+            <a:round/>
+          </a:ln>
+          <a:effectLst/>
+        </c:spPr>
+        <c:txPr>
+          <a:bodyPr rot="-60000000" spcFirstLastPara="1" vertOverflow="ellipsis" vert="horz" wrap="square" anchor="ctr" anchorCtr="1"/>
+          <a:lstStyle/>
+          <a:p>
+            <a:pPr>
+              <a:defRPr sz="900" b="0" i="0" u="none" strike="noStrike" kern="1200" baseline="0">
+                <a:solidFill>
+                  <a:schemeClr val="tx1">
+                    <a:lumMod val="65000"/>
+                    <a:lumOff val="35000"/>
+                  </a:schemeClr>
+                </a:solidFill>
+                <a:latin typeface="Times New Roman" panose="02020603050405020304" pitchFamily="18" charset="0"/>
+                <a:ea typeface="+mn-ea"/>
+                <a:cs typeface="Times New Roman" panose="02020603050405020304" pitchFamily="18" charset="0"/>
+              </a:defRPr>
+            </a:pPr>
+            <a:endParaRPr lang="pt-PT"/>
+          </a:p>
+        </c:txPr>
+        <c:crossAx val="1704914511"/>
+        <c:crossesAt val="0"/>
+        <c:auto val="1"/>
+        <c:lblOffset val="100"/>
+        <c:baseTimeUnit val="days"/>
+      </c:dateAx>
+      <c:valAx>
+        <c:axId val="1704914511"/>
+        <c:scaling>
+          <c:orientation val="minMax"/>
+          <c:min val="1"/>
+        </c:scaling>
+        <c:delete val="0"/>
+        <c:axPos val="l"/>
+        <c:majorGridlines>
+          <c:spPr>
+            <a:ln w="9525" cap="flat" cmpd="sng" algn="ctr">
+              <a:solidFill>
+                <a:schemeClr val="tx1">
+                  <a:lumMod val="15000"/>
+                  <a:lumOff val="85000"/>
+                </a:schemeClr>
+              </a:solidFill>
+              <a:round/>
+            </a:ln>
+            <a:effectLst/>
+          </c:spPr>
+        </c:majorGridlines>
+        <c:title>
+          <c:tx>
+            <c:rich>
+              <a:bodyPr rot="-5400000" spcFirstLastPara="1" vertOverflow="ellipsis" vert="horz" wrap="square" anchor="ctr" anchorCtr="1"/>
+              <a:lstStyle/>
+              <a:p>
+                <a:pPr>
+                  <a:defRPr sz="1050" b="1" i="0" u="none" strike="noStrike" kern="1200" baseline="0">
+                    <a:solidFill>
+                      <a:schemeClr val="tx1">
+                        <a:lumMod val="65000"/>
+                        <a:lumOff val="35000"/>
+                      </a:schemeClr>
+                    </a:solidFill>
+                    <a:latin typeface="Times New Roman" panose="02020603050405020304" pitchFamily="18" charset="0"/>
+                    <a:ea typeface="+mn-ea"/>
+                    <a:cs typeface="Times New Roman" panose="02020603050405020304" pitchFamily="18" charset="0"/>
+                  </a:defRPr>
+                </a:pPr>
+                <a:r>
+                  <a:rPr lang="pt-PT" sz="1050" b="1"/>
+                  <a:t>Horas despendidas</a:t>
+                </a:r>
+              </a:p>
+            </c:rich>
+          </c:tx>
+          <c:layout>
+            <c:manualLayout>
+              <c:xMode val="edge"/>
+              <c:yMode val="edge"/>
+              <c:x val="4.3600083756509585E-3"/>
+              <c:y val="0.28463755312100014"/>
+            </c:manualLayout>
+          </c:layout>
+          <c:overlay val="0"/>
+          <c:spPr>
+            <a:noFill/>
+            <a:ln>
+              <a:noFill/>
+            </a:ln>
+            <a:effectLst/>
+          </c:spPr>
+          <c:txPr>
+            <a:bodyPr rot="-5400000" spcFirstLastPara="1" vertOverflow="ellipsis" vert="horz" wrap="square" anchor="ctr" anchorCtr="1"/>
+            <a:lstStyle/>
+            <a:p>
+              <a:pPr>
+                <a:defRPr sz="1050" b="1" i="0" u="none" strike="noStrike" kern="1200" baseline="0">
+                  <a:solidFill>
+                    <a:schemeClr val="tx1">
+                      <a:lumMod val="65000"/>
+                      <a:lumOff val="35000"/>
+                    </a:schemeClr>
+                  </a:solidFill>
+                  <a:latin typeface="Times New Roman" panose="02020603050405020304" pitchFamily="18" charset="0"/>
+                  <a:ea typeface="+mn-ea"/>
+                  <a:cs typeface="Times New Roman" panose="02020603050405020304" pitchFamily="18" charset="0"/>
+                </a:defRPr>
+              </a:pPr>
+              <a:endParaRPr lang="pt-PT"/>
+            </a:p>
+          </c:txPr>
+        </c:title>
+        <c:numFmt formatCode="General" sourceLinked="1"/>
+        <c:majorTickMark val="none"/>
+        <c:minorTickMark val="none"/>
+        <c:tickLblPos val="nextTo"/>
+        <c:spPr>
+          <a:noFill/>
+          <a:ln>
+            <a:noFill/>
+          </a:ln>
+          <a:effectLst/>
+        </c:spPr>
+        <c:txPr>
+          <a:bodyPr rot="-60000000" spcFirstLastPara="1" vertOverflow="ellipsis" vert="horz" wrap="square" anchor="ctr" anchorCtr="1"/>
+          <a:lstStyle/>
+          <a:p>
+            <a:pPr>
+              <a:defRPr sz="900" b="0" i="0" u="none" strike="noStrike" kern="1200" baseline="0">
+                <a:solidFill>
+                  <a:schemeClr val="tx1">
+                    <a:lumMod val="65000"/>
+                    <a:lumOff val="35000"/>
+                  </a:schemeClr>
+                </a:solidFill>
+                <a:latin typeface="Times New Roman" panose="02020603050405020304" pitchFamily="18" charset="0"/>
+                <a:ea typeface="+mn-ea"/>
+                <a:cs typeface="Times New Roman" panose="02020603050405020304" pitchFamily="18" charset="0"/>
+              </a:defRPr>
+            </a:pPr>
+            <a:endParaRPr lang="pt-PT"/>
+          </a:p>
+        </c:txPr>
+        <c:crossAx val="1704907023"/>
+        <c:crosses val="autoZero"/>
+        <c:crossBetween val="between"/>
+      </c:valAx>
+      <c:spPr>
+        <a:noFill/>
+        <a:ln>
+          <a:noFill/>
+        </a:ln>
+        <a:effectLst/>
+      </c:spPr>
+    </c:plotArea>
+    <c:plotVisOnly val="1"/>
+    <c:dispBlanksAs val="zero"/>
+    <c:showDLblsOverMax val="0"/>
+  </c:chart>
+  <c:spPr>
+    <a:solidFill>
+      <a:schemeClr val="bg1"/>
+    </a:solidFill>
+    <a:ln w="9525" cap="flat" cmpd="sng" algn="ctr">
+      <a:noFill/>
+      <a:round/>
+    </a:ln>
+    <a:effectLst/>
+  </c:spPr>
+  <c:txPr>
+    <a:bodyPr/>
+    <a:lstStyle/>
+    <a:p>
+      <a:pPr>
+        <a:defRPr>
+          <a:latin typeface="Times New Roman" panose="02020603050405020304" pitchFamily="18" charset="0"/>
+          <a:cs typeface="Times New Roman" panose="02020603050405020304" pitchFamily="18" charset="0"/>
+        </a:defRPr>
+      </a:pPr>
+      <a:endParaRPr lang="pt-PT"/>
+    </a:p>
+  </c:txPr>
+  <c:externalData r:id="rId3">
+    <c:autoUpdate val="0"/>
+  </c:externalData>
+</c:chartSpace>
+</file>
+
+<file path=word/charts/chart2.xml><?xml version="1.0" encoding="utf-8"?>
+<c:chartSpace xmlns:c="http://schemas.openxmlformats.org/drawingml/2006/chart" xmlns:a="http://schemas.openxmlformats.org/drawingml/2006/main" xmlns:r="http://schemas.openxmlformats.org/officeDocument/2006/relationships" xmlns:c16r2="http://schemas.microsoft.com/office/drawing/2015/06/chart">
+  <c:date1904 val="0"/>
+  <c:lang val="pt-PT"/>
+  <c:roundedCorners val="0"/>
+  <mc:AlternateContent xmlns:mc="http://schemas.openxmlformats.org/markup-compatibility/2006">
+    <mc:Choice xmlns:c14="http://schemas.microsoft.com/office/drawing/2007/8/2/chart" Requires="c14">
+      <c14:style val="102"/>
+    </mc:Choice>
+    <mc:Fallback>
+      <c:style val="2"/>
+    </mc:Fallback>
+  </mc:AlternateContent>
+  <c:chart>
+    <c:title>
+      <c:tx>
+        <c:rich>
+          <a:bodyPr rot="0" spcFirstLastPara="1" vertOverflow="ellipsis" vert="horz" wrap="square" anchor="ctr" anchorCtr="1"/>
+          <a:lstStyle/>
+          <a:p>
+            <a:pPr>
+              <a:defRPr sz="1600" b="1" i="0" u="none" strike="noStrike" kern="1200" baseline="0">
+                <a:solidFill>
+                  <a:schemeClr val="tx1">
+                    <a:lumMod val="65000"/>
+                    <a:lumOff val="35000"/>
+                  </a:schemeClr>
+                </a:solidFill>
+                <a:latin typeface="Times New Roman" panose="02020603050405020304" pitchFamily="18" charset="0"/>
+                <a:ea typeface="+mn-ea"/>
+                <a:cs typeface="Times New Roman" panose="02020603050405020304" pitchFamily="18" charset="0"/>
+              </a:defRPr>
+            </a:pPr>
+            <a:r>
+              <a:rPr lang="pt-PT"/>
+              <a:t>Projeto Trails4Health</a:t>
+            </a:r>
+          </a:p>
+        </c:rich>
+      </c:tx>
+      <c:layout>
+        <c:manualLayout>
+          <c:xMode val="edge"/>
+          <c:yMode val="edge"/>
+          <c:x val="0.36151679559259164"/>
+          <c:y val="2.5206952480904248E-2"/>
+        </c:manualLayout>
+      </c:layout>
+      <c:overlay val="0"/>
+      <c:spPr>
+        <a:noFill/>
+        <a:ln>
+          <a:noFill/>
+        </a:ln>
+        <a:effectLst/>
+      </c:spPr>
+      <c:txPr>
+        <a:bodyPr rot="0" spcFirstLastPara="1" vertOverflow="ellipsis" vert="horz" wrap="square" anchor="ctr" anchorCtr="1"/>
+        <a:lstStyle/>
+        <a:p>
+          <a:pPr>
+            <a:defRPr sz="1600" b="1" i="0" u="none" strike="noStrike" kern="1200" baseline="0">
+              <a:solidFill>
+                <a:schemeClr val="tx1">
+                  <a:lumMod val="65000"/>
+                  <a:lumOff val="35000"/>
+                </a:schemeClr>
+              </a:solidFill>
+              <a:latin typeface="Times New Roman" panose="02020603050405020304" pitchFamily="18" charset="0"/>
+              <a:ea typeface="+mn-ea"/>
+              <a:cs typeface="Times New Roman" panose="02020603050405020304" pitchFamily="18" charset="0"/>
+            </a:defRPr>
+          </a:pPr>
+          <a:endParaRPr lang="pt-PT"/>
+        </a:p>
+      </c:txPr>
+    </c:title>
+    <c:autoTitleDeleted val="0"/>
+    <c:plotArea>
+      <c:layout>
+        <c:manualLayout>
+          <c:layoutTarget val="inner"/>
+          <c:xMode val="edge"/>
+          <c:yMode val="edge"/>
+          <c:x val="6.9503401385331232E-2"/>
+          <c:y val="0.18718948392163978"/>
+          <c:w val="0.91100547646722319"/>
+          <c:h val="0.56145071584512374"/>
+        </c:manualLayout>
+      </c:layout>
+      <c:barChart>
+        <c:barDir val="col"/>
+        <c:grouping val="clustered"/>
+        <c:varyColors val="0"/>
+        <c:ser>
+          <c:idx val="0"/>
+          <c:order val="0"/>
+          <c:spPr>
+            <a:gradFill rotWithShape="1">
+              <a:gsLst>
+                <a:gs pos="0">
+                  <a:schemeClr val="accent1">
+                    <a:satMod val="103000"/>
+                    <a:lumMod val="102000"/>
+                    <a:tint val="94000"/>
+                  </a:schemeClr>
+                </a:gs>
+                <a:gs pos="50000">
+                  <a:schemeClr val="accent1">
+                    <a:satMod val="110000"/>
+                    <a:lumMod val="100000"/>
+                    <a:shade val="100000"/>
+                  </a:schemeClr>
+                </a:gs>
+                <a:gs pos="100000">
+                  <a:schemeClr val="accent1">
+                    <a:lumMod val="99000"/>
+                    <a:satMod val="120000"/>
+                    <a:shade val="78000"/>
+                  </a:schemeClr>
+                </a:gs>
+              </a:gsLst>
+              <a:lin ang="5400000" scaled="0"/>
+            </a:gradFill>
+            <a:ln>
+              <a:noFill/>
+            </a:ln>
+            <a:effectLst>
+              <a:outerShdw blurRad="57150" dist="19050" dir="5400000" algn="ctr" rotWithShape="0">
+                <a:srgbClr val="000000">
+                  <a:alpha val="63000"/>
+                </a:srgbClr>
+              </a:outerShdw>
+            </a:effectLst>
+          </c:spPr>
+          <c:invertIfNegative val="0"/>
+          <c:cat>
+            <c:numRef>
+              <c:f>Folha1!$G$5:$G$27</c:f>
+              <c:numCache>
+                <c:formatCode>[$-816]d/mmm;@</c:formatCode>
+                <c:ptCount val="23"/>
+                <c:pt idx="0">
+                  <c:v>43033</c:v>
+                </c:pt>
+                <c:pt idx="1">
+                  <c:v>43038</c:v>
+                </c:pt>
+                <c:pt idx="2">
+                  <c:v>43041</c:v>
+                </c:pt>
+                <c:pt idx="3">
+                  <c:v>43043</c:v>
+                </c:pt>
+                <c:pt idx="4">
+                  <c:v>43044</c:v>
+                </c:pt>
+                <c:pt idx="5">
+                  <c:v>43049</c:v>
+                </c:pt>
+                <c:pt idx="6">
+                  <c:v>43053</c:v>
+                </c:pt>
+                <c:pt idx="7">
+                  <c:v>43061</c:v>
+                </c:pt>
+                <c:pt idx="8">
+                  <c:v>43062</c:v>
+                </c:pt>
+                <c:pt idx="9">
+                  <c:v>43063</c:v>
+                </c:pt>
+                <c:pt idx="10">
+                  <c:v>43068</c:v>
+                </c:pt>
+                <c:pt idx="11">
+                  <c:v>43075</c:v>
+                </c:pt>
+                <c:pt idx="12">
+                  <c:v>43082</c:v>
+                </c:pt>
+                <c:pt idx="13">
+                  <c:v>43083</c:v>
+                </c:pt>
+                <c:pt idx="14">
+                  <c:v>43104</c:v>
+                </c:pt>
+                <c:pt idx="15">
+                  <c:v>43110</c:v>
+                </c:pt>
+                <c:pt idx="16">
+                  <c:v>43111</c:v>
+                </c:pt>
+                <c:pt idx="17">
+                  <c:v>43112</c:v>
+                </c:pt>
+                <c:pt idx="18">
+                  <c:v>43113</c:v>
+                </c:pt>
+                <c:pt idx="19">
+                  <c:v>43114</c:v>
+                </c:pt>
+                <c:pt idx="20">
+                  <c:v>43115</c:v>
+                </c:pt>
+                <c:pt idx="21">
+                  <c:v>43117</c:v>
+                </c:pt>
+                <c:pt idx="22">
+                  <c:v>43118</c:v>
+                </c:pt>
+              </c:numCache>
+            </c:numRef>
+          </c:cat>
+          <c:val>
+            <c:numRef>
+              <c:f>Folha1!$H$5:$H$27</c:f>
+              <c:numCache>
+                <c:formatCode>General</c:formatCode>
+                <c:ptCount val="23"/>
+                <c:pt idx="0">
+                  <c:v>1.5</c:v>
+                </c:pt>
+                <c:pt idx="1">
+                  <c:v>1.5</c:v>
+                </c:pt>
+                <c:pt idx="2">
+                  <c:v>3</c:v>
+                </c:pt>
+                <c:pt idx="3">
+                  <c:v>4</c:v>
+                </c:pt>
+                <c:pt idx="4">
+                  <c:v>2</c:v>
+                </c:pt>
+                <c:pt idx="5">
+                  <c:v>2</c:v>
+                </c:pt>
+                <c:pt idx="6">
+                  <c:v>1</c:v>
+                </c:pt>
+                <c:pt idx="7">
+                  <c:v>5.5</c:v>
+                </c:pt>
+                <c:pt idx="8">
+                  <c:v>7</c:v>
+                </c:pt>
+                <c:pt idx="9">
+                  <c:v>0.5</c:v>
+                </c:pt>
+                <c:pt idx="10">
+                  <c:v>2</c:v>
+                </c:pt>
+                <c:pt idx="11">
+                  <c:v>2</c:v>
+                </c:pt>
+                <c:pt idx="12">
+                  <c:v>1.5</c:v>
+                </c:pt>
+                <c:pt idx="13">
+                  <c:v>1.5</c:v>
+                </c:pt>
+                <c:pt idx="14">
+                  <c:v>3.5</c:v>
+                </c:pt>
+                <c:pt idx="15">
+                  <c:v>3.5</c:v>
+                </c:pt>
+                <c:pt idx="16">
+                  <c:v>1.5</c:v>
+                </c:pt>
+                <c:pt idx="17">
+                  <c:v>6</c:v>
+                </c:pt>
+                <c:pt idx="18">
+                  <c:v>2.5</c:v>
+                </c:pt>
+                <c:pt idx="19">
+                  <c:v>3</c:v>
+                </c:pt>
+                <c:pt idx="20">
+                  <c:v>3</c:v>
+                </c:pt>
+                <c:pt idx="21">
+                  <c:v>6</c:v>
+                </c:pt>
+                <c:pt idx="22">
+                  <c:v>1</c:v>
+                </c:pt>
+              </c:numCache>
+            </c:numRef>
+          </c:val>
+          <c:extLst>
+            <c:ext xmlns:c16="http://schemas.microsoft.com/office/drawing/2014/chart" uri="{C3380CC4-5D6E-409C-BE32-E72D297353CC}">
+              <c16:uniqueId val="{00000000-2B7B-4F03-A051-CFF574AFE4C8}"/>
+            </c:ext>
+          </c:extLst>
+        </c:ser>
+        <c:dLbls>
+          <c:showLegendKey val="0"/>
+          <c:showVal val="0"/>
+          <c:showCatName val="0"/>
+          <c:showSerName val="0"/>
+          <c:showPercent val="0"/>
+          <c:showBubbleSize val="0"/>
+        </c:dLbls>
+        <c:gapWidth val="150"/>
+        <c:axId val="1704907023"/>
+        <c:axId val="1704914511"/>
+      </c:barChart>
+      <c:dateAx>
+        <c:axId val="1704907023"/>
+        <c:scaling>
+          <c:orientation val="minMax"/>
+        </c:scaling>
+        <c:delete val="0"/>
+        <c:axPos val="b"/>
+        <c:majorGridlines>
+          <c:spPr>
+            <a:ln w="9525" cap="flat" cmpd="sng" algn="ctr">
+              <a:solidFill>
+                <a:schemeClr val="tx1">
+                  <a:lumMod val="15000"/>
+                  <a:lumOff val="85000"/>
+                </a:schemeClr>
+              </a:solidFill>
+              <a:round/>
+            </a:ln>
+            <a:effectLst/>
+          </c:spPr>
+        </c:majorGridlines>
+        <c:title>
+          <c:tx>
+            <c:rich>
+              <a:bodyPr rot="0" spcFirstLastPara="1" vertOverflow="ellipsis" vert="horz" wrap="square" anchor="ctr" anchorCtr="1"/>
+              <a:lstStyle/>
+              <a:p>
+                <a:pPr>
+                  <a:defRPr sz="1050" b="1" i="0" u="none" strike="noStrike" kern="1200" baseline="0">
+                    <a:solidFill>
+                      <a:schemeClr val="tx1">
+                        <a:lumMod val="65000"/>
+                        <a:lumOff val="35000"/>
+                      </a:schemeClr>
+                    </a:solidFill>
+                    <a:latin typeface="Times New Roman" panose="02020603050405020304" pitchFamily="18" charset="0"/>
+                    <a:ea typeface="+mn-ea"/>
+                    <a:cs typeface="Times New Roman" panose="02020603050405020304" pitchFamily="18" charset="0"/>
+                  </a:defRPr>
+                </a:pPr>
+                <a:r>
+                  <a:rPr lang="pt-PT" sz="1050" b="1"/>
+                  <a:t>Dias</a:t>
+                </a:r>
+              </a:p>
+            </c:rich>
+          </c:tx>
+          <c:layout>
+            <c:manualLayout>
+              <c:xMode val="edge"/>
+              <c:yMode val="edge"/>
+              <c:x val="0.46101141568317378"/>
+              <c:y val="0.84294369208838194"/>
+            </c:manualLayout>
+          </c:layout>
+          <c:overlay val="0"/>
+          <c:spPr>
+            <a:noFill/>
+            <a:ln>
+              <a:noFill/>
+            </a:ln>
+            <a:effectLst/>
+          </c:spPr>
+          <c:txPr>
+            <a:bodyPr rot="0" spcFirstLastPara="1" vertOverflow="ellipsis" vert="horz" wrap="square" anchor="ctr" anchorCtr="1"/>
+            <a:lstStyle/>
+            <a:p>
+              <a:pPr>
+                <a:defRPr sz="1050" b="1" i="0" u="none" strike="noStrike" kern="1200" baseline="0">
+                  <a:solidFill>
+                    <a:schemeClr val="tx1">
+                      <a:lumMod val="65000"/>
+                      <a:lumOff val="35000"/>
+                    </a:schemeClr>
+                  </a:solidFill>
+                  <a:latin typeface="Times New Roman" panose="02020603050405020304" pitchFamily="18" charset="0"/>
+                  <a:ea typeface="+mn-ea"/>
+                  <a:cs typeface="Times New Roman" panose="02020603050405020304" pitchFamily="18" charset="0"/>
+                </a:defRPr>
+              </a:pPr>
+              <a:endParaRPr lang="pt-PT"/>
+            </a:p>
+          </c:txPr>
+        </c:title>
+        <c:numFmt formatCode="[$-816]d/mmm;@" sourceLinked="1"/>
+        <c:majorTickMark val="none"/>
+        <c:minorTickMark val="none"/>
+        <c:tickLblPos val="nextTo"/>
+        <c:spPr>
+          <a:noFill/>
+          <a:ln w="12700" cap="flat" cmpd="sng" algn="ctr">
+            <a:noFill/>
+            <a:round/>
+          </a:ln>
+          <a:effectLst/>
+        </c:spPr>
+        <c:txPr>
+          <a:bodyPr rot="-60000000" spcFirstLastPara="1" vertOverflow="ellipsis" vert="horz" wrap="square" anchor="ctr" anchorCtr="1"/>
+          <a:lstStyle/>
+          <a:p>
+            <a:pPr>
+              <a:defRPr sz="900" b="0" i="0" u="none" strike="noStrike" kern="1200" baseline="0">
+                <a:solidFill>
+                  <a:schemeClr val="tx1">
+                    <a:lumMod val="65000"/>
+                    <a:lumOff val="35000"/>
+                  </a:schemeClr>
+                </a:solidFill>
+                <a:latin typeface="Times New Roman" panose="02020603050405020304" pitchFamily="18" charset="0"/>
+                <a:ea typeface="+mn-ea"/>
+                <a:cs typeface="Times New Roman" panose="02020603050405020304" pitchFamily="18" charset="0"/>
+              </a:defRPr>
+            </a:pPr>
+            <a:endParaRPr lang="pt-PT"/>
+          </a:p>
+        </c:txPr>
+        <c:crossAx val="1704914511"/>
+        <c:crossesAt val="0"/>
+        <c:auto val="1"/>
+        <c:lblOffset val="100"/>
+        <c:baseTimeUnit val="days"/>
+      </c:dateAx>
+      <c:valAx>
+        <c:axId val="1704914511"/>
+        <c:scaling>
+          <c:orientation val="minMax"/>
+          <c:min val="1"/>
+        </c:scaling>
+        <c:delete val="0"/>
+        <c:axPos val="l"/>
+        <c:majorGridlines>
+          <c:spPr>
+            <a:ln w="9525" cap="flat" cmpd="sng" algn="ctr">
+              <a:solidFill>
+                <a:schemeClr val="tx1">
+                  <a:lumMod val="15000"/>
+                  <a:lumOff val="85000"/>
+                </a:schemeClr>
+              </a:solidFill>
+              <a:round/>
+            </a:ln>
+            <a:effectLst/>
+          </c:spPr>
+        </c:majorGridlines>
+        <c:title>
+          <c:tx>
+            <c:rich>
+              <a:bodyPr rot="-5400000" spcFirstLastPara="1" vertOverflow="ellipsis" vert="horz" wrap="square" anchor="ctr" anchorCtr="1"/>
+              <a:lstStyle/>
+              <a:p>
+                <a:pPr>
+                  <a:defRPr sz="1050" b="1" i="0" u="none" strike="noStrike" kern="1200" baseline="0">
+                    <a:solidFill>
+                      <a:schemeClr val="tx1">
+                        <a:lumMod val="65000"/>
+                        <a:lumOff val="35000"/>
+                      </a:schemeClr>
+                    </a:solidFill>
+                    <a:latin typeface="Times New Roman" panose="02020603050405020304" pitchFamily="18" charset="0"/>
+                    <a:ea typeface="+mn-ea"/>
+                    <a:cs typeface="Times New Roman" panose="02020603050405020304" pitchFamily="18" charset="0"/>
+                  </a:defRPr>
+                </a:pPr>
+                <a:r>
+                  <a:rPr lang="pt-PT" sz="1050" b="1"/>
+                  <a:t>Horas despendidas</a:t>
+                </a:r>
+              </a:p>
+            </c:rich>
+          </c:tx>
+          <c:layout>
+            <c:manualLayout>
+              <c:xMode val="edge"/>
+              <c:yMode val="edge"/>
+              <c:x val="8.186352920600333E-3"/>
+              <c:y val="0.30202883584669526"/>
+            </c:manualLayout>
+          </c:layout>
+          <c:overlay val="0"/>
+          <c:spPr>
+            <a:noFill/>
+            <a:ln>
+              <a:noFill/>
+            </a:ln>
+            <a:effectLst/>
+          </c:spPr>
+          <c:txPr>
+            <a:bodyPr rot="-5400000" spcFirstLastPara="1" vertOverflow="ellipsis" vert="horz" wrap="square" anchor="ctr" anchorCtr="1"/>
+            <a:lstStyle/>
+            <a:p>
+              <a:pPr>
+                <a:defRPr sz="1050" b="1" i="0" u="none" strike="noStrike" kern="1200" baseline="0">
+                  <a:solidFill>
+                    <a:schemeClr val="tx1">
+                      <a:lumMod val="65000"/>
+                      <a:lumOff val="35000"/>
+                    </a:schemeClr>
+                  </a:solidFill>
+                  <a:latin typeface="Times New Roman" panose="02020603050405020304" pitchFamily="18" charset="0"/>
+                  <a:ea typeface="+mn-ea"/>
+                  <a:cs typeface="Times New Roman" panose="02020603050405020304" pitchFamily="18" charset="0"/>
+                </a:defRPr>
+              </a:pPr>
+              <a:endParaRPr lang="pt-PT"/>
+            </a:p>
+          </c:txPr>
+        </c:title>
+        <c:numFmt formatCode="General" sourceLinked="1"/>
+        <c:majorTickMark val="none"/>
+        <c:minorTickMark val="none"/>
+        <c:tickLblPos val="nextTo"/>
+        <c:spPr>
+          <a:noFill/>
+          <a:ln>
+            <a:noFill/>
+          </a:ln>
+          <a:effectLst/>
+        </c:spPr>
+        <c:txPr>
+          <a:bodyPr rot="-60000000" spcFirstLastPara="1" vertOverflow="ellipsis" vert="horz" wrap="square" anchor="ctr" anchorCtr="1"/>
+          <a:lstStyle/>
+          <a:p>
+            <a:pPr>
+              <a:defRPr sz="900" b="0" i="0" u="none" strike="noStrike" kern="1200" baseline="0">
+                <a:solidFill>
+                  <a:schemeClr val="tx1">
+                    <a:lumMod val="65000"/>
+                    <a:lumOff val="35000"/>
+                  </a:schemeClr>
+                </a:solidFill>
+                <a:latin typeface="Times New Roman" panose="02020603050405020304" pitchFamily="18" charset="0"/>
+                <a:ea typeface="+mn-ea"/>
+                <a:cs typeface="Times New Roman" panose="02020603050405020304" pitchFamily="18" charset="0"/>
+              </a:defRPr>
+            </a:pPr>
+            <a:endParaRPr lang="pt-PT"/>
+          </a:p>
+        </c:txPr>
+        <c:crossAx val="1704907023"/>
+        <c:crosses val="autoZero"/>
+        <c:crossBetween val="between"/>
+      </c:valAx>
+      <c:spPr>
+        <a:noFill/>
+        <a:ln>
+          <a:noFill/>
+        </a:ln>
+        <a:effectLst/>
+      </c:spPr>
+    </c:plotArea>
+    <c:plotVisOnly val="1"/>
+    <c:dispBlanksAs val="zero"/>
+    <c:showDLblsOverMax val="0"/>
+  </c:chart>
+  <c:spPr>
+    <a:solidFill>
+      <a:schemeClr val="bg1"/>
+    </a:solidFill>
+    <a:ln w="9525" cap="flat" cmpd="sng" algn="ctr">
+      <a:noFill/>
+      <a:round/>
+    </a:ln>
+    <a:effectLst/>
+  </c:spPr>
+  <c:txPr>
+    <a:bodyPr/>
+    <a:lstStyle/>
+    <a:p>
+      <a:pPr>
+        <a:defRPr>
+          <a:latin typeface="Times New Roman" panose="02020603050405020304" pitchFamily="18" charset="0"/>
+          <a:cs typeface="Times New Roman" panose="02020603050405020304" pitchFamily="18" charset="0"/>
+        </a:defRPr>
+      </a:pPr>
+      <a:endParaRPr lang="pt-PT"/>
+    </a:p>
+  </c:txPr>
+  <c:externalData r:id="rId3">
+    <c:autoUpdate val="0"/>
+  </c:externalData>
+</c:chartSpace>
+</file>
+
+<file path=word/charts/colors1.xml><?xml version="1.0" encoding="utf-8"?>
+<cs:colorStyle xmlns:cs="http://schemas.microsoft.com/office/drawing/2012/chartStyle" xmlns:a="http://schemas.openxmlformats.org/drawingml/2006/main" meth="cycle" id="10">
+  <a:schemeClr val="accent1"/>
+  <a:schemeClr val="accent2"/>
+  <a:schemeClr val="accent3"/>
+  <a:schemeClr val="accent4"/>
+  <a:schemeClr val="accent5"/>
+  <a:schemeClr val="accent6"/>
+  <cs:variation/>
+  <cs:variation>
+    <a:lumMod val="60000"/>
+  </cs:variation>
+  <cs:variation>
+    <a:lumMod val="80000"/>
+    <a:lumOff val="20000"/>
+  </cs:variation>
+  <cs:variation>
+    <a:lumMod val="80000"/>
+  </cs:variation>
+  <cs:variation>
+    <a:lumMod val="60000"/>
+    <a:lumOff val="40000"/>
+  </cs:variation>
+  <cs:variation>
+    <a:lumMod val="50000"/>
+  </cs:variation>
+  <cs:variation>
+    <a:lumMod val="70000"/>
+    <a:lumOff val="30000"/>
+  </cs:variation>
+  <cs:variation>
+    <a:lumMod val="70000"/>
+  </cs:variation>
+  <cs:variation>
+    <a:lumMod val="50000"/>
+    <a:lumOff val="50000"/>
+  </cs:variation>
+</cs:colorStyle>
+</file>
+
+<file path=word/charts/colors2.xml><?xml version="1.0" encoding="utf-8"?>
+<cs:colorStyle xmlns:cs="http://schemas.microsoft.com/office/drawing/2012/chartStyle" xmlns:a="http://schemas.openxmlformats.org/drawingml/2006/main" meth="cycle" id="10">
+  <a:schemeClr val="accent1"/>
+  <a:schemeClr val="accent2"/>
+  <a:schemeClr val="accent3"/>
+  <a:schemeClr val="accent4"/>
+  <a:schemeClr val="accent5"/>
+  <a:schemeClr val="accent6"/>
+  <cs:variation/>
+  <cs:variation>
+    <a:lumMod val="60000"/>
+  </cs:variation>
+  <cs:variation>
+    <a:lumMod val="80000"/>
+    <a:lumOff val="20000"/>
+  </cs:variation>
+  <cs:variation>
+    <a:lumMod val="80000"/>
+  </cs:variation>
+  <cs:variation>
+    <a:lumMod val="60000"/>
+    <a:lumOff val="40000"/>
+  </cs:variation>
+  <cs:variation>
+    <a:lumMod val="50000"/>
+  </cs:variation>
+  <cs:variation>
+    <a:lumMod val="70000"/>
+    <a:lumOff val="30000"/>
+  </cs:variation>
+  <cs:variation>
+    <a:lumMod val="70000"/>
+  </cs:variation>
+  <cs:variation>
+    <a:lumMod val="50000"/>
+    <a:lumOff val="50000"/>
+  </cs:variation>
+</cs:colorStyle>
+</file>
+
+<file path=word/charts/style1.xml><?xml version="1.0" encoding="utf-8"?>
+<cs:chartStyle xmlns:cs="http://schemas.microsoft.com/office/drawing/2012/chartStyle" xmlns:a="http://schemas.openxmlformats.org/drawingml/2006/main" id="343">
+  <cs:axisTitle>
+    <cs:lnRef idx="0"/>
+    <cs:fillRef idx="0"/>
+    <cs:effectRef idx="0"/>
+    <cs:fontRef idx="minor">
+      <a:schemeClr val="tx1">
+        <a:lumMod val="65000"/>
+        <a:lumOff val="35000"/>
+      </a:schemeClr>
+    </cs:fontRef>
+    <cs:defRPr sz="900" kern="1200"/>
+  </cs:axisTitle>
+  <cs:categoryAxis>
+    <cs:lnRef idx="0"/>
+    <cs:fillRef idx="0"/>
+    <cs:effectRef idx="0"/>
+    <cs:fontRef idx="minor">
+      <a:schemeClr val="tx1">
+        <a:lumMod val="65000"/>
+        <a:lumOff val="35000"/>
+      </a:schemeClr>
+    </cs:fontRef>
+    <cs:spPr>
+      <a:ln w="12700" cap="flat" cmpd="sng" algn="ctr">
+        <a:solidFill>
+          <a:schemeClr val="tx1">
+            <a:lumMod val="15000"/>
+            <a:lumOff val="85000"/>
+          </a:schemeClr>
+        </a:solidFill>
+        <a:round/>
+      </a:ln>
+    </cs:spPr>
+    <cs:defRPr sz="900" kern="1200"/>
+  </cs:categoryAxis>
+  <cs:chartArea mods="allowNoFillOverride allowNoLineOverride">
+    <cs:lnRef idx="0"/>
+    <cs:fillRef idx="0"/>
+    <cs:effectRef idx="0"/>
+    <cs:fontRef idx="minor">
+      <a:schemeClr val="tx2"/>
+    </cs:fontRef>
+    <cs:spPr>
+      <a:solidFill>
+        <a:schemeClr val="bg1"/>
+      </a:solidFill>
+      <a:ln w="9525" cap="flat" cmpd="sng" algn="ctr">
+        <a:solidFill>
+          <a:schemeClr val="tx1">
+            <a:lumMod val="15000"/>
+            <a:lumOff val="85000"/>
+          </a:schemeClr>
+        </a:solidFill>
+        <a:round/>
+      </a:ln>
+    </cs:spPr>
+    <cs:defRPr sz="900" kern="1200"/>
+  </cs:chartArea>
+  <cs:dataLabel>
+    <cs:lnRef idx="0"/>
+    <cs:fillRef idx="0"/>
+    <cs:effectRef idx="0"/>
+    <cs:fontRef idx="minor">
+      <a:schemeClr val="tx1">
+        <a:lumMod val="75000"/>
+        <a:lumOff val="25000"/>
+      </a:schemeClr>
+    </cs:fontRef>
+    <cs:defRPr sz="900" kern="1200"/>
+  </cs:dataLabel>
+  <cs:dataLabelCallout>
+    <cs:lnRef idx="0"/>
+    <cs:fillRef idx="0"/>
+    <cs:effectRef idx="0"/>
+    <cs:fontRef idx="minor">
+      <a:schemeClr val="dk1">
+        <a:lumMod val="65000"/>
+        <a:lumOff val="35000"/>
+      </a:schemeClr>
+    </cs:fontRef>
+    <cs:spPr>
+      <a:solidFill>
+        <a:schemeClr val="lt1"/>
+      </a:solidFill>
+      <a:ln>
+        <a:solidFill>
+          <a:schemeClr val="dk1">
+            <a:lumMod val="25000"/>
+            <a:lumOff val="75000"/>
+          </a:schemeClr>
+        </a:solidFill>
+      </a:ln>
+    </cs:spPr>
+    <cs:defRPr sz="900" kern="1200"/>
+    <cs:bodyPr rot="0" spcFirstLastPara="1" vertOverflow="clip" horzOverflow="clip" vert="horz" wrap="square" lIns="36576" tIns="18288" rIns="36576" bIns="18288" anchor="ctr" anchorCtr="1">
+      <a:spAutoFit/>
+    </cs:bodyPr>
+  </cs:dataLabelCallout>
+  <cs:dataPoint>
+    <cs:lnRef idx="0"/>
+    <cs:fillRef idx="3">
+      <cs:styleClr val="auto"/>
+    </cs:fillRef>
+    <cs:effectRef idx="3"/>
+    <cs:fontRef idx="minor">
+      <a:schemeClr val="tx1"/>
+    </cs:fontRef>
+  </cs:dataPoint>
+  <cs:dataPoint3D>
+    <cs:lnRef idx="0"/>
+    <cs:fillRef idx="3">
+      <cs:styleClr val="auto"/>
+    </cs:fillRef>
+    <cs:effectRef idx="3"/>
+    <cs:fontRef idx="minor">
+      <a:schemeClr val="tx1"/>
+    </cs:fontRef>
+  </cs:dataPoint3D>
+  <cs:dataPointLine>
+    <cs:lnRef idx="0">
+      <cs:styleClr val="auto"/>
+    </cs:lnRef>
+    <cs:fillRef idx="3"/>
+    <cs:effectRef idx="3"/>
+    <cs:fontRef idx="minor">
+      <a:schemeClr val="tx1"/>
+    </cs:fontRef>
+    <cs:spPr>
+      <a:ln w="9525" cap="rnd">
+        <a:solidFill>
+          <a:schemeClr val="phClr"/>
+        </a:solidFill>
+        <a:round/>
+      </a:ln>
+    </cs:spPr>
+  </cs:dataPointLine>
+  <cs:dataPointMarker>
+    <cs:lnRef idx="0">
+      <cs:styleClr val="auto"/>
+    </cs:lnRef>
+    <cs:fillRef idx="3">
+      <cs:styleClr val="auto"/>
+    </cs:fillRef>
+    <cs:effectRef idx="3"/>
+    <cs:fontRef idx="minor">
+      <a:schemeClr val="tx1"/>
+    </cs:fontRef>
+    <cs:spPr>
+      <a:ln w="9525" cap="rnd">
+        <a:solidFill>
+          <a:schemeClr val="phClr"/>
+        </a:solidFill>
+        <a:round/>
+      </a:ln>
+    </cs:spPr>
+  </cs:dataPointMarker>
+  <cs:dataPointMarkerLayout symbol="circle" size="6"/>
+  <cs:dataPointWireframe>
+    <cs:lnRef idx="0">
+      <cs:styleClr val="auto"/>
+    </cs:lnRef>
+    <cs:fillRef idx="3"/>
+    <cs:effectRef idx="3"/>
+    <cs:fontRef idx="minor">
+      <a:schemeClr val="tx1"/>
+    </cs:fontRef>
+    <cs:spPr>
+      <a:ln w="9525" cap="rnd">
+        <a:solidFill>
+          <a:schemeClr val="phClr"/>
+        </a:solidFill>
+        <a:round/>
+      </a:ln>
+    </cs:spPr>
+  </cs:dataPointWireframe>
+  <cs:dataTable>
+    <cs:lnRef idx="0"/>
+    <cs:fillRef idx="0"/>
+    <cs:effectRef idx="0"/>
+    <cs:fontRef idx="minor">
+      <a:schemeClr val="tx1">
+        <a:lumMod val="65000"/>
+        <a:lumOff val="35000"/>
+      </a:schemeClr>
+    </cs:fontRef>
+    <cs:spPr>
+      <a:noFill/>
+      <a:ln w="9525" cap="flat" cmpd="sng" algn="ctr">
+        <a:solidFill>
+          <a:schemeClr val="tx1">
+            <a:lumMod val="15000"/>
+            <a:lumOff val="85000"/>
+          </a:schemeClr>
+        </a:solidFill>
+        <a:round/>
+      </a:ln>
+    </cs:spPr>
+    <cs:defRPr sz="900" kern="1200"/>
+  </cs:dataTable>
+  <cs:downBar>
+    <cs:lnRef idx="0"/>
+    <cs:fillRef idx="0"/>
+    <cs:effectRef idx="0"/>
+    <cs:fontRef idx="minor">
+      <a:schemeClr val="dk1"/>
+    </cs:fontRef>
+    <cs:spPr>
+      <a:solidFill>
+        <a:schemeClr val="dk1">
+          <a:lumMod val="65000"/>
+          <a:lumOff val="35000"/>
+        </a:schemeClr>
+      </a:solidFill>
+      <a:ln w="9525">
+        <a:solidFill>
+          <a:schemeClr val="tx1">
+            <a:lumMod val="65000"/>
+            <a:lumOff val="35000"/>
+          </a:schemeClr>
+        </a:solidFill>
+      </a:ln>
+    </cs:spPr>
+  </cs:downBar>
+  <cs:dropLine>
+    <cs:lnRef idx="0"/>
+    <cs:fillRef idx="0"/>
+    <cs:effectRef idx="0"/>
+    <cs:fontRef idx="minor">
+      <a:schemeClr val="tx1"/>
+    </cs:fontRef>
+    <cs:spPr>
+      <a:ln w="9525" cap="flat" cmpd="sng" algn="ctr">
+        <a:solidFill>
+          <a:schemeClr val="tx1">
+            <a:lumMod val="35000"/>
+            <a:lumOff val="65000"/>
+          </a:schemeClr>
+        </a:solidFill>
+        <a:round/>
+      </a:ln>
+    </cs:spPr>
+  </cs:dropLine>
+  <cs:errorBar>
+    <cs:lnRef idx="0"/>
+    <cs:fillRef idx="0"/>
+    <cs:effectRef idx="0"/>
+    <cs:fontRef idx="minor">
+      <a:schemeClr val="tx1"/>
+    </cs:fontRef>
+    <cs:spPr>
+      <a:ln w="9525" cap="flat" cmpd="sng" algn="ctr">
+        <a:solidFill>
+          <a:schemeClr val="tx1">
+            <a:lumMod val="65000"/>
+            <a:lumOff val="35000"/>
+          </a:schemeClr>
+        </a:solidFill>
+        <a:round/>
+      </a:ln>
+    </cs:spPr>
+  </cs:errorBar>
+  <cs:floor>
+    <cs:lnRef idx="0"/>
+    <cs:fillRef idx="0"/>
+    <cs:effectRef idx="0"/>
+    <cs:fontRef idx="minor">
+      <a:schemeClr val="lt1"/>
+    </cs:fontRef>
+  </cs:floor>
+  <cs:gridlineMajor>
+    <cs:lnRef idx="0"/>
+    <cs:fillRef idx="0"/>
+    <cs:effectRef idx="0"/>
+    <cs:fontRef idx="minor">
+      <a:schemeClr val="tx1"/>
+    </cs:fontRef>
+    <cs:spPr>
+      <a:ln w="9525" cap="flat" cmpd="sng" algn="ctr">
+        <a:solidFill>
+          <a:schemeClr val="tx1">
+            <a:lumMod val="15000"/>
+            <a:lumOff val="85000"/>
+          </a:schemeClr>
+        </a:solidFill>
+        <a:round/>
+      </a:ln>
+    </cs:spPr>
+  </cs:gridlineMajor>
+  <cs:gridlineMinor>
+    <cs:lnRef idx="0"/>
+    <cs:fillRef idx="0"/>
+    <cs:effectRef idx="0"/>
+    <cs:fontRef idx="minor">
+      <a:schemeClr val="tx1"/>
+    </cs:fontRef>
+    <cs:spPr>
+      <a:ln w="9525" cap="flat" cmpd="sng" algn="ctr">
+        <a:solidFill>
+          <a:schemeClr val="tx1">
+            <a:lumMod val="5000"/>
+            <a:lumOff val="95000"/>
+          </a:schemeClr>
+        </a:solidFill>
+        <a:round/>
+      </a:ln>
+    </cs:spPr>
+  </cs:gridlineMinor>
+  <cs:hiLoLine>
+    <cs:lnRef idx="0"/>
+    <cs:fillRef idx="0"/>
+    <cs:effectRef idx="0"/>
+    <cs:fontRef idx="minor">
+      <a:schemeClr val="tx1"/>
+    </cs:fontRef>
+    <cs:spPr>
+      <a:ln w="9525" cap="flat" cmpd="sng" algn="ctr">
+        <a:solidFill>
+          <a:schemeClr val="tx1">
+            <a:lumMod val="75000"/>
+            <a:lumOff val="25000"/>
+          </a:schemeClr>
+        </a:solidFill>
+        <a:round/>
+      </a:ln>
+    </cs:spPr>
+  </cs:hiLoLine>
+  <cs:leaderLine>
+    <cs:lnRef idx="0"/>
+    <cs:fillRef idx="0"/>
+    <cs:effectRef idx="0"/>
+    <cs:fontRef idx="minor">
+      <a:schemeClr val="tx1"/>
+    </cs:fontRef>
+    <cs:spPr>
+      <a:ln w="9525" cap="flat" cmpd="sng" algn="ctr">
+        <a:solidFill>
+          <a:schemeClr val="tx1">
+            <a:lumMod val="35000"/>
+            <a:lumOff val="65000"/>
+          </a:schemeClr>
+        </a:solidFill>
+        <a:round/>
+      </a:ln>
+    </cs:spPr>
+  </cs:leaderLine>
+  <cs:legend>
+    <cs:lnRef idx="0"/>
+    <cs:fillRef idx="0"/>
+    <cs:effectRef idx="0"/>
+    <cs:fontRef idx="minor">
+      <a:schemeClr val="tx1">
+        <a:lumMod val="65000"/>
+        <a:lumOff val="35000"/>
+      </a:schemeClr>
+    </cs:fontRef>
+    <cs:defRPr sz="900" kern="1200"/>
+  </cs:legend>
+  <cs:plotArea>
+    <cs:lnRef idx="0"/>
+    <cs:fillRef idx="0"/>
+    <cs:effectRef idx="0"/>
+    <cs:fontRef idx="minor">
+      <a:schemeClr val="lt1"/>
+    </cs:fontRef>
+  </cs:plotArea>
+  <cs:plotArea3D>
+    <cs:lnRef idx="0"/>
+    <cs:fillRef idx="0"/>
+    <cs:effectRef idx="0"/>
+    <cs:fontRef idx="minor">
+      <a:schemeClr val="lt1"/>
+    </cs:fontRef>
+  </cs:plotArea3D>
+  <cs:seriesAxis>
+    <cs:lnRef idx="0"/>
+    <cs:fillRef idx="0"/>
+    <cs:effectRef idx="0"/>
+    <cs:fontRef idx="minor">
+      <a:schemeClr val="tx1">
+        <a:lumMod val="65000"/>
+        <a:lumOff val="35000"/>
+      </a:schemeClr>
+    </cs:fontRef>
+    <cs:spPr>
+      <a:ln w="12700" cap="flat" cmpd="sng" algn="ctr">
+        <a:solidFill>
+          <a:schemeClr val="tx1">
+            <a:lumMod val="15000"/>
+            <a:lumOff val="85000"/>
+          </a:schemeClr>
+        </a:solidFill>
+        <a:round/>
+      </a:ln>
+    </cs:spPr>
+    <cs:defRPr sz="900" kern="1200"/>
+  </cs:seriesAxis>
+  <cs:seriesLine>
+    <cs:lnRef idx="0"/>
+    <cs:fillRef idx="0"/>
+    <cs:effectRef idx="0"/>
+    <cs:fontRef idx="minor">
+      <a:schemeClr val="tx1"/>
+    </cs:fontRef>
+    <cs:spPr>
+      <a:ln w="9525" cap="flat" cmpd="sng" algn="ctr">
+        <a:solidFill>
+          <a:schemeClr val="tx1">
+            <a:lumMod val="35000"/>
+            <a:lumOff val="65000"/>
+          </a:schemeClr>
+        </a:solidFill>
+        <a:round/>
+      </a:ln>
+    </cs:spPr>
+  </cs:seriesLine>
+  <cs:title>
+    <cs:lnRef idx="0"/>
+    <cs:fillRef idx="0"/>
+    <cs:effectRef idx="0"/>
+    <cs:fontRef idx="minor">
+      <a:schemeClr val="tx1">
+        <a:lumMod val="65000"/>
+        <a:lumOff val="35000"/>
+      </a:schemeClr>
+    </cs:fontRef>
+    <cs:defRPr sz="1600" b="1" kern="1200" baseline="0"/>
+  </cs:title>
+  <cs:trendline>
+    <cs:lnRef idx="0">
+      <cs:styleClr val="auto"/>
+    </cs:lnRef>
+    <cs:fillRef idx="0"/>
+    <cs:effectRef idx="0"/>
+    <cs:fontRef idx="minor">
+      <a:schemeClr val="lt1"/>
+    </cs:fontRef>
+    <cs:spPr>
+      <a:ln w="19050" cap="rnd">
+        <a:solidFill>
+          <a:schemeClr val="phClr"/>
+        </a:solidFill>
+      </a:ln>
+    </cs:spPr>
+  </cs:trendline>
+  <cs:trendlineLabel>
+    <cs:lnRef idx="0"/>
+    <cs:fillRef idx="0"/>
+    <cs:effectRef idx="0"/>
+    <cs:fontRef idx="minor">
+      <a:schemeClr val="tx1">
+        <a:lumMod val="65000"/>
+        <a:lumOff val="35000"/>
+      </a:schemeClr>
+    </cs:fontRef>
+    <cs:defRPr sz="900" kern="1200"/>
+  </cs:trendlineLabel>
+  <cs:upBar>
+    <cs:lnRef idx="0"/>
+    <cs:fillRef idx="0"/>
+    <cs:effectRef idx="0"/>
+    <cs:fontRef idx="minor">
+      <a:schemeClr val="dk1"/>
+    </cs:fontRef>
+    <cs:spPr>
+      <a:solidFill>
+        <a:schemeClr val="lt1"/>
+      </a:solidFill>
+      <a:ln w="9525">
+        <a:solidFill>
+          <a:schemeClr val="tx1">
+            <a:lumMod val="15000"/>
+            <a:lumOff val="85000"/>
+          </a:schemeClr>
+        </a:solidFill>
+      </a:ln>
+    </cs:spPr>
+  </cs:upBar>
+  <cs:valueAxis>
+    <cs:lnRef idx="0"/>
+    <cs:fillRef idx="0"/>
+    <cs:effectRef idx="0"/>
+    <cs:fontRef idx="minor">
+      <a:schemeClr val="tx1">
+        <a:lumMod val="65000"/>
+        <a:lumOff val="35000"/>
+      </a:schemeClr>
+    </cs:fontRef>
+    <cs:defRPr sz="900" kern="1200"/>
+  </cs:valueAxis>
+  <cs:wall>
+    <cs:lnRef idx="0"/>
+    <cs:fillRef idx="0"/>
+    <cs:effectRef idx="0"/>
+    <cs:fontRef idx="minor">
+      <a:schemeClr val="lt1"/>
+    </cs:fontRef>
+  </cs:wall>
+</cs:chartStyle>
+</file>
+
+<file path=word/charts/style2.xml><?xml version="1.0" encoding="utf-8"?>
+<cs:chartStyle xmlns:cs="http://schemas.microsoft.com/office/drawing/2012/chartStyle" xmlns:a="http://schemas.openxmlformats.org/drawingml/2006/main" id="343">
+  <cs:axisTitle>
+    <cs:lnRef idx="0"/>
+    <cs:fillRef idx="0"/>
+    <cs:effectRef idx="0"/>
+    <cs:fontRef idx="minor">
+      <a:schemeClr val="tx1">
+        <a:lumMod val="65000"/>
+        <a:lumOff val="35000"/>
+      </a:schemeClr>
+    </cs:fontRef>
+    <cs:defRPr sz="900" kern="1200"/>
+  </cs:axisTitle>
+  <cs:categoryAxis>
+    <cs:lnRef idx="0"/>
+    <cs:fillRef idx="0"/>
+    <cs:effectRef idx="0"/>
+    <cs:fontRef idx="minor">
+      <a:schemeClr val="tx1">
+        <a:lumMod val="65000"/>
+        <a:lumOff val="35000"/>
+      </a:schemeClr>
+    </cs:fontRef>
+    <cs:spPr>
+      <a:ln w="12700" cap="flat" cmpd="sng" algn="ctr">
+        <a:solidFill>
+          <a:schemeClr val="tx1">
+            <a:lumMod val="15000"/>
+            <a:lumOff val="85000"/>
+          </a:schemeClr>
+        </a:solidFill>
+        <a:round/>
+      </a:ln>
+    </cs:spPr>
+    <cs:defRPr sz="900" kern="1200"/>
+  </cs:categoryAxis>
+  <cs:chartArea mods="allowNoFillOverride allowNoLineOverride">
+    <cs:lnRef idx="0"/>
+    <cs:fillRef idx="0"/>
+    <cs:effectRef idx="0"/>
+    <cs:fontRef idx="minor">
+      <a:schemeClr val="tx2"/>
+    </cs:fontRef>
+    <cs:spPr>
+      <a:solidFill>
+        <a:schemeClr val="bg1"/>
+      </a:solidFill>
+      <a:ln w="9525" cap="flat" cmpd="sng" algn="ctr">
+        <a:solidFill>
+          <a:schemeClr val="tx1">
+            <a:lumMod val="15000"/>
+            <a:lumOff val="85000"/>
+          </a:schemeClr>
+        </a:solidFill>
+        <a:round/>
+      </a:ln>
+    </cs:spPr>
+    <cs:defRPr sz="900" kern="1200"/>
+  </cs:chartArea>
+  <cs:dataLabel>
+    <cs:lnRef idx="0"/>
+    <cs:fillRef idx="0"/>
+    <cs:effectRef idx="0"/>
+    <cs:fontRef idx="minor">
+      <a:schemeClr val="tx1">
+        <a:lumMod val="75000"/>
+        <a:lumOff val="25000"/>
+      </a:schemeClr>
+    </cs:fontRef>
+    <cs:defRPr sz="900" kern="1200"/>
+  </cs:dataLabel>
+  <cs:dataLabelCallout>
+    <cs:lnRef idx="0"/>
+    <cs:fillRef idx="0"/>
+    <cs:effectRef idx="0"/>
+    <cs:fontRef idx="minor">
+      <a:schemeClr val="dk1">
+        <a:lumMod val="65000"/>
+        <a:lumOff val="35000"/>
+      </a:schemeClr>
+    </cs:fontRef>
+    <cs:spPr>
+      <a:solidFill>
+        <a:schemeClr val="lt1"/>
+      </a:solidFill>
+      <a:ln>
+        <a:solidFill>
+          <a:schemeClr val="dk1">
+            <a:lumMod val="25000"/>
+            <a:lumOff val="75000"/>
+          </a:schemeClr>
+        </a:solidFill>
+      </a:ln>
+    </cs:spPr>
+    <cs:defRPr sz="900" kern="1200"/>
+    <cs:bodyPr rot="0" spcFirstLastPara="1" vertOverflow="clip" horzOverflow="clip" vert="horz" wrap="square" lIns="36576" tIns="18288" rIns="36576" bIns="18288" anchor="ctr" anchorCtr="1">
+      <a:spAutoFit/>
+    </cs:bodyPr>
+  </cs:dataLabelCallout>
+  <cs:dataPoint>
+    <cs:lnRef idx="0"/>
+    <cs:fillRef idx="3">
+      <cs:styleClr val="auto"/>
+    </cs:fillRef>
+    <cs:effectRef idx="3"/>
+    <cs:fontRef idx="minor">
+      <a:schemeClr val="tx1"/>
+    </cs:fontRef>
+  </cs:dataPoint>
+  <cs:dataPoint3D>
+    <cs:lnRef idx="0"/>
+    <cs:fillRef idx="3">
+      <cs:styleClr val="auto"/>
+    </cs:fillRef>
+    <cs:effectRef idx="3"/>
+    <cs:fontRef idx="minor">
+      <a:schemeClr val="tx1"/>
+    </cs:fontRef>
+  </cs:dataPoint3D>
+  <cs:dataPointLine>
+    <cs:lnRef idx="0">
+      <cs:styleClr val="auto"/>
+    </cs:lnRef>
+    <cs:fillRef idx="3"/>
+    <cs:effectRef idx="3"/>
+    <cs:fontRef idx="minor">
+      <a:schemeClr val="tx1"/>
+    </cs:fontRef>
+    <cs:spPr>
+      <a:ln w="9525" cap="rnd">
+        <a:solidFill>
+          <a:schemeClr val="phClr"/>
+        </a:solidFill>
+        <a:round/>
+      </a:ln>
+    </cs:spPr>
+  </cs:dataPointLine>
+  <cs:dataPointMarker>
+    <cs:lnRef idx="0">
+      <cs:styleClr val="auto"/>
+    </cs:lnRef>
+    <cs:fillRef idx="3">
+      <cs:styleClr val="auto"/>
+    </cs:fillRef>
+    <cs:effectRef idx="3"/>
+    <cs:fontRef idx="minor">
+      <a:schemeClr val="tx1"/>
+    </cs:fontRef>
+    <cs:spPr>
+      <a:ln w="9525" cap="rnd">
+        <a:solidFill>
+          <a:schemeClr val="phClr"/>
+        </a:solidFill>
+        <a:round/>
+      </a:ln>
+    </cs:spPr>
+  </cs:dataPointMarker>
+  <cs:dataPointMarkerLayout symbol="circle" size="6"/>
+  <cs:dataPointWireframe>
+    <cs:lnRef idx="0">
+      <cs:styleClr val="auto"/>
+    </cs:lnRef>
+    <cs:fillRef idx="3"/>
+    <cs:effectRef idx="3"/>
+    <cs:fontRef idx="minor">
+      <a:schemeClr val="tx1"/>
+    </cs:fontRef>
+    <cs:spPr>
+      <a:ln w="9525" cap="rnd">
+        <a:solidFill>
+          <a:schemeClr val="phClr"/>
+        </a:solidFill>
+        <a:round/>
+      </a:ln>
+    </cs:spPr>
+  </cs:dataPointWireframe>
+  <cs:dataTable>
+    <cs:lnRef idx="0"/>
+    <cs:fillRef idx="0"/>
+    <cs:effectRef idx="0"/>
+    <cs:fontRef idx="minor">
+      <a:schemeClr val="tx1">
+        <a:lumMod val="65000"/>
+        <a:lumOff val="35000"/>
+      </a:schemeClr>
+    </cs:fontRef>
+    <cs:spPr>
+      <a:noFill/>
+      <a:ln w="9525" cap="flat" cmpd="sng" algn="ctr">
+        <a:solidFill>
+          <a:schemeClr val="tx1">
+            <a:lumMod val="15000"/>
+            <a:lumOff val="85000"/>
+          </a:schemeClr>
+        </a:solidFill>
+        <a:round/>
+      </a:ln>
+    </cs:spPr>
+    <cs:defRPr sz="900" kern="1200"/>
+  </cs:dataTable>
+  <cs:downBar>
+    <cs:lnRef idx="0"/>
+    <cs:fillRef idx="0"/>
+    <cs:effectRef idx="0"/>
+    <cs:fontRef idx="minor">
+      <a:schemeClr val="dk1"/>
+    </cs:fontRef>
+    <cs:spPr>
+      <a:solidFill>
+        <a:schemeClr val="dk1">
+          <a:lumMod val="65000"/>
+          <a:lumOff val="35000"/>
+        </a:schemeClr>
+      </a:solidFill>
+      <a:ln w="9525">
+        <a:solidFill>
+          <a:schemeClr val="tx1">
+            <a:lumMod val="65000"/>
+            <a:lumOff val="35000"/>
+          </a:schemeClr>
+        </a:solidFill>
+      </a:ln>
+    </cs:spPr>
+  </cs:downBar>
+  <cs:dropLine>
+    <cs:lnRef idx="0"/>
+    <cs:fillRef idx="0"/>
+    <cs:effectRef idx="0"/>
+    <cs:fontRef idx="minor">
+      <a:schemeClr val="tx1"/>
+    </cs:fontRef>
+    <cs:spPr>
+      <a:ln w="9525" cap="flat" cmpd="sng" algn="ctr">
+        <a:solidFill>
+          <a:schemeClr val="tx1">
+            <a:lumMod val="35000"/>
+            <a:lumOff val="65000"/>
+          </a:schemeClr>
+        </a:solidFill>
+        <a:round/>
+      </a:ln>
+    </cs:spPr>
+  </cs:dropLine>
+  <cs:errorBar>
+    <cs:lnRef idx="0"/>
+    <cs:fillRef idx="0"/>
+    <cs:effectRef idx="0"/>
+    <cs:fontRef idx="minor">
+      <a:schemeClr val="tx1"/>
+    </cs:fontRef>
+    <cs:spPr>
+      <a:ln w="9525" cap="flat" cmpd="sng" algn="ctr">
+        <a:solidFill>
+          <a:schemeClr val="tx1">
+            <a:lumMod val="65000"/>
+            <a:lumOff val="35000"/>
+          </a:schemeClr>
+        </a:solidFill>
+        <a:round/>
+      </a:ln>
+    </cs:spPr>
+  </cs:errorBar>
+  <cs:floor>
+    <cs:lnRef idx="0"/>
+    <cs:fillRef idx="0"/>
+    <cs:effectRef idx="0"/>
+    <cs:fontRef idx="minor">
+      <a:schemeClr val="lt1"/>
+    </cs:fontRef>
+  </cs:floor>
+  <cs:gridlineMajor>
+    <cs:lnRef idx="0"/>
+    <cs:fillRef idx="0"/>
+    <cs:effectRef idx="0"/>
+    <cs:fontRef idx="minor">
+      <a:schemeClr val="tx1"/>
+    </cs:fontRef>
+    <cs:spPr>
+      <a:ln w="9525" cap="flat" cmpd="sng" algn="ctr">
+        <a:solidFill>
+          <a:schemeClr val="tx1">
+            <a:lumMod val="15000"/>
+            <a:lumOff val="85000"/>
+          </a:schemeClr>
+        </a:solidFill>
+        <a:round/>
+      </a:ln>
+    </cs:spPr>
+  </cs:gridlineMajor>
+  <cs:gridlineMinor>
+    <cs:lnRef idx="0"/>
+    <cs:fillRef idx="0"/>
+    <cs:effectRef idx="0"/>
+    <cs:fontRef idx="minor">
+      <a:schemeClr val="tx1"/>
+    </cs:fontRef>
+    <cs:spPr>
+      <a:ln w="9525" cap="flat" cmpd="sng" algn="ctr">
+        <a:solidFill>
+          <a:schemeClr val="tx1">
+            <a:lumMod val="5000"/>
+            <a:lumOff val="95000"/>
+          </a:schemeClr>
+        </a:solidFill>
+        <a:round/>
+      </a:ln>
+    </cs:spPr>
+  </cs:gridlineMinor>
+  <cs:hiLoLine>
+    <cs:lnRef idx="0"/>
+    <cs:fillRef idx="0"/>
+    <cs:effectRef idx="0"/>
+    <cs:fontRef idx="minor">
+      <a:schemeClr val="tx1"/>
+    </cs:fontRef>
+    <cs:spPr>
+      <a:ln w="9525" cap="flat" cmpd="sng" algn="ctr">
+        <a:solidFill>
+          <a:schemeClr val="tx1">
+            <a:lumMod val="75000"/>
+            <a:lumOff val="25000"/>
+          </a:schemeClr>
+        </a:solidFill>
+        <a:round/>
+      </a:ln>
+    </cs:spPr>
+  </cs:hiLoLine>
+  <cs:leaderLine>
+    <cs:lnRef idx="0"/>
+    <cs:fillRef idx="0"/>
+    <cs:effectRef idx="0"/>
+    <cs:fontRef idx="minor">
+      <a:schemeClr val="tx1"/>
+    </cs:fontRef>
+    <cs:spPr>
+      <a:ln w="9525" cap="flat" cmpd="sng" algn="ctr">
+        <a:solidFill>
+          <a:schemeClr val="tx1">
+            <a:lumMod val="35000"/>
+            <a:lumOff val="65000"/>
+          </a:schemeClr>
+        </a:solidFill>
+        <a:round/>
+      </a:ln>
+    </cs:spPr>
+  </cs:leaderLine>
+  <cs:legend>
+    <cs:lnRef idx="0"/>
+    <cs:fillRef idx="0"/>
+    <cs:effectRef idx="0"/>
+    <cs:fontRef idx="minor">
+      <a:schemeClr val="tx1">
+        <a:lumMod val="65000"/>
+        <a:lumOff val="35000"/>
+      </a:schemeClr>
+    </cs:fontRef>
+    <cs:defRPr sz="900" kern="1200"/>
+  </cs:legend>
+  <cs:plotArea>
+    <cs:lnRef idx="0"/>
+    <cs:fillRef idx="0"/>
+    <cs:effectRef idx="0"/>
+    <cs:fontRef idx="minor">
+      <a:schemeClr val="lt1"/>
+    </cs:fontRef>
+  </cs:plotArea>
+  <cs:plotArea3D>
+    <cs:lnRef idx="0"/>
+    <cs:fillRef idx="0"/>
+    <cs:effectRef idx="0"/>
+    <cs:fontRef idx="minor">
+      <a:schemeClr val="lt1"/>
+    </cs:fontRef>
+  </cs:plotArea3D>
+  <cs:seriesAxis>
+    <cs:lnRef idx="0"/>
+    <cs:fillRef idx="0"/>
+    <cs:effectRef idx="0"/>
+    <cs:fontRef idx="minor">
+      <a:schemeClr val="tx1">
+        <a:lumMod val="65000"/>
+        <a:lumOff val="35000"/>
+      </a:schemeClr>
+    </cs:fontRef>
+    <cs:spPr>
+      <a:ln w="12700" cap="flat" cmpd="sng" algn="ctr">
+        <a:solidFill>
+          <a:schemeClr val="tx1">
+            <a:lumMod val="15000"/>
+            <a:lumOff val="85000"/>
+          </a:schemeClr>
+        </a:solidFill>
+        <a:round/>
+      </a:ln>
+    </cs:spPr>
+    <cs:defRPr sz="900" kern="1200"/>
+  </cs:seriesAxis>
+  <cs:seriesLine>
+    <cs:lnRef idx="0"/>
+    <cs:fillRef idx="0"/>
+    <cs:effectRef idx="0"/>
+    <cs:fontRef idx="minor">
+      <a:schemeClr val="tx1"/>
+    </cs:fontRef>
+    <cs:spPr>
+      <a:ln w="9525" cap="flat" cmpd="sng" algn="ctr">
+        <a:solidFill>
+          <a:schemeClr val="tx1">
+            <a:lumMod val="35000"/>
+            <a:lumOff val="65000"/>
+          </a:schemeClr>
+        </a:solidFill>
+        <a:round/>
+      </a:ln>
+    </cs:spPr>
+  </cs:seriesLine>
+  <cs:title>
+    <cs:lnRef idx="0"/>
+    <cs:fillRef idx="0"/>
+    <cs:effectRef idx="0"/>
+    <cs:fontRef idx="minor">
+      <a:schemeClr val="tx1">
+        <a:lumMod val="65000"/>
+        <a:lumOff val="35000"/>
+      </a:schemeClr>
+    </cs:fontRef>
+    <cs:defRPr sz="1600" b="1" kern="1200" baseline="0"/>
+  </cs:title>
+  <cs:trendline>
+    <cs:lnRef idx="0">
+      <cs:styleClr val="auto"/>
+    </cs:lnRef>
+    <cs:fillRef idx="0"/>
+    <cs:effectRef idx="0"/>
+    <cs:fontRef idx="minor">
+      <a:schemeClr val="lt1"/>
+    </cs:fontRef>
+    <cs:spPr>
+      <a:ln w="19050" cap="rnd">
+        <a:solidFill>
+          <a:schemeClr val="phClr"/>
+        </a:solidFill>
+      </a:ln>
+    </cs:spPr>
+  </cs:trendline>
+  <cs:trendlineLabel>
+    <cs:lnRef idx="0"/>
+    <cs:fillRef idx="0"/>
+    <cs:effectRef idx="0"/>
+    <cs:fontRef idx="minor">
+      <a:schemeClr val="tx1">
+        <a:lumMod val="65000"/>
+        <a:lumOff val="35000"/>
+      </a:schemeClr>
+    </cs:fontRef>
+    <cs:defRPr sz="900" kern="1200"/>
+  </cs:trendlineLabel>
+  <cs:upBar>
+    <cs:lnRef idx="0"/>
+    <cs:fillRef idx="0"/>
+    <cs:effectRef idx="0"/>
+    <cs:fontRef idx="minor">
+      <a:schemeClr val="dk1"/>
+    </cs:fontRef>
+    <cs:spPr>
+      <a:solidFill>
+        <a:schemeClr val="lt1"/>
+      </a:solidFill>
+      <a:ln w="9525">
+        <a:solidFill>
+          <a:schemeClr val="tx1">
+            <a:lumMod val="15000"/>
+            <a:lumOff val="85000"/>
+          </a:schemeClr>
+        </a:solidFill>
+      </a:ln>
+    </cs:spPr>
+  </cs:upBar>
+  <cs:valueAxis>
+    <cs:lnRef idx="0"/>
+    <cs:fillRef idx="0"/>
+    <cs:effectRef idx="0"/>
+    <cs:fontRef idx="minor">
+      <a:schemeClr val="tx1">
+        <a:lumMod val="65000"/>
+        <a:lumOff val="35000"/>
+      </a:schemeClr>
+    </cs:fontRef>
+    <cs:defRPr sz="900" kern="1200"/>
+  </cs:valueAxis>
+  <cs:wall>
+    <cs:lnRef idx="0"/>
+    <cs:fillRef idx="0"/>
+    <cs:effectRef idx="0"/>
+    <cs:fontRef idx="minor">
+      <a:schemeClr val="lt1"/>
+    </cs:fontRef>
+  </cs:wall>
+</cs:chartStyle>
+</file>
+
 <file path=word/theme/theme1.xml><?xml version="1.0" encoding="utf-8"?>
 <a:theme xmlns:a="http://schemas.openxmlformats.org/drawingml/2006/main" name="Tema do Office">
   <a:themeElements>

</xml_diff>

<commit_message>
Colocação do gráfico gerado pelo gitHub no diário de programação para a Internet
</commit_message>
<xml_diff>
--- a/Doc/Programação para a Internet/AndreiaDiário.docx
+++ b/Doc/Programação para a Internet/AndreiaDiário.docx
@@ -5739,20 +5739,69 @@
     </w:p>
     <w:p>
       <w:pPr>
-        <w:rPr>
-          <w:b/>
-        </w:rPr>
+        <w:jc w:val="center"/>
+        <w:rPr>
+          <w:b/>
+        </w:rPr>
+      </w:pPr>
+      <w:r>
+        <w:rPr>
+          <w:noProof/>
+          <w:lang w:eastAsia="pt-PT"/>
+        </w:rPr>
+        <w:drawing>
+          <wp:inline distT="0" distB="0" distL="0" distR="0" wp14:anchorId="183F9515" wp14:editId="5AF33CD2">
+            <wp:extent cx="5464800" cy="2978276"/>
+            <wp:effectExtent l="0" t="0" r="3175" b="0"/>
+            <wp:docPr id="3" name="Imagem 3"/>
+            <wp:cNvGraphicFramePr>
+              <a:graphicFrameLocks xmlns:a="http://schemas.openxmlformats.org/drawingml/2006/main" noChangeAspect="1"/>
+            </wp:cNvGraphicFramePr>
+            <a:graphic xmlns:a="http://schemas.openxmlformats.org/drawingml/2006/main">
+              <a:graphicData uri="http://schemas.openxmlformats.org/drawingml/2006/picture">
+                <pic:pic xmlns:pic="http://schemas.openxmlformats.org/drawingml/2006/picture">
+                  <pic:nvPicPr>
+                    <pic:cNvPr id="1" name=""/>
+                    <pic:cNvPicPr/>
+                  </pic:nvPicPr>
+                  <pic:blipFill rotWithShape="1">
+                    <a:blip r:embed="rId9"/>
+                    <a:srcRect l="19067" t="13984" r="3867" b="11356"/>
+                    <a:stretch/>
+                  </pic:blipFill>
+                  <pic:spPr bwMode="auto">
+                    <a:xfrm>
+                      <a:off x="0" y="0"/>
+                      <a:ext cx="5472713" cy="2982588"/>
+                    </a:xfrm>
+                    <a:prstGeom prst="rect">
+                      <a:avLst/>
+                    </a:prstGeom>
+                    <a:ln>
+                      <a:noFill/>
+                    </a:ln>
+                    <a:extLst>
+                      <a:ext uri="{53640926-AAD7-44D8-BBD7-CCE9431645EC}">
+                        <a14:shadowObscured xmlns:a14="http://schemas.microsoft.com/office/drawing/2010/main"/>
+                      </a:ext>
+                    </a:extLst>
+                  </pic:spPr>
+                </pic:pic>
+              </a:graphicData>
+            </a:graphic>
+          </wp:inline>
+        </w:drawing>
+      </w:r>
+    </w:p>
+    <w:p>
+      <w:pPr>
+        <w:ind w:firstLine="708"/>
       </w:pPr>
       <w:bookmarkStart w:id="0" w:name="_GoBack"/>
       <w:bookmarkEnd w:id="0"/>
     </w:p>
-    <w:p>
-      <w:pPr>
-        <w:ind w:firstLine="708"/>
-      </w:pPr>
-    </w:p>
     <w:sectPr>
-      <w:headerReference w:type="default" r:id="rId9"/>
+      <w:headerReference w:type="default" r:id="rId10"/>
       <w:pgSz w:w="11906" w:h="16838"/>
       <w:pgMar w:top="1417" w:right="1701" w:bottom="1417" w:left="1701" w:header="708" w:footer="708" w:gutter="0"/>
       <w:cols w:space="708"/>

</xml_diff>